<commit_message>
Tópicos do capítulo 3
</commit_message>
<xml_diff>
--- a/aps_redes.docx
+++ b/aps_redes.docx
@@ -1270,6 +1270,7 @@
         </w:rPr>
         <w:t xml:space="preserve">Coordenador: Prof. Fernando A. </w:t>
       </w:r>
+      <w:proofErr w:type="spellStart"/>
       <w:r>
         <w:rPr>
           <w:rFonts w:cs="Arial"/>
@@ -1279,6 +1280,7 @@
         </w:rPr>
         <w:t>Gotti</w:t>
       </w:r>
+      <w:proofErr w:type="spellEnd"/>
     </w:p>
     <w:p>
       <w:pPr>
@@ -2524,6 +2526,7 @@
         </w:rPr>
         <w:t xml:space="preserve">André Y. </w:t>
       </w:r>
+      <w:proofErr w:type="spellStart"/>
       <w:r>
         <w:rPr>
           <w:rFonts w:cs="Arial"/>
@@ -2533,6 +2536,7 @@
         </w:rPr>
         <w:t>Kusumoto</w:t>
       </w:r>
+      <w:proofErr w:type="spellEnd"/>
     </w:p>
     <w:p>
       <w:pPr>
@@ -2873,7 +2877,167 @@
           <w:rFonts w:cs="Arial"/>
           <w:szCs w:val="24"/>
         </w:rPr>
-        <w:t>The objective of this work presents a network communication tool witch exposes the fundamental principles of network communication</w:t>
+        <w:t xml:space="preserve">The </w:t>
+      </w:r>
+      <w:proofErr w:type="spellStart"/>
+      <w:r>
+        <w:rPr>
+          <w:rFonts w:cs="Arial"/>
+          <w:szCs w:val="24"/>
+        </w:rPr>
+        <w:t>objective</w:t>
+      </w:r>
+      <w:proofErr w:type="spellEnd"/>
+      <w:r>
+        <w:rPr>
+          <w:rFonts w:cs="Arial"/>
+          <w:szCs w:val="24"/>
+        </w:rPr>
+        <w:t xml:space="preserve"> </w:t>
+      </w:r>
+      <w:proofErr w:type="spellStart"/>
+      <w:r>
+        <w:rPr>
+          <w:rFonts w:cs="Arial"/>
+          <w:szCs w:val="24"/>
+        </w:rPr>
+        <w:t>of</w:t>
+      </w:r>
+      <w:proofErr w:type="spellEnd"/>
+      <w:r>
+        <w:rPr>
+          <w:rFonts w:cs="Arial"/>
+          <w:szCs w:val="24"/>
+        </w:rPr>
+        <w:t xml:space="preserve"> </w:t>
+      </w:r>
+      <w:proofErr w:type="spellStart"/>
+      <w:r>
+        <w:rPr>
+          <w:rFonts w:cs="Arial"/>
+          <w:szCs w:val="24"/>
+        </w:rPr>
+        <w:t>this</w:t>
+      </w:r>
+      <w:proofErr w:type="spellEnd"/>
+      <w:r>
+        <w:rPr>
+          <w:rFonts w:cs="Arial"/>
+          <w:szCs w:val="24"/>
+        </w:rPr>
+        <w:t xml:space="preserve"> </w:t>
+      </w:r>
+      <w:proofErr w:type="spellStart"/>
+      <w:r>
+        <w:rPr>
+          <w:rFonts w:cs="Arial"/>
+          <w:szCs w:val="24"/>
+        </w:rPr>
+        <w:t>work</w:t>
+      </w:r>
+      <w:proofErr w:type="spellEnd"/>
+      <w:r>
+        <w:rPr>
+          <w:rFonts w:cs="Arial"/>
+          <w:szCs w:val="24"/>
+        </w:rPr>
+        <w:t xml:space="preserve"> </w:t>
+      </w:r>
+      <w:proofErr w:type="spellStart"/>
+      <w:r>
+        <w:rPr>
+          <w:rFonts w:cs="Arial"/>
+          <w:szCs w:val="24"/>
+        </w:rPr>
+        <w:t>presents</w:t>
+      </w:r>
+      <w:proofErr w:type="spellEnd"/>
+      <w:r>
+        <w:rPr>
+          <w:rFonts w:cs="Arial"/>
+          <w:szCs w:val="24"/>
+        </w:rPr>
+        <w:t xml:space="preserve"> a network communication tool </w:t>
+      </w:r>
+      <w:proofErr w:type="spellStart"/>
+      <w:r>
+        <w:rPr>
+          <w:rFonts w:cs="Arial"/>
+          <w:szCs w:val="24"/>
+        </w:rPr>
+        <w:t>witch</w:t>
+      </w:r>
+      <w:proofErr w:type="spellEnd"/>
+      <w:r>
+        <w:rPr>
+          <w:rFonts w:cs="Arial"/>
+          <w:szCs w:val="24"/>
+        </w:rPr>
+        <w:t xml:space="preserve"> </w:t>
+      </w:r>
+      <w:proofErr w:type="spellStart"/>
+      <w:r>
+        <w:rPr>
+          <w:rFonts w:cs="Arial"/>
+          <w:szCs w:val="24"/>
+        </w:rPr>
+        <w:t>exposes</w:t>
+      </w:r>
+      <w:proofErr w:type="spellEnd"/>
+      <w:r>
+        <w:rPr>
+          <w:rFonts w:cs="Arial"/>
+          <w:szCs w:val="24"/>
+        </w:rPr>
+        <w:t xml:space="preserve"> </w:t>
+      </w:r>
+      <w:proofErr w:type="spellStart"/>
+      <w:r>
+        <w:rPr>
+          <w:rFonts w:cs="Arial"/>
+          <w:szCs w:val="24"/>
+        </w:rPr>
+        <w:t>the</w:t>
+      </w:r>
+      <w:proofErr w:type="spellEnd"/>
+      <w:r>
+        <w:rPr>
+          <w:rFonts w:cs="Arial"/>
+          <w:szCs w:val="24"/>
+        </w:rPr>
+        <w:t xml:space="preserve"> fundamental </w:t>
+      </w:r>
+      <w:proofErr w:type="spellStart"/>
+      <w:r>
+        <w:rPr>
+          <w:rFonts w:cs="Arial"/>
+          <w:szCs w:val="24"/>
+        </w:rPr>
+        <w:t>principles</w:t>
+      </w:r>
+      <w:proofErr w:type="spellEnd"/>
+      <w:r>
+        <w:rPr>
+          <w:rFonts w:cs="Arial"/>
+          <w:szCs w:val="24"/>
+        </w:rPr>
+        <w:t xml:space="preserve"> </w:t>
+      </w:r>
+      <w:proofErr w:type="spellStart"/>
+      <w:r>
+        <w:rPr>
+          <w:rFonts w:cs="Arial"/>
+          <w:szCs w:val="24"/>
+        </w:rPr>
+        <w:t>of</w:t>
+      </w:r>
+      <w:proofErr w:type="spellEnd"/>
+      <w:r>
+        <w:rPr>
+          <w:rFonts w:cs="Arial"/>
+          <w:szCs w:val="24"/>
+        </w:rPr>
+        <w:t xml:space="preserve"> network communication</w:t>
       </w:r>
       <w:r>
         <w:rPr>
@@ -2887,28 +3051,1253 @@
           <w:rFonts w:cs="Arial"/>
           <w:szCs w:val="24"/>
         </w:rPr>
-        <w:t xml:space="preserve"> Furthermore, this job is composed by the pillars of network computing, as: Network communication objective, main network applications,</w:t>
-      </w:r>
-      <w:r>
-        <w:rPr>
-          <w:rFonts w:cs="Arial"/>
-          <w:szCs w:val="24"/>
-        </w:rPr>
-        <w:t xml:space="preserve"> topology, termnology and other related topics. In this way, the implementation of an application based </w:t>
-      </w:r>
-      <w:r>
-        <w:rPr>
-          <w:rFonts w:cs="Arial"/>
-          <w:szCs w:val="24"/>
-        </w:rPr>
-        <w:t>on these fundamentals becomes an indisputably current topic and pertinent to Computer Science studies by addressing not only the concepts of networks, but also the knowledge of logic, programming and a wide range of areas Of computing.</w:t>
-      </w:r>
-      <w:r>
-        <w:rPr>
-          <w:rFonts w:cs="Arial"/>
-          <w:szCs w:val="24"/>
-        </w:rPr>
-        <w:t xml:space="preserve"> Further, the work aims enrich the computing community knowledge, the authors of the work and the Computing Science as a whole.</w:t>
+        <w:t xml:space="preserve"> </w:t>
+      </w:r>
+      <w:proofErr w:type="spellStart"/>
+      <w:r>
+        <w:rPr>
+          <w:rFonts w:cs="Arial"/>
+          <w:szCs w:val="24"/>
+        </w:rPr>
+        <w:t>Furthermore</w:t>
+      </w:r>
+      <w:proofErr w:type="spellEnd"/>
+      <w:r>
+        <w:rPr>
+          <w:rFonts w:cs="Arial"/>
+          <w:szCs w:val="24"/>
+        </w:rPr>
+        <w:t xml:space="preserve">, </w:t>
+      </w:r>
+      <w:proofErr w:type="spellStart"/>
+      <w:r>
+        <w:rPr>
+          <w:rFonts w:cs="Arial"/>
+          <w:szCs w:val="24"/>
+        </w:rPr>
+        <w:t>this</w:t>
+      </w:r>
+      <w:proofErr w:type="spellEnd"/>
+      <w:r>
+        <w:rPr>
+          <w:rFonts w:cs="Arial"/>
+          <w:szCs w:val="24"/>
+        </w:rPr>
+        <w:t xml:space="preserve"> </w:t>
+      </w:r>
+      <w:proofErr w:type="spellStart"/>
+      <w:r>
+        <w:rPr>
+          <w:rFonts w:cs="Arial"/>
+          <w:szCs w:val="24"/>
+        </w:rPr>
+        <w:t>job</w:t>
+      </w:r>
+      <w:proofErr w:type="spellEnd"/>
+      <w:r>
+        <w:rPr>
+          <w:rFonts w:cs="Arial"/>
+          <w:szCs w:val="24"/>
+        </w:rPr>
+        <w:t xml:space="preserve"> </w:t>
+      </w:r>
+      <w:proofErr w:type="spellStart"/>
+      <w:r>
+        <w:rPr>
+          <w:rFonts w:cs="Arial"/>
+          <w:szCs w:val="24"/>
+        </w:rPr>
+        <w:t>is</w:t>
+      </w:r>
+      <w:proofErr w:type="spellEnd"/>
+      <w:r>
+        <w:rPr>
+          <w:rFonts w:cs="Arial"/>
+          <w:szCs w:val="24"/>
+        </w:rPr>
+        <w:t xml:space="preserve"> </w:t>
+      </w:r>
+      <w:proofErr w:type="spellStart"/>
+      <w:r>
+        <w:rPr>
+          <w:rFonts w:cs="Arial"/>
+          <w:szCs w:val="24"/>
+        </w:rPr>
+        <w:t>composed</w:t>
+      </w:r>
+      <w:proofErr w:type="spellEnd"/>
+      <w:r>
+        <w:rPr>
+          <w:rFonts w:cs="Arial"/>
+          <w:szCs w:val="24"/>
+        </w:rPr>
+        <w:t xml:space="preserve"> </w:t>
+      </w:r>
+      <w:proofErr w:type="spellStart"/>
+      <w:r>
+        <w:rPr>
+          <w:rFonts w:cs="Arial"/>
+          <w:szCs w:val="24"/>
+        </w:rPr>
+        <w:t>by</w:t>
+      </w:r>
+      <w:proofErr w:type="spellEnd"/>
+      <w:r>
+        <w:rPr>
+          <w:rFonts w:cs="Arial"/>
+          <w:szCs w:val="24"/>
+        </w:rPr>
+        <w:t xml:space="preserve"> </w:t>
+      </w:r>
+      <w:proofErr w:type="spellStart"/>
+      <w:r>
+        <w:rPr>
+          <w:rFonts w:cs="Arial"/>
+          <w:szCs w:val="24"/>
+        </w:rPr>
+        <w:t>the</w:t>
+      </w:r>
+      <w:proofErr w:type="spellEnd"/>
+      <w:r>
+        <w:rPr>
+          <w:rFonts w:cs="Arial"/>
+          <w:szCs w:val="24"/>
+        </w:rPr>
+        <w:t xml:space="preserve"> </w:t>
+      </w:r>
+      <w:proofErr w:type="spellStart"/>
+      <w:r>
+        <w:rPr>
+          <w:rFonts w:cs="Arial"/>
+          <w:szCs w:val="24"/>
+        </w:rPr>
+        <w:t>pillars</w:t>
+      </w:r>
+      <w:proofErr w:type="spellEnd"/>
+      <w:r>
+        <w:rPr>
+          <w:rFonts w:cs="Arial"/>
+          <w:szCs w:val="24"/>
+        </w:rPr>
+        <w:t xml:space="preserve"> </w:t>
+      </w:r>
+      <w:proofErr w:type="spellStart"/>
+      <w:r>
+        <w:rPr>
+          <w:rFonts w:cs="Arial"/>
+          <w:szCs w:val="24"/>
+        </w:rPr>
+        <w:t>of</w:t>
+      </w:r>
+      <w:proofErr w:type="spellEnd"/>
+      <w:r>
+        <w:rPr>
+          <w:rFonts w:cs="Arial"/>
+          <w:szCs w:val="24"/>
+        </w:rPr>
+        <w:t xml:space="preserve"> network </w:t>
+      </w:r>
+      <w:proofErr w:type="spellStart"/>
+      <w:r>
+        <w:rPr>
+          <w:rFonts w:cs="Arial"/>
+          <w:szCs w:val="24"/>
+        </w:rPr>
+        <w:t>computing</w:t>
+      </w:r>
+      <w:proofErr w:type="spellEnd"/>
+      <w:r>
+        <w:rPr>
+          <w:rFonts w:cs="Arial"/>
+          <w:szCs w:val="24"/>
+        </w:rPr>
+        <w:t xml:space="preserve">, as: Network communication </w:t>
+      </w:r>
+      <w:proofErr w:type="spellStart"/>
+      <w:r>
+        <w:rPr>
+          <w:rFonts w:cs="Arial"/>
+          <w:szCs w:val="24"/>
+        </w:rPr>
+        <w:t>objective</w:t>
+      </w:r>
+      <w:proofErr w:type="spellEnd"/>
+      <w:r>
+        <w:rPr>
+          <w:rFonts w:cs="Arial"/>
+          <w:szCs w:val="24"/>
+        </w:rPr>
+        <w:t xml:space="preserve">, </w:t>
+      </w:r>
+      <w:proofErr w:type="spellStart"/>
+      <w:r>
+        <w:rPr>
+          <w:rFonts w:cs="Arial"/>
+          <w:szCs w:val="24"/>
+        </w:rPr>
+        <w:t>main</w:t>
+      </w:r>
+      <w:proofErr w:type="spellEnd"/>
+      <w:r>
+        <w:rPr>
+          <w:rFonts w:cs="Arial"/>
+          <w:szCs w:val="24"/>
+        </w:rPr>
+        <w:t xml:space="preserve"> network </w:t>
+      </w:r>
+      <w:proofErr w:type="spellStart"/>
+      <w:r>
+        <w:rPr>
+          <w:rFonts w:cs="Arial"/>
+          <w:szCs w:val="24"/>
+        </w:rPr>
+        <w:t>applications</w:t>
+      </w:r>
+      <w:proofErr w:type="spellEnd"/>
+      <w:r>
+        <w:rPr>
+          <w:rFonts w:cs="Arial"/>
+          <w:szCs w:val="24"/>
+        </w:rPr>
+        <w:t>,</w:t>
+      </w:r>
+      <w:r>
+        <w:rPr>
+          <w:rFonts w:cs="Arial"/>
+          <w:szCs w:val="24"/>
+        </w:rPr>
+        <w:t xml:space="preserve"> </w:t>
+      </w:r>
+      <w:proofErr w:type="spellStart"/>
+      <w:r>
+        <w:rPr>
+          <w:rFonts w:cs="Arial"/>
+          <w:szCs w:val="24"/>
+        </w:rPr>
+        <w:t>topology</w:t>
+      </w:r>
+      <w:proofErr w:type="spellEnd"/>
+      <w:r>
+        <w:rPr>
+          <w:rFonts w:cs="Arial"/>
+          <w:szCs w:val="24"/>
+        </w:rPr>
+        <w:t xml:space="preserve">, </w:t>
+      </w:r>
+      <w:proofErr w:type="spellStart"/>
+      <w:r>
+        <w:rPr>
+          <w:rFonts w:cs="Arial"/>
+          <w:szCs w:val="24"/>
+        </w:rPr>
+        <w:t>termnology</w:t>
+      </w:r>
+      <w:proofErr w:type="spellEnd"/>
+      <w:r>
+        <w:rPr>
+          <w:rFonts w:cs="Arial"/>
+          <w:szCs w:val="24"/>
+        </w:rPr>
+        <w:t xml:space="preserve"> </w:t>
+      </w:r>
+      <w:proofErr w:type="spellStart"/>
+      <w:r>
+        <w:rPr>
+          <w:rFonts w:cs="Arial"/>
+          <w:szCs w:val="24"/>
+        </w:rPr>
+        <w:t>and</w:t>
+      </w:r>
+      <w:proofErr w:type="spellEnd"/>
+      <w:r>
+        <w:rPr>
+          <w:rFonts w:cs="Arial"/>
+          <w:szCs w:val="24"/>
+        </w:rPr>
+        <w:t xml:space="preserve"> </w:t>
+      </w:r>
+      <w:proofErr w:type="spellStart"/>
+      <w:r>
+        <w:rPr>
+          <w:rFonts w:cs="Arial"/>
+          <w:szCs w:val="24"/>
+        </w:rPr>
+        <w:t>other</w:t>
+      </w:r>
+      <w:proofErr w:type="spellEnd"/>
+      <w:r>
+        <w:rPr>
+          <w:rFonts w:cs="Arial"/>
+          <w:szCs w:val="24"/>
+        </w:rPr>
+        <w:t xml:space="preserve"> </w:t>
+      </w:r>
+      <w:proofErr w:type="spellStart"/>
+      <w:r>
+        <w:rPr>
+          <w:rFonts w:cs="Arial"/>
+          <w:szCs w:val="24"/>
+        </w:rPr>
+        <w:t>related</w:t>
+      </w:r>
+      <w:proofErr w:type="spellEnd"/>
+      <w:r>
+        <w:rPr>
+          <w:rFonts w:cs="Arial"/>
+          <w:szCs w:val="24"/>
+        </w:rPr>
+        <w:t xml:space="preserve"> </w:t>
+      </w:r>
+      <w:proofErr w:type="spellStart"/>
+      <w:r>
+        <w:rPr>
+          <w:rFonts w:cs="Arial"/>
+          <w:szCs w:val="24"/>
+        </w:rPr>
+        <w:t>topics</w:t>
+      </w:r>
+      <w:proofErr w:type="spellEnd"/>
+      <w:r>
+        <w:rPr>
+          <w:rFonts w:cs="Arial"/>
+          <w:szCs w:val="24"/>
+        </w:rPr>
+        <w:t xml:space="preserve">. In </w:t>
+      </w:r>
+      <w:proofErr w:type="spellStart"/>
+      <w:r>
+        <w:rPr>
+          <w:rFonts w:cs="Arial"/>
+          <w:szCs w:val="24"/>
+        </w:rPr>
+        <w:t>this</w:t>
+      </w:r>
+      <w:proofErr w:type="spellEnd"/>
+      <w:r>
+        <w:rPr>
+          <w:rFonts w:cs="Arial"/>
+          <w:szCs w:val="24"/>
+        </w:rPr>
+        <w:t xml:space="preserve"> </w:t>
+      </w:r>
+      <w:proofErr w:type="spellStart"/>
+      <w:r>
+        <w:rPr>
+          <w:rFonts w:cs="Arial"/>
+          <w:szCs w:val="24"/>
+        </w:rPr>
+        <w:t>way</w:t>
+      </w:r>
+      <w:proofErr w:type="spellEnd"/>
+      <w:r>
+        <w:rPr>
+          <w:rFonts w:cs="Arial"/>
+          <w:szCs w:val="24"/>
+        </w:rPr>
+        <w:t xml:space="preserve">, </w:t>
+      </w:r>
+      <w:proofErr w:type="spellStart"/>
+      <w:r>
+        <w:rPr>
+          <w:rFonts w:cs="Arial"/>
+          <w:szCs w:val="24"/>
+        </w:rPr>
+        <w:t>the</w:t>
+      </w:r>
+      <w:proofErr w:type="spellEnd"/>
+      <w:r>
+        <w:rPr>
+          <w:rFonts w:cs="Arial"/>
+          <w:szCs w:val="24"/>
+        </w:rPr>
+        <w:t xml:space="preserve"> </w:t>
+      </w:r>
+      <w:proofErr w:type="spellStart"/>
+      <w:r>
+        <w:rPr>
+          <w:rFonts w:cs="Arial"/>
+          <w:szCs w:val="24"/>
+        </w:rPr>
+        <w:t>implementation</w:t>
+      </w:r>
+      <w:proofErr w:type="spellEnd"/>
+      <w:r>
+        <w:rPr>
+          <w:rFonts w:cs="Arial"/>
+          <w:szCs w:val="24"/>
+        </w:rPr>
+        <w:t xml:space="preserve"> </w:t>
+      </w:r>
+      <w:proofErr w:type="spellStart"/>
+      <w:r>
+        <w:rPr>
+          <w:rFonts w:cs="Arial"/>
+          <w:szCs w:val="24"/>
+        </w:rPr>
+        <w:t>of</w:t>
+      </w:r>
+      <w:proofErr w:type="spellEnd"/>
+      <w:r>
+        <w:rPr>
+          <w:rFonts w:cs="Arial"/>
+          <w:szCs w:val="24"/>
+        </w:rPr>
+        <w:t xml:space="preserve"> </w:t>
+      </w:r>
+      <w:proofErr w:type="spellStart"/>
+      <w:r>
+        <w:rPr>
+          <w:rFonts w:cs="Arial"/>
+          <w:szCs w:val="24"/>
+        </w:rPr>
+        <w:t>an</w:t>
+      </w:r>
+      <w:proofErr w:type="spellEnd"/>
+      <w:r>
+        <w:rPr>
+          <w:rFonts w:cs="Arial"/>
+          <w:szCs w:val="24"/>
+        </w:rPr>
+        <w:t xml:space="preserve"> </w:t>
+      </w:r>
+      <w:proofErr w:type="spellStart"/>
+      <w:r>
+        <w:rPr>
+          <w:rFonts w:cs="Arial"/>
+          <w:szCs w:val="24"/>
+        </w:rPr>
+        <w:t>application</w:t>
+      </w:r>
+      <w:proofErr w:type="spellEnd"/>
+      <w:r>
+        <w:rPr>
+          <w:rFonts w:cs="Arial"/>
+          <w:szCs w:val="24"/>
+        </w:rPr>
+        <w:t xml:space="preserve"> </w:t>
+      </w:r>
+      <w:proofErr w:type="spellStart"/>
+      <w:r>
+        <w:rPr>
+          <w:rFonts w:cs="Arial"/>
+          <w:szCs w:val="24"/>
+        </w:rPr>
+        <w:t>based</w:t>
+      </w:r>
+      <w:proofErr w:type="spellEnd"/>
+      <w:r>
+        <w:rPr>
+          <w:rFonts w:cs="Arial"/>
+          <w:szCs w:val="24"/>
+        </w:rPr>
+        <w:t xml:space="preserve"> </w:t>
+      </w:r>
+      <w:proofErr w:type="spellStart"/>
+      <w:r>
+        <w:rPr>
+          <w:rFonts w:cs="Arial"/>
+          <w:szCs w:val="24"/>
+        </w:rPr>
+        <w:t>on</w:t>
+      </w:r>
+      <w:proofErr w:type="spellEnd"/>
+      <w:r>
+        <w:rPr>
+          <w:rFonts w:cs="Arial"/>
+          <w:szCs w:val="24"/>
+        </w:rPr>
+        <w:t xml:space="preserve"> </w:t>
+      </w:r>
+      <w:proofErr w:type="spellStart"/>
+      <w:r>
+        <w:rPr>
+          <w:rFonts w:cs="Arial"/>
+          <w:szCs w:val="24"/>
+        </w:rPr>
+        <w:t>these</w:t>
+      </w:r>
+      <w:proofErr w:type="spellEnd"/>
+      <w:r>
+        <w:rPr>
+          <w:rFonts w:cs="Arial"/>
+          <w:szCs w:val="24"/>
+        </w:rPr>
+        <w:t xml:space="preserve"> </w:t>
+      </w:r>
+      <w:proofErr w:type="spellStart"/>
+      <w:r>
+        <w:rPr>
+          <w:rFonts w:cs="Arial"/>
+          <w:szCs w:val="24"/>
+        </w:rPr>
+        <w:t>fundamentals</w:t>
+      </w:r>
+      <w:proofErr w:type="spellEnd"/>
+      <w:r>
+        <w:rPr>
+          <w:rFonts w:cs="Arial"/>
+          <w:szCs w:val="24"/>
+        </w:rPr>
+        <w:t xml:space="preserve"> </w:t>
+      </w:r>
+      <w:proofErr w:type="spellStart"/>
+      <w:r>
+        <w:rPr>
+          <w:rFonts w:cs="Arial"/>
+          <w:szCs w:val="24"/>
+        </w:rPr>
+        <w:t>becomes</w:t>
+      </w:r>
+      <w:proofErr w:type="spellEnd"/>
+      <w:r>
+        <w:rPr>
+          <w:rFonts w:cs="Arial"/>
+          <w:szCs w:val="24"/>
+        </w:rPr>
+        <w:t xml:space="preserve"> </w:t>
+      </w:r>
+      <w:proofErr w:type="spellStart"/>
+      <w:r>
+        <w:rPr>
+          <w:rFonts w:cs="Arial"/>
+          <w:szCs w:val="24"/>
+        </w:rPr>
+        <w:t>an</w:t>
+      </w:r>
+      <w:proofErr w:type="spellEnd"/>
+      <w:r>
+        <w:rPr>
+          <w:rFonts w:cs="Arial"/>
+          <w:szCs w:val="24"/>
+        </w:rPr>
+        <w:t xml:space="preserve"> </w:t>
+      </w:r>
+      <w:proofErr w:type="spellStart"/>
+      <w:r>
+        <w:rPr>
+          <w:rFonts w:cs="Arial"/>
+          <w:szCs w:val="24"/>
+        </w:rPr>
+        <w:t>indisputably</w:t>
+      </w:r>
+      <w:proofErr w:type="spellEnd"/>
+      <w:r>
+        <w:rPr>
+          <w:rFonts w:cs="Arial"/>
+          <w:szCs w:val="24"/>
+        </w:rPr>
+        <w:t xml:space="preserve"> </w:t>
+      </w:r>
+      <w:proofErr w:type="spellStart"/>
+      <w:r>
+        <w:rPr>
+          <w:rFonts w:cs="Arial"/>
+          <w:szCs w:val="24"/>
+        </w:rPr>
+        <w:t>current</w:t>
+      </w:r>
+      <w:proofErr w:type="spellEnd"/>
+      <w:r>
+        <w:rPr>
+          <w:rFonts w:cs="Arial"/>
+          <w:szCs w:val="24"/>
+        </w:rPr>
+        <w:t xml:space="preserve"> </w:t>
+      </w:r>
+      <w:proofErr w:type="spellStart"/>
+      <w:r>
+        <w:rPr>
+          <w:rFonts w:cs="Arial"/>
+          <w:szCs w:val="24"/>
+        </w:rPr>
+        <w:t>topic</w:t>
+      </w:r>
+      <w:proofErr w:type="spellEnd"/>
+      <w:r>
+        <w:rPr>
+          <w:rFonts w:cs="Arial"/>
+          <w:szCs w:val="24"/>
+        </w:rPr>
+        <w:t xml:space="preserve"> </w:t>
+      </w:r>
+      <w:proofErr w:type="spellStart"/>
+      <w:r>
+        <w:rPr>
+          <w:rFonts w:cs="Arial"/>
+          <w:szCs w:val="24"/>
+        </w:rPr>
+        <w:t>and</w:t>
+      </w:r>
+      <w:proofErr w:type="spellEnd"/>
+      <w:r>
+        <w:rPr>
+          <w:rFonts w:cs="Arial"/>
+          <w:szCs w:val="24"/>
+        </w:rPr>
+        <w:t xml:space="preserve"> </w:t>
+      </w:r>
+      <w:proofErr w:type="spellStart"/>
+      <w:r>
+        <w:rPr>
+          <w:rFonts w:cs="Arial"/>
+          <w:szCs w:val="24"/>
+        </w:rPr>
+        <w:t>pertinent</w:t>
+      </w:r>
+      <w:proofErr w:type="spellEnd"/>
+      <w:r>
+        <w:rPr>
+          <w:rFonts w:cs="Arial"/>
+          <w:szCs w:val="24"/>
+        </w:rPr>
+        <w:t xml:space="preserve"> </w:t>
+      </w:r>
+      <w:proofErr w:type="spellStart"/>
+      <w:r>
+        <w:rPr>
+          <w:rFonts w:cs="Arial"/>
+          <w:szCs w:val="24"/>
+        </w:rPr>
+        <w:t>to</w:t>
+      </w:r>
+      <w:proofErr w:type="spellEnd"/>
+      <w:r>
+        <w:rPr>
+          <w:rFonts w:cs="Arial"/>
+          <w:szCs w:val="24"/>
+        </w:rPr>
+        <w:t xml:space="preserve"> Computer Science </w:t>
+      </w:r>
+      <w:proofErr w:type="spellStart"/>
+      <w:r>
+        <w:rPr>
+          <w:rFonts w:cs="Arial"/>
+          <w:szCs w:val="24"/>
+        </w:rPr>
+        <w:t>studies</w:t>
+      </w:r>
+      <w:proofErr w:type="spellEnd"/>
+      <w:r>
+        <w:rPr>
+          <w:rFonts w:cs="Arial"/>
+          <w:szCs w:val="24"/>
+        </w:rPr>
+        <w:t xml:space="preserve"> </w:t>
+      </w:r>
+      <w:proofErr w:type="spellStart"/>
+      <w:r>
+        <w:rPr>
+          <w:rFonts w:cs="Arial"/>
+          <w:szCs w:val="24"/>
+        </w:rPr>
+        <w:t>by</w:t>
+      </w:r>
+      <w:proofErr w:type="spellEnd"/>
+      <w:r>
+        <w:rPr>
+          <w:rFonts w:cs="Arial"/>
+          <w:szCs w:val="24"/>
+        </w:rPr>
+        <w:t xml:space="preserve"> </w:t>
+      </w:r>
+      <w:proofErr w:type="spellStart"/>
+      <w:r>
+        <w:rPr>
+          <w:rFonts w:cs="Arial"/>
+          <w:szCs w:val="24"/>
+        </w:rPr>
+        <w:t>addressing</w:t>
+      </w:r>
+      <w:proofErr w:type="spellEnd"/>
+      <w:r>
+        <w:rPr>
+          <w:rFonts w:cs="Arial"/>
+          <w:szCs w:val="24"/>
+        </w:rPr>
+        <w:t xml:space="preserve"> </w:t>
+      </w:r>
+      <w:proofErr w:type="spellStart"/>
+      <w:r>
+        <w:rPr>
+          <w:rFonts w:cs="Arial"/>
+          <w:szCs w:val="24"/>
+        </w:rPr>
+        <w:t>not</w:t>
+      </w:r>
+      <w:proofErr w:type="spellEnd"/>
+      <w:r>
+        <w:rPr>
+          <w:rFonts w:cs="Arial"/>
+          <w:szCs w:val="24"/>
+        </w:rPr>
+        <w:t xml:space="preserve"> </w:t>
+      </w:r>
+      <w:proofErr w:type="spellStart"/>
+      <w:r>
+        <w:rPr>
+          <w:rFonts w:cs="Arial"/>
+          <w:szCs w:val="24"/>
+        </w:rPr>
+        <w:t>only</w:t>
+      </w:r>
+      <w:proofErr w:type="spellEnd"/>
+      <w:r>
+        <w:rPr>
+          <w:rFonts w:cs="Arial"/>
+          <w:szCs w:val="24"/>
+        </w:rPr>
+        <w:t xml:space="preserve"> </w:t>
+      </w:r>
+      <w:proofErr w:type="spellStart"/>
+      <w:r>
+        <w:rPr>
+          <w:rFonts w:cs="Arial"/>
+          <w:szCs w:val="24"/>
+        </w:rPr>
+        <w:t>the</w:t>
+      </w:r>
+      <w:proofErr w:type="spellEnd"/>
+      <w:r>
+        <w:rPr>
+          <w:rFonts w:cs="Arial"/>
+          <w:szCs w:val="24"/>
+        </w:rPr>
+        <w:t xml:space="preserve"> </w:t>
+      </w:r>
+      <w:proofErr w:type="spellStart"/>
+      <w:r>
+        <w:rPr>
+          <w:rFonts w:cs="Arial"/>
+          <w:szCs w:val="24"/>
+        </w:rPr>
+        <w:t>concepts</w:t>
+      </w:r>
+      <w:proofErr w:type="spellEnd"/>
+      <w:r>
+        <w:rPr>
+          <w:rFonts w:cs="Arial"/>
+          <w:szCs w:val="24"/>
+        </w:rPr>
+        <w:t xml:space="preserve"> </w:t>
+      </w:r>
+      <w:proofErr w:type="spellStart"/>
+      <w:r>
+        <w:rPr>
+          <w:rFonts w:cs="Arial"/>
+          <w:szCs w:val="24"/>
+        </w:rPr>
+        <w:t>of</w:t>
+      </w:r>
+      <w:proofErr w:type="spellEnd"/>
+      <w:r>
+        <w:rPr>
+          <w:rFonts w:cs="Arial"/>
+          <w:szCs w:val="24"/>
+        </w:rPr>
+        <w:t xml:space="preserve"> networks, </w:t>
+      </w:r>
+      <w:proofErr w:type="spellStart"/>
+      <w:r>
+        <w:rPr>
+          <w:rFonts w:cs="Arial"/>
+          <w:szCs w:val="24"/>
+        </w:rPr>
+        <w:t>but</w:t>
+      </w:r>
+      <w:proofErr w:type="spellEnd"/>
+      <w:r>
+        <w:rPr>
+          <w:rFonts w:cs="Arial"/>
+          <w:szCs w:val="24"/>
+        </w:rPr>
+        <w:t xml:space="preserve"> </w:t>
+      </w:r>
+      <w:proofErr w:type="spellStart"/>
+      <w:r>
+        <w:rPr>
+          <w:rFonts w:cs="Arial"/>
+          <w:szCs w:val="24"/>
+        </w:rPr>
+        <w:t>also</w:t>
+      </w:r>
+      <w:proofErr w:type="spellEnd"/>
+      <w:r>
+        <w:rPr>
+          <w:rFonts w:cs="Arial"/>
+          <w:szCs w:val="24"/>
+        </w:rPr>
+        <w:t xml:space="preserve"> </w:t>
+      </w:r>
+      <w:proofErr w:type="spellStart"/>
+      <w:r>
+        <w:rPr>
+          <w:rFonts w:cs="Arial"/>
+          <w:szCs w:val="24"/>
+        </w:rPr>
+        <w:t>the</w:t>
+      </w:r>
+      <w:proofErr w:type="spellEnd"/>
+      <w:r>
+        <w:rPr>
+          <w:rFonts w:cs="Arial"/>
+          <w:szCs w:val="24"/>
+        </w:rPr>
+        <w:t xml:space="preserve"> </w:t>
+      </w:r>
+      <w:proofErr w:type="spellStart"/>
+      <w:r>
+        <w:rPr>
+          <w:rFonts w:cs="Arial"/>
+          <w:szCs w:val="24"/>
+        </w:rPr>
+        <w:t>knowledge</w:t>
+      </w:r>
+      <w:proofErr w:type="spellEnd"/>
+      <w:r>
+        <w:rPr>
+          <w:rFonts w:cs="Arial"/>
+          <w:szCs w:val="24"/>
+        </w:rPr>
+        <w:t xml:space="preserve"> </w:t>
+      </w:r>
+      <w:proofErr w:type="spellStart"/>
+      <w:r>
+        <w:rPr>
+          <w:rFonts w:cs="Arial"/>
+          <w:szCs w:val="24"/>
+        </w:rPr>
+        <w:t>of</w:t>
+      </w:r>
+      <w:proofErr w:type="spellEnd"/>
+      <w:r>
+        <w:rPr>
+          <w:rFonts w:cs="Arial"/>
+          <w:szCs w:val="24"/>
+        </w:rPr>
+        <w:t xml:space="preserve"> </w:t>
+      </w:r>
+      <w:proofErr w:type="spellStart"/>
+      <w:r>
+        <w:rPr>
+          <w:rFonts w:cs="Arial"/>
+          <w:szCs w:val="24"/>
+        </w:rPr>
+        <w:t>logic</w:t>
+      </w:r>
+      <w:proofErr w:type="spellEnd"/>
+      <w:r>
+        <w:rPr>
+          <w:rFonts w:cs="Arial"/>
+          <w:szCs w:val="24"/>
+        </w:rPr>
+        <w:t xml:space="preserve">, </w:t>
+      </w:r>
+      <w:proofErr w:type="spellStart"/>
+      <w:r>
+        <w:rPr>
+          <w:rFonts w:cs="Arial"/>
+          <w:szCs w:val="24"/>
+        </w:rPr>
+        <w:t>programming</w:t>
+      </w:r>
+      <w:proofErr w:type="spellEnd"/>
+      <w:r>
+        <w:rPr>
+          <w:rFonts w:cs="Arial"/>
+          <w:szCs w:val="24"/>
+        </w:rPr>
+        <w:t xml:space="preserve"> </w:t>
+      </w:r>
+      <w:proofErr w:type="spellStart"/>
+      <w:r>
+        <w:rPr>
+          <w:rFonts w:cs="Arial"/>
+          <w:szCs w:val="24"/>
+        </w:rPr>
+        <w:t>and</w:t>
+      </w:r>
+      <w:proofErr w:type="spellEnd"/>
+      <w:r>
+        <w:rPr>
+          <w:rFonts w:cs="Arial"/>
+          <w:szCs w:val="24"/>
+        </w:rPr>
+        <w:t xml:space="preserve"> a </w:t>
+      </w:r>
+      <w:proofErr w:type="spellStart"/>
+      <w:r>
+        <w:rPr>
+          <w:rFonts w:cs="Arial"/>
+          <w:szCs w:val="24"/>
+        </w:rPr>
+        <w:t>wide</w:t>
+      </w:r>
+      <w:proofErr w:type="spellEnd"/>
+      <w:r>
+        <w:rPr>
+          <w:rFonts w:cs="Arial"/>
+          <w:szCs w:val="24"/>
+        </w:rPr>
+        <w:t xml:space="preserve"> range </w:t>
+      </w:r>
+      <w:proofErr w:type="spellStart"/>
+      <w:r>
+        <w:rPr>
+          <w:rFonts w:cs="Arial"/>
+          <w:szCs w:val="24"/>
+        </w:rPr>
+        <w:t>of</w:t>
+      </w:r>
+      <w:proofErr w:type="spellEnd"/>
+      <w:r>
+        <w:rPr>
+          <w:rFonts w:cs="Arial"/>
+          <w:szCs w:val="24"/>
+        </w:rPr>
+        <w:t xml:space="preserve"> </w:t>
+      </w:r>
+      <w:proofErr w:type="spellStart"/>
+      <w:r>
+        <w:rPr>
+          <w:rFonts w:cs="Arial"/>
+          <w:szCs w:val="24"/>
+        </w:rPr>
+        <w:t>areas</w:t>
+      </w:r>
+      <w:proofErr w:type="spellEnd"/>
+      <w:r>
+        <w:rPr>
+          <w:rFonts w:cs="Arial"/>
+          <w:szCs w:val="24"/>
+        </w:rPr>
+        <w:t xml:space="preserve"> </w:t>
+      </w:r>
+      <w:proofErr w:type="spellStart"/>
+      <w:r>
+        <w:rPr>
+          <w:rFonts w:cs="Arial"/>
+          <w:szCs w:val="24"/>
+        </w:rPr>
+        <w:t>Of</w:t>
+      </w:r>
+      <w:proofErr w:type="spellEnd"/>
+      <w:r>
+        <w:rPr>
+          <w:rFonts w:cs="Arial"/>
+          <w:szCs w:val="24"/>
+        </w:rPr>
+        <w:t xml:space="preserve"> </w:t>
+      </w:r>
+      <w:proofErr w:type="spellStart"/>
+      <w:r>
+        <w:rPr>
+          <w:rFonts w:cs="Arial"/>
+          <w:szCs w:val="24"/>
+        </w:rPr>
+        <w:t>computing</w:t>
+      </w:r>
+      <w:proofErr w:type="spellEnd"/>
+      <w:r>
+        <w:rPr>
+          <w:rFonts w:cs="Arial"/>
+          <w:szCs w:val="24"/>
+        </w:rPr>
+        <w:t>.</w:t>
+      </w:r>
+      <w:r>
+        <w:rPr>
+          <w:rFonts w:cs="Arial"/>
+          <w:szCs w:val="24"/>
+        </w:rPr>
+        <w:t xml:space="preserve"> </w:t>
+      </w:r>
+      <w:proofErr w:type="spellStart"/>
+      <w:r>
+        <w:rPr>
+          <w:rFonts w:cs="Arial"/>
+          <w:szCs w:val="24"/>
+        </w:rPr>
+        <w:t>Further</w:t>
+      </w:r>
+      <w:proofErr w:type="spellEnd"/>
+      <w:r>
+        <w:rPr>
+          <w:rFonts w:cs="Arial"/>
+          <w:szCs w:val="24"/>
+        </w:rPr>
+        <w:t xml:space="preserve">, </w:t>
+      </w:r>
+      <w:proofErr w:type="spellStart"/>
+      <w:r>
+        <w:rPr>
+          <w:rFonts w:cs="Arial"/>
+          <w:szCs w:val="24"/>
+        </w:rPr>
+        <w:t>the</w:t>
+      </w:r>
+      <w:proofErr w:type="spellEnd"/>
+      <w:r>
+        <w:rPr>
+          <w:rFonts w:cs="Arial"/>
+          <w:szCs w:val="24"/>
+        </w:rPr>
+        <w:t xml:space="preserve"> </w:t>
+      </w:r>
+      <w:proofErr w:type="spellStart"/>
+      <w:r>
+        <w:rPr>
+          <w:rFonts w:cs="Arial"/>
+          <w:szCs w:val="24"/>
+        </w:rPr>
+        <w:t>work</w:t>
+      </w:r>
+      <w:proofErr w:type="spellEnd"/>
+      <w:r>
+        <w:rPr>
+          <w:rFonts w:cs="Arial"/>
+          <w:szCs w:val="24"/>
+        </w:rPr>
+        <w:t xml:space="preserve"> </w:t>
+      </w:r>
+      <w:proofErr w:type="spellStart"/>
+      <w:r>
+        <w:rPr>
+          <w:rFonts w:cs="Arial"/>
+          <w:szCs w:val="24"/>
+        </w:rPr>
+        <w:t>aims</w:t>
+      </w:r>
+      <w:proofErr w:type="spellEnd"/>
+      <w:r>
+        <w:rPr>
+          <w:rFonts w:cs="Arial"/>
+          <w:szCs w:val="24"/>
+        </w:rPr>
+        <w:t xml:space="preserve"> </w:t>
+      </w:r>
+      <w:proofErr w:type="spellStart"/>
+      <w:r>
+        <w:rPr>
+          <w:rFonts w:cs="Arial"/>
+          <w:szCs w:val="24"/>
+        </w:rPr>
+        <w:t>enrich</w:t>
+      </w:r>
+      <w:proofErr w:type="spellEnd"/>
+      <w:r>
+        <w:rPr>
+          <w:rFonts w:cs="Arial"/>
+          <w:szCs w:val="24"/>
+        </w:rPr>
+        <w:t xml:space="preserve"> </w:t>
+      </w:r>
+      <w:proofErr w:type="spellStart"/>
+      <w:r>
+        <w:rPr>
+          <w:rFonts w:cs="Arial"/>
+          <w:szCs w:val="24"/>
+        </w:rPr>
+        <w:t>the</w:t>
+      </w:r>
+      <w:proofErr w:type="spellEnd"/>
+      <w:r>
+        <w:rPr>
+          <w:rFonts w:cs="Arial"/>
+          <w:szCs w:val="24"/>
+        </w:rPr>
+        <w:t xml:space="preserve"> </w:t>
+      </w:r>
+      <w:proofErr w:type="spellStart"/>
+      <w:r>
+        <w:rPr>
+          <w:rFonts w:cs="Arial"/>
+          <w:szCs w:val="24"/>
+        </w:rPr>
+        <w:t>computing</w:t>
+      </w:r>
+      <w:proofErr w:type="spellEnd"/>
+      <w:r>
+        <w:rPr>
+          <w:rFonts w:cs="Arial"/>
+          <w:szCs w:val="24"/>
+        </w:rPr>
+        <w:t xml:space="preserve"> </w:t>
+      </w:r>
+      <w:proofErr w:type="spellStart"/>
+      <w:r>
+        <w:rPr>
+          <w:rFonts w:cs="Arial"/>
+          <w:szCs w:val="24"/>
+        </w:rPr>
+        <w:t>community</w:t>
+      </w:r>
+      <w:proofErr w:type="spellEnd"/>
+      <w:r>
+        <w:rPr>
+          <w:rFonts w:cs="Arial"/>
+          <w:szCs w:val="24"/>
+        </w:rPr>
+        <w:t xml:space="preserve"> </w:t>
+      </w:r>
+      <w:proofErr w:type="spellStart"/>
+      <w:r>
+        <w:rPr>
+          <w:rFonts w:cs="Arial"/>
+          <w:szCs w:val="24"/>
+        </w:rPr>
+        <w:t>knowledge</w:t>
+      </w:r>
+      <w:proofErr w:type="spellEnd"/>
+      <w:r>
+        <w:rPr>
+          <w:rFonts w:cs="Arial"/>
+          <w:szCs w:val="24"/>
+        </w:rPr>
+        <w:t xml:space="preserve">, </w:t>
+      </w:r>
+      <w:proofErr w:type="spellStart"/>
+      <w:r>
+        <w:rPr>
+          <w:rFonts w:cs="Arial"/>
+          <w:szCs w:val="24"/>
+        </w:rPr>
+        <w:t>the</w:t>
+      </w:r>
+      <w:proofErr w:type="spellEnd"/>
+      <w:r>
+        <w:rPr>
+          <w:rFonts w:cs="Arial"/>
+          <w:szCs w:val="24"/>
+        </w:rPr>
+        <w:t xml:space="preserve"> </w:t>
+      </w:r>
+      <w:proofErr w:type="spellStart"/>
+      <w:r>
+        <w:rPr>
+          <w:rFonts w:cs="Arial"/>
+          <w:szCs w:val="24"/>
+        </w:rPr>
+        <w:t>authors</w:t>
+      </w:r>
+      <w:proofErr w:type="spellEnd"/>
+      <w:r>
+        <w:rPr>
+          <w:rFonts w:cs="Arial"/>
+          <w:szCs w:val="24"/>
+        </w:rPr>
+        <w:t xml:space="preserve"> </w:t>
+      </w:r>
+      <w:proofErr w:type="spellStart"/>
+      <w:r>
+        <w:rPr>
+          <w:rFonts w:cs="Arial"/>
+          <w:szCs w:val="24"/>
+        </w:rPr>
+        <w:t>of</w:t>
+      </w:r>
+      <w:proofErr w:type="spellEnd"/>
+      <w:r>
+        <w:rPr>
+          <w:rFonts w:cs="Arial"/>
+          <w:szCs w:val="24"/>
+        </w:rPr>
+        <w:t xml:space="preserve"> </w:t>
+      </w:r>
+      <w:proofErr w:type="spellStart"/>
+      <w:r>
+        <w:rPr>
+          <w:rFonts w:cs="Arial"/>
+          <w:szCs w:val="24"/>
+        </w:rPr>
+        <w:t>the</w:t>
+      </w:r>
+      <w:proofErr w:type="spellEnd"/>
+      <w:r>
+        <w:rPr>
+          <w:rFonts w:cs="Arial"/>
+          <w:szCs w:val="24"/>
+        </w:rPr>
+        <w:t xml:space="preserve"> </w:t>
+      </w:r>
+      <w:proofErr w:type="spellStart"/>
+      <w:r>
+        <w:rPr>
+          <w:rFonts w:cs="Arial"/>
+          <w:szCs w:val="24"/>
+        </w:rPr>
+        <w:t>work</w:t>
+      </w:r>
+      <w:proofErr w:type="spellEnd"/>
+      <w:r>
+        <w:rPr>
+          <w:rFonts w:cs="Arial"/>
+          <w:szCs w:val="24"/>
+        </w:rPr>
+        <w:t xml:space="preserve"> </w:t>
+      </w:r>
+      <w:proofErr w:type="spellStart"/>
+      <w:r>
+        <w:rPr>
+          <w:rFonts w:cs="Arial"/>
+          <w:szCs w:val="24"/>
+        </w:rPr>
+        <w:t>and</w:t>
+      </w:r>
+      <w:proofErr w:type="spellEnd"/>
+      <w:r>
+        <w:rPr>
+          <w:rFonts w:cs="Arial"/>
+          <w:szCs w:val="24"/>
+        </w:rPr>
+        <w:t xml:space="preserve"> </w:t>
+      </w:r>
+      <w:proofErr w:type="spellStart"/>
+      <w:r>
+        <w:rPr>
+          <w:rFonts w:cs="Arial"/>
+          <w:szCs w:val="24"/>
+        </w:rPr>
+        <w:t>the</w:t>
+      </w:r>
+      <w:proofErr w:type="spellEnd"/>
+      <w:r>
+        <w:rPr>
+          <w:rFonts w:cs="Arial"/>
+          <w:szCs w:val="24"/>
+        </w:rPr>
+        <w:t xml:space="preserve"> </w:t>
+      </w:r>
+      <w:proofErr w:type="spellStart"/>
+      <w:r>
+        <w:rPr>
+          <w:rFonts w:cs="Arial"/>
+          <w:szCs w:val="24"/>
+        </w:rPr>
+        <w:t>Computing</w:t>
+      </w:r>
+      <w:proofErr w:type="spellEnd"/>
+      <w:r>
+        <w:rPr>
+          <w:rFonts w:cs="Arial"/>
+          <w:szCs w:val="24"/>
+        </w:rPr>
+        <w:t xml:space="preserve"> Science as a </w:t>
+      </w:r>
+      <w:proofErr w:type="spellStart"/>
+      <w:r>
+        <w:rPr>
+          <w:rFonts w:cs="Arial"/>
+          <w:szCs w:val="24"/>
+        </w:rPr>
+        <w:t>whole</w:t>
+      </w:r>
+      <w:proofErr w:type="spellEnd"/>
+      <w:r>
+        <w:rPr>
+          <w:rFonts w:cs="Arial"/>
+          <w:szCs w:val="24"/>
+        </w:rPr>
+        <w:t>.</w:t>
       </w:r>
     </w:p>
     <w:p>
@@ -4226,16 +5615,14 @@
         <w:tab/>
         <w:t>Logo, se torna claro que é de extrema importância a comunicação de dados em rede e que existem diversos utilizadores e aplicações para uma rede da dados. O presente trabalho visa a utilização de uma rede local com troca de dados através de um chat, e por isso tem-se como questão norteadora da obra: “Como desenvolver uma aplicação de comunicação de dados em rede através do protocolo de comunicação TCP/IP?”.</w:t>
       </w:r>
-      <w:bookmarkStart w:id="5" w:name="_GoBack"/>
-      <w:bookmarkEnd w:id="5"/>
     </w:p>
     <w:p>
       <w:pPr>
         <w:pStyle w:val="Ttulo1"/>
       </w:pPr>
-      <w:bookmarkStart w:id="6" w:name="_Toc458673514"/>
-      <w:bookmarkStart w:id="7" w:name="_Toc458681089"/>
-      <w:bookmarkStart w:id="8" w:name="_Toc478820970"/>
+      <w:bookmarkStart w:id="5" w:name="_Toc458673514"/>
+      <w:bookmarkStart w:id="6" w:name="_Toc458681089"/>
+      <w:bookmarkStart w:id="7" w:name="_Toc478820970"/>
       <w:r>
         <w:lastRenderedPageBreak/>
         <w:t>3</w:t>
@@ -4243,301 +5630,264 @@
       <w:r>
         <w:t xml:space="preserve"> </w:t>
       </w:r>
+      <w:bookmarkEnd w:id="5"/>
       <w:bookmarkEnd w:id="6"/>
+      <w:r>
+        <w:t>Fundamentos da comunicação de dados em rede (conceitos básicos)</w:t>
+      </w:r>
       <w:bookmarkEnd w:id="7"/>
       <w:r>
-        <w:t>Fundamentos da comunicação de dados em rede (conceitos básicos)</w:t>
-      </w:r>
-      <w:bookmarkEnd w:id="8"/>
-      <w:r>
         <w:t xml:space="preserve"> </w:t>
       </w:r>
     </w:p>
     <w:p>
       <w:pPr>
         <w:spacing w:after="0" w:line="360" w:lineRule="auto"/>
-        <w:rPr>
-          <w:szCs w:val="24"/>
-        </w:rPr>
-      </w:pPr>
-    </w:p>
-    <w:p>
-      <w:pPr>
-        <w:spacing w:after="0" w:line="360" w:lineRule="auto"/>
-        <w:jc w:val="both"/>
-        <w:rPr>
-          <w:szCs w:val="24"/>
-        </w:rPr>
-      </w:pPr>
-    </w:p>
-    <w:p>
-      <w:pPr>
-        <w:spacing w:after="0" w:line="360" w:lineRule="auto"/>
-        <w:jc w:val="both"/>
-        <w:rPr>
-          <w:szCs w:val="24"/>
-        </w:rPr>
-      </w:pPr>
-    </w:p>
-    <w:p>
-      <w:pPr>
-        <w:spacing w:after="0" w:line="360" w:lineRule="auto"/>
-        <w:jc w:val="both"/>
-        <w:rPr>
-          <w:szCs w:val="24"/>
-        </w:rPr>
-      </w:pPr>
-    </w:p>
-    <w:p>
-      <w:pPr>
-        <w:spacing w:after="0" w:line="360" w:lineRule="auto"/>
-        <w:jc w:val="both"/>
-        <w:rPr>
-          <w:szCs w:val="24"/>
-        </w:rPr>
-      </w:pPr>
-    </w:p>
-    <w:p>
-      <w:pPr>
-        <w:spacing w:after="0" w:line="360" w:lineRule="auto"/>
-        <w:jc w:val="both"/>
-        <w:rPr>
-          <w:szCs w:val="24"/>
-        </w:rPr>
-      </w:pPr>
-    </w:p>
-    <w:p>
-      <w:pPr>
-        <w:spacing w:after="0" w:line="360" w:lineRule="auto"/>
-        <w:jc w:val="both"/>
-        <w:rPr>
-          <w:szCs w:val="24"/>
-        </w:rPr>
-      </w:pPr>
-    </w:p>
-    <w:p>
-      <w:pPr>
-        <w:spacing w:after="0" w:line="360" w:lineRule="auto"/>
-        <w:jc w:val="both"/>
-        <w:rPr>
-          <w:szCs w:val="24"/>
-        </w:rPr>
-      </w:pPr>
-    </w:p>
-    <w:p>
-      <w:pPr>
-        <w:spacing w:after="0" w:line="360" w:lineRule="auto"/>
-        <w:jc w:val="both"/>
-        <w:rPr>
-          <w:szCs w:val="24"/>
-        </w:rPr>
-      </w:pPr>
-    </w:p>
-    <w:p>
-      <w:pPr>
-        <w:spacing w:after="0" w:line="360" w:lineRule="auto"/>
-        <w:jc w:val="both"/>
-        <w:rPr>
-          <w:szCs w:val="24"/>
-        </w:rPr>
-      </w:pPr>
-    </w:p>
-    <w:p>
-      <w:pPr>
-        <w:spacing w:after="0" w:line="360" w:lineRule="auto"/>
-        <w:jc w:val="both"/>
-        <w:rPr>
-          <w:szCs w:val="24"/>
-        </w:rPr>
-      </w:pPr>
-    </w:p>
-    <w:p>
-      <w:pPr>
-        <w:spacing w:after="0" w:line="360" w:lineRule="auto"/>
-        <w:jc w:val="both"/>
-        <w:rPr>
-          <w:szCs w:val="24"/>
-        </w:rPr>
-      </w:pPr>
-    </w:p>
-    <w:p>
-      <w:pPr>
-        <w:spacing w:after="0" w:line="360" w:lineRule="auto"/>
-        <w:jc w:val="both"/>
-        <w:rPr>
-          <w:szCs w:val="24"/>
-        </w:rPr>
-      </w:pPr>
-    </w:p>
-    <w:p>
-      <w:pPr>
-        <w:spacing w:after="0" w:line="360" w:lineRule="auto"/>
-        <w:jc w:val="both"/>
-        <w:rPr>
-          <w:szCs w:val="24"/>
-        </w:rPr>
-      </w:pPr>
-    </w:p>
-    <w:p>
-      <w:pPr>
-        <w:spacing w:after="0" w:line="360" w:lineRule="auto"/>
-        <w:jc w:val="both"/>
-        <w:rPr>
-          <w:szCs w:val="24"/>
-        </w:rPr>
-      </w:pPr>
-    </w:p>
-    <w:p>
-      <w:pPr>
-        <w:spacing w:after="0" w:line="360" w:lineRule="auto"/>
-        <w:jc w:val="both"/>
-        <w:rPr>
-          <w:szCs w:val="24"/>
-        </w:rPr>
-      </w:pPr>
-    </w:p>
-    <w:p>
-      <w:pPr>
-        <w:spacing w:after="0" w:line="360" w:lineRule="auto"/>
-        <w:jc w:val="both"/>
-        <w:rPr>
-          <w:szCs w:val="24"/>
-        </w:rPr>
-      </w:pPr>
-    </w:p>
-    <w:p>
-      <w:pPr>
-        <w:spacing w:after="0" w:line="360" w:lineRule="auto"/>
-        <w:jc w:val="both"/>
-        <w:rPr>
-          <w:szCs w:val="24"/>
-        </w:rPr>
-      </w:pPr>
-    </w:p>
-    <w:p>
-      <w:pPr>
-        <w:spacing w:after="0" w:line="360" w:lineRule="auto"/>
-        <w:jc w:val="both"/>
-        <w:rPr>
-          <w:szCs w:val="24"/>
-        </w:rPr>
-      </w:pPr>
-    </w:p>
-    <w:p>
-      <w:pPr>
-        <w:spacing w:after="0" w:line="360" w:lineRule="auto"/>
-        <w:jc w:val="both"/>
-        <w:rPr>
-          <w:szCs w:val="24"/>
-        </w:rPr>
-      </w:pPr>
-    </w:p>
-    <w:p>
-      <w:pPr>
-        <w:spacing w:after="0" w:line="360" w:lineRule="auto"/>
-        <w:jc w:val="both"/>
-        <w:rPr>
-          <w:szCs w:val="24"/>
-        </w:rPr>
-      </w:pPr>
-    </w:p>
-    <w:p>
-      <w:pPr>
-        <w:spacing w:after="0" w:line="360" w:lineRule="auto"/>
-        <w:jc w:val="both"/>
-        <w:rPr>
-          <w:szCs w:val="24"/>
-        </w:rPr>
-      </w:pPr>
-    </w:p>
-    <w:p>
-      <w:pPr>
-        <w:spacing w:after="0" w:line="360" w:lineRule="auto"/>
-        <w:jc w:val="both"/>
-        <w:rPr>
-          <w:szCs w:val="24"/>
-        </w:rPr>
-      </w:pPr>
-    </w:p>
-    <w:p>
-      <w:pPr>
-        <w:spacing w:after="0" w:line="360" w:lineRule="auto"/>
-        <w:jc w:val="both"/>
-        <w:rPr>
-          <w:szCs w:val="24"/>
-        </w:rPr>
-      </w:pPr>
-    </w:p>
-    <w:p>
-      <w:pPr>
-        <w:spacing w:after="0" w:line="360" w:lineRule="auto"/>
-        <w:jc w:val="both"/>
-        <w:rPr>
-          <w:szCs w:val="24"/>
-        </w:rPr>
-      </w:pPr>
-    </w:p>
-    <w:p>
-      <w:pPr>
-        <w:spacing w:after="0" w:line="360" w:lineRule="auto"/>
-        <w:jc w:val="both"/>
-        <w:rPr>
-          <w:szCs w:val="24"/>
-        </w:rPr>
-      </w:pPr>
-    </w:p>
-    <w:p>
-      <w:pPr>
-        <w:spacing w:after="0" w:line="360" w:lineRule="auto"/>
-        <w:jc w:val="both"/>
-        <w:rPr>
-          <w:szCs w:val="24"/>
-        </w:rPr>
-      </w:pPr>
-    </w:p>
-    <w:p>
-      <w:pPr>
-        <w:spacing w:after="0" w:line="360" w:lineRule="auto"/>
-        <w:jc w:val="both"/>
-        <w:rPr>
-          <w:szCs w:val="24"/>
-        </w:rPr>
-      </w:pPr>
-    </w:p>
-    <w:p>
-      <w:pPr>
-        <w:spacing w:after="0" w:line="360" w:lineRule="auto"/>
-        <w:jc w:val="both"/>
-        <w:rPr>
-          <w:szCs w:val="24"/>
-        </w:rPr>
-      </w:pPr>
-    </w:p>
-    <w:p>
-      <w:pPr>
-        <w:spacing w:after="0" w:line="360" w:lineRule="auto"/>
-        <w:jc w:val="both"/>
-        <w:rPr>
-          <w:rFonts w:cs="Arial"/>
-          <w:szCs w:val="24"/>
-        </w:rPr>
-      </w:pPr>
-    </w:p>
-    <w:p>
-      <w:pPr>
-        <w:spacing w:after="0" w:line="360" w:lineRule="auto"/>
-        <w:rPr>
-          <w:rFonts w:cs="Arial"/>
-          <w:szCs w:val="24"/>
-        </w:rPr>
-      </w:pPr>
-      <w:bookmarkStart w:id="9" w:name="_Toc458681090"/>
+      </w:pPr>
+    </w:p>
+    <w:p>
+      <w:pPr>
+        <w:pStyle w:val="Ttulo2"/>
+      </w:pPr>
+      <w:r>
+        <w:t>3.1 Aplicações de redes de computadores</w:t>
+      </w:r>
+    </w:p>
+    <w:p>
+      <w:pPr>
+        <w:pStyle w:val="Ttulo3"/>
+      </w:pPr>
+      <w:r>
+        <w:t>3.1.1 Aplicações comerciais</w:t>
+      </w:r>
+    </w:p>
+    <w:p>
+      <w:pPr>
+        <w:pStyle w:val="Ttulo3"/>
+      </w:pPr>
+      <w:r>
+        <w:t>3.1.2 Aplicações domésticas</w:t>
+      </w:r>
+    </w:p>
+    <w:p>
+      <w:pPr>
+        <w:pStyle w:val="Ttulo3"/>
+      </w:pPr>
+      <w:r>
+        <w:t>3.1.3 Usuários móveis</w:t>
+      </w:r>
+    </w:p>
+    <w:p>
+      <w:pPr>
+        <w:spacing w:after="0" w:line="360" w:lineRule="auto"/>
+      </w:pPr>
+    </w:p>
+    <w:p>
+      <w:pPr>
+        <w:pStyle w:val="Ttulo2"/>
+      </w:pPr>
+      <w:r>
+        <w:t>3.2</w:t>
+      </w:r>
+      <w:r>
+        <w:t xml:space="preserve"> Terminologia</w:t>
+      </w:r>
+    </w:p>
+    <w:p>
+      <w:pPr>
+        <w:spacing w:after="0" w:line="360" w:lineRule="auto"/>
+      </w:pPr>
+    </w:p>
+    <w:p>
+      <w:pPr>
+        <w:spacing w:after="0" w:line="360" w:lineRule="auto"/>
+      </w:pPr>
+    </w:p>
+    <w:p>
+      <w:pPr>
+        <w:pStyle w:val="Ttulo2"/>
+      </w:pPr>
+      <w:r>
+        <w:t>3.</w:t>
+      </w:r>
+      <w:r>
+        <w:t>3</w:t>
+      </w:r>
+      <w:r>
+        <w:t xml:space="preserve"> Taxonomia de redes</w:t>
+      </w:r>
+    </w:p>
+    <w:p>
+      <w:pPr>
+        <w:spacing w:after="0" w:line="360" w:lineRule="auto"/>
+      </w:pPr>
+    </w:p>
+    <w:p>
+      <w:pPr>
+        <w:spacing w:after="0" w:line="360" w:lineRule="auto"/>
+      </w:pPr>
+    </w:p>
+    <w:p>
+      <w:pPr>
+        <w:pStyle w:val="Ttulo2"/>
+      </w:pPr>
+      <w:r>
+        <w:t>3.4</w:t>
+      </w:r>
+      <w:r>
+        <w:t xml:space="preserve"> Topologia de redes</w:t>
+      </w:r>
+    </w:p>
+    <w:p>
+      <w:pPr>
+        <w:spacing w:after="0" w:line="360" w:lineRule="auto"/>
+      </w:pPr>
+    </w:p>
+    <w:p>
+      <w:pPr>
+        <w:spacing w:after="0" w:line="360" w:lineRule="auto"/>
+      </w:pPr>
+    </w:p>
+    <w:p>
+      <w:pPr>
+        <w:pStyle w:val="Ttulo2"/>
+      </w:pPr>
+      <w:r>
+        <w:t>3.5 Hardware de redes</w:t>
+      </w:r>
+    </w:p>
+    <w:p>
+      <w:pPr>
+        <w:spacing w:after="0" w:line="360" w:lineRule="auto"/>
+      </w:pPr>
+    </w:p>
+    <w:p>
+      <w:pPr>
+        <w:spacing w:after="0" w:line="360" w:lineRule="auto"/>
+      </w:pPr>
+    </w:p>
+    <w:p>
+      <w:pPr>
+        <w:pStyle w:val="Ttulo2"/>
+      </w:pPr>
+      <w:r>
+        <w:t>3.6 Software de redes</w:t>
+      </w:r>
+    </w:p>
+    <w:p>
+      <w:pPr>
+        <w:spacing w:after="0" w:line="360" w:lineRule="auto"/>
+      </w:pPr>
+    </w:p>
+    <w:p>
+      <w:pPr>
+        <w:spacing w:after="0" w:line="360" w:lineRule="auto"/>
+      </w:pPr>
+    </w:p>
+    <w:p>
+      <w:pPr>
+        <w:pStyle w:val="Ttulo2"/>
+      </w:pPr>
+      <w:r>
+        <w:t>3.7</w:t>
+      </w:r>
+      <w:r>
+        <w:t xml:space="preserve"> Modelo OSI</w:t>
+      </w:r>
+    </w:p>
+    <w:p>
+      <w:pPr>
+        <w:spacing w:after="0" w:line="360" w:lineRule="auto"/>
+      </w:pPr>
+    </w:p>
+    <w:p>
+      <w:pPr>
+        <w:spacing w:after="0" w:line="360" w:lineRule="auto"/>
+      </w:pPr>
+    </w:p>
+    <w:p>
+      <w:pPr>
+        <w:pStyle w:val="Ttulo2"/>
+      </w:pPr>
+      <w:r>
+        <w:t>3.8</w:t>
+      </w:r>
+      <w:r>
+        <w:t xml:space="preserve"> TCP/IP</w:t>
+      </w:r>
+    </w:p>
+    <w:p>
+      <w:pPr>
+        <w:pStyle w:val="Ttulo3"/>
+      </w:pPr>
+      <w:r>
+        <w:t>3.8</w:t>
+      </w:r>
+      <w:r>
+        <w:t>.1 Camada física</w:t>
+      </w:r>
+    </w:p>
+    <w:p>
+      <w:pPr>
+        <w:pStyle w:val="Ttulo3"/>
+      </w:pPr>
+      <w:r>
+        <w:t>3.8</w:t>
+      </w:r>
+      <w:r>
+        <w:t>.2 Camada de enlace de dados</w:t>
+      </w:r>
+    </w:p>
+    <w:p>
+      <w:pPr>
+        <w:pStyle w:val="Ttulo3"/>
+      </w:pPr>
+      <w:r>
+        <w:t>3.8</w:t>
+      </w:r>
+      <w:r>
+        <w:t>.3 Camada de Internet</w:t>
+      </w:r>
+    </w:p>
+    <w:p>
+      <w:pPr>
+        <w:pStyle w:val="Ttulo3"/>
+      </w:pPr>
+      <w:r>
+        <w:t>3.8</w:t>
+      </w:r>
+      <w:r>
+        <w:t>.4 Camada de transporte</w:t>
+      </w:r>
+    </w:p>
+    <w:p>
+      <w:pPr>
+        <w:pStyle w:val="Ttulo3"/>
+      </w:pPr>
+      <w:r>
+        <w:t>3.8</w:t>
+      </w:r>
+      <w:r>
+        <w:t>.5 Camada de aplicação</w:t>
+      </w:r>
+    </w:p>
+    <w:p>
+      <w:pPr>
+        <w:spacing w:after="0" w:line="360" w:lineRule="auto"/>
+        <w:rPr>
+          <w:rFonts w:cs="Arial"/>
+          <w:szCs w:val="24"/>
+        </w:rPr>
+      </w:pPr>
+      <w:bookmarkStart w:id="8" w:name="_Toc458681090"/>
     </w:p>
     <w:p>
       <w:pPr>
         <w:pStyle w:val="Ttulo1"/>
       </w:pPr>
-      <w:bookmarkStart w:id="10" w:name="_Toc478820971"/>
+      <w:bookmarkStart w:id="9" w:name="_Toc478820971"/>
+      <w:bookmarkStart w:id="10" w:name="_GoBack"/>
+      <w:bookmarkEnd w:id="10"/>
       <w:r>
         <w:lastRenderedPageBreak/>
         <w:t>4</w:t>
@@ -4545,11 +5895,11 @@
       <w:r>
         <w:t xml:space="preserve"> </w:t>
       </w:r>
+      <w:bookmarkEnd w:id="8"/>
+      <w:r>
+        <w:t>plano de desenvolvimento</w:t>
+      </w:r>
       <w:bookmarkEnd w:id="9"/>
-      <w:r>
-        <w:t>plano de desenvolvimento</w:t>
-      </w:r>
-      <w:bookmarkEnd w:id="10"/>
     </w:p>
     <w:p/>
     <w:p/>
@@ -5199,7 +6549,7 @@
           <w:rPr>
             <w:noProof/>
           </w:rPr>
-          <w:t>14</w:t>
+          <w:t>12</w:t>
         </w:r>
         <w:r>
           <w:fldChar w:fldCharType="end"/>
@@ -5837,7 +7187,7 @@
     <w:uiPriority w:val="9"/>
     <w:unhideWhenUsed/>
     <w:qFormat/>
-    <w:rsid w:val="005A1049"/>
+    <w:rsid w:val="00DA7349"/>
     <w:pPr>
       <w:keepNext/>
       <w:keepLines/>
@@ -5858,7 +7208,7 @@
     <w:uiPriority w:val="9"/>
     <w:unhideWhenUsed/>
     <w:qFormat/>
-    <w:rsid w:val="005A1049"/>
+    <w:rsid w:val="00DA7349"/>
     <w:pPr>
       <w:keepNext/>
       <w:keepLines/>
@@ -6028,7 +7378,7 @@
     <w:basedOn w:val="Fontepargpadro"/>
     <w:link w:val="Ttulo2"/>
     <w:uiPriority w:val="9"/>
-    <w:rsid w:val="005A1049"/>
+    <w:rsid w:val="00DA7349"/>
     <w:rPr>
       <w:rFonts w:ascii="Arial" w:eastAsiaTheme="majorEastAsia" w:hAnsi="Arial" w:cstheme="majorBidi"/>
       <w:b/>
@@ -6042,7 +7392,7 @@
     <w:basedOn w:val="Fontepargpadro"/>
     <w:link w:val="Ttulo3"/>
     <w:uiPriority w:val="9"/>
-    <w:rsid w:val="005A1049"/>
+    <w:rsid w:val="00DA7349"/>
     <w:rPr>
       <w:rFonts w:ascii="Arial" w:eastAsiaTheme="majorEastAsia" w:hAnsi="Arial" w:cstheme="majorBidi"/>
       <w:b/>
@@ -6458,7 +7808,7 @@
 </file>
 
 <file path=customXml/itemProps1.xml><?xml version="1.0" encoding="utf-8"?>
-<ds:datastoreItem xmlns:ds="http://schemas.openxmlformats.org/officeDocument/2006/customXml" ds:itemID="{56FC67F5-6F45-4DCC-8130-38943F2EE7C0}">
+<ds:datastoreItem xmlns:ds="http://schemas.openxmlformats.org/officeDocument/2006/customXml" ds:itemID="{AF28C2DD-4D46-4368-822D-4C0C50653DEA}">
   <ds:schemaRefs>
     <ds:schemaRef ds:uri="http://schemas.openxmlformats.org/officeDocument/2006/bibliography"/>
   </ds:schemaRefs>

</xml_diff>

<commit_message>
Tópico: Modelo Osi e aplicações
</commit_message>
<xml_diff>
--- a/aps_redes.docx
+++ b/aps_redes.docx
@@ -1270,7 +1270,6 @@
         </w:rPr>
         <w:t xml:space="preserve">Coordenador: Prof. Fernando A. </w:t>
       </w:r>
-      <w:proofErr w:type="spellStart"/>
       <w:r>
         <w:rPr>
           <w:rFonts w:cs="Arial"/>
@@ -1280,7 +1279,6 @@
         </w:rPr>
         <w:t>Gotti</w:t>
       </w:r>
-      <w:proofErr w:type="spellEnd"/>
     </w:p>
     <w:p>
       <w:pPr>
@@ -2526,7 +2524,6 @@
         </w:rPr>
         <w:t xml:space="preserve">André Y. </w:t>
       </w:r>
-      <w:proofErr w:type="spellStart"/>
       <w:r>
         <w:rPr>
           <w:rFonts w:cs="Arial"/>
@@ -2536,7 +2533,6 @@
         </w:rPr>
         <w:t>Kusumoto</w:t>
       </w:r>
-      <w:proofErr w:type="spellEnd"/>
     </w:p>
     <w:p>
       <w:pPr>
@@ -2877,167 +2873,7 @@
           <w:rFonts w:cs="Arial"/>
           <w:szCs w:val="24"/>
         </w:rPr>
-        <w:t xml:space="preserve">The </w:t>
-      </w:r>
-      <w:proofErr w:type="spellStart"/>
-      <w:r>
-        <w:rPr>
-          <w:rFonts w:cs="Arial"/>
-          <w:szCs w:val="24"/>
-        </w:rPr>
-        <w:t>objective</w:t>
-      </w:r>
-      <w:proofErr w:type="spellEnd"/>
-      <w:r>
-        <w:rPr>
-          <w:rFonts w:cs="Arial"/>
-          <w:szCs w:val="24"/>
-        </w:rPr>
-        <w:t xml:space="preserve"> </w:t>
-      </w:r>
-      <w:proofErr w:type="spellStart"/>
-      <w:r>
-        <w:rPr>
-          <w:rFonts w:cs="Arial"/>
-          <w:szCs w:val="24"/>
-        </w:rPr>
-        <w:t>of</w:t>
-      </w:r>
-      <w:proofErr w:type="spellEnd"/>
-      <w:r>
-        <w:rPr>
-          <w:rFonts w:cs="Arial"/>
-          <w:szCs w:val="24"/>
-        </w:rPr>
-        <w:t xml:space="preserve"> </w:t>
-      </w:r>
-      <w:proofErr w:type="spellStart"/>
-      <w:r>
-        <w:rPr>
-          <w:rFonts w:cs="Arial"/>
-          <w:szCs w:val="24"/>
-        </w:rPr>
-        <w:t>this</w:t>
-      </w:r>
-      <w:proofErr w:type="spellEnd"/>
-      <w:r>
-        <w:rPr>
-          <w:rFonts w:cs="Arial"/>
-          <w:szCs w:val="24"/>
-        </w:rPr>
-        <w:t xml:space="preserve"> </w:t>
-      </w:r>
-      <w:proofErr w:type="spellStart"/>
-      <w:r>
-        <w:rPr>
-          <w:rFonts w:cs="Arial"/>
-          <w:szCs w:val="24"/>
-        </w:rPr>
-        <w:t>work</w:t>
-      </w:r>
-      <w:proofErr w:type="spellEnd"/>
-      <w:r>
-        <w:rPr>
-          <w:rFonts w:cs="Arial"/>
-          <w:szCs w:val="24"/>
-        </w:rPr>
-        <w:t xml:space="preserve"> </w:t>
-      </w:r>
-      <w:proofErr w:type="spellStart"/>
-      <w:r>
-        <w:rPr>
-          <w:rFonts w:cs="Arial"/>
-          <w:szCs w:val="24"/>
-        </w:rPr>
-        <w:t>presents</w:t>
-      </w:r>
-      <w:proofErr w:type="spellEnd"/>
-      <w:r>
-        <w:rPr>
-          <w:rFonts w:cs="Arial"/>
-          <w:szCs w:val="24"/>
-        </w:rPr>
-        <w:t xml:space="preserve"> a network communication tool </w:t>
-      </w:r>
-      <w:proofErr w:type="spellStart"/>
-      <w:r>
-        <w:rPr>
-          <w:rFonts w:cs="Arial"/>
-          <w:szCs w:val="24"/>
-        </w:rPr>
-        <w:t>witch</w:t>
-      </w:r>
-      <w:proofErr w:type="spellEnd"/>
-      <w:r>
-        <w:rPr>
-          <w:rFonts w:cs="Arial"/>
-          <w:szCs w:val="24"/>
-        </w:rPr>
-        <w:t xml:space="preserve"> </w:t>
-      </w:r>
-      <w:proofErr w:type="spellStart"/>
-      <w:r>
-        <w:rPr>
-          <w:rFonts w:cs="Arial"/>
-          <w:szCs w:val="24"/>
-        </w:rPr>
-        <w:t>exposes</w:t>
-      </w:r>
-      <w:proofErr w:type="spellEnd"/>
-      <w:r>
-        <w:rPr>
-          <w:rFonts w:cs="Arial"/>
-          <w:szCs w:val="24"/>
-        </w:rPr>
-        <w:t xml:space="preserve"> </w:t>
-      </w:r>
-      <w:proofErr w:type="spellStart"/>
-      <w:r>
-        <w:rPr>
-          <w:rFonts w:cs="Arial"/>
-          <w:szCs w:val="24"/>
-        </w:rPr>
-        <w:t>the</w:t>
-      </w:r>
-      <w:proofErr w:type="spellEnd"/>
-      <w:r>
-        <w:rPr>
-          <w:rFonts w:cs="Arial"/>
-          <w:szCs w:val="24"/>
-        </w:rPr>
-        <w:t xml:space="preserve"> fundamental </w:t>
-      </w:r>
-      <w:proofErr w:type="spellStart"/>
-      <w:r>
-        <w:rPr>
-          <w:rFonts w:cs="Arial"/>
-          <w:szCs w:val="24"/>
-        </w:rPr>
-        <w:t>principles</w:t>
-      </w:r>
-      <w:proofErr w:type="spellEnd"/>
-      <w:r>
-        <w:rPr>
-          <w:rFonts w:cs="Arial"/>
-          <w:szCs w:val="24"/>
-        </w:rPr>
-        <w:t xml:space="preserve"> </w:t>
-      </w:r>
-      <w:proofErr w:type="spellStart"/>
-      <w:r>
-        <w:rPr>
-          <w:rFonts w:cs="Arial"/>
-          <w:szCs w:val="24"/>
-        </w:rPr>
-        <w:t>of</w:t>
-      </w:r>
-      <w:proofErr w:type="spellEnd"/>
-      <w:r>
-        <w:rPr>
-          <w:rFonts w:cs="Arial"/>
-          <w:szCs w:val="24"/>
-        </w:rPr>
-        <w:t xml:space="preserve"> network communication</w:t>
+        <w:t>The objective of this work presents a network communication tool witch exposes the fundamental principles of network communication</w:t>
       </w:r>
       <w:r>
         <w:rPr>
@@ -3051,1253 +2887,28 @@
           <w:rFonts w:cs="Arial"/>
           <w:szCs w:val="24"/>
         </w:rPr>
-        <w:t xml:space="preserve"> </w:t>
-      </w:r>
-      <w:proofErr w:type="spellStart"/>
-      <w:r>
-        <w:rPr>
-          <w:rFonts w:cs="Arial"/>
-          <w:szCs w:val="24"/>
-        </w:rPr>
-        <w:t>Furthermore</w:t>
-      </w:r>
-      <w:proofErr w:type="spellEnd"/>
-      <w:r>
-        <w:rPr>
-          <w:rFonts w:cs="Arial"/>
-          <w:szCs w:val="24"/>
-        </w:rPr>
-        <w:t xml:space="preserve">, </w:t>
-      </w:r>
-      <w:proofErr w:type="spellStart"/>
-      <w:r>
-        <w:rPr>
-          <w:rFonts w:cs="Arial"/>
-          <w:szCs w:val="24"/>
-        </w:rPr>
-        <w:t>this</w:t>
-      </w:r>
-      <w:proofErr w:type="spellEnd"/>
-      <w:r>
-        <w:rPr>
-          <w:rFonts w:cs="Arial"/>
-          <w:szCs w:val="24"/>
-        </w:rPr>
-        <w:t xml:space="preserve"> </w:t>
-      </w:r>
-      <w:proofErr w:type="spellStart"/>
-      <w:r>
-        <w:rPr>
-          <w:rFonts w:cs="Arial"/>
-          <w:szCs w:val="24"/>
-        </w:rPr>
-        <w:t>job</w:t>
-      </w:r>
-      <w:proofErr w:type="spellEnd"/>
-      <w:r>
-        <w:rPr>
-          <w:rFonts w:cs="Arial"/>
-          <w:szCs w:val="24"/>
-        </w:rPr>
-        <w:t xml:space="preserve"> </w:t>
-      </w:r>
-      <w:proofErr w:type="spellStart"/>
-      <w:r>
-        <w:rPr>
-          <w:rFonts w:cs="Arial"/>
-          <w:szCs w:val="24"/>
-        </w:rPr>
-        <w:t>is</w:t>
-      </w:r>
-      <w:proofErr w:type="spellEnd"/>
-      <w:r>
-        <w:rPr>
-          <w:rFonts w:cs="Arial"/>
-          <w:szCs w:val="24"/>
-        </w:rPr>
-        <w:t xml:space="preserve"> </w:t>
-      </w:r>
-      <w:proofErr w:type="spellStart"/>
-      <w:r>
-        <w:rPr>
-          <w:rFonts w:cs="Arial"/>
-          <w:szCs w:val="24"/>
-        </w:rPr>
-        <w:t>composed</w:t>
-      </w:r>
-      <w:proofErr w:type="spellEnd"/>
-      <w:r>
-        <w:rPr>
-          <w:rFonts w:cs="Arial"/>
-          <w:szCs w:val="24"/>
-        </w:rPr>
-        <w:t xml:space="preserve"> </w:t>
-      </w:r>
-      <w:proofErr w:type="spellStart"/>
-      <w:r>
-        <w:rPr>
-          <w:rFonts w:cs="Arial"/>
-          <w:szCs w:val="24"/>
-        </w:rPr>
-        <w:t>by</w:t>
-      </w:r>
-      <w:proofErr w:type="spellEnd"/>
-      <w:r>
-        <w:rPr>
-          <w:rFonts w:cs="Arial"/>
-          <w:szCs w:val="24"/>
-        </w:rPr>
-        <w:t xml:space="preserve"> </w:t>
-      </w:r>
-      <w:proofErr w:type="spellStart"/>
-      <w:r>
-        <w:rPr>
-          <w:rFonts w:cs="Arial"/>
-          <w:szCs w:val="24"/>
-        </w:rPr>
-        <w:t>the</w:t>
-      </w:r>
-      <w:proofErr w:type="spellEnd"/>
-      <w:r>
-        <w:rPr>
-          <w:rFonts w:cs="Arial"/>
-          <w:szCs w:val="24"/>
-        </w:rPr>
-        <w:t xml:space="preserve"> </w:t>
-      </w:r>
-      <w:proofErr w:type="spellStart"/>
-      <w:r>
-        <w:rPr>
-          <w:rFonts w:cs="Arial"/>
-          <w:szCs w:val="24"/>
-        </w:rPr>
-        <w:t>pillars</w:t>
-      </w:r>
-      <w:proofErr w:type="spellEnd"/>
-      <w:r>
-        <w:rPr>
-          <w:rFonts w:cs="Arial"/>
-          <w:szCs w:val="24"/>
-        </w:rPr>
-        <w:t xml:space="preserve"> </w:t>
-      </w:r>
-      <w:proofErr w:type="spellStart"/>
-      <w:r>
-        <w:rPr>
-          <w:rFonts w:cs="Arial"/>
-          <w:szCs w:val="24"/>
-        </w:rPr>
-        <w:t>of</w:t>
-      </w:r>
-      <w:proofErr w:type="spellEnd"/>
-      <w:r>
-        <w:rPr>
-          <w:rFonts w:cs="Arial"/>
-          <w:szCs w:val="24"/>
-        </w:rPr>
-        <w:t xml:space="preserve"> network </w:t>
-      </w:r>
-      <w:proofErr w:type="spellStart"/>
-      <w:r>
-        <w:rPr>
-          <w:rFonts w:cs="Arial"/>
-          <w:szCs w:val="24"/>
-        </w:rPr>
-        <w:t>computing</w:t>
-      </w:r>
-      <w:proofErr w:type="spellEnd"/>
-      <w:r>
-        <w:rPr>
-          <w:rFonts w:cs="Arial"/>
-          <w:szCs w:val="24"/>
-        </w:rPr>
-        <w:t xml:space="preserve">, as: Network communication </w:t>
-      </w:r>
-      <w:proofErr w:type="spellStart"/>
-      <w:r>
-        <w:rPr>
-          <w:rFonts w:cs="Arial"/>
-          <w:szCs w:val="24"/>
-        </w:rPr>
-        <w:t>objective</w:t>
-      </w:r>
-      <w:proofErr w:type="spellEnd"/>
-      <w:r>
-        <w:rPr>
-          <w:rFonts w:cs="Arial"/>
-          <w:szCs w:val="24"/>
-        </w:rPr>
-        <w:t xml:space="preserve">, </w:t>
-      </w:r>
-      <w:proofErr w:type="spellStart"/>
-      <w:r>
-        <w:rPr>
-          <w:rFonts w:cs="Arial"/>
-          <w:szCs w:val="24"/>
-        </w:rPr>
-        <w:t>main</w:t>
-      </w:r>
-      <w:proofErr w:type="spellEnd"/>
-      <w:r>
-        <w:rPr>
-          <w:rFonts w:cs="Arial"/>
-          <w:szCs w:val="24"/>
-        </w:rPr>
-        <w:t xml:space="preserve"> network </w:t>
-      </w:r>
-      <w:proofErr w:type="spellStart"/>
-      <w:r>
-        <w:rPr>
-          <w:rFonts w:cs="Arial"/>
-          <w:szCs w:val="24"/>
-        </w:rPr>
-        <w:t>applications</w:t>
-      </w:r>
-      <w:proofErr w:type="spellEnd"/>
-      <w:r>
-        <w:rPr>
-          <w:rFonts w:cs="Arial"/>
-          <w:szCs w:val="24"/>
-        </w:rPr>
-        <w:t>,</w:t>
-      </w:r>
-      <w:r>
-        <w:rPr>
-          <w:rFonts w:cs="Arial"/>
-          <w:szCs w:val="24"/>
-        </w:rPr>
-        <w:t xml:space="preserve"> </w:t>
-      </w:r>
-      <w:proofErr w:type="spellStart"/>
-      <w:r>
-        <w:rPr>
-          <w:rFonts w:cs="Arial"/>
-          <w:szCs w:val="24"/>
-        </w:rPr>
-        <w:t>topology</w:t>
-      </w:r>
-      <w:proofErr w:type="spellEnd"/>
-      <w:r>
-        <w:rPr>
-          <w:rFonts w:cs="Arial"/>
-          <w:szCs w:val="24"/>
-        </w:rPr>
-        <w:t xml:space="preserve">, </w:t>
-      </w:r>
-      <w:proofErr w:type="spellStart"/>
-      <w:r>
-        <w:rPr>
-          <w:rFonts w:cs="Arial"/>
-          <w:szCs w:val="24"/>
-        </w:rPr>
-        <w:t>termnology</w:t>
-      </w:r>
-      <w:proofErr w:type="spellEnd"/>
-      <w:r>
-        <w:rPr>
-          <w:rFonts w:cs="Arial"/>
-          <w:szCs w:val="24"/>
-        </w:rPr>
-        <w:t xml:space="preserve"> </w:t>
-      </w:r>
-      <w:proofErr w:type="spellStart"/>
-      <w:r>
-        <w:rPr>
-          <w:rFonts w:cs="Arial"/>
-          <w:szCs w:val="24"/>
-        </w:rPr>
-        <w:t>and</w:t>
-      </w:r>
-      <w:proofErr w:type="spellEnd"/>
-      <w:r>
-        <w:rPr>
-          <w:rFonts w:cs="Arial"/>
-          <w:szCs w:val="24"/>
-        </w:rPr>
-        <w:t xml:space="preserve"> </w:t>
-      </w:r>
-      <w:proofErr w:type="spellStart"/>
-      <w:r>
-        <w:rPr>
-          <w:rFonts w:cs="Arial"/>
-          <w:szCs w:val="24"/>
-        </w:rPr>
-        <w:t>other</w:t>
-      </w:r>
-      <w:proofErr w:type="spellEnd"/>
-      <w:r>
-        <w:rPr>
-          <w:rFonts w:cs="Arial"/>
-          <w:szCs w:val="24"/>
-        </w:rPr>
-        <w:t xml:space="preserve"> </w:t>
-      </w:r>
-      <w:proofErr w:type="spellStart"/>
-      <w:r>
-        <w:rPr>
-          <w:rFonts w:cs="Arial"/>
-          <w:szCs w:val="24"/>
-        </w:rPr>
-        <w:t>related</w:t>
-      </w:r>
-      <w:proofErr w:type="spellEnd"/>
-      <w:r>
-        <w:rPr>
-          <w:rFonts w:cs="Arial"/>
-          <w:szCs w:val="24"/>
-        </w:rPr>
-        <w:t xml:space="preserve"> </w:t>
-      </w:r>
-      <w:proofErr w:type="spellStart"/>
-      <w:r>
-        <w:rPr>
-          <w:rFonts w:cs="Arial"/>
-          <w:szCs w:val="24"/>
-        </w:rPr>
-        <w:t>topics</w:t>
-      </w:r>
-      <w:proofErr w:type="spellEnd"/>
-      <w:r>
-        <w:rPr>
-          <w:rFonts w:cs="Arial"/>
-          <w:szCs w:val="24"/>
-        </w:rPr>
-        <w:t xml:space="preserve">. In </w:t>
-      </w:r>
-      <w:proofErr w:type="spellStart"/>
-      <w:r>
-        <w:rPr>
-          <w:rFonts w:cs="Arial"/>
-          <w:szCs w:val="24"/>
-        </w:rPr>
-        <w:t>this</w:t>
-      </w:r>
-      <w:proofErr w:type="spellEnd"/>
-      <w:r>
-        <w:rPr>
-          <w:rFonts w:cs="Arial"/>
-          <w:szCs w:val="24"/>
-        </w:rPr>
-        <w:t xml:space="preserve"> </w:t>
-      </w:r>
-      <w:proofErr w:type="spellStart"/>
-      <w:r>
-        <w:rPr>
-          <w:rFonts w:cs="Arial"/>
-          <w:szCs w:val="24"/>
-        </w:rPr>
-        <w:t>way</w:t>
-      </w:r>
-      <w:proofErr w:type="spellEnd"/>
-      <w:r>
-        <w:rPr>
-          <w:rFonts w:cs="Arial"/>
-          <w:szCs w:val="24"/>
-        </w:rPr>
-        <w:t xml:space="preserve">, </w:t>
-      </w:r>
-      <w:proofErr w:type="spellStart"/>
-      <w:r>
-        <w:rPr>
-          <w:rFonts w:cs="Arial"/>
-          <w:szCs w:val="24"/>
-        </w:rPr>
-        <w:t>the</w:t>
-      </w:r>
-      <w:proofErr w:type="spellEnd"/>
-      <w:r>
-        <w:rPr>
-          <w:rFonts w:cs="Arial"/>
-          <w:szCs w:val="24"/>
-        </w:rPr>
-        <w:t xml:space="preserve"> </w:t>
-      </w:r>
-      <w:proofErr w:type="spellStart"/>
-      <w:r>
-        <w:rPr>
-          <w:rFonts w:cs="Arial"/>
-          <w:szCs w:val="24"/>
-        </w:rPr>
-        <w:t>implementation</w:t>
-      </w:r>
-      <w:proofErr w:type="spellEnd"/>
-      <w:r>
-        <w:rPr>
-          <w:rFonts w:cs="Arial"/>
-          <w:szCs w:val="24"/>
-        </w:rPr>
-        <w:t xml:space="preserve"> </w:t>
-      </w:r>
-      <w:proofErr w:type="spellStart"/>
-      <w:r>
-        <w:rPr>
-          <w:rFonts w:cs="Arial"/>
-          <w:szCs w:val="24"/>
-        </w:rPr>
-        <w:t>of</w:t>
-      </w:r>
-      <w:proofErr w:type="spellEnd"/>
-      <w:r>
-        <w:rPr>
-          <w:rFonts w:cs="Arial"/>
-          <w:szCs w:val="24"/>
-        </w:rPr>
-        <w:t xml:space="preserve"> </w:t>
-      </w:r>
-      <w:proofErr w:type="spellStart"/>
-      <w:r>
-        <w:rPr>
-          <w:rFonts w:cs="Arial"/>
-          <w:szCs w:val="24"/>
-        </w:rPr>
-        <w:t>an</w:t>
-      </w:r>
-      <w:proofErr w:type="spellEnd"/>
-      <w:r>
-        <w:rPr>
-          <w:rFonts w:cs="Arial"/>
-          <w:szCs w:val="24"/>
-        </w:rPr>
-        <w:t xml:space="preserve"> </w:t>
-      </w:r>
-      <w:proofErr w:type="spellStart"/>
-      <w:r>
-        <w:rPr>
-          <w:rFonts w:cs="Arial"/>
-          <w:szCs w:val="24"/>
-        </w:rPr>
-        <w:t>application</w:t>
-      </w:r>
-      <w:proofErr w:type="spellEnd"/>
-      <w:r>
-        <w:rPr>
-          <w:rFonts w:cs="Arial"/>
-          <w:szCs w:val="24"/>
-        </w:rPr>
-        <w:t xml:space="preserve"> </w:t>
-      </w:r>
-      <w:proofErr w:type="spellStart"/>
-      <w:r>
-        <w:rPr>
-          <w:rFonts w:cs="Arial"/>
-          <w:szCs w:val="24"/>
-        </w:rPr>
-        <w:t>based</w:t>
-      </w:r>
-      <w:proofErr w:type="spellEnd"/>
-      <w:r>
-        <w:rPr>
-          <w:rFonts w:cs="Arial"/>
-          <w:szCs w:val="24"/>
-        </w:rPr>
-        <w:t xml:space="preserve"> </w:t>
-      </w:r>
-      <w:proofErr w:type="spellStart"/>
-      <w:r>
-        <w:rPr>
-          <w:rFonts w:cs="Arial"/>
-          <w:szCs w:val="24"/>
-        </w:rPr>
-        <w:t>on</w:t>
-      </w:r>
-      <w:proofErr w:type="spellEnd"/>
-      <w:r>
-        <w:rPr>
-          <w:rFonts w:cs="Arial"/>
-          <w:szCs w:val="24"/>
-        </w:rPr>
-        <w:t xml:space="preserve"> </w:t>
-      </w:r>
-      <w:proofErr w:type="spellStart"/>
-      <w:r>
-        <w:rPr>
-          <w:rFonts w:cs="Arial"/>
-          <w:szCs w:val="24"/>
-        </w:rPr>
-        <w:t>these</w:t>
-      </w:r>
-      <w:proofErr w:type="spellEnd"/>
-      <w:r>
-        <w:rPr>
-          <w:rFonts w:cs="Arial"/>
-          <w:szCs w:val="24"/>
-        </w:rPr>
-        <w:t xml:space="preserve"> </w:t>
-      </w:r>
-      <w:proofErr w:type="spellStart"/>
-      <w:r>
-        <w:rPr>
-          <w:rFonts w:cs="Arial"/>
-          <w:szCs w:val="24"/>
-        </w:rPr>
-        <w:t>fundamentals</w:t>
-      </w:r>
-      <w:proofErr w:type="spellEnd"/>
-      <w:r>
-        <w:rPr>
-          <w:rFonts w:cs="Arial"/>
-          <w:szCs w:val="24"/>
-        </w:rPr>
-        <w:t xml:space="preserve"> </w:t>
-      </w:r>
-      <w:proofErr w:type="spellStart"/>
-      <w:r>
-        <w:rPr>
-          <w:rFonts w:cs="Arial"/>
-          <w:szCs w:val="24"/>
-        </w:rPr>
-        <w:t>becomes</w:t>
-      </w:r>
-      <w:proofErr w:type="spellEnd"/>
-      <w:r>
-        <w:rPr>
-          <w:rFonts w:cs="Arial"/>
-          <w:szCs w:val="24"/>
-        </w:rPr>
-        <w:t xml:space="preserve"> </w:t>
-      </w:r>
-      <w:proofErr w:type="spellStart"/>
-      <w:r>
-        <w:rPr>
-          <w:rFonts w:cs="Arial"/>
-          <w:szCs w:val="24"/>
-        </w:rPr>
-        <w:t>an</w:t>
-      </w:r>
-      <w:proofErr w:type="spellEnd"/>
-      <w:r>
-        <w:rPr>
-          <w:rFonts w:cs="Arial"/>
-          <w:szCs w:val="24"/>
-        </w:rPr>
-        <w:t xml:space="preserve"> </w:t>
-      </w:r>
-      <w:proofErr w:type="spellStart"/>
-      <w:r>
-        <w:rPr>
-          <w:rFonts w:cs="Arial"/>
-          <w:szCs w:val="24"/>
-        </w:rPr>
-        <w:t>indisputably</w:t>
-      </w:r>
-      <w:proofErr w:type="spellEnd"/>
-      <w:r>
-        <w:rPr>
-          <w:rFonts w:cs="Arial"/>
-          <w:szCs w:val="24"/>
-        </w:rPr>
-        <w:t xml:space="preserve"> </w:t>
-      </w:r>
-      <w:proofErr w:type="spellStart"/>
-      <w:r>
-        <w:rPr>
-          <w:rFonts w:cs="Arial"/>
-          <w:szCs w:val="24"/>
-        </w:rPr>
-        <w:t>current</w:t>
-      </w:r>
-      <w:proofErr w:type="spellEnd"/>
-      <w:r>
-        <w:rPr>
-          <w:rFonts w:cs="Arial"/>
-          <w:szCs w:val="24"/>
-        </w:rPr>
-        <w:t xml:space="preserve"> </w:t>
-      </w:r>
-      <w:proofErr w:type="spellStart"/>
-      <w:r>
-        <w:rPr>
-          <w:rFonts w:cs="Arial"/>
-          <w:szCs w:val="24"/>
-        </w:rPr>
-        <w:t>topic</w:t>
-      </w:r>
-      <w:proofErr w:type="spellEnd"/>
-      <w:r>
-        <w:rPr>
-          <w:rFonts w:cs="Arial"/>
-          <w:szCs w:val="24"/>
-        </w:rPr>
-        <w:t xml:space="preserve"> </w:t>
-      </w:r>
-      <w:proofErr w:type="spellStart"/>
-      <w:r>
-        <w:rPr>
-          <w:rFonts w:cs="Arial"/>
-          <w:szCs w:val="24"/>
-        </w:rPr>
-        <w:t>and</w:t>
-      </w:r>
-      <w:proofErr w:type="spellEnd"/>
-      <w:r>
-        <w:rPr>
-          <w:rFonts w:cs="Arial"/>
-          <w:szCs w:val="24"/>
-        </w:rPr>
-        <w:t xml:space="preserve"> </w:t>
-      </w:r>
-      <w:proofErr w:type="spellStart"/>
-      <w:r>
-        <w:rPr>
-          <w:rFonts w:cs="Arial"/>
-          <w:szCs w:val="24"/>
-        </w:rPr>
-        <w:t>pertinent</w:t>
-      </w:r>
-      <w:proofErr w:type="spellEnd"/>
-      <w:r>
-        <w:rPr>
-          <w:rFonts w:cs="Arial"/>
-          <w:szCs w:val="24"/>
-        </w:rPr>
-        <w:t xml:space="preserve"> </w:t>
-      </w:r>
-      <w:proofErr w:type="spellStart"/>
-      <w:r>
-        <w:rPr>
-          <w:rFonts w:cs="Arial"/>
-          <w:szCs w:val="24"/>
-        </w:rPr>
-        <w:t>to</w:t>
-      </w:r>
-      <w:proofErr w:type="spellEnd"/>
-      <w:r>
-        <w:rPr>
-          <w:rFonts w:cs="Arial"/>
-          <w:szCs w:val="24"/>
-        </w:rPr>
-        <w:t xml:space="preserve"> Computer Science </w:t>
-      </w:r>
-      <w:proofErr w:type="spellStart"/>
-      <w:r>
-        <w:rPr>
-          <w:rFonts w:cs="Arial"/>
-          <w:szCs w:val="24"/>
-        </w:rPr>
-        <w:t>studies</w:t>
-      </w:r>
-      <w:proofErr w:type="spellEnd"/>
-      <w:r>
-        <w:rPr>
-          <w:rFonts w:cs="Arial"/>
-          <w:szCs w:val="24"/>
-        </w:rPr>
-        <w:t xml:space="preserve"> </w:t>
-      </w:r>
-      <w:proofErr w:type="spellStart"/>
-      <w:r>
-        <w:rPr>
-          <w:rFonts w:cs="Arial"/>
-          <w:szCs w:val="24"/>
-        </w:rPr>
-        <w:t>by</w:t>
-      </w:r>
-      <w:proofErr w:type="spellEnd"/>
-      <w:r>
-        <w:rPr>
-          <w:rFonts w:cs="Arial"/>
-          <w:szCs w:val="24"/>
-        </w:rPr>
-        <w:t xml:space="preserve"> </w:t>
-      </w:r>
-      <w:proofErr w:type="spellStart"/>
-      <w:r>
-        <w:rPr>
-          <w:rFonts w:cs="Arial"/>
-          <w:szCs w:val="24"/>
-        </w:rPr>
-        <w:t>addressing</w:t>
-      </w:r>
-      <w:proofErr w:type="spellEnd"/>
-      <w:r>
-        <w:rPr>
-          <w:rFonts w:cs="Arial"/>
-          <w:szCs w:val="24"/>
-        </w:rPr>
-        <w:t xml:space="preserve"> </w:t>
-      </w:r>
-      <w:proofErr w:type="spellStart"/>
-      <w:r>
-        <w:rPr>
-          <w:rFonts w:cs="Arial"/>
-          <w:szCs w:val="24"/>
-        </w:rPr>
-        <w:t>not</w:t>
-      </w:r>
-      <w:proofErr w:type="spellEnd"/>
-      <w:r>
-        <w:rPr>
-          <w:rFonts w:cs="Arial"/>
-          <w:szCs w:val="24"/>
-        </w:rPr>
-        <w:t xml:space="preserve"> </w:t>
-      </w:r>
-      <w:proofErr w:type="spellStart"/>
-      <w:r>
-        <w:rPr>
-          <w:rFonts w:cs="Arial"/>
-          <w:szCs w:val="24"/>
-        </w:rPr>
-        <w:t>only</w:t>
-      </w:r>
-      <w:proofErr w:type="spellEnd"/>
-      <w:r>
-        <w:rPr>
-          <w:rFonts w:cs="Arial"/>
-          <w:szCs w:val="24"/>
-        </w:rPr>
-        <w:t xml:space="preserve"> </w:t>
-      </w:r>
-      <w:proofErr w:type="spellStart"/>
-      <w:r>
-        <w:rPr>
-          <w:rFonts w:cs="Arial"/>
-          <w:szCs w:val="24"/>
-        </w:rPr>
-        <w:t>the</w:t>
-      </w:r>
-      <w:proofErr w:type="spellEnd"/>
-      <w:r>
-        <w:rPr>
-          <w:rFonts w:cs="Arial"/>
-          <w:szCs w:val="24"/>
-        </w:rPr>
-        <w:t xml:space="preserve"> </w:t>
-      </w:r>
-      <w:proofErr w:type="spellStart"/>
-      <w:r>
-        <w:rPr>
-          <w:rFonts w:cs="Arial"/>
-          <w:szCs w:val="24"/>
-        </w:rPr>
-        <w:t>concepts</w:t>
-      </w:r>
-      <w:proofErr w:type="spellEnd"/>
-      <w:r>
-        <w:rPr>
-          <w:rFonts w:cs="Arial"/>
-          <w:szCs w:val="24"/>
-        </w:rPr>
-        <w:t xml:space="preserve"> </w:t>
-      </w:r>
-      <w:proofErr w:type="spellStart"/>
-      <w:r>
-        <w:rPr>
-          <w:rFonts w:cs="Arial"/>
-          <w:szCs w:val="24"/>
-        </w:rPr>
-        <w:t>of</w:t>
-      </w:r>
-      <w:proofErr w:type="spellEnd"/>
-      <w:r>
-        <w:rPr>
-          <w:rFonts w:cs="Arial"/>
-          <w:szCs w:val="24"/>
-        </w:rPr>
-        <w:t xml:space="preserve"> networks, </w:t>
-      </w:r>
-      <w:proofErr w:type="spellStart"/>
-      <w:r>
-        <w:rPr>
-          <w:rFonts w:cs="Arial"/>
-          <w:szCs w:val="24"/>
-        </w:rPr>
-        <w:t>but</w:t>
-      </w:r>
-      <w:proofErr w:type="spellEnd"/>
-      <w:r>
-        <w:rPr>
-          <w:rFonts w:cs="Arial"/>
-          <w:szCs w:val="24"/>
-        </w:rPr>
-        <w:t xml:space="preserve"> </w:t>
-      </w:r>
-      <w:proofErr w:type="spellStart"/>
-      <w:r>
-        <w:rPr>
-          <w:rFonts w:cs="Arial"/>
-          <w:szCs w:val="24"/>
-        </w:rPr>
-        <w:t>also</w:t>
-      </w:r>
-      <w:proofErr w:type="spellEnd"/>
-      <w:r>
-        <w:rPr>
-          <w:rFonts w:cs="Arial"/>
-          <w:szCs w:val="24"/>
-        </w:rPr>
-        <w:t xml:space="preserve"> </w:t>
-      </w:r>
-      <w:proofErr w:type="spellStart"/>
-      <w:r>
-        <w:rPr>
-          <w:rFonts w:cs="Arial"/>
-          <w:szCs w:val="24"/>
-        </w:rPr>
-        <w:t>the</w:t>
-      </w:r>
-      <w:proofErr w:type="spellEnd"/>
-      <w:r>
-        <w:rPr>
-          <w:rFonts w:cs="Arial"/>
-          <w:szCs w:val="24"/>
-        </w:rPr>
-        <w:t xml:space="preserve"> </w:t>
-      </w:r>
-      <w:proofErr w:type="spellStart"/>
-      <w:r>
-        <w:rPr>
-          <w:rFonts w:cs="Arial"/>
-          <w:szCs w:val="24"/>
-        </w:rPr>
-        <w:t>knowledge</w:t>
-      </w:r>
-      <w:proofErr w:type="spellEnd"/>
-      <w:r>
-        <w:rPr>
-          <w:rFonts w:cs="Arial"/>
-          <w:szCs w:val="24"/>
-        </w:rPr>
-        <w:t xml:space="preserve"> </w:t>
-      </w:r>
-      <w:proofErr w:type="spellStart"/>
-      <w:r>
-        <w:rPr>
-          <w:rFonts w:cs="Arial"/>
-          <w:szCs w:val="24"/>
-        </w:rPr>
-        <w:t>of</w:t>
-      </w:r>
-      <w:proofErr w:type="spellEnd"/>
-      <w:r>
-        <w:rPr>
-          <w:rFonts w:cs="Arial"/>
-          <w:szCs w:val="24"/>
-        </w:rPr>
-        <w:t xml:space="preserve"> </w:t>
-      </w:r>
-      <w:proofErr w:type="spellStart"/>
-      <w:r>
-        <w:rPr>
-          <w:rFonts w:cs="Arial"/>
-          <w:szCs w:val="24"/>
-        </w:rPr>
-        <w:t>logic</w:t>
-      </w:r>
-      <w:proofErr w:type="spellEnd"/>
-      <w:r>
-        <w:rPr>
-          <w:rFonts w:cs="Arial"/>
-          <w:szCs w:val="24"/>
-        </w:rPr>
-        <w:t xml:space="preserve">, </w:t>
-      </w:r>
-      <w:proofErr w:type="spellStart"/>
-      <w:r>
-        <w:rPr>
-          <w:rFonts w:cs="Arial"/>
-          <w:szCs w:val="24"/>
-        </w:rPr>
-        <w:t>programming</w:t>
-      </w:r>
-      <w:proofErr w:type="spellEnd"/>
-      <w:r>
-        <w:rPr>
-          <w:rFonts w:cs="Arial"/>
-          <w:szCs w:val="24"/>
-        </w:rPr>
-        <w:t xml:space="preserve"> </w:t>
-      </w:r>
-      <w:proofErr w:type="spellStart"/>
-      <w:r>
-        <w:rPr>
-          <w:rFonts w:cs="Arial"/>
-          <w:szCs w:val="24"/>
-        </w:rPr>
-        <w:t>and</w:t>
-      </w:r>
-      <w:proofErr w:type="spellEnd"/>
-      <w:r>
-        <w:rPr>
-          <w:rFonts w:cs="Arial"/>
-          <w:szCs w:val="24"/>
-        </w:rPr>
-        <w:t xml:space="preserve"> a </w:t>
-      </w:r>
-      <w:proofErr w:type="spellStart"/>
-      <w:r>
-        <w:rPr>
-          <w:rFonts w:cs="Arial"/>
-          <w:szCs w:val="24"/>
-        </w:rPr>
-        <w:t>wide</w:t>
-      </w:r>
-      <w:proofErr w:type="spellEnd"/>
-      <w:r>
-        <w:rPr>
-          <w:rFonts w:cs="Arial"/>
-          <w:szCs w:val="24"/>
-        </w:rPr>
-        <w:t xml:space="preserve"> range </w:t>
-      </w:r>
-      <w:proofErr w:type="spellStart"/>
-      <w:r>
-        <w:rPr>
-          <w:rFonts w:cs="Arial"/>
-          <w:szCs w:val="24"/>
-        </w:rPr>
-        <w:t>of</w:t>
-      </w:r>
-      <w:proofErr w:type="spellEnd"/>
-      <w:r>
-        <w:rPr>
-          <w:rFonts w:cs="Arial"/>
-          <w:szCs w:val="24"/>
-        </w:rPr>
-        <w:t xml:space="preserve"> </w:t>
-      </w:r>
-      <w:proofErr w:type="spellStart"/>
-      <w:r>
-        <w:rPr>
-          <w:rFonts w:cs="Arial"/>
-          <w:szCs w:val="24"/>
-        </w:rPr>
-        <w:t>areas</w:t>
-      </w:r>
-      <w:proofErr w:type="spellEnd"/>
-      <w:r>
-        <w:rPr>
-          <w:rFonts w:cs="Arial"/>
-          <w:szCs w:val="24"/>
-        </w:rPr>
-        <w:t xml:space="preserve"> </w:t>
-      </w:r>
-      <w:proofErr w:type="spellStart"/>
-      <w:r>
-        <w:rPr>
-          <w:rFonts w:cs="Arial"/>
-          <w:szCs w:val="24"/>
-        </w:rPr>
-        <w:t>Of</w:t>
-      </w:r>
-      <w:proofErr w:type="spellEnd"/>
-      <w:r>
-        <w:rPr>
-          <w:rFonts w:cs="Arial"/>
-          <w:szCs w:val="24"/>
-        </w:rPr>
-        <w:t xml:space="preserve"> </w:t>
-      </w:r>
-      <w:proofErr w:type="spellStart"/>
-      <w:r>
-        <w:rPr>
-          <w:rFonts w:cs="Arial"/>
-          <w:szCs w:val="24"/>
-        </w:rPr>
-        <w:t>computing</w:t>
-      </w:r>
-      <w:proofErr w:type="spellEnd"/>
-      <w:r>
-        <w:rPr>
-          <w:rFonts w:cs="Arial"/>
-          <w:szCs w:val="24"/>
-        </w:rPr>
-        <w:t>.</w:t>
-      </w:r>
-      <w:r>
-        <w:rPr>
-          <w:rFonts w:cs="Arial"/>
-          <w:szCs w:val="24"/>
-        </w:rPr>
-        <w:t xml:space="preserve"> </w:t>
-      </w:r>
-      <w:proofErr w:type="spellStart"/>
-      <w:r>
-        <w:rPr>
-          <w:rFonts w:cs="Arial"/>
-          <w:szCs w:val="24"/>
-        </w:rPr>
-        <w:t>Further</w:t>
-      </w:r>
-      <w:proofErr w:type="spellEnd"/>
-      <w:r>
-        <w:rPr>
-          <w:rFonts w:cs="Arial"/>
-          <w:szCs w:val="24"/>
-        </w:rPr>
-        <w:t xml:space="preserve">, </w:t>
-      </w:r>
-      <w:proofErr w:type="spellStart"/>
-      <w:r>
-        <w:rPr>
-          <w:rFonts w:cs="Arial"/>
-          <w:szCs w:val="24"/>
-        </w:rPr>
-        <w:t>the</w:t>
-      </w:r>
-      <w:proofErr w:type="spellEnd"/>
-      <w:r>
-        <w:rPr>
-          <w:rFonts w:cs="Arial"/>
-          <w:szCs w:val="24"/>
-        </w:rPr>
-        <w:t xml:space="preserve"> </w:t>
-      </w:r>
-      <w:proofErr w:type="spellStart"/>
-      <w:r>
-        <w:rPr>
-          <w:rFonts w:cs="Arial"/>
-          <w:szCs w:val="24"/>
-        </w:rPr>
-        <w:t>work</w:t>
-      </w:r>
-      <w:proofErr w:type="spellEnd"/>
-      <w:r>
-        <w:rPr>
-          <w:rFonts w:cs="Arial"/>
-          <w:szCs w:val="24"/>
-        </w:rPr>
-        <w:t xml:space="preserve"> </w:t>
-      </w:r>
-      <w:proofErr w:type="spellStart"/>
-      <w:r>
-        <w:rPr>
-          <w:rFonts w:cs="Arial"/>
-          <w:szCs w:val="24"/>
-        </w:rPr>
-        <w:t>aims</w:t>
-      </w:r>
-      <w:proofErr w:type="spellEnd"/>
-      <w:r>
-        <w:rPr>
-          <w:rFonts w:cs="Arial"/>
-          <w:szCs w:val="24"/>
-        </w:rPr>
-        <w:t xml:space="preserve"> </w:t>
-      </w:r>
-      <w:proofErr w:type="spellStart"/>
-      <w:r>
-        <w:rPr>
-          <w:rFonts w:cs="Arial"/>
-          <w:szCs w:val="24"/>
-        </w:rPr>
-        <w:t>enrich</w:t>
-      </w:r>
-      <w:proofErr w:type="spellEnd"/>
-      <w:r>
-        <w:rPr>
-          <w:rFonts w:cs="Arial"/>
-          <w:szCs w:val="24"/>
-        </w:rPr>
-        <w:t xml:space="preserve"> </w:t>
-      </w:r>
-      <w:proofErr w:type="spellStart"/>
-      <w:r>
-        <w:rPr>
-          <w:rFonts w:cs="Arial"/>
-          <w:szCs w:val="24"/>
-        </w:rPr>
-        <w:t>the</w:t>
-      </w:r>
-      <w:proofErr w:type="spellEnd"/>
-      <w:r>
-        <w:rPr>
-          <w:rFonts w:cs="Arial"/>
-          <w:szCs w:val="24"/>
-        </w:rPr>
-        <w:t xml:space="preserve"> </w:t>
-      </w:r>
-      <w:proofErr w:type="spellStart"/>
-      <w:r>
-        <w:rPr>
-          <w:rFonts w:cs="Arial"/>
-          <w:szCs w:val="24"/>
-        </w:rPr>
-        <w:t>computing</w:t>
-      </w:r>
-      <w:proofErr w:type="spellEnd"/>
-      <w:r>
-        <w:rPr>
-          <w:rFonts w:cs="Arial"/>
-          <w:szCs w:val="24"/>
-        </w:rPr>
-        <w:t xml:space="preserve"> </w:t>
-      </w:r>
-      <w:proofErr w:type="spellStart"/>
-      <w:r>
-        <w:rPr>
-          <w:rFonts w:cs="Arial"/>
-          <w:szCs w:val="24"/>
-        </w:rPr>
-        <w:t>community</w:t>
-      </w:r>
-      <w:proofErr w:type="spellEnd"/>
-      <w:r>
-        <w:rPr>
-          <w:rFonts w:cs="Arial"/>
-          <w:szCs w:val="24"/>
-        </w:rPr>
-        <w:t xml:space="preserve"> </w:t>
-      </w:r>
-      <w:proofErr w:type="spellStart"/>
-      <w:r>
-        <w:rPr>
-          <w:rFonts w:cs="Arial"/>
-          <w:szCs w:val="24"/>
-        </w:rPr>
-        <w:t>knowledge</w:t>
-      </w:r>
-      <w:proofErr w:type="spellEnd"/>
-      <w:r>
-        <w:rPr>
-          <w:rFonts w:cs="Arial"/>
-          <w:szCs w:val="24"/>
-        </w:rPr>
-        <w:t xml:space="preserve">, </w:t>
-      </w:r>
-      <w:proofErr w:type="spellStart"/>
-      <w:r>
-        <w:rPr>
-          <w:rFonts w:cs="Arial"/>
-          <w:szCs w:val="24"/>
-        </w:rPr>
-        <w:t>the</w:t>
-      </w:r>
-      <w:proofErr w:type="spellEnd"/>
-      <w:r>
-        <w:rPr>
-          <w:rFonts w:cs="Arial"/>
-          <w:szCs w:val="24"/>
-        </w:rPr>
-        <w:t xml:space="preserve"> </w:t>
-      </w:r>
-      <w:proofErr w:type="spellStart"/>
-      <w:r>
-        <w:rPr>
-          <w:rFonts w:cs="Arial"/>
-          <w:szCs w:val="24"/>
-        </w:rPr>
-        <w:t>authors</w:t>
-      </w:r>
-      <w:proofErr w:type="spellEnd"/>
-      <w:r>
-        <w:rPr>
-          <w:rFonts w:cs="Arial"/>
-          <w:szCs w:val="24"/>
-        </w:rPr>
-        <w:t xml:space="preserve"> </w:t>
-      </w:r>
-      <w:proofErr w:type="spellStart"/>
-      <w:r>
-        <w:rPr>
-          <w:rFonts w:cs="Arial"/>
-          <w:szCs w:val="24"/>
-        </w:rPr>
-        <w:t>of</w:t>
-      </w:r>
-      <w:proofErr w:type="spellEnd"/>
-      <w:r>
-        <w:rPr>
-          <w:rFonts w:cs="Arial"/>
-          <w:szCs w:val="24"/>
-        </w:rPr>
-        <w:t xml:space="preserve"> </w:t>
-      </w:r>
-      <w:proofErr w:type="spellStart"/>
-      <w:r>
-        <w:rPr>
-          <w:rFonts w:cs="Arial"/>
-          <w:szCs w:val="24"/>
-        </w:rPr>
-        <w:t>the</w:t>
-      </w:r>
-      <w:proofErr w:type="spellEnd"/>
-      <w:r>
-        <w:rPr>
-          <w:rFonts w:cs="Arial"/>
-          <w:szCs w:val="24"/>
-        </w:rPr>
-        <w:t xml:space="preserve"> </w:t>
-      </w:r>
-      <w:proofErr w:type="spellStart"/>
-      <w:r>
-        <w:rPr>
-          <w:rFonts w:cs="Arial"/>
-          <w:szCs w:val="24"/>
-        </w:rPr>
-        <w:t>work</w:t>
-      </w:r>
-      <w:proofErr w:type="spellEnd"/>
-      <w:r>
-        <w:rPr>
-          <w:rFonts w:cs="Arial"/>
-          <w:szCs w:val="24"/>
-        </w:rPr>
-        <w:t xml:space="preserve"> </w:t>
-      </w:r>
-      <w:proofErr w:type="spellStart"/>
-      <w:r>
-        <w:rPr>
-          <w:rFonts w:cs="Arial"/>
-          <w:szCs w:val="24"/>
-        </w:rPr>
-        <w:t>and</w:t>
-      </w:r>
-      <w:proofErr w:type="spellEnd"/>
-      <w:r>
-        <w:rPr>
-          <w:rFonts w:cs="Arial"/>
-          <w:szCs w:val="24"/>
-        </w:rPr>
-        <w:t xml:space="preserve"> </w:t>
-      </w:r>
-      <w:proofErr w:type="spellStart"/>
-      <w:r>
-        <w:rPr>
-          <w:rFonts w:cs="Arial"/>
-          <w:szCs w:val="24"/>
-        </w:rPr>
-        <w:t>the</w:t>
-      </w:r>
-      <w:proofErr w:type="spellEnd"/>
-      <w:r>
-        <w:rPr>
-          <w:rFonts w:cs="Arial"/>
-          <w:szCs w:val="24"/>
-        </w:rPr>
-        <w:t xml:space="preserve"> </w:t>
-      </w:r>
-      <w:proofErr w:type="spellStart"/>
-      <w:r>
-        <w:rPr>
-          <w:rFonts w:cs="Arial"/>
-          <w:szCs w:val="24"/>
-        </w:rPr>
-        <w:t>Computing</w:t>
-      </w:r>
-      <w:proofErr w:type="spellEnd"/>
-      <w:r>
-        <w:rPr>
-          <w:rFonts w:cs="Arial"/>
-          <w:szCs w:val="24"/>
-        </w:rPr>
-        <w:t xml:space="preserve"> Science as a </w:t>
-      </w:r>
-      <w:proofErr w:type="spellStart"/>
-      <w:r>
-        <w:rPr>
-          <w:rFonts w:cs="Arial"/>
-          <w:szCs w:val="24"/>
-        </w:rPr>
-        <w:t>whole</w:t>
-      </w:r>
-      <w:proofErr w:type="spellEnd"/>
-      <w:r>
-        <w:rPr>
-          <w:rFonts w:cs="Arial"/>
-          <w:szCs w:val="24"/>
-        </w:rPr>
-        <w:t>.</w:t>
+        <w:t xml:space="preserve"> Furthermore, this job is composed by the pillars of network computing, as: Network communication objective, main network applications,</w:t>
+      </w:r>
+      <w:r>
+        <w:rPr>
+          <w:rFonts w:cs="Arial"/>
+          <w:szCs w:val="24"/>
+        </w:rPr>
+        <w:t xml:space="preserve"> topology, termnology and other related topics. In this way, the implementation of an application based </w:t>
+      </w:r>
+      <w:r>
+        <w:rPr>
+          <w:rFonts w:cs="Arial"/>
+          <w:szCs w:val="24"/>
+        </w:rPr>
+        <w:t>on these fundamentals becomes an indisputably current topic and pertinent to Computer Science studies by addressing not only the concepts of networks, but also the knowledge of logic, programming and a wide range of areas Of computing.</w:t>
+      </w:r>
+      <w:r>
+        <w:rPr>
+          <w:rFonts w:cs="Arial"/>
+          <w:szCs w:val="24"/>
+        </w:rPr>
+        <w:t xml:space="preserve"> Further, the work aims enrich the computing community knowledge, the authors of the work and the Computing Science as a whole.</w:t>
       </w:r>
     </w:p>
     <w:p>
@@ -5613,7 +4224,21 @@
           <w:szCs w:val="24"/>
         </w:rPr>
         <w:tab/>
-        <w:t>Logo, se torna claro que é de extrema importância a comunicação de dados em rede e que existem diversos utilizadores e aplicações para uma rede da dados. O presente trabalho visa a utilização de uma rede local com troca de dados através de um chat, e por isso tem-se como questão norteadora da obra: “Como desenvolver uma aplicação de comunicação de dados em rede através do protocolo de comunicação TCP/IP?”.</w:t>
+        <w:t>Logo, se torna claro que é de extrema importância a comunicação de dados em rede e que existem diversos utilizador</w:t>
+      </w:r>
+      <w:r>
+        <w:rPr>
+          <w:rFonts w:cs="Arial"/>
+          <w:szCs w:val="24"/>
+        </w:rPr>
+        <w:t>es e aplicações para uma rede de</w:t>
+      </w:r>
+      <w:r>
+        <w:rPr>
+          <w:rFonts w:cs="Arial"/>
+          <w:szCs w:val="24"/>
+        </w:rPr>
+        <w:t xml:space="preserve"> dados. O presente trabalho visa a utilização de uma rede local com troca de dados através de um chat, e por isso tem-se como questão norteadora da obra: “Como desenvolver uma aplicação de comunicação de dados em rede através do protocolo de comunicação TCP/IP?”.</w:t>
       </w:r>
     </w:p>
     <w:p>
@@ -5655,6 +4280,38 @@
     </w:p>
     <w:p>
       <w:pPr>
+        <w:spacing w:after="0" w:line="360" w:lineRule="auto"/>
+      </w:pPr>
+    </w:p>
+    <w:p>
+      <w:pPr>
+        <w:spacing w:after="0" w:line="360" w:lineRule="auto"/>
+      </w:pPr>
+    </w:p>
+    <w:p>
+      <w:pPr>
+        <w:spacing w:after="0" w:line="360" w:lineRule="auto"/>
+        <w:ind w:firstLine="708"/>
+        <w:jc w:val="both"/>
+      </w:pPr>
+      <w:r>
+        <w:t>No geral, as redes de computadores são utilizadas para compartilhar dados entre computadores, compartilhar recursos ou transmitir informações, nos tópicos do capítulo 3 estão descritas algumas áreas de utilização da comunicação em rede e suas principais utilizações.</w:t>
+      </w:r>
+    </w:p>
+    <w:p>
+      <w:pPr>
+        <w:spacing w:after="0" w:line="360" w:lineRule="auto"/>
+        <w:jc w:val="both"/>
+      </w:pPr>
+    </w:p>
+    <w:p>
+      <w:pPr>
+        <w:spacing w:after="0" w:line="360" w:lineRule="auto"/>
+        <w:jc w:val="both"/>
+      </w:pPr>
+    </w:p>
+    <w:p>
+      <w:pPr>
         <w:pStyle w:val="Ttulo3"/>
       </w:pPr>
       <w:r>
@@ -5663,6 +4320,72 @@
     </w:p>
     <w:p>
       <w:pPr>
+        <w:spacing w:after="0" w:line="360" w:lineRule="auto"/>
+      </w:pPr>
+    </w:p>
+    <w:p>
+      <w:pPr>
+        <w:spacing w:after="0" w:line="360" w:lineRule="auto"/>
+      </w:pPr>
+    </w:p>
+    <w:p>
+      <w:pPr>
+        <w:spacing w:after="0" w:line="360" w:lineRule="auto"/>
+        <w:jc w:val="both"/>
+      </w:pPr>
+      <w:r>
+        <w:tab/>
+        <w:t>Segundo (TANENBAUM, 2011), o grande objetivo da utilização de redes de computadores no meio comercial é o compartilhamento de recursos, no mais primitivo dos exemplos, pode-se dizer que o compartilhamento de uma impressora entre vários computadores de uma rede de uma empresa é uma aplicação comercial de redes.</w:t>
+      </w:r>
+    </w:p>
+    <w:p>
+      <w:pPr>
+        <w:spacing w:after="0" w:line="360" w:lineRule="auto"/>
+        <w:jc w:val="both"/>
+      </w:pPr>
+      <w:r>
+        <w:tab/>
+        <w:t>Mais importante do que compartilhar recursos é o fluxo de informações críticas que são distribuídas para os utilizadores da rede da empresa, qualquer média ou grande empresa não duraria muito tempo sem a circulação dessas informações pela rede, entre os dados importantes que são propagados para os utilizadores estão os dados estoque, fluxo financeiro, informações de impostos e muitas outras informações online.</w:t>
+      </w:r>
+    </w:p>
+    <w:p>
+      <w:pPr>
+        <w:spacing w:after="0" w:line="360" w:lineRule="auto"/>
+        <w:jc w:val="both"/>
+      </w:pPr>
+      <w:r>
+        <w:tab/>
+        <w:t>É interessante salientar que, apesar de que nos casos de empresas pequenas os computadores estejam quase sempre no mesmo escritório ou área geográfica, nas grandes empresas esses computadores servidores podem estar dispostos em outras nações os estados de uma nação, em outras palavras, as redes de computadores também têm o objetivo de quebrar essa barreira geográfica para diversas empresas.</w:t>
+      </w:r>
+    </w:p>
+    <w:p>
+      <w:pPr>
+        <w:spacing w:after="0" w:line="360" w:lineRule="auto"/>
+        <w:jc w:val="both"/>
+      </w:pPr>
+      <w:r>
+        <w:tab/>
+        <w:t xml:space="preserve">De forma prática é possível definir como aplicações comerciais das redes de computadores o uso de e-mails, vídeo conferencias, compartilhamento de </w:t>
+      </w:r>
+      <w:r>
+        <w:lastRenderedPageBreak/>
+        <w:t>documentos e outras interações online como uso de comércio eletrônico e centro de atendimento a fornecedores, por exemplo.</w:t>
+      </w:r>
+    </w:p>
+    <w:p>
+      <w:pPr>
+        <w:spacing w:after="0" w:line="360" w:lineRule="auto"/>
+        <w:jc w:val="both"/>
+      </w:pPr>
+    </w:p>
+    <w:p>
+      <w:pPr>
+        <w:spacing w:after="0" w:line="360" w:lineRule="auto"/>
+        <w:jc w:val="both"/>
+      </w:pPr>
+    </w:p>
+    <w:p>
+      <w:pPr>
         <w:pStyle w:val="Ttulo3"/>
       </w:pPr>
       <w:r>
@@ -5671,6 +4394,85 @@
     </w:p>
     <w:p>
       <w:pPr>
+        <w:spacing w:after="0" w:line="360" w:lineRule="auto"/>
+      </w:pPr>
+    </w:p>
+    <w:p>
+      <w:pPr>
+        <w:spacing w:after="0" w:line="360" w:lineRule="auto"/>
+      </w:pPr>
+    </w:p>
+    <w:p>
+      <w:pPr>
+        <w:spacing w:after="0" w:line="360" w:lineRule="auto"/>
+        <w:jc w:val="both"/>
+      </w:pPr>
+      <w:r>
+        <w:tab/>
+        <w:t>De acordo com (TANENBAUM, 2011), pode-se definir como algum dos usos mais populares de redes de computadores para usuários dom</w:t>
+      </w:r>
+      <w:r>
+        <w:t>ésticos são: Acesso a informações remotas, comunicação entre pessoas, entretenimento interativo, comércio eletrônico.</w:t>
+      </w:r>
+    </w:p>
+    <w:p>
+      <w:pPr>
+        <w:spacing w:after="0" w:line="360" w:lineRule="auto"/>
+        <w:jc w:val="both"/>
+      </w:pPr>
+      <w:r>
+        <w:tab/>
+      </w:r>
+      <w:r>
+        <w:t>O acesso a informações remotas, muitas vezes está relacionado a requisição de informações na Internet, o que implica no uso de grandes bancos de dados que guardam dados sobre todo o tipo de coisas.</w:t>
+      </w:r>
+    </w:p>
+    <w:p>
+      <w:pPr>
+        <w:spacing w:after="0" w:line="360" w:lineRule="auto"/>
+        <w:jc w:val="both"/>
+      </w:pPr>
+      <w:r>
+        <w:tab/>
+        <w:t>A comunicação entre pessoas pode acontecer de diversas formas em uma rede de computadores, popularmente o uso de mensagens instantâneas é uma das formas mais amplamente utilizadas pelos usuários domésticos, esse tipo de comunicação deriva do programa talk do unix, que era uma aplicação de mensagens em tempo real. Além disso, a troca de e-mails e a transmissão de conferênci</w:t>
+      </w:r>
+      <w:r>
+        <w:t>as também são muito utilizados.</w:t>
+      </w:r>
+    </w:p>
+    <w:p>
+      <w:pPr>
+        <w:spacing w:after="0" w:line="360" w:lineRule="auto"/>
+        <w:jc w:val="both"/>
+      </w:pPr>
+      <w:r>
+        <w:tab/>
+        <w:t>O entretenimento interativo está relacionado principalmente a utilização de mídias online e conteúdo de entretenimento, hoje em dia é muito comum o uso de vídeos por demanda, ou músicas no mesmo modelo de disposição online.</w:t>
+      </w:r>
+    </w:p>
+    <w:p>
+      <w:pPr>
+        <w:spacing w:after="0" w:line="360" w:lineRule="auto"/>
+        <w:jc w:val="both"/>
+      </w:pPr>
+      <w:r>
+        <w:tab/>
+        <w:t>Por fim, existe o comércio eletrônico, que na mais básica das explicações é a venda de produtos pelos meios online, as grandes empresas físicas, pequenas empresas e até mesmo empresas especificamente online anunciam e vendem seus produtos por meio da Internet.</w:t>
+      </w:r>
+    </w:p>
+    <w:p>
+      <w:pPr>
+        <w:spacing w:after="0" w:line="360" w:lineRule="auto"/>
+        <w:jc w:val="both"/>
+      </w:pPr>
+    </w:p>
+    <w:p>
+      <w:pPr>
+        <w:spacing w:after="0" w:line="360" w:lineRule="auto"/>
+      </w:pPr>
+    </w:p>
+    <w:p>
+      <w:pPr>
         <w:pStyle w:val="Ttulo3"/>
       </w:pPr>
       <w:r>
@@ -5684,6 +4486,60 @@
     </w:p>
     <w:p>
       <w:pPr>
+        <w:spacing w:after="0" w:line="360" w:lineRule="auto"/>
+      </w:pPr>
+    </w:p>
+    <w:p>
+      <w:pPr>
+        <w:spacing w:after="0" w:line="360" w:lineRule="auto"/>
+        <w:jc w:val="both"/>
+      </w:pPr>
+      <w:r>
+        <w:tab/>
+        <w:t xml:space="preserve">Para (TANENBAUM, 2011), esse é um dos segmentos com mais rápido crescimento na indústria da informática. Esse tipo de uso de redes de computadores </w:t>
+      </w:r>
+      <w:r>
+        <w:lastRenderedPageBreak/>
+        <w:t>se caracteriza pela ausência de ligações físicas na rede e sim pela conexão sem fio a uma rede de computadores, por isso é uma área de extrema importância principalmente em ambientes móveis, como: Carros, aviões, trens etc.</w:t>
+      </w:r>
+    </w:p>
+    <w:p>
+      <w:pPr>
+        <w:spacing w:after="0" w:line="360" w:lineRule="auto"/>
+        <w:jc w:val="both"/>
+      </w:pPr>
+      <w:r>
+        <w:tab/>
+        <w:t>De certa forma, o meio comercial também se aproveita muito desse tipo de utilização da rede de computadores, hoje em dia é comum ver em vários lugares máquinas que vendem produtos sem a necessidade de uma pessoa, essas máquinas muitas vezes processam os pedidos por meio de uma rede sem fio que está conectada a máquina. Além disso, existe também o m-commerce, um tipo de comércio online que está cada vez mais difundido e utilizado no mercado, esse tipo de comércio é feito exclusivamente por celulares e smartphones, desde o pedido ao processamento do pagamento tudo é criado exclusivamente para atender os utilizadores móveis.</w:t>
+      </w:r>
+    </w:p>
+    <w:p>
+      <w:pPr>
+        <w:spacing w:after="0" w:line="360" w:lineRule="auto"/>
+        <w:jc w:val="both"/>
+      </w:pPr>
+      <w:r>
+        <w:tab/>
+        <w:t>Em resumo, os utilizadores móveis buscam estar sempre conectados mesmo longe de casa, no trânsito, em lugares onde não é possível ter uma infraestrutura cabeada. Existe uma grande necessidade de se fazer tudo ou quase tudo que em uma rede normal, como: trocar mensagens, fazer vídeo conferências, acessar sites etc.</w:t>
+      </w:r>
+    </w:p>
+    <w:p>
+      <w:pPr>
+        <w:spacing w:after="0" w:line="360" w:lineRule="auto"/>
+        <w:jc w:val="both"/>
+      </w:pPr>
+    </w:p>
+    <w:p>
+      <w:pPr>
+        <w:spacing w:after="0" w:line="360" w:lineRule="auto"/>
+        <w:jc w:val="both"/>
+      </w:pPr>
+      <w:r>
+        <w:tab/>
+      </w:r>
+    </w:p>
+    <w:p>
+      <w:pPr>
         <w:pStyle w:val="Ttulo2"/>
       </w:pPr>
       <w:r>
@@ -5807,6 +4663,237 @@
     </w:p>
     <w:p>
       <w:pPr>
+        <w:spacing w:after="0" w:line="360" w:lineRule="auto"/>
+        <w:jc w:val="both"/>
+      </w:pPr>
+      <w:r>
+        <w:tab/>
+      </w:r>
+      <w:r>
+        <w:t>(TORRES, 2007) explica que inicialmente, no surgimento das redes de computadores, a maioria delas era de tecnologia proprietária e por isso era inviável conectar duas redes de tecnologias diferentes. Dessa forma, A ISO (Internation Standarts Organization) desenvolveu um modelo de referência chamado OSI (Open Systems Interconection)</w:t>
+      </w:r>
+      <w:r>
+        <w:t>, por meio deles as empresas deveriam criar os protocolos de maneira organizada e padronizada.</w:t>
+      </w:r>
+    </w:p>
+    <w:p>
+      <w:pPr>
+        <w:spacing w:after="0" w:line="360" w:lineRule="auto"/>
+        <w:jc w:val="both"/>
+      </w:pPr>
+      <w:r>
+        <w:tab/>
+      </w:r>
+      <w:r>
+        <w:t xml:space="preserve">Esse modelo é simplificado em 7 camadas, (TANENBAUM, 2011), explica que para o surgimento dessas camadas foram aplicados alguns princípios: </w:t>
+      </w:r>
+    </w:p>
+    <w:p>
+      <w:pPr>
+        <w:pStyle w:val="PargrafodaLista"/>
+        <w:numPr>
+          <w:ilvl w:val="0"/>
+          <w:numId w:val="3"/>
+        </w:numPr>
+        <w:spacing w:after="0" w:line="360" w:lineRule="auto"/>
+        <w:jc w:val="both"/>
+      </w:pPr>
+      <w:r>
+        <w:t xml:space="preserve">Uma camada deve ser criada </w:t>
+      </w:r>
+      <w:r>
+        <w:t>onde houver necessidade de outro grau de abstração.</w:t>
+      </w:r>
+    </w:p>
+    <w:p>
+      <w:pPr>
+        <w:pStyle w:val="PargrafodaLista"/>
+        <w:numPr>
+          <w:ilvl w:val="0"/>
+          <w:numId w:val="3"/>
+        </w:numPr>
+        <w:spacing w:after="0" w:line="360" w:lineRule="auto"/>
+        <w:jc w:val="both"/>
+      </w:pPr>
+      <w:r>
+        <w:t>Cada camada deve executar uma função bem definida.</w:t>
+      </w:r>
+    </w:p>
+    <w:p>
+      <w:pPr>
+        <w:pStyle w:val="PargrafodaLista"/>
+        <w:numPr>
+          <w:ilvl w:val="0"/>
+          <w:numId w:val="3"/>
+        </w:numPr>
+        <w:spacing w:after="0" w:line="360" w:lineRule="auto"/>
+        <w:jc w:val="both"/>
+      </w:pPr>
+      <w:r>
+        <w:t>A função de cada camada deve ser escolhida tendo em vista a definição de protocolos padronizados internacionalmente.</w:t>
+      </w:r>
+    </w:p>
+    <w:p>
+      <w:pPr>
+        <w:pStyle w:val="PargrafodaLista"/>
+        <w:numPr>
+          <w:ilvl w:val="0"/>
+          <w:numId w:val="3"/>
+        </w:numPr>
+        <w:spacing w:after="0" w:line="360" w:lineRule="auto"/>
+        <w:jc w:val="both"/>
+      </w:pPr>
+      <w:r>
+        <w:t>Os limites de camadas devem ser es colhidos para minimizar o fluxo de informações pelas interfaces.</w:t>
+      </w:r>
+    </w:p>
+    <w:p>
+      <w:pPr>
+        <w:pStyle w:val="PargrafodaLista"/>
+        <w:numPr>
+          <w:ilvl w:val="0"/>
+          <w:numId w:val="3"/>
+        </w:numPr>
+        <w:spacing w:after="0" w:line="360" w:lineRule="auto"/>
+        <w:jc w:val="both"/>
+      </w:pPr>
+      <w:r>
+        <w:t>O número de camadas deve ser grande o bastante para que funções distintas não prec</w:t>
+      </w:r>
+      <w:r>
+        <w:t>isem ser desnecessariamente col</w:t>
+      </w:r>
+      <w:r>
+        <w:t>ocadas na mesma camada e pequeno o suficiente para que a arquitetura não se torne difícil de controlar.</w:t>
+      </w:r>
+    </w:p>
+    <w:p>
+      <w:pPr>
+        <w:spacing w:after="0" w:line="360" w:lineRule="auto"/>
+        <w:ind w:left="705"/>
+        <w:jc w:val="both"/>
+      </w:pPr>
+    </w:p>
+    <w:p>
+      <w:pPr>
+        <w:spacing w:after="0" w:line="360" w:lineRule="auto"/>
+        <w:ind w:firstLine="705"/>
+        <w:jc w:val="both"/>
+      </w:pPr>
+      <w:r>
+        <w:t xml:space="preserve">Por meio desses princípios </w:t>
+      </w:r>
+      <w:r>
+        <w:t>foram criadas as camadas física, de enlace de dados, rede, transporte, sessão, apresentação e aplicação.</w:t>
+      </w:r>
+      <w:r>
+        <w:t xml:space="preserve"> Essas camadas devem se comunicar apenas com as camadas vizinhas, ex</w:t>
+      </w:r>
+      <w:r>
+        <w:t>emplo</w:t>
+      </w:r>
+      <w:r>
+        <w:t>: a camada 2 só se comunica com a 1 e a 3. Por isso, suas funções devem ser bem estabelecidas.</w:t>
+      </w:r>
+    </w:p>
+    <w:p>
+      <w:pPr>
+        <w:spacing w:after="0" w:line="360" w:lineRule="auto"/>
+        <w:ind w:firstLine="705"/>
+        <w:jc w:val="both"/>
+      </w:pPr>
+      <w:r>
+        <w:t xml:space="preserve">Na camada física são transmitidos os bits brutos pelo canal de comunicação. </w:t>
+      </w:r>
+      <w:r>
+        <w:t>Além disso, a voltagem a ser usada para representar os bits, a forma inicial de estabelecimento da conexão, a quantidade de tempo que um bit pode durar e o sentido da transmissão s</w:t>
+      </w:r>
+      <w:r>
+        <w:t>ão algumas das funções dessa camada.</w:t>
+      </w:r>
+    </w:p>
+    <w:p>
+      <w:pPr>
+        <w:spacing w:after="0" w:line="360" w:lineRule="auto"/>
+        <w:ind w:firstLine="705"/>
+        <w:jc w:val="both"/>
+      </w:pPr>
+      <w:r>
+        <w:t>A camada de enlace deve organizar os bits em quadros, tentando evitar erros no envio, assim como regular o fluxo de dados enviados para que não haja sobrecarga.</w:t>
+      </w:r>
+    </w:p>
+    <w:p>
+      <w:pPr>
+        <w:spacing w:after="0" w:line="360" w:lineRule="auto"/>
+        <w:ind w:firstLine="705"/>
+        <w:jc w:val="both"/>
+      </w:pPr>
+      <w:r>
+        <w:tab/>
+        <w:t>A camada de rede tem o objetivo de rotear dados até o destino correto, evitando gargalos e congestionamento de dados.</w:t>
+      </w:r>
+    </w:p>
+    <w:p>
+      <w:pPr>
+        <w:spacing w:after="0" w:line="360" w:lineRule="auto"/>
+        <w:ind w:firstLine="705"/>
+        <w:jc w:val="both"/>
+      </w:pPr>
+      <w:r>
+        <w:lastRenderedPageBreak/>
+        <w:tab/>
+        <w:t>A camada de transporte deve conectar origem e destino da transmissão, deve dividir as informações em divisões menores e checar se estas chegaram corretamente.</w:t>
+      </w:r>
+    </w:p>
+    <w:p>
+      <w:pPr>
+        <w:spacing w:after="0" w:line="360" w:lineRule="auto"/>
+        <w:ind w:firstLine="705"/>
+        <w:jc w:val="both"/>
+      </w:pPr>
+      <w:r>
+        <w:tab/>
+        <w:t>A camada de sessão cria uma sessão entre os usuários, controlando quem deve transmitir em cada momento, quais operações estão disponíveis, e sincronizando as transmissões.</w:t>
+      </w:r>
+    </w:p>
+    <w:p>
+      <w:pPr>
+        <w:spacing w:after="0" w:line="360" w:lineRule="auto"/>
+        <w:ind w:firstLine="705"/>
+        <w:jc w:val="both"/>
+      </w:pPr>
+      <w:r>
+        <w:t>A camada de apresentação se preocupa com a semântica dos dados enviados, verificando se eles foram transmitidos na representação correta.</w:t>
+      </w:r>
+    </w:p>
+    <w:p>
+      <w:pPr>
+        <w:spacing w:after="0" w:line="360" w:lineRule="auto"/>
+        <w:ind w:firstLine="705"/>
+        <w:jc w:val="both"/>
+      </w:pPr>
+      <w:r>
+        <w:t>Por fim, a camada de aplicação possuí os protocolos comumente utilizados pelos usuários como o HTTP, base da web, SMTP, de e-mails, entre outros.</w:t>
+      </w:r>
+    </w:p>
+    <w:p>
+      <w:pPr>
+        <w:spacing w:after="0" w:line="360" w:lineRule="auto"/>
+        <w:ind w:firstLine="705"/>
+        <w:jc w:val="both"/>
+      </w:pPr>
+    </w:p>
+    <w:p>
+      <w:pPr>
+        <w:spacing w:after="0" w:line="360" w:lineRule="auto"/>
+        <w:ind w:firstLine="705"/>
+        <w:jc w:val="both"/>
+      </w:pPr>
+      <w:bookmarkStart w:id="8" w:name="_GoBack"/>
+      <w:bookmarkEnd w:id="8"/>
+    </w:p>
+    <w:p>
+      <w:pPr>
         <w:pStyle w:val="Ttulo2"/>
       </w:pPr>
       <w:r>
@@ -5879,27 +4966,24 @@
           <w:szCs w:val="24"/>
         </w:rPr>
       </w:pPr>
-      <w:bookmarkStart w:id="8" w:name="_Toc458681090"/>
+      <w:bookmarkStart w:id="9" w:name="_Toc458681090"/>
     </w:p>
     <w:p>
       <w:pPr>
         <w:pStyle w:val="Ttulo1"/>
       </w:pPr>
-      <w:bookmarkStart w:id="9" w:name="_Toc478820971"/>
-      <w:bookmarkStart w:id="10" w:name="_GoBack"/>
+      <w:bookmarkStart w:id="10" w:name="_Toc478820971"/>
+      <w:r>
+        <w:t>4</w:t>
+      </w:r>
+      <w:r>
+        <w:t xml:space="preserve"> </w:t>
+      </w:r>
+      <w:bookmarkEnd w:id="9"/>
+      <w:r>
+        <w:t>plano de desenvolvimento</w:t>
+      </w:r>
       <w:bookmarkEnd w:id="10"/>
-      <w:r>
-        <w:lastRenderedPageBreak/>
-        <w:t>4</w:t>
-      </w:r>
-      <w:r>
-        <w:t xml:space="preserve"> </w:t>
-      </w:r>
-      <w:bookmarkEnd w:id="8"/>
-      <w:r>
-        <w:t>plano de desenvolvimento</w:t>
-      </w:r>
-      <w:bookmarkEnd w:id="9"/>
     </w:p>
     <w:p/>
     <w:p/>
@@ -5948,10 +5032,51 @@
       </w:pPr>
       <w:bookmarkStart w:id="11" w:name="_Toc478820972"/>
       <w:r>
-        <w:lastRenderedPageBreak/>
         <w:t>5 PROJETO</w:t>
       </w:r>
       <w:bookmarkEnd w:id="11"/>
+    </w:p>
+    <w:p>
+      <w:pPr>
+        <w:autoSpaceDE w:val="0"/>
+        <w:autoSpaceDN w:val="0"/>
+        <w:adjustRightInd w:val="0"/>
+        <w:spacing w:after="0" w:line="360" w:lineRule="auto"/>
+        <w:jc w:val="both"/>
+        <w:rPr>
+          <w:rFonts w:cs="Arial"/>
+          <w:caps/>
+          <w:szCs w:val="24"/>
+        </w:rPr>
+      </w:pPr>
+    </w:p>
+    <w:p>
+      <w:pPr>
+        <w:autoSpaceDE w:val="0"/>
+        <w:autoSpaceDN w:val="0"/>
+        <w:adjustRightInd w:val="0"/>
+        <w:spacing w:after="0" w:line="360" w:lineRule="auto"/>
+        <w:jc w:val="both"/>
+        <w:rPr>
+          <w:rFonts w:cs="Arial"/>
+          <w:caps/>
+          <w:szCs w:val="24"/>
+        </w:rPr>
+      </w:pPr>
+    </w:p>
+    <w:p>
+      <w:pPr>
+        <w:autoSpaceDE w:val="0"/>
+        <w:autoSpaceDN w:val="0"/>
+        <w:adjustRightInd w:val="0"/>
+        <w:spacing w:after="0" w:line="360" w:lineRule="auto"/>
+        <w:jc w:val="both"/>
+        <w:rPr>
+          <w:rFonts w:cs="Arial"/>
+          <w:caps/>
+          <w:szCs w:val="24"/>
+        </w:rPr>
+      </w:pPr>
     </w:p>
     <w:p>
       <w:pPr>
@@ -6411,7 +5536,6 @@
       <w:bookmarkStart w:id="12" w:name="_Toc458681093"/>
       <w:bookmarkStart w:id="13" w:name="_Toc478820973"/>
       <w:r>
-        <w:lastRenderedPageBreak/>
         <w:t>6</w:t>
       </w:r>
       <w:r>
@@ -6428,22 +5552,208 @@
         <w:spacing w:after="0" w:line="360" w:lineRule="auto"/>
         <w:rPr>
           <w:rFonts w:cs="Arial"/>
-          <w:sz w:val="22"/>
-        </w:rPr>
-      </w:pPr>
-    </w:p>
-    <w:p>
-      <w:pPr>
-        <w:spacing w:after="0" w:line="360" w:lineRule="auto"/>
-        <w:rPr>
-          <w:rFonts w:cs="Arial"/>
-          <w:sz w:val="22"/>
-        </w:rPr>
-      </w:pPr>
-    </w:p>
-    <w:p/>
+          <w:szCs w:val="24"/>
+        </w:rPr>
+      </w:pPr>
+    </w:p>
+    <w:p>
+      <w:pPr>
+        <w:spacing w:after="0" w:line="360" w:lineRule="auto"/>
+        <w:rPr>
+          <w:rFonts w:cs="Arial"/>
+          <w:szCs w:val="24"/>
+        </w:rPr>
+      </w:pPr>
+    </w:p>
+    <w:p>
+      <w:pPr>
+        <w:spacing w:after="0" w:line="360" w:lineRule="auto"/>
+        <w:jc w:val="both"/>
+        <w:rPr>
+          <w:rFonts w:cs="Arial"/>
+          <w:szCs w:val="24"/>
+        </w:rPr>
+      </w:pPr>
+      <w:r>
+        <w:rPr>
+          <w:rFonts w:cs="Arial"/>
+          <w:szCs w:val="24"/>
+        </w:rPr>
+        <w:t>TANENBAUM</w:t>
+      </w:r>
+      <w:r>
+        <w:rPr>
+          <w:rFonts w:cs="Arial"/>
+          <w:szCs w:val="24"/>
+        </w:rPr>
+        <w:t xml:space="preserve">, </w:t>
+      </w:r>
+      <w:r>
+        <w:rPr>
+          <w:rFonts w:cs="Arial"/>
+          <w:szCs w:val="24"/>
+        </w:rPr>
+        <w:t>Andrew S</w:t>
+      </w:r>
+      <w:r>
+        <w:rPr>
+          <w:rFonts w:cs="Arial"/>
+          <w:szCs w:val="24"/>
+        </w:rPr>
+        <w:t xml:space="preserve">. </w:t>
+      </w:r>
+      <w:r>
+        <w:rPr>
+          <w:rFonts w:cs="Arial"/>
+          <w:b/>
+          <w:szCs w:val="24"/>
+        </w:rPr>
+        <w:t>Computer Networks, Fourth edition</w:t>
+      </w:r>
+      <w:r>
+        <w:rPr>
+          <w:rFonts w:cs="Arial"/>
+          <w:szCs w:val="24"/>
+        </w:rPr>
+        <w:t>.</w:t>
+      </w:r>
+      <w:r>
+        <w:rPr>
+          <w:rFonts w:cs="Arial"/>
+          <w:szCs w:val="24"/>
+        </w:rPr>
+        <w:t xml:space="preserve"> Vrije Universiteit. Amsterdã, Holanda. Tradução: </w:t>
+      </w:r>
+      <w:r>
+        <w:t>Vandenberg D. de Souza</w:t>
+      </w:r>
+      <w:r>
+        <w:t>.</w:t>
+      </w:r>
+      <w:r>
+        <w:rPr>
+          <w:rFonts w:cs="Arial"/>
+          <w:szCs w:val="24"/>
+        </w:rPr>
+        <w:t xml:space="preserve"> </w:t>
+      </w:r>
+      <w:r>
+        <w:rPr>
+          <w:rFonts w:cs="Arial"/>
+          <w:szCs w:val="24"/>
+        </w:rPr>
+        <w:t>Campus, 2011</w:t>
+      </w:r>
+      <w:r>
+        <w:rPr>
+          <w:rFonts w:cs="Arial"/>
+          <w:szCs w:val="24"/>
+        </w:rPr>
+        <w:t>.</w:t>
+      </w:r>
+    </w:p>
+    <w:p>
+      <w:pPr>
+        <w:spacing w:after="0" w:line="360" w:lineRule="auto"/>
+        <w:jc w:val="both"/>
+        <w:rPr>
+          <w:rFonts w:cs="Arial"/>
+          <w:szCs w:val="24"/>
+        </w:rPr>
+      </w:pPr>
+    </w:p>
+    <w:p>
+      <w:pPr>
+        <w:spacing w:after="0" w:line="360" w:lineRule="auto"/>
+        <w:jc w:val="both"/>
+        <w:rPr>
+          <w:rFonts w:cs="Arial"/>
+          <w:szCs w:val="24"/>
+        </w:rPr>
+      </w:pPr>
+      <w:r>
+        <w:rPr>
+          <w:rFonts w:cs="Arial"/>
+          <w:szCs w:val="24"/>
+        </w:rPr>
+        <w:t>TORRES</w:t>
+      </w:r>
+      <w:r>
+        <w:rPr>
+          <w:rFonts w:cs="Arial"/>
+          <w:szCs w:val="24"/>
+        </w:rPr>
+        <w:t xml:space="preserve">, </w:t>
+      </w:r>
+      <w:r>
+        <w:rPr>
+          <w:rFonts w:cs="Arial"/>
+          <w:szCs w:val="24"/>
+        </w:rPr>
+        <w:t>Gabriel</w:t>
+      </w:r>
+      <w:r>
+        <w:rPr>
+          <w:rFonts w:cs="Arial"/>
+          <w:szCs w:val="24"/>
+        </w:rPr>
+        <w:t xml:space="preserve">. </w:t>
+      </w:r>
+      <w:r>
+        <w:rPr>
+          <w:rFonts w:cs="Arial"/>
+          <w:szCs w:val="24"/>
+        </w:rPr>
+        <w:t>Editor executivo do Clube do Hardware. Disponível em: &lt;</w:t>
+      </w:r>
+      <w:hyperlink r:id="rId10" w:history="1">
+        <w:r>
+          <w:rPr>
+            <w:rStyle w:val="Hyperlink"/>
+            <w:rFonts w:cs="Arial"/>
+            <w:szCs w:val="24"/>
+          </w:rPr>
+          <w:t>http://www.clubedohardware.com.br/artigos/redes/o-modelo-de-refer%C3%AAncia-osi-para-protocolos-de-rede-r34766/</w:t>
+        </w:r>
+      </w:hyperlink>
+      <w:r>
+        <w:rPr>
+          <w:rFonts w:cs="Arial"/>
+          <w:szCs w:val="24"/>
+        </w:rPr>
+        <w:t>&gt;. 2007</w:t>
+      </w:r>
+      <w:r>
+        <w:rPr>
+          <w:rFonts w:cs="Arial"/>
+          <w:szCs w:val="24"/>
+        </w:rPr>
+        <w:t>. A</w:t>
+      </w:r>
+      <w:r>
+        <w:rPr>
+          <w:rFonts w:cs="Arial"/>
+          <w:szCs w:val="24"/>
+        </w:rPr>
+        <w:t>cesso em: 15 de abril de 2017</w:t>
+      </w:r>
+      <w:r>
+        <w:rPr>
+          <w:rFonts w:cs="Arial"/>
+          <w:szCs w:val="24"/>
+        </w:rPr>
+        <w:t>.</w:t>
+      </w:r>
+    </w:p>
+    <w:p>
+      <w:pPr>
+        <w:rPr>
+          <w:szCs w:val="24"/>
+        </w:rPr>
+      </w:pPr>
+    </w:p>
     <w:sectPr>
-      <w:headerReference w:type="default" r:id="rId10"/>
+      <w:headerReference w:type="default" r:id="rId11"/>
       <w:pgSz w:w="11907" w:h="16840" w:code="9"/>
       <w:pgMar w:top="1418" w:right="1418" w:bottom="1418" w:left="1418" w:header="709" w:footer="709" w:gutter="0"/>
       <w:cols w:space="708"/>
@@ -6549,7 +5859,7 @@
           <w:rPr>
             <w:noProof/>
           </w:rPr>
-          <w:t>12</w:t>
+          <w:t>17</w:t>
         </w:r>
         <w:r>
           <w:fldChar w:fldCharType="end"/>
@@ -6567,7 +5877,7 @@
 
 <file path=word/numbering.xml><?xml version="1.0" encoding="utf-8"?>
 <w:numbering xmlns:wpc="http://schemas.microsoft.com/office/word/2010/wordprocessingCanvas" xmlns:mc="http://schemas.openxmlformats.org/markup-compatibility/2006" xmlns:o="urn:schemas-microsoft-com:office:office" xmlns:r="http://schemas.openxmlformats.org/officeDocument/2006/relationships" xmlns:m="http://schemas.openxmlformats.org/officeDocument/2006/math" xmlns:v="urn:schemas-microsoft-com:vml" xmlns:wp14="http://schemas.microsoft.com/office/word/2010/wordprocessingDrawing" xmlns:wp="http://schemas.openxmlformats.org/drawingml/2006/wordprocessingDrawing" xmlns:w10="urn:schemas-microsoft-com:office:word" xmlns:w="http://schemas.openxmlformats.org/wordprocessingml/2006/main" xmlns:w14="http://schemas.microsoft.com/office/word/2010/wordml" xmlns:w15="http://schemas.microsoft.com/office/word/2012/wordml" xmlns:wpg="http://schemas.microsoft.com/office/word/2010/wordprocessingGroup" xmlns:wpi="http://schemas.microsoft.com/office/word/2010/wordprocessingInk" xmlns:wne="http://schemas.microsoft.com/office/word/2006/wordml" xmlns:wps="http://schemas.microsoft.com/office/word/2010/wordprocessingShape" mc:Ignorable="w14 w15 wp14">
-  <w:abstractNum w:abstractNumId="0">
+  <w:abstractNum w:abstractNumId="0" w15:restartNumberingAfterBreak="0">
     <w:nsid w:val="0F026625"/>
     <w:multiLevelType w:val="hybridMultilevel"/>
     <w:tmpl w:val="44F6E326"/>
@@ -6656,7 +5966,96 @@
       </w:pPr>
     </w:lvl>
   </w:abstractNum>
-  <w:abstractNum w:abstractNumId="1">
+  <w:abstractNum w:abstractNumId="1" w15:restartNumberingAfterBreak="0">
+    <w:nsid w:val="66970BC3"/>
+    <w:multiLevelType w:val="hybridMultilevel"/>
+    <w:tmpl w:val="399C6FB2"/>
+    <w:lvl w:ilvl="0" w:tplc="F716BDB4">
+      <w:start w:val="1"/>
+      <w:numFmt w:val="decimal"/>
+      <w:lvlText w:val="%1."/>
+      <w:lvlJc w:val="left"/>
+      <w:pPr>
+        <w:ind w:left="1065" w:hanging="360"/>
+      </w:pPr>
+      <w:rPr>
+        <w:rFonts w:hint="default"/>
+      </w:rPr>
+    </w:lvl>
+    <w:lvl w:ilvl="1" w:tplc="04160019" w:tentative="1">
+      <w:start w:val="1"/>
+      <w:numFmt w:val="lowerLetter"/>
+      <w:lvlText w:val="%2."/>
+      <w:lvlJc w:val="left"/>
+      <w:pPr>
+        <w:ind w:left="1785" w:hanging="360"/>
+      </w:pPr>
+    </w:lvl>
+    <w:lvl w:ilvl="2" w:tplc="0416001B" w:tentative="1">
+      <w:start w:val="1"/>
+      <w:numFmt w:val="lowerRoman"/>
+      <w:lvlText w:val="%3."/>
+      <w:lvlJc w:val="right"/>
+      <w:pPr>
+        <w:ind w:left="2505" w:hanging="180"/>
+      </w:pPr>
+    </w:lvl>
+    <w:lvl w:ilvl="3" w:tplc="0416000F" w:tentative="1">
+      <w:start w:val="1"/>
+      <w:numFmt w:val="decimal"/>
+      <w:lvlText w:val="%4."/>
+      <w:lvlJc w:val="left"/>
+      <w:pPr>
+        <w:ind w:left="3225" w:hanging="360"/>
+      </w:pPr>
+    </w:lvl>
+    <w:lvl w:ilvl="4" w:tplc="04160019" w:tentative="1">
+      <w:start w:val="1"/>
+      <w:numFmt w:val="lowerLetter"/>
+      <w:lvlText w:val="%5."/>
+      <w:lvlJc w:val="left"/>
+      <w:pPr>
+        <w:ind w:left="3945" w:hanging="360"/>
+      </w:pPr>
+    </w:lvl>
+    <w:lvl w:ilvl="5" w:tplc="0416001B" w:tentative="1">
+      <w:start w:val="1"/>
+      <w:numFmt w:val="lowerRoman"/>
+      <w:lvlText w:val="%6."/>
+      <w:lvlJc w:val="right"/>
+      <w:pPr>
+        <w:ind w:left="4665" w:hanging="180"/>
+      </w:pPr>
+    </w:lvl>
+    <w:lvl w:ilvl="6" w:tplc="0416000F" w:tentative="1">
+      <w:start w:val="1"/>
+      <w:numFmt w:val="decimal"/>
+      <w:lvlText w:val="%7."/>
+      <w:lvlJc w:val="left"/>
+      <w:pPr>
+        <w:ind w:left="5385" w:hanging="360"/>
+      </w:pPr>
+    </w:lvl>
+    <w:lvl w:ilvl="7" w:tplc="04160019" w:tentative="1">
+      <w:start w:val="1"/>
+      <w:numFmt w:val="lowerLetter"/>
+      <w:lvlText w:val="%8."/>
+      <w:lvlJc w:val="left"/>
+      <w:pPr>
+        <w:ind w:left="6105" w:hanging="360"/>
+      </w:pPr>
+    </w:lvl>
+    <w:lvl w:ilvl="8" w:tplc="0416001B" w:tentative="1">
+      <w:start w:val="1"/>
+      <w:numFmt w:val="lowerRoman"/>
+      <w:lvlText w:val="%9."/>
+      <w:lvlJc w:val="right"/>
+      <w:pPr>
+        <w:ind w:left="6825" w:hanging="180"/>
+      </w:pPr>
+    </w:lvl>
+  </w:abstractNum>
+  <w:abstractNum w:abstractNumId="2" w15:restartNumberingAfterBreak="0">
     <w:nsid w:val="76712973"/>
     <w:multiLevelType w:val="hybridMultilevel"/>
     <w:tmpl w:val="489E6DBA"/>
@@ -6749,6 +6148,9 @@
     <w:abstractNumId w:val="0"/>
   </w:num>
   <w:num w:numId="2">
+    <w:abstractNumId w:val="2"/>
+  </w:num>
+  <w:num w:numId="3">
     <w:abstractNumId w:val="1"/>
   </w:num>
 </w:numbering>
@@ -7224,7 +6626,6 @@
   <w:style w:type="character" w:default="1" w:styleId="Fontepargpadro">
     <w:name w:val="Default Paragraph Font"/>
     <w:uiPriority w:val="1"/>
-    <w:semiHidden/>
     <w:unhideWhenUsed/>
   </w:style>
   <w:style w:type="table" w:default="1" w:styleId="Tabelanormal">
@@ -7808,7 +7209,7 @@
 </file>
 
 <file path=customXml/itemProps1.xml><?xml version="1.0" encoding="utf-8"?>
-<ds:datastoreItem xmlns:ds="http://schemas.openxmlformats.org/officeDocument/2006/customXml" ds:itemID="{AF28C2DD-4D46-4368-822D-4C0C50653DEA}">
+<ds:datastoreItem xmlns:ds="http://schemas.openxmlformats.org/officeDocument/2006/customXml" ds:itemID="{E42086DB-6B92-442A-AD8F-B81C30EF29DE}">
   <ds:schemaRefs>
     <ds:schemaRef ds:uri="http://schemas.openxmlformats.org/officeDocument/2006/bibliography"/>
   </ds:schemaRefs>

</xml_diff>

<commit_message>
Inicio da sessão de Desenvolvimento do projeto
</commit_message>
<xml_diff>
--- a/aps_redes.docx
+++ b/aps_redes.docx
@@ -3261,11 +3261,13 @@
         <w:p>
           <w:pPr>
             <w:pStyle w:val="CabealhodoSumrio"/>
+            <w:spacing w:before="0" w:line="360" w:lineRule="auto"/>
           </w:pPr>
         </w:p>
         <w:p>
           <w:pPr>
             <w:pStyle w:val="Sumrio1"/>
+            <w:spacing w:after="0" w:line="360" w:lineRule="auto"/>
             <w:rPr>
               <w:rFonts w:asciiTheme="minorHAnsi" w:eastAsiaTheme="minorEastAsia" w:hAnsiTheme="minorHAnsi" w:cstheme="minorBidi"/>
               <w:b w:val="0"/>
@@ -3284,7 +3286,7 @@
           <w:r>
             <w:fldChar w:fldCharType="separate"/>
           </w:r>
-          <w:hyperlink w:anchor="_Toc478820968" w:history="1">
+          <w:hyperlink w:anchor="_Toc480111021" w:history="1">
             <w:r>
               <w:rPr>
                 <w:rStyle w:val="Hyperlink"/>
@@ -3307,7 +3309,7 @@
               <w:rPr>
                 <w:webHidden/>
               </w:rPr>
-              <w:instrText xml:space="preserve"> PAGEREF _Toc478820968 \h </w:instrText>
+              <w:instrText xml:space="preserve"> PAGEREF _Toc480111021 \h </w:instrText>
             </w:r>
             <w:r>
               <w:rPr>
@@ -3324,7 +3326,7 @@
               <w:rPr>
                 <w:webHidden/>
               </w:rPr>
-              <w:t>8</w:t>
+              <w:t>2</w:t>
             </w:r>
             <w:r>
               <w:rPr>
@@ -3337,6 +3339,7 @@
         <w:p>
           <w:pPr>
             <w:pStyle w:val="Sumrio1"/>
+            <w:spacing w:after="0" w:line="360" w:lineRule="auto"/>
             <w:rPr>
               <w:rFonts w:asciiTheme="minorHAnsi" w:eastAsiaTheme="minorEastAsia" w:hAnsiTheme="minorHAnsi" w:cstheme="minorBidi"/>
               <w:b w:val="0"/>
@@ -3346,7 +3349,7 @@
               <w:lang w:eastAsia="pt-BR" w:bidi="ar-SA"/>
             </w:rPr>
           </w:pPr>
-          <w:hyperlink w:anchor="_Toc478820969" w:history="1">
+          <w:hyperlink w:anchor="_Toc480111022" w:history="1">
             <w:r>
               <w:rPr>
                 <w:rStyle w:val="Hyperlink"/>
@@ -3369,7 +3372,7 @@
               <w:rPr>
                 <w:webHidden/>
               </w:rPr>
-              <w:instrText xml:space="preserve"> PAGEREF _Toc478820969 \h </w:instrText>
+              <w:instrText xml:space="preserve"> PAGEREF _Toc480111022 \h </w:instrText>
             </w:r>
             <w:r>
               <w:rPr>
@@ -3386,7 +3389,7 @@
               <w:rPr>
                 <w:webHidden/>
               </w:rPr>
-              <w:t>9</w:t>
+              <w:t>2</w:t>
             </w:r>
             <w:r>
               <w:rPr>
@@ -3399,6 +3402,7 @@
         <w:p>
           <w:pPr>
             <w:pStyle w:val="Sumrio1"/>
+            <w:spacing w:after="0" w:line="360" w:lineRule="auto"/>
             <w:rPr>
               <w:rFonts w:asciiTheme="minorHAnsi" w:eastAsiaTheme="minorEastAsia" w:hAnsiTheme="minorHAnsi" w:cstheme="minorBidi"/>
               <w:b w:val="0"/>
@@ -3408,7 +3412,7 @@
               <w:lang w:eastAsia="pt-BR" w:bidi="ar-SA"/>
             </w:rPr>
           </w:pPr>
-          <w:hyperlink w:anchor="_Toc478820970" w:history="1">
+          <w:hyperlink w:anchor="_Toc480111023" w:history="1">
             <w:r>
               <w:rPr>
                 <w:rStyle w:val="Hyperlink"/>
@@ -3431,7 +3435,7 @@
               <w:rPr>
                 <w:webHidden/>
               </w:rPr>
-              <w:instrText xml:space="preserve"> PAGEREF _Toc478820970 \h </w:instrText>
+              <w:instrText xml:space="preserve"> PAGEREF _Toc480111023 \h </w:instrText>
             </w:r>
             <w:r>
               <w:rPr>
@@ -3448,10 +3452,1162 @@
               <w:rPr>
                 <w:webHidden/>
               </w:rPr>
-              <w:t>10</w:t>
-            </w:r>
-            <w:r>
-              <w:rPr>
+              <w:t>2</w:t>
+            </w:r>
+            <w:r>
+              <w:rPr>
+                <w:webHidden/>
+              </w:rPr>
+              <w:fldChar w:fldCharType="end"/>
+            </w:r>
+          </w:hyperlink>
+        </w:p>
+        <w:p>
+          <w:pPr>
+            <w:pStyle w:val="Sumrio2"/>
+            <w:tabs>
+              <w:tab w:val="right" w:leader="dot" w:pos="9061"/>
+            </w:tabs>
+            <w:spacing w:after="0" w:line="360" w:lineRule="auto"/>
+            <w:rPr>
+              <w:rFonts w:asciiTheme="minorHAnsi" w:eastAsiaTheme="minorEastAsia" w:hAnsiTheme="minorHAnsi" w:cstheme="minorBidi"/>
+              <w:noProof/>
+              <w:sz w:val="22"/>
+              <w:lang w:eastAsia="pt-BR" w:bidi="ar-SA"/>
+            </w:rPr>
+          </w:pPr>
+          <w:hyperlink w:anchor="_Toc480111024" w:history="1">
+            <w:r>
+              <w:rPr>
+                <w:rStyle w:val="Hyperlink"/>
+                <w:noProof/>
+              </w:rPr>
+              <w:t>3.1 Aplicações de redes de computadores</w:t>
+            </w:r>
+            <w:r>
+              <w:rPr>
+                <w:noProof/>
+                <w:webHidden/>
+              </w:rPr>
+              <w:tab/>
+            </w:r>
+            <w:r>
+              <w:rPr>
+                <w:noProof/>
+                <w:webHidden/>
+              </w:rPr>
+              <w:fldChar w:fldCharType="begin"/>
+            </w:r>
+            <w:r>
+              <w:rPr>
+                <w:noProof/>
+                <w:webHidden/>
+              </w:rPr>
+              <w:instrText xml:space="preserve"> PAGEREF _Toc480111024 \h </w:instrText>
+            </w:r>
+            <w:r>
+              <w:rPr>
+                <w:noProof/>
+                <w:webHidden/>
+              </w:rPr>
+            </w:r>
+            <w:r>
+              <w:rPr>
+                <w:noProof/>
+                <w:webHidden/>
+              </w:rPr>
+              <w:fldChar w:fldCharType="separate"/>
+            </w:r>
+            <w:r>
+              <w:rPr>
+                <w:noProof/>
+                <w:webHidden/>
+              </w:rPr>
+              <w:t>2</w:t>
+            </w:r>
+            <w:r>
+              <w:rPr>
+                <w:noProof/>
+                <w:webHidden/>
+              </w:rPr>
+              <w:fldChar w:fldCharType="end"/>
+            </w:r>
+          </w:hyperlink>
+        </w:p>
+        <w:p>
+          <w:pPr>
+            <w:pStyle w:val="Sumrio3"/>
+            <w:tabs>
+              <w:tab w:val="right" w:leader="dot" w:pos="9061"/>
+            </w:tabs>
+            <w:spacing w:after="0" w:line="360" w:lineRule="auto"/>
+            <w:rPr>
+              <w:rFonts w:asciiTheme="minorHAnsi" w:eastAsiaTheme="minorEastAsia" w:hAnsiTheme="minorHAnsi" w:cstheme="minorBidi"/>
+              <w:noProof/>
+              <w:sz w:val="22"/>
+              <w:lang w:eastAsia="pt-BR" w:bidi="ar-SA"/>
+            </w:rPr>
+          </w:pPr>
+          <w:hyperlink w:anchor="_Toc480111025" w:history="1">
+            <w:r>
+              <w:rPr>
+                <w:rStyle w:val="Hyperlink"/>
+                <w:noProof/>
+              </w:rPr>
+              <w:t>3.1.1 Aplicações comerciais</w:t>
+            </w:r>
+            <w:r>
+              <w:rPr>
+                <w:noProof/>
+                <w:webHidden/>
+              </w:rPr>
+              <w:tab/>
+            </w:r>
+            <w:r>
+              <w:rPr>
+                <w:noProof/>
+                <w:webHidden/>
+              </w:rPr>
+              <w:fldChar w:fldCharType="begin"/>
+            </w:r>
+            <w:r>
+              <w:rPr>
+                <w:noProof/>
+                <w:webHidden/>
+              </w:rPr>
+              <w:instrText xml:space="preserve"> PAGEREF _Toc480111025 \h </w:instrText>
+            </w:r>
+            <w:r>
+              <w:rPr>
+                <w:noProof/>
+                <w:webHidden/>
+              </w:rPr>
+            </w:r>
+            <w:r>
+              <w:rPr>
+                <w:noProof/>
+                <w:webHidden/>
+              </w:rPr>
+              <w:fldChar w:fldCharType="separate"/>
+            </w:r>
+            <w:r>
+              <w:rPr>
+                <w:noProof/>
+                <w:webHidden/>
+              </w:rPr>
+              <w:t>2</w:t>
+            </w:r>
+            <w:r>
+              <w:rPr>
+                <w:noProof/>
+                <w:webHidden/>
+              </w:rPr>
+              <w:fldChar w:fldCharType="end"/>
+            </w:r>
+          </w:hyperlink>
+        </w:p>
+        <w:p>
+          <w:pPr>
+            <w:pStyle w:val="Sumrio3"/>
+            <w:tabs>
+              <w:tab w:val="right" w:leader="dot" w:pos="9061"/>
+            </w:tabs>
+            <w:spacing w:after="0" w:line="360" w:lineRule="auto"/>
+            <w:rPr>
+              <w:rFonts w:asciiTheme="minorHAnsi" w:eastAsiaTheme="minorEastAsia" w:hAnsiTheme="minorHAnsi" w:cstheme="minorBidi"/>
+              <w:noProof/>
+              <w:sz w:val="22"/>
+              <w:lang w:eastAsia="pt-BR" w:bidi="ar-SA"/>
+            </w:rPr>
+          </w:pPr>
+          <w:hyperlink w:anchor="_Toc480111026" w:history="1">
+            <w:r>
+              <w:rPr>
+                <w:rStyle w:val="Hyperlink"/>
+                <w:noProof/>
+              </w:rPr>
+              <w:t>3.1.2 Aplicações domésticas</w:t>
+            </w:r>
+            <w:r>
+              <w:rPr>
+                <w:noProof/>
+                <w:webHidden/>
+              </w:rPr>
+              <w:tab/>
+            </w:r>
+            <w:r>
+              <w:rPr>
+                <w:noProof/>
+                <w:webHidden/>
+              </w:rPr>
+              <w:fldChar w:fldCharType="begin"/>
+            </w:r>
+            <w:r>
+              <w:rPr>
+                <w:noProof/>
+                <w:webHidden/>
+              </w:rPr>
+              <w:instrText xml:space="preserve"> PAGEREF _Toc480111026 \h </w:instrText>
+            </w:r>
+            <w:r>
+              <w:rPr>
+                <w:noProof/>
+                <w:webHidden/>
+              </w:rPr>
+            </w:r>
+            <w:r>
+              <w:rPr>
+                <w:noProof/>
+                <w:webHidden/>
+              </w:rPr>
+              <w:fldChar w:fldCharType="separate"/>
+            </w:r>
+            <w:r>
+              <w:rPr>
+                <w:noProof/>
+                <w:webHidden/>
+              </w:rPr>
+              <w:t>2</w:t>
+            </w:r>
+            <w:r>
+              <w:rPr>
+                <w:noProof/>
+                <w:webHidden/>
+              </w:rPr>
+              <w:fldChar w:fldCharType="end"/>
+            </w:r>
+          </w:hyperlink>
+        </w:p>
+        <w:p>
+          <w:pPr>
+            <w:pStyle w:val="Sumrio3"/>
+            <w:tabs>
+              <w:tab w:val="right" w:leader="dot" w:pos="9061"/>
+            </w:tabs>
+            <w:spacing w:after="0" w:line="360" w:lineRule="auto"/>
+            <w:rPr>
+              <w:rFonts w:asciiTheme="minorHAnsi" w:eastAsiaTheme="minorEastAsia" w:hAnsiTheme="minorHAnsi" w:cstheme="minorBidi"/>
+              <w:noProof/>
+              <w:sz w:val="22"/>
+              <w:lang w:eastAsia="pt-BR" w:bidi="ar-SA"/>
+            </w:rPr>
+          </w:pPr>
+          <w:hyperlink w:anchor="_Toc480111027" w:history="1">
+            <w:r>
+              <w:rPr>
+                <w:rStyle w:val="Hyperlink"/>
+                <w:noProof/>
+              </w:rPr>
+              <w:t>3.1.3 Usuários móveis</w:t>
+            </w:r>
+            <w:r>
+              <w:rPr>
+                <w:noProof/>
+                <w:webHidden/>
+              </w:rPr>
+              <w:tab/>
+            </w:r>
+            <w:r>
+              <w:rPr>
+                <w:noProof/>
+                <w:webHidden/>
+              </w:rPr>
+              <w:fldChar w:fldCharType="begin"/>
+            </w:r>
+            <w:r>
+              <w:rPr>
+                <w:noProof/>
+                <w:webHidden/>
+              </w:rPr>
+              <w:instrText xml:space="preserve"> PAGEREF _Toc480111027 \h </w:instrText>
+            </w:r>
+            <w:r>
+              <w:rPr>
+                <w:noProof/>
+                <w:webHidden/>
+              </w:rPr>
+            </w:r>
+            <w:r>
+              <w:rPr>
+                <w:noProof/>
+                <w:webHidden/>
+              </w:rPr>
+              <w:fldChar w:fldCharType="separate"/>
+            </w:r>
+            <w:r>
+              <w:rPr>
+                <w:noProof/>
+                <w:webHidden/>
+              </w:rPr>
+              <w:t>2</w:t>
+            </w:r>
+            <w:r>
+              <w:rPr>
+                <w:noProof/>
+                <w:webHidden/>
+              </w:rPr>
+              <w:fldChar w:fldCharType="end"/>
+            </w:r>
+          </w:hyperlink>
+        </w:p>
+        <w:p>
+          <w:pPr>
+            <w:pStyle w:val="Sumrio2"/>
+            <w:tabs>
+              <w:tab w:val="right" w:leader="dot" w:pos="9061"/>
+            </w:tabs>
+            <w:spacing w:after="0" w:line="360" w:lineRule="auto"/>
+            <w:rPr>
+              <w:rFonts w:asciiTheme="minorHAnsi" w:eastAsiaTheme="minorEastAsia" w:hAnsiTheme="minorHAnsi" w:cstheme="minorBidi"/>
+              <w:noProof/>
+              <w:sz w:val="22"/>
+              <w:lang w:eastAsia="pt-BR" w:bidi="ar-SA"/>
+            </w:rPr>
+          </w:pPr>
+          <w:hyperlink w:anchor="_Toc480111028" w:history="1">
+            <w:r>
+              <w:rPr>
+                <w:rStyle w:val="Hyperlink"/>
+                <w:noProof/>
+              </w:rPr>
+              <w:t>3.2 Terminologia</w:t>
+            </w:r>
+            <w:r>
+              <w:rPr>
+                <w:noProof/>
+                <w:webHidden/>
+              </w:rPr>
+              <w:tab/>
+            </w:r>
+            <w:r>
+              <w:rPr>
+                <w:noProof/>
+                <w:webHidden/>
+              </w:rPr>
+              <w:fldChar w:fldCharType="begin"/>
+            </w:r>
+            <w:r>
+              <w:rPr>
+                <w:noProof/>
+                <w:webHidden/>
+              </w:rPr>
+              <w:instrText xml:space="preserve"> PAGEREF _Toc480111028 \h </w:instrText>
+            </w:r>
+            <w:r>
+              <w:rPr>
+                <w:noProof/>
+                <w:webHidden/>
+              </w:rPr>
+            </w:r>
+            <w:r>
+              <w:rPr>
+                <w:noProof/>
+                <w:webHidden/>
+              </w:rPr>
+              <w:fldChar w:fldCharType="separate"/>
+            </w:r>
+            <w:r>
+              <w:rPr>
+                <w:noProof/>
+                <w:webHidden/>
+              </w:rPr>
+              <w:t>2</w:t>
+            </w:r>
+            <w:r>
+              <w:rPr>
+                <w:noProof/>
+                <w:webHidden/>
+              </w:rPr>
+              <w:fldChar w:fldCharType="end"/>
+            </w:r>
+          </w:hyperlink>
+        </w:p>
+        <w:p>
+          <w:pPr>
+            <w:pStyle w:val="Sumrio2"/>
+            <w:tabs>
+              <w:tab w:val="right" w:leader="dot" w:pos="9061"/>
+            </w:tabs>
+            <w:spacing w:after="0" w:line="360" w:lineRule="auto"/>
+            <w:rPr>
+              <w:rFonts w:asciiTheme="minorHAnsi" w:eastAsiaTheme="minorEastAsia" w:hAnsiTheme="minorHAnsi" w:cstheme="minorBidi"/>
+              <w:noProof/>
+              <w:sz w:val="22"/>
+              <w:lang w:eastAsia="pt-BR" w:bidi="ar-SA"/>
+            </w:rPr>
+          </w:pPr>
+          <w:hyperlink w:anchor="_Toc480111029" w:history="1">
+            <w:r>
+              <w:rPr>
+                <w:rStyle w:val="Hyperlink"/>
+                <w:noProof/>
+              </w:rPr>
+              <w:t>3.3 Taxonomia de redes</w:t>
+            </w:r>
+            <w:r>
+              <w:rPr>
+                <w:noProof/>
+                <w:webHidden/>
+              </w:rPr>
+              <w:tab/>
+            </w:r>
+            <w:r>
+              <w:rPr>
+                <w:noProof/>
+                <w:webHidden/>
+              </w:rPr>
+              <w:fldChar w:fldCharType="begin"/>
+            </w:r>
+            <w:r>
+              <w:rPr>
+                <w:noProof/>
+                <w:webHidden/>
+              </w:rPr>
+              <w:instrText xml:space="preserve"> PAGEREF _Toc480111029 \h </w:instrText>
+            </w:r>
+            <w:r>
+              <w:rPr>
+                <w:noProof/>
+                <w:webHidden/>
+              </w:rPr>
+            </w:r>
+            <w:r>
+              <w:rPr>
+                <w:noProof/>
+                <w:webHidden/>
+              </w:rPr>
+              <w:fldChar w:fldCharType="separate"/>
+            </w:r>
+            <w:r>
+              <w:rPr>
+                <w:noProof/>
+                <w:webHidden/>
+              </w:rPr>
+              <w:t>2</w:t>
+            </w:r>
+            <w:r>
+              <w:rPr>
+                <w:noProof/>
+                <w:webHidden/>
+              </w:rPr>
+              <w:fldChar w:fldCharType="end"/>
+            </w:r>
+          </w:hyperlink>
+        </w:p>
+        <w:p>
+          <w:pPr>
+            <w:pStyle w:val="Sumrio2"/>
+            <w:tabs>
+              <w:tab w:val="right" w:leader="dot" w:pos="9061"/>
+            </w:tabs>
+            <w:spacing w:after="0" w:line="360" w:lineRule="auto"/>
+            <w:rPr>
+              <w:rFonts w:asciiTheme="minorHAnsi" w:eastAsiaTheme="minorEastAsia" w:hAnsiTheme="minorHAnsi" w:cstheme="minorBidi"/>
+              <w:noProof/>
+              <w:sz w:val="22"/>
+              <w:lang w:eastAsia="pt-BR" w:bidi="ar-SA"/>
+            </w:rPr>
+          </w:pPr>
+          <w:hyperlink w:anchor="_Toc480111030" w:history="1">
+            <w:r>
+              <w:rPr>
+                <w:rStyle w:val="Hyperlink"/>
+                <w:noProof/>
+              </w:rPr>
+              <w:t>3.4 Topologia de redes</w:t>
+            </w:r>
+            <w:r>
+              <w:rPr>
+                <w:noProof/>
+                <w:webHidden/>
+              </w:rPr>
+              <w:tab/>
+            </w:r>
+            <w:r>
+              <w:rPr>
+                <w:noProof/>
+                <w:webHidden/>
+              </w:rPr>
+              <w:fldChar w:fldCharType="begin"/>
+            </w:r>
+            <w:r>
+              <w:rPr>
+                <w:noProof/>
+                <w:webHidden/>
+              </w:rPr>
+              <w:instrText xml:space="preserve"> PAGEREF _Toc480111030 \h </w:instrText>
+            </w:r>
+            <w:r>
+              <w:rPr>
+                <w:noProof/>
+                <w:webHidden/>
+              </w:rPr>
+            </w:r>
+            <w:r>
+              <w:rPr>
+                <w:noProof/>
+                <w:webHidden/>
+              </w:rPr>
+              <w:fldChar w:fldCharType="separate"/>
+            </w:r>
+            <w:r>
+              <w:rPr>
+                <w:noProof/>
+                <w:webHidden/>
+              </w:rPr>
+              <w:t>2</w:t>
+            </w:r>
+            <w:r>
+              <w:rPr>
+                <w:noProof/>
+                <w:webHidden/>
+              </w:rPr>
+              <w:fldChar w:fldCharType="end"/>
+            </w:r>
+          </w:hyperlink>
+        </w:p>
+        <w:p>
+          <w:pPr>
+            <w:pStyle w:val="Sumrio2"/>
+            <w:tabs>
+              <w:tab w:val="right" w:leader="dot" w:pos="9061"/>
+            </w:tabs>
+            <w:spacing w:after="0" w:line="360" w:lineRule="auto"/>
+            <w:rPr>
+              <w:rFonts w:asciiTheme="minorHAnsi" w:eastAsiaTheme="minorEastAsia" w:hAnsiTheme="minorHAnsi" w:cstheme="minorBidi"/>
+              <w:noProof/>
+              <w:sz w:val="22"/>
+              <w:lang w:eastAsia="pt-BR" w:bidi="ar-SA"/>
+            </w:rPr>
+          </w:pPr>
+          <w:hyperlink w:anchor="_Toc480111031" w:history="1">
+            <w:r>
+              <w:rPr>
+                <w:rStyle w:val="Hyperlink"/>
+                <w:noProof/>
+              </w:rPr>
+              <w:t>3.5 Hardware de redes</w:t>
+            </w:r>
+            <w:r>
+              <w:rPr>
+                <w:noProof/>
+                <w:webHidden/>
+              </w:rPr>
+              <w:tab/>
+            </w:r>
+            <w:r>
+              <w:rPr>
+                <w:noProof/>
+                <w:webHidden/>
+              </w:rPr>
+              <w:fldChar w:fldCharType="begin"/>
+            </w:r>
+            <w:r>
+              <w:rPr>
+                <w:noProof/>
+                <w:webHidden/>
+              </w:rPr>
+              <w:instrText xml:space="preserve"> PAGEREF _Toc480111031 \h </w:instrText>
+            </w:r>
+            <w:r>
+              <w:rPr>
+                <w:noProof/>
+                <w:webHidden/>
+              </w:rPr>
+            </w:r>
+            <w:r>
+              <w:rPr>
+                <w:noProof/>
+                <w:webHidden/>
+              </w:rPr>
+              <w:fldChar w:fldCharType="separate"/>
+            </w:r>
+            <w:r>
+              <w:rPr>
+                <w:noProof/>
+                <w:webHidden/>
+              </w:rPr>
+              <w:t>2</w:t>
+            </w:r>
+            <w:r>
+              <w:rPr>
+                <w:noProof/>
+                <w:webHidden/>
+              </w:rPr>
+              <w:fldChar w:fldCharType="end"/>
+            </w:r>
+          </w:hyperlink>
+        </w:p>
+        <w:p>
+          <w:pPr>
+            <w:pStyle w:val="Sumrio2"/>
+            <w:tabs>
+              <w:tab w:val="right" w:leader="dot" w:pos="9061"/>
+            </w:tabs>
+            <w:spacing w:after="0" w:line="360" w:lineRule="auto"/>
+            <w:rPr>
+              <w:rFonts w:asciiTheme="minorHAnsi" w:eastAsiaTheme="minorEastAsia" w:hAnsiTheme="minorHAnsi" w:cstheme="minorBidi"/>
+              <w:noProof/>
+              <w:sz w:val="22"/>
+              <w:lang w:eastAsia="pt-BR" w:bidi="ar-SA"/>
+            </w:rPr>
+          </w:pPr>
+          <w:hyperlink w:anchor="_Toc480111032" w:history="1">
+            <w:r>
+              <w:rPr>
+                <w:rStyle w:val="Hyperlink"/>
+                <w:noProof/>
+              </w:rPr>
+              <w:t>3.6 Software de redes</w:t>
+            </w:r>
+            <w:r>
+              <w:rPr>
+                <w:noProof/>
+                <w:webHidden/>
+              </w:rPr>
+              <w:tab/>
+            </w:r>
+            <w:r>
+              <w:rPr>
+                <w:noProof/>
+                <w:webHidden/>
+              </w:rPr>
+              <w:fldChar w:fldCharType="begin"/>
+            </w:r>
+            <w:r>
+              <w:rPr>
+                <w:noProof/>
+                <w:webHidden/>
+              </w:rPr>
+              <w:instrText xml:space="preserve"> PAGEREF _Toc480111032 \h </w:instrText>
+            </w:r>
+            <w:r>
+              <w:rPr>
+                <w:noProof/>
+                <w:webHidden/>
+              </w:rPr>
+            </w:r>
+            <w:r>
+              <w:rPr>
+                <w:noProof/>
+                <w:webHidden/>
+              </w:rPr>
+              <w:fldChar w:fldCharType="separate"/>
+            </w:r>
+            <w:r>
+              <w:rPr>
+                <w:noProof/>
+                <w:webHidden/>
+              </w:rPr>
+              <w:t>2</w:t>
+            </w:r>
+            <w:r>
+              <w:rPr>
+                <w:noProof/>
+                <w:webHidden/>
+              </w:rPr>
+              <w:fldChar w:fldCharType="end"/>
+            </w:r>
+          </w:hyperlink>
+        </w:p>
+        <w:p>
+          <w:pPr>
+            <w:pStyle w:val="Sumrio2"/>
+            <w:tabs>
+              <w:tab w:val="right" w:leader="dot" w:pos="9061"/>
+            </w:tabs>
+            <w:spacing w:after="0" w:line="360" w:lineRule="auto"/>
+            <w:rPr>
+              <w:rFonts w:asciiTheme="minorHAnsi" w:eastAsiaTheme="minorEastAsia" w:hAnsiTheme="minorHAnsi" w:cstheme="minorBidi"/>
+              <w:noProof/>
+              <w:sz w:val="22"/>
+              <w:lang w:eastAsia="pt-BR" w:bidi="ar-SA"/>
+            </w:rPr>
+          </w:pPr>
+          <w:hyperlink w:anchor="_Toc480111033" w:history="1">
+            <w:r>
+              <w:rPr>
+                <w:rStyle w:val="Hyperlink"/>
+                <w:noProof/>
+              </w:rPr>
+              <w:t>3.7 Modelo OSI</w:t>
+            </w:r>
+            <w:r>
+              <w:rPr>
+                <w:noProof/>
+                <w:webHidden/>
+              </w:rPr>
+              <w:tab/>
+            </w:r>
+            <w:r>
+              <w:rPr>
+                <w:noProof/>
+                <w:webHidden/>
+              </w:rPr>
+              <w:fldChar w:fldCharType="begin"/>
+            </w:r>
+            <w:r>
+              <w:rPr>
+                <w:noProof/>
+                <w:webHidden/>
+              </w:rPr>
+              <w:instrText xml:space="preserve"> PAGEREF _Toc480111033 \h </w:instrText>
+            </w:r>
+            <w:r>
+              <w:rPr>
+                <w:noProof/>
+                <w:webHidden/>
+              </w:rPr>
+            </w:r>
+            <w:r>
+              <w:rPr>
+                <w:noProof/>
+                <w:webHidden/>
+              </w:rPr>
+              <w:fldChar w:fldCharType="separate"/>
+            </w:r>
+            <w:r>
+              <w:rPr>
+                <w:noProof/>
+                <w:webHidden/>
+              </w:rPr>
+              <w:t>2</w:t>
+            </w:r>
+            <w:r>
+              <w:rPr>
+                <w:noProof/>
+                <w:webHidden/>
+              </w:rPr>
+              <w:fldChar w:fldCharType="end"/>
+            </w:r>
+          </w:hyperlink>
+        </w:p>
+        <w:p>
+          <w:pPr>
+            <w:pStyle w:val="Sumrio2"/>
+            <w:tabs>
+              <w:tab w:val="right" w:leader="dot" w:pos="9061"/>
+            </w:tabs>
+            <w:spacing w:after="0" w:line="360" w:lineRule="auto"/>
+            <w:rPr>
+              <w:rFonts w:asciiTheme="minorHAnsi" w:eastAsiaTheme="minorEastAsia" w:hAnsiTheme="minorHAnsi" w:cstheme="minorBidi"/>
+              <w:noProof/>
+              <w:sz w:val="22"/>
+              <w:lang w:eastAsia="pt-BR" w:bidi="ar-SA"/>
+            </w:rPr>
+          </w:pPr>
+          <w:hyperlink w:anchor="_Toc480111034" w:history="1">
+            <w:r>
+              <w:rPr>
+                <w:rStyle w:val="Hyperlink"/>
+                <w:noProof/>
+              </w:rPr>
+              <w:t>3.8 TCP/IP</w:t>
+            </w:r>
+            <w:r>
+              <w:rPr>
+                <w:noProof/>
+                <w:webHidden/>
+              </w:rPr>
+              <w:tab/>
+            </w:r>
+            <w:r>
+              <w:rPr>
+                <w:noProof/>
+                <w:webHidden/>
+              </w:rPr>
+              <w:fldChar w:fldCharType="begin"/>
+            </w:r>
+            <w:r>
+              <w:rPr>
+                <w:noProof/>
+                <w:webHidden/>
+              </w:rPr>
+              <w:instrText xml:space="preserve"> PAGEREF _Toc480111034 \h </w:instrText>
+            </w:r>
+            <w:r>
+              <w:rPr>
+                <w:noProof/>
+                <w:webHidden/>
+              </w:rPr>
+            </w:r>
+            <w:r>
+              <w:rPr>
+                <w:noProof/>
+                <w:webHidden/>
+              </w:rPr>
+              <w:fldChar w:fldCharType="separate"/>
+            </w:r>
+            <w:r>
+              <w:rPr>
+                <w:noProof/>
+                <w:webHidden/>
+              </w:rPr>
+              <w:t>2</w:t>
+            </w:r>
+            <w:r>
+              <w:rPr>
+                <w:noProof/>
+                <w:webHidden/>
+              </w:rPr>
+              <w:fldChar w:fldCharType="end"/>
+            </w:r>
+          </w:hyperlink>
+        </w:p>
+        <w:p>
+          <w:pPr>
+            <w:pStyle w:val="Sumrio3"/>
+            <w:tabs>
+              <w:tab w:val="right" w:leader="dot" w:pos="9061"/>
+            </w:tabs>
+            <w:spacing w:after="0" w:line="360" w:lineRule="auto"/>
+            <w:rPr>
+              <w:rFonts w:asciiTheme="minorHAnsi" w:eastAsiaTheme="minorEastAsia" w:hAnsiTheme="minorHAnsi" w:cstheme="minorBidi"/>
+              <w:noProof/>
+              <w:sz w:val="22"/>
+              <w:lang w:eastAsia="pt-BR" w:bidi="ar-SA"/>
+            </w:rPr>
+          </w:pPr>
+          <w:hyperlink w:anchor="_Toc480111035" w:history="1">
+            <w:r>
+              <w:rPr>
+                <w:rStyle w:val="Hyperlink"/>
+                <w:noProof/>
+              </w:rPr>
+              <w:t>3.8.1 Camada física</w:t>
+            </w:r>
+            <w:r>
+              <w:rPr>
+                <w:noProof/>
+                <w:webHidden/>
+              </w:rPr>
+              <w:tab/>
+            </w:r>
+            <w:r>
+              <w:rPr>
+                <w:noProof/>
+                <w:webHidden/>
+              </w:rPr>
+              <w:fldChar w:fldCharType="begin"/>
+            </w:r>
+            <w:r>
+              <w:rPr>
+                <w:noProof/>
+                <w:webHidden/>
+              </w:rPr>
+              <w:instrText xml:space="preserve"> PAGEREF _Toc480111035 \h </w:instrText>
+            </w:r>
+            <w:r>
+              <w:rPr>
+                <w:noProof/>
+                <w:webHidden/>
+              </w:rPr>
+            </w:r>
+            <w:r>
+              <w:rPr>
+                <w:noProof/>
+                <w:webHidden/>
+              </w:rPr>
+              <w:fldChar w:fldCharType="separate"/>
+            </w:r>
+            <w:r>
+              <w:rPr>
+                <w:noProof/>
+                <w:webHidden/>
+              </w:rPr>
+              <w:t>2</w:t>
+            </w:r>
+            <w:r>
+              <w:rPr>
+                <w:noProof/>
+                <w:webHidden/>
+              </w:rPr>
+              <w:fldChar w:fldCharType="end"/>
+            </w:r>
+          </w:hyperlink>
+        </w:p>
+        <w:p>
+          <w:pPr>
+            <w:pStyle w:val="Sumrio3"/>
+            <w:tabs>
+              <w:tab w:val="right" w:leader="dot" w:pos="9061"/>
+            </w:tabs>
+            <w:spacing w:after="0" w:line="360" w:lineRule="auto"/>
+            <w:rPr>
+              <w:rFonts w:asciiTheme="minorHAnsi" w:eastAsiaTheme="minorEastAsia" w:hAnsiTheme="minorHAnsi" w:cstheme="minorBidi"/>
+              <w:noProof/>
+              <w:sz w:val="22"/>
+              <w:lang w:eastAsia="pt-BR" w:bidi="ar-SA"/>
+            </w:rPr>
+          </w:pPr>
+          <w:hyperlink w:anchor="_Toc480111036" w:history="1">
+            <w:r>
+              <w:rPr>
+                <w:rStyle w:val="Hyperlink"/>
+                <w:noProof/>
+              </w:rPr>
+              <w:t>3.8.2 Camada de enlace de dados</w:t>
+            </w:r>
+            <w:r>
+              <w:rPr>
+                <w:noProof/>
+                <w:webHidden/>
+              </w:rPr>
+              <w:tab/>
+            </w:r>
+            <w:r>
+              <w:rPr>
+                <w:noProof/>
+                <w:webHidden/>
+              </w:rPr>
+              <w:fldChar w:fldCharType="begin"/>
+            </w:r>
+            <w:r>
+              <w:rPr>
+                <w:noProof/>
+                <w:webHidden/>
+              </w:rPr>
+              <w:instrText xml:space="preserve"> PAGEREF _Toc480111036 \h </w:instrText>
+            </w:r>
+            <w:r>
+              <w:rPr>
+                <w:noProof/>
+                <w:webHidden/>
+              </w:rPr>
+            </w:r>
+            <w:r>
+              <w:rPr>
+                <w:noProof/>
+                <w:webHidden/>
+              </w:rPr>
+              <w:fldChar w:fldCharType="separate"/>
+            </w:r>
+            <w:r>
+              <w:rPr>
+                <w:noProof/>
+                <w:webHidden/>
+              </w:rPr>
+              <w:t>2</w:t>
+            </w:r>
+            <w:r>
+              <w:rPr>
+                <w:noProof/>
+                <w:webHidden/>
+              </w:rPr>
+              <w:fldChar w:fldCharType="end"/>
+            </w:r>
+          </w:hyperlink>
+        </w:p>
+        <w:p>
+          <w:pPr>
+            <w:pStyle w:val="Sumrio3"/>
+            <w:tabs>
+              <w:tab w:val="right" w:leader="dot" w:pos="9061"/>
+            </w:tabs>
+            <w:spacing w:after="0" w:line="360" w:lineRule="auto"/>
+            <w:rPr>
+              <w:rFonts w:asciiTheme="minorHAnsi" w:eastAsiaTheme="minorEastAsia" w:hAnsiTheme="minorHAnsi" w:cstheme="minorBidi"/>
+              <w:noProof/>
+              <w:sz w:val="22"/>
+              <w:lang w:eastAsia="pt-BR" w:bidi="ar-SA"/>
+            </w:rPr>
+          </w:pPr>
+          <w:hyperlink w:anchor="_Toc480111037" w:history="1">
+            <w:r>
+              <w:rPr>
+                <w:rStyle w:val="Hyperlink"/>
+                <w:noProof/>
+              </w:rPr>
+              <w:t>3.8.3 Camada de Internet</w:t>
+            </w:r>
+            <w:r>
+              <w:rPr>
+                <w:noProof/>
+                <w:webHidden/>
+              </w:rPr>
+              <w:tab/>
+            </w:r>
+            <w:r>
+              <w:rPr>
+                <w:noProof/>
+                <w:webHidden/>
+              </w:rPr>
+              <w:fldChar w:fldCharType="begin"/>
+            </w:r>
+            <w:r>
+              <w:rPr>
+                <w:noProof/>
+                <w:webHidden/>
+              </w:rPr>
+              <w:instrText xml:space="preserve"> PAGEREF _Toc480111037 \h </w:instrText>
+            </w:r>
+            <w:r>
+              <w:rPr>
+                <w:noProof/>
+                <w:webHidden/>
+              </w:rPr>
+            </w:r>
+            <w:r>
+              <w:rPr>
+                <w:noProof/>
+                <w:webHidden/>
+              </w:rPr>
+              <w:fldChar w:fldCharType="separate"/>
+            </w:r>
+            <w:r>
+              <w:rPr>
+                <w:noProof/>
+                <w:webHidden/>
+              </w:rPr>
+              <w:t>2</w:t>
+            </w:r>
+            <w:r>
+              <w:rPr>
+                <w:noProof/>
+                <w:webHidden/>
+              </w:rPr>
+              <w:fldChar w:fldCharType="end"/>
+            </w:r>
+          </w:hyperlink>
+        </w:p>
+        <w:p>
+          <w:pPr>
+            <w:pStyle w:val="Sumrio3"/>
+            <w:tabs>
+              <w:tab w:val="right" w:leader="dot" w:pos="9061"/>
+            </w:tabs>
+            <w:spacing w:after="0" w:line="360" w:lineRule="auto"/>
+            <w:rPr>
+              <w:rFonts w:asciiTheme="minorHAnsi" w:eastAsiaTheme="minorEastAsia" w:hAnsiTheme="minorHAnsi" w:cstheme="minorBidi"/>
+              <w:noProof/>
+              <w:sz w:val="22"/>
+              <w:lang w:eastAsia="pt-BR" w:bidi="ar-SA"/>
+            </w:rPr>
+          </w:pPr>
+          <w:hyperlink w:anchor="_Toc480111038" w:history="1">
+            <w:r>
+              <w:rPr>
+                <w:rStyle w:val="Hyperlink"/>
+                <w:noProof/>
+              </w:rPr>
+              <w:t>3.8.4 Camada de transporte</w:t>
+            </w:r>
+            <w:r>
+              <w:rPr>
+                <w:noProof/>
+                <w:webHidden/>
+              </w:rPr>
+              <w:tab/>
+            </w:r>
+            <w:r>
+              <w:rPr>
+                <w:noProof/>
+                <w:webHidden/>
+              </w:rPr>
+              <w:fldChar w:fldCharType="begin"/>
+            </w:r>
+            <w:r>
+              <w:rPr>
+                <w:noProof/>
+                <w:webHidden/>
+              </w:rPr>
+              <w:instrText xml:space="preserve"> PAGEREF _Toc480111038 \h </w:instrText>
+            </w:r>
+            <w:r>
+              <w:rPr>
+                <w:noProof/>
+                <w:webHidden/>
+              </w:rPr>
+            </w:r>
+            <w:r>
+              <w:rPr>
+                <w:noProof/>
+                <w:webHidden/>
+              </w:rPr>
+              <w:fldChar w:fldCharType="separate"/>
+            </w:r>
+            <w:r>
+              <w:rPr>
+                <w:noProof/>
+                <w:webHidden/>
+              </w:rPr>
+              <w:t>2</w:t>
+            </w:r>
+            <w:r>
+              <w:rPr>
+                <w:noProof/>
+                <w:webHidden/>
+              </w:rPr>
+              <w:fldChar w:fldCharType="end"/>
+            </w:r>
+          </w:hyperlink>
+        </w:p>
+        <w:p>
+          <w:pPr>
+            <w:pStyle w:val="Sumrio3"/>
+            <w:tabs>
+              <w:tab w:val="right" w:leader="dot" w:pos="9061"/>
+            </w:tabs>
+            <w:spacing w:after="0" w:line="360" w:lineRule="auto"/>
+            <w:rPr>
+              <w:rFonts w:asciiTheme="minorHAnsi" w:eastAsiaTheme="minorEastAsia" w:hAnsiTheme="minorHAnsi" w:cstheme="minorBidi"/>
+              <w:noProof/>
+              <w:sz w:val="22"/>
+              <w:lang w:eastAsia="pt-BR" w:bidi="ar-SA"/>
+            </w:rPr>
+          </w:pPr>
+          <w:hyperlink w:anchor="_Toc480111039" w:history="1">
+            <w:r>
+              <w:rPr>
+                <w:rStyle w:val="Hyperlink"/>
+                <w:noProof/>
+              </w:rPr>
+              <w:t>3.8.5 Camada de aplicação</w:t>
+            </w:r>
+            <w:r>
+              <w:rPr>
+                <w:noProof/>
+                <w:webHidden/>
+              </w:rPr>
+              <w:tab/>
+            </w:r>
+            <w:r>
+              <w:rPr>
+                <w:noProof/>
+                <w:webHidden/>
+              </w:rPr>
+              <w:fldChar w:fldCharType="begin"/>
+            </w:r>
+            <w:r>
+              <w:rPr>
+                <w:noProof/>
+                <w:webHidden/>
+              </w:rPr>
+              <w:instrText xml:space="preserve"> PAGEREF _Toc480111039 \h </w:instrText>
+            </w:r>
+            <w:r>
+              <w:rPr>
+                <w:noProof/>
+                <w:webHidden/>
+              </w:rPr>
+            </w:r>
+            <w:r>
+              <w:rPr>
+                <w:noProof/>
+                <w:webHidden/>
+              </w:rPr>
+              <w:fldChar w:fldCharType="separate"/>
+            </w:r>
+            <w:r>
+              <w:rPr>
+                <w:noProof/>
+                <w:webHidden/>
+              </w:rPr>
+              <w:t>2</w:t>
+            </w:r>
+            <w:r>
+              <w:rPr>
+                <w:noProof/>
                 <w:webHidden/>
               </w:rPr>
               <w:fldChar w:fldCharType="end"/>
@@ -3461,6 +4617,7 @@
         <w:p>
           <w:pPr>
             <w:pStyle w:val="Sumrio1"/>
+            <w:spacing w:after="0" w:line="360" w:lineRule="auto"/>
             <w:rPr>
               <w:rFonts w:asciiTheme="minorHAnsi" w:eastAsiaTheme="minorEastAsia" w:hAnsiTheme="minorHAnsi" w:cstheme="minorBidi"/>
               <w:b w:val="0"/>
@@ -3470,7 +4627,7 @@
               <w:lang w:eastAsia="pt-BR" w:bidi="ar-SA"/>
             </w:rPr>
           </w:pPr>
-          <w:hyperlink w:anchor="_Toc478820971" w:history="1">
+          <w:hyperlink w:anchor="_Toc480111040" w:history="1">
             <w:r>
               <w:rPr>
                 <w:rStyle w:val="Hyperlink"/>
@@ -3493,7 +4650,7 @@
               <w:rPr>
                 <w:webHidden/>
               </w:rPr>
-              <w:instrText xml:space="preserve"> PAGEREF _Toc478820971 \h </w:instrText>
+              <w:instrText xml:space="preserve"> PAGEREF _Toc480111040 \h </w:instrText>
             </w:r>
             <w:r>
               <w:rPr>
@@ -3510,10 +4667,586 @@
               <w:rPr>
                 <w:webHidden/>
               </w:rPr>
-              <w:t>11</w:t>
-            </w:r>
-            <w:r>
-              <w:rPr>
+              <w:t>2</w:t>
+            </w:r>
+            <w:r>
+              <w:rPr>
+                <w:webHidden/>
+              </w:rPr>
+              <w:fldChar w:fldCharType="end"/>
+            </w:r>
+          </w:hyperlink>
+        </w:p>
+        <w:p>
+          <w:pPr>
+            <w:pStyle w:val="Sumrio2"/>
+            <w:tabs>
+              <w:tab w:val="right" w:leader="dot" w:pos="9061"/>
+            </w:tabs>
+            <w:spacing w:after="0" w:line="360" w:lineRule="auto"/>
+            <w:rPr>
+              <w:rFonts w:asciiTheme="minorHAnsi" w:eastAsiaTheme="minorEastAsia" w:hAnsiTheme="minorHAnsi" w:cstheme="minorBidi"/>
+              <w:noProof/>
+              <w:sz w:val="22"/>
+              <w:lang w:eastAsia="pt-BR" w:bidi="ar-SA"/>
+            </w:rPr>
+          </w:pPr>
+          <w:hyperlink w:anchor="_Toc480111041" w:history="1">
+            <w:r>
+              <w:rPr>
+                <w:rStyle w:val="Hyperlink"/>
+                <w:noProof/>
+              </w:rPr>
+              <w:t>4.1 Arquitetura de software</w:t>
+            </w:r>
+            <w:r>
+              <w:rPr>
+                <w:noProof/>
+                <w:webHidden/>
+              </w:rPr>
+              <w:tab/>
+            </w:r>
+            <w:r>
+              <w:rPr>
+                <w:noProof/>
+                <w:webHidden/>
+              </w:rPr>
+              <w:fldChar w:fldCharType="begin"/>
+            </w:r>
+            <w:r>
+              <w:rPr>
+                <w:noProof/>
+                <w:webHidden/>
+              </w:rPr>
+              <w:instrText xml:space="preserve"> PAGEREF _Toc480111041 \h </w:instrText>
+            </w:r>
+            <w:r>
+              <w:rPr>
+                <w:noProof/>
+                <w:webHidden/>
+              </w:rPr>
+            </w:r>
+            <w:r>
+              <w:rPr>
+                <w:noProof/>
+                <w:webHidden/>
+              </w:rPr>
+              <w:fldChar w:fldCharType="separate"/>
+            </w:r>
+            <w:r>
+              <w:rPr>
+                <w:noProof/>
+                <w:webHidden/>
+              </w:rPr>
+              <w:t>2</w:t>
+            </w:r>
+            <w:r>
+              <w:rPr>
+                <w:noProof/>
+                <w:webHidden/>
+              </w:rPr>
+              <w:fldChar w:fldCharType="end"/>
+            </w:r>
+          </w:hyperlink>
+        </w:p>
+        <w:p>
+          <w:pPr>
+            <w:pStyle w:val="Sumrio2"/>
+            <w:tabs>
+              <w:tab w:val="right" w:leader="dot" w:pos="9061"/>
+            </w:tabs>
+            <w:spacing w:after="0" w:line="360" w:lineRule="auto"/>
+            <w:rPr>
+              <w:rFonts w:asciiTheme="minorHAnsi" w:eastAsiaTheme="minorEastAsia" w:hAnsiTheme="minorHAnsi" w:cstheme="minorBidi"/>
+              <w:noProof/>
+              <w:sz w:val="22"/>
+              <w:lang w:eastAsia="pt-BR" w:bidi="ar-SA"/>
+            </w:rPr>
+          </w:pPr>
+          <w:hyperlink w:anchor="_Toc480111042" w:history="1">
+            <w:r>
+              <w:rPr>
+                <w:rStyle w:val="Hyperlink"/>
+                <w:noProof/>
+              </w:rPr>
+              <w:t>4.2 Wireframe</w:t>
+            </w:r>
+            <w:r>
+              <w:rPr>
+                <w:noProof/>
+                <w:webHidden/>
+              </w:rPr>
+              <w:tab/>
+            </w:r>
+            <w:r>
+              <w:rPr>
+                <w:noProof/>
+                <w:webHidden/>
+              </w:rPr>
+              <w:fldChar w:fldCharType="begin"/>
+            </w:r>
+            <w:r>
+              <w:rPr>
+                <w:noProof/>
+                <w:webHidden/>
+              </w:rPr>
+              <w:instrText xml:space="preserve"> PAGEREF _Toc480111042 \h </w:instrText>
+            </w:r>
+            <w:r>
+              <w:rPr>
+                <w:noProof/>
+                <w:webHidden/>
+              </w:rPr>
+            </w:r>
+            <w:r>
+              <w:rPr>
+                <w:noProof/>
+                <w:webHidden/>
+              </w:rPr>
+              <w:fldChar w:fldCharType="separate"/>
+            </w:r>
+            <w:r>
+              <w:rPr>
+                <w:noProof/>
+                <w:webHidden/>
+              </w:rPr>
+              <w:t>2</w:t>
+            </w:r>
+            <w:r>
+              <w:rPr>
+                <w:noProof/>
+                <w:webHidden/>
+              </w:rPr>
+              <w:fldChar w:fldCharType="end"/>
+            </w:r>
+          </w:hyperlink>
+        </w:p>
+        <w:p>
+          <w:pPr>
+            <w:pStyle w:val="Sumrio2"/>
+            <w:tabs>
+              <w:tab w:val="right" w:leader="dot" w:pos="9061"/>
+            </w:tabs>
+            <w:spacing w:after="0" w:line="360" w:lineRule="auto"/>
+            <w:rPr>
+              <w:rFonts w:asciiTheme="minorHAnsi" w:eastAsiaTheme="minorEastAsia" w:hAnsiTheme="minorHAnsi" w:cstheme="minorBidi"/>
+              <w:noProof/>
+              <w:sz w:val="22"/>
+              <w:lang w:eastAsia="pt-BR" w:bidi="ar-SA"/>
+            </w:rPr>
+          </w:pPr>
+          <w:hyperlink w:anchor="_Toc480111043" w:history="1">
+            <w:r>
+              <w:rPr>
+                <w:rStyle w:val="Hyperlink"/>
+                <w:noProof/>
+              </w:rPr>
+              <w:t>4.3 Diagramação</w:t>
+            </w:r>
+            <w:r>
+              <w:rPr>
+                <w:noProof/>
+                <w:webHidden/>
+              </w:rPr>
+              <w:tab/>
+            </w:r>
+            <w:r>
+              <w:rPr>
+                <w:noProof/>
+                <w:webHidden/>
+              </w:rPr>
+              <w:fldChar w:fldCharType="begin"/>
+            </w:r>
+            <w:r>
+              <w:rPr>
+                <w:noProof/>
+                <w:webHidden/>
+              </w:rPr>
+              <w:instrText xml:space="preserve"> PAGEREF _Toc480111043 \h </w:instrText>
+            </w:r>
+            <w:r>
+              <w:rPr>
+                <w:noProof/>
+                <w:webHidden/>
+              </w:rPr>
+            </w:r>
+            <w:r>
+              <w:rPr>
+                <w:noProof/>
+                <w:webHidden/>
+              </w:rPr>
+              <w:fldChar w:fldCharType="separate"/>
+            </w:r>
+            <w:r>
+              <w:rPr>
+                <w:noProof/>
+                <w:webHidden/>
+              </w:rPr>
+              <w:t>2</w:t>
+            </w:r>
+            <w:r>
+              <w:rPr>
+                <w:noProof/>
+                <w:webHidden/>
+              </w:rPr>
+              <w:fldChar w:fldCharType="end"/>
+            </w:r>
+          </w:hyperlink>
+        </w:p>
+        <w:p>
+          <w:pPr>
+            <w:pStyle w:val="Sumrio2"/>
+            <w:tabs>
+              <w:tab w:val="right" w:leader="dot" w:pos="9061"/>
+            </w:tabs>
+            <w:spacing w:after="0" w:line="360" w:lineRule="auto"/>
+            <w:rPr>
+              <w:rFonts w:asciiTheme="minorHAnsi" w:eastAsiaTheme="minorEastAsia" w:hAnsiTheme="minorHAnsi" w:cstheme="minorBidi"/>
+              <w:noProof/>
+              <w:sz w:val="22"/>
+              <w:lang w:eastAsia="pt-BR" w:bidi="ar-SA"/>
+            </w:rPr>
+          </w:pPr>
+          <w:hyperlink w:anchor="_Toc480111044" w:history="1">
+            <w:r>
+              <w:rPr>
+                <w:rStyle w:val="Hyperlink"/>
+                <w:noProof/>
+              </w:rPr>
+              <w:t>4.4 Tecnologias da linguagem</w:t>
+            </w:r>
+            <w:r>
+              <w:rPr>
+                <w:noProof/>
+                <w:webHidden/>
+              </w:rPr>
+              <w:tab/>
+            </w:r>
+            <w:r>
+              <w:rPr>
+                <w:noProof/>
+                <w:webHidden/>
+              </w:rPr>
+              <w:fldChar w:fldCharType="begin"/>
+            </w:r>
+            <w:r>
+              <w:rPr>
+                <w:noProof/>
+                <w:webHidden/>
+              </w:rPr>
+              <w:instrText xml:space="preserve"> PAGEREF _Toc480111044 \h </w:instrText>
+            </w:r>
+            <w:r>
+              <w:rPr>
+                <w:noProof/>
+                <w:webHidden/>
+              </w:rPr>
+            </w:r>
+            <w:r>
+              <w:rPr>
+                <w:noProof/>
+                <w:webHidden/>
+              </w:rPr>
+              <w:fldChar w:fldCharType="separate"/>
+            </w:r>
+            <w:r>
+              <w:rPr>
+                <w:noProof/>
+                <w:webHidden/>
+              </w:rPr>
+              <w:t>2</w:t>
+            </w:r>
+            <w:r>
+              <w:rPr>
+                <w:noProof/>
+                <w:webHidden/>
+              </w:rPr>
+              <w:fldChar w:fldCharType="end"/>
+            </w:r>
+          </w:hyperlink>
+        </w:p>
+        <w:p>
+          <w:pPr>
+            <w:pStyle w:val="Sumrio2"/>
+            <w:tabs>
+              <w:tab w:val="right" w:leader="dot" w:pos="9061"/>
+            </w:tabs>
+            <w:spacing w:after="0" w:line="360" w:lineRule="auto"/>
+            <w:rPr>
+              <w:rFonts w:asciiTheme="minorHAnsi" w:eastAsiaTheme="minorEastAsia" w:hAnsiTheme="minorHAnsi" w:cstheme="minorBidi"/>
+              <w:noProof/>
+              <w:sz w:val="22"/>
+              <w:lang w:eastAsia="pt-BR" w:bidi="ar-SA"/>
+            </w:rPr>
+          </w:pPr>
+          <w:hyperlink w:anchor="_Toc480111045" w:history="1">
+            <w:r>
+              <w:rPr>
+                <w:rStyle w:val="Hyperlink"/>
+                <w:noProof/>
+              </w:rPr>
+              <w:t>4.5 Ambiente de desenvolvimento</w:t>
+            </w:r>
+            <w:r>
+              <w:rPr>
+                <w:noProof/>
+                <w:webHidden/>
+              </w:rPr>
+              <w:tab/>
+            </w:r>
+            <w:r>
+              <w:rPr>
+                <w:noProof/>
+                <w:webHidden/>
+              </w:rPr>
+              <w:fldChar w:fldCharType="begin"/>
+            </w:r>
+            <w:r>
+              <w:rPr>
+                <w:noProof/>
+                <w:webHidden/>
+              </w:rPr>
+              <w:instrText xml:space="preserve"> PAGEREF _Toc480111045 \h </w:instrText>
+            </w:r>
+            <w:r>
+              <w:rPr>
+                <w:noProof/>
+                <w:webHidden/>
+              </w:rPr>
+            </w:r>
+            <w:r>
+              <w:rPr>
+                <w:noProof/>
+                <w:webHidden/>
+              </w:rPr>
+              <w:fldChar w:fldCharType="separate"/>
+            </w:r>
+            <w:r>
+              <w:rPr>
+                <w:noProof/>
+                <w:webHidden/>
+              </w:rPr>
+              <w:t>2</w:t>
+            </w:r>
+            <w:r>
+              <w:rPr>
+                <w:noProof/>
+                <w:webHidden/>
+              </w:rPr>
+              <w:fldChar w:fldCharType="end"/>
+            </w:r>
+          </w:hyperlink>
+        </w:p>
+        <w:p>
+          <w:pPr>
+            <w:pStyle w:val="Sumrio2"/>
+            <w:tabs>
+              <w:tab w:val="right" w:leader="dot" w:pos="9061"/>
+            </w:tabs>
+            <w:spacing w:after="0" w:line="360" w:lineRule="auto"/>
+            <w:rPr>
+              <w:rFonts w:asciiTheme="minorHAnsi" w:eastAsiaTheme="minorEastAsia" w:hAnsiTheme="minorHAnsi" w:cstheme="minorBidi"/>
+              <w:noProof/>
+              <w:sz w:val="22"/>
+              <w:lang w:eastAsia="pt-BR" w:bidi="ar-SA"/>
+            </w:rPr>
+          </w:pPr>
+          <w:hyperlink w:anchor="_Toc480111046" w:history="1">
+            <w:r>
+              <w:rPr>
+                <w:rStyle w:val="Hyperlink"/>
+                <w:noProof/>
+              </w:rPr>
+              <w:t>4.6 Interface do usuário</w:t>
+            </w:r>
+            <w:r>
+              <w:rPr>
+                <w:noProof/>
+                <w:webHidden/>
+              </w:rPr>
+              <w:tab/>
+            </w:r>
+            <w:r>
+              <w:rPr>
+                <w:noProof/>
+                <w:webHidden/>
+              </w:rPr>
+              <w:fldChar w:fldCharType="begin"/>
+            </w:r>
+            <w:r>
+              <w:rPr>
+                <w:noProof/>
+                <w:webHidden/>
+              </w:rPr>
+              <w:instrText xml:space="preserve"> PAGEREF _Toc480111046 \h </w:instrText>
+            </w:r>
+            <w:r>
+              <w:rPr>
+                <w:noProof/>
+                <w:webHidden/>
+              </w:rPr>
+            </w:r>
+            <w:r>
+              <w:rPr>
+                <w:noProof/>
+                <w:webHidden/>
+              </w:rPr>
+              <w:fldChar w:fldCharType="separate"/>
+            </w:r>
+            <w:r>
+              <w:rPr>
+                <w:noProof/>
+                <w:webHidden/>
+              </w:rPr>
+              <w:t>2</w:t>
+            </w:r>
+            <w:r>
+              <w:rPr>
+                <w:noProof/>
+                <w:webHidden/>
+              </w:rPr>
+              <w:fldChar w:fldCharType="end"/>
+            </w:r>
+          </w:hyperlink>
+        </w:p>
+        <w:p>
+          <w:pPr>
+            <w:pStyle w:val="Sumrio2"/>
+            <w:tabs>
+              <w:tab w:val="right" w:leader="dot" w:pos="9061"/>
+            </w:tabs>
+            <w:spacing w:after="0" w:line="360" w:lineRule="auto"/>
+            <w:rPr>
+              <w:rFonts w:asciiTheme="minorHAnsi" w:eastAsiaTheme="minorEastAsia" w:hAnsiTheme="minorHAnsi" w:cstheme="minorBidi"/>
+              <w:noProof/>
+              <w:sz w:val="22"/>
+              <w:lang w:eastAsia="pt-BR" w:bidi="ar-SA"/>
+            </w:rPr>
+          </w:pPr>
+          <w:hyperlink w:anchor="_Toc480111047" w:history="1">
+            <w:r>
+              <w:rPr>
+                <w:rStyle w:val="Hyperlink"/>
+                <w:noProof/>
+              </w:rPr>
+              <w:t>4.7 Criação de interfaces gráficas</w:t>
+            </w:r>
+            <w:r>
+              <w:rPr>
+                <w:noProof/>
+                <w:webHidden/>
+              </w:rPr>
+              <w:tab/>
+            </w:r>
+            <w:r>
+              <w:rPr>
+                <w:noProof/>
+                <w:webHidden/>
+              </w:rPr>
+              <w:fldChar w:fldCharType="begin"/>
+            </w:r>
+            <w:r>
+              <w:rPr>
+                <w:noProof/>
+                <w:webHidden/>
+              </w:rPr>
+              <w:instrText xml:space="preserve"> PAGEREF _Toc480111047 \h </w:instrText>
+            </w:r>
+            <w:r>
+              <w:rPr>
+                <w:noProof/>
+                <w:webHidden/>
+              </w:rPr>
+            </w:r>
+            <w:r>
+              <w:rPr>
+                <w:noProof/>
+                <w:webHidden/>
+              </w:rPr>
+              <w:fldChar w:fldCharType="separate"/>
+            </w:r>
+            <w:r>
+              <w:rPr>
+                <w:noProof/>
+                <w:webHidden/>
+              </w:rPr>
+              <w:t>2</w:t>
+            </w:r>
+            <w:r>
+              <w:rPr>
+                <w:noProof/>
+                <w:webHidden/>
+              </w:rPr>
+              <w:fldChar w:fldCharType="end"/>
+            </w:r>
+          </w:hyperlink>
+        </w:p>
+        <w:p>
+          <w:pPr>
+            <w:pStyle w:val="Sumrio2"/>
+            <w:tabs>
+              <w:tab w:val="right" w:leader="dot" w:pos="9061"/>
+            </w:tabs>
+            <w:spacing w:after="0" w:line="360" w:lineRule="auto"/>
+            <w:rPr>
+              <w:rFonts w:asciiTheme="minorHAnsi" w:eastAsiaTheme="minorEastAsia" w:hAnsiTheme="minorHAnsi" w:cstheme="minorBidi"/>
+              <w:noProof/>
+              <w:sz w:val="22"/>
+              <w:lang w:eastAsia="pt-BR" w:bidi="ar-SA"/>
+            </w:rPr>
+          </w:pPr>
+          <w:hyperlink w:anchor="_Toc480111048" w:history="1">
+            <w:r>
+              <w:rPr>
+                <w:rStyle w:val="Hyperlink"/>
+                <w:noProof/>
+              </w:rPr>
+              <w:t>4.8 Compartilhador de arquivos e controlador de versões</w:t>
+            </w:r>
+            <w:r>
+              <w:rPr>
+                <w:noProof/>
+                <w:webHidden/>
+              </w:rPr>
+              <w:tab/>
+            </w:r>
+            <w:r>
+              <w:rPr>
+                <w:noProof/>
+                <w:webHidden/>
+              </w:rPr>
+              <w:fldChar w:fldCharType="begin"/>
+            </w:r>
+            <w:r>
+              <w:rPr>
+                <w:noProof/>
+                <w:webHidden/>
+              </w:rPr>
+              <w:instrText xml:space="preserve"> PAGEREF _Toc480111048 \h </w:instrText>
+            </w:r>
+            <w:r>
+              <w:rPr>
+                <w:noProof/>
+                <w:webHidden/>
+              </w:rPr>
+            </w:r>
+            <w:r>
+              <w:rPr>
+                <w:noProof/>
+                <w:webHidden/>
+              </w:rPr>
+              <w:fldChar w:fldCharType="separate"/>
+            </w:r>
+            <w:r>
+              <w:rPr>
+                <w:noProof/>
+                <w:webHidden/>
+              </w:rPr>
+              <w:t>2</w:t>
+            </w:r>
+            <w:r>
+              <w:rPr>
+                <w:noProof/>
                 <w:webHidden/>
               </w:rPr>
               <w:fldChar w:fldCharType="end"/>
@@ -3523,6 +5256,7 @@
         <w:p>
           <w:pPr>
             <w:pStyle w:val="Sumrio1"/>
+            <w:spacing w:after="0" w:line="360" w:lineRule="auto"/>
             <w:rPr>
               <w:rFonts w:asciiTheme="minorHAnsi" w:eastAsiaTheme="minorEastAsia" w:hAnsiTheme="minorHAnsi" w:cstheme="minorBidi"/>
               <w:b w:val="0"/>
@@ -3532,7 +5266,7 @@
               <w:lang w:eastAsia="pt-BR" w:bidi="ar-SA"/>
             </w:rPr>
           </w:pPr>
-          <w:hyperlink w:anchor="_Toc478820972" w:history="1">
+          <w:hyperlink w:anchor="_Toc480111049" w:history="1">
             <w:r>
               <w:rPr>
                 <w:rStyle w:val="Hyperlink"/>
@@ -3555,7 +5289,7 @@
               <w:rPr>
                 <w:webHidden/>
               </w:rPr>
-              <w:instrText xml:space="preserve"> PAGEREF _Toc478820972 \h </w:instrText>
+              <w:instrText xml:space="preserve"> PAGEREF _Toc480111049 \h </w:instrText>
             </w:r>
             <w:r>
               <w:rPr>
@@ -3572,7 +5306,7 @@
               <w:rPr>
                 <w:webHidden/>
               </w:rPr>
-              <w:t>12</w:t>
+              <w:t>2</w:t>
             </w:r>
             <w:r>
               <w:rPr>
@@ -3585,6 +5319,7 @@
         <w:p>
           <w:pPr>
             <w:pStyle w:val="Sumrio1"/>
+            <w:spacing w:after="0" w:line="360" w:lineRule="auto"/>
             <w:rPr>
               <w:rFonts w:asciiTheme="minorHAnsi" w:eastAsiaTheme="minorEastAsia" w:hAnsiTheme="minorHAnsi" w:cstheme="minorBidi"/>
               <w:b w:val="0"/>
@@ -3594,7 +5329,7 @@
               <w:lang w:eastAsia="pt-BR" w:bidi="ar-SA"/>
             </w:rPr>
           </w:pPr>
-          <w:hyperlink w:anchor="_Toc478820973" w:history="1">
+          <w:hyperlink w:anchor="_Toc480111050" w:history="1">
             <w:r>
               <w:rPr>
                 <w:rStyle w:val="Hyperlink"/>
@@ -3617,7 +5352,7 @@
               <w:rPr>
                 <w:webHidden/>
               </w:rPr>
-              <w:instrText xml:space="preserve"> PAGEREF _Toc478820973 \h </w:instrText>
+              <w:instrText xml:space="preserve"> PAGEREF _Toc480111050 \h </w:instrText>
             </w:r>
             <w:r>
               <w:rPr>
@@ -3634,7 +5369,7 @@
               <w:rPr>
                 <w:webHidden/>
               </w:rPr>
-              <w:t>13</w:t>
+              <w:t>2</w:t>
             </w:r>
             <w:r>
               <w:rPr>
@@ -3645,6 +5380,9 @@
           </w:hyperlink>
         </w:p>
         <w:p>
+          <w:pPr>
+            <w:spacing w:after="0" w:line="360" w:lineRule="auto"/>
+          </w:pPr>
           <w:r>
             <w:rPr>
               <w:b/>
@@ -3682,7 +5420,7 @@
       <w:pPr>
         <w:pStyle w:val="Ttulo1"/>
       </w:pPr>
-      <w:bookmarkStart w:id="0" w:name="_Toc478820968"/>
+      <w:bookmarkStart w:id="0" w:name="_Toc480111021"/>
       <w:bookmarkStart w:id="1" w:name="_Toc53928594"/>
       <w:bookmarkStart w:id="2" w:name="_Toc246420486"/>
       <w:bookmarkStart w:id="3" w:name="_Toc458681088"/>
@@ -3892,7 +5630,7 @@
       <w:pPr>
         <w:pStyle w:val="Ttulo1"/>
       </w:pPr>
-      <w:bookmarkStart w:id="4" w:name="_Toc478820969"/>
+      <w:bookmarkStart w:id="4" w:name="_Toc480111022"/>
       <w:r>
         <w:lastRenderedPageBreak/>
         <w:t>2</w:t>
@@ -4247,7 +5985,7 @@
       </w:pPr>
       <w:bookmarkStart w:id="5" w:name="_Toc458673514"/>
       <w:bookmarkStart w:id="6" w:name="_Toc458681089"/>
-      <w:bookmarkStart w:id="7" w:name="_Toc478820970"/>
+      <w:bookmarkStart w:id="7" w:name="_Toc480111023"/>
       <w:r>
         <w:lastRenderedPageBreak/>
         <w:t>3</w:t>
@@ -4274,9 +6012,11 @@
       <w:pPr>
         <w:pStyle w:val="Ttulo2"/>
       </w:pPr>
+      <w:bookmarkStart w:id="8" w:name="_Toc480111024"/>
       <w:r>
         <w:t>3.1 Aplicações de redes de computadores</w:t>
       </w:r>
+      <w:bookmarkEnd w:id="8"/>
     </w:p>
     <w:p>
       <w:pPr>
@@ -4314,9 +6054,11 @@
       <w:pPr>
         <w:pStyle w:val="Ttulo3"/>
       </w:pPr>
+      <w:bookmarkStart w:id="9" w:name="_Toc480111025"/>
       <w:r>
         <w:t>3.1.1 Aplicações comerciais</w:t>
       </w:r>
+      <w:bookmarkEnd w:id="9"/>
     </w:p>
     <w:p>
       <w:pPr>
@@ -4388,9 +6130,11 @@
       <w:pPr>
         <w:pStyle w:val="Ttulo3"/>
       </w:pPr>
+      <w:bookmarkStart w:id="10" w:name="_Toc480111026"/>
       <w:r>
         <w:t>3.1.2 Aplicações domésticas</w:t>
       </w:r>
+      <w:bookmarkEnd w:id="10"/>
     </w:p>
     <w:p>
       <w:pPr>
@@ -4475,9 +6219,11 @@
       <w:pPr>
         <w:pStyle w:val="Ttulo3"/>
       </w:pPr>
+      <w:bookmarkStart w:id="11" w:name="_Toc480111027"/>
       <w:r>
         <w:t>3.1.3 Usuários móveis</w:t>
       </w:r>
+      <w:bookmarkEnd w:id="11"/>
     </w:p>
     <w:p>
       <w:pPr>
@@ -4542,12 +6288,14 @@
       <w:pPr>
         <w:pStyle w:val="Ttulo2"/>
       </w:pPr>
+      <w:bookmarkStart w:id="12" w:name="_Toc480111028"/>
       <w:r>
         <w:t>3.2</w:t>
       </w:r>
       <w:r>
         <w:t xml:space="preserve"> Terminologia</w:t>
       </w:r>
+      <w:bookmarkEnd w:id="12"/>
     </w:p>
     <w:p>
       <w:pPr>
@@ -4563,6 +6311,7 @@
       <w:pPr>
         <w:pStyle w:val="Ttulo2"/>
       </w:pPr>
+      <w:bookmarkStart w:id="13" w:name="_Toc480111029"/>
       <w:r>
         <w:t>3.</w:t>
       </w:r>
@@ -4572,6 +6321,7 @@
       <w:r>
         <w:t xml:space="preserve"> Taxonomia de redes</w:t>
       </w:r>
+      <w:bookmarkEnd w:id="13"/>
     </w:p>
     <w:p>
       <w:pPr>
@@ -4587,12 +6337,14 @@
       <w:pPr>
         <w:pStyle w:val="Ttulo2"/>
       </w:pPr>
+      <w:bookmarkStart w:id="14" w:name="_Toc480111030"/>
       <w:r>
         <w:t>3.4</w:t>
       </w:r>
       <w:r>
         <w:t xml:space="preserve"> Topologia de redes</w:t>
       </w:r>
+      <w:bookmarkEnd w:id="14"/>
     </w:p>
     <w:p>
       <w:pPr>
@@ -4608,9 +6360,11 @@
       <w:pPr>
         <w:pStyle w:val="Ttulo2"/>
       </w:pPr>
+      <w:bookmarkStart w:id="15" w:name="_Toc480111031"/>
       <w:r>
         <w:t>3.5 Hardware de redes</w:t>
       </w:r>
+      <w:bookmarkEnd w:id="15"/>
     </w:p>
     <w:p>
       <w:pPr>
@@ -4626,9 +6380,11 @@
       <w:pPr>
         <w:pStyle w:val="Ttulo2"/>
       </w:pPr>
+      <w:bookmarkStart w:id="16" w:name="_Toc480111032"/>
       <w:r>
         <w:t>3.6 Software de redes</w:t>
       </w:r>
+      <w:bookmarkEnd w:id="16"/>
     </w:p>
     <w:p>
       <w:pPr>
@@ -4644,12 +6400,14 @@
       <w:pPr>
         <w:pStyle w:val="Ttulo2"/>
       </w:pPr>
+      <w:bookmarkStart w:id="17" w:name="_Toc480111033"/>
       <w:r>
         <w:t>3.7</w:t>
       </w:r>
       <w:r>
         <w:t xml:space="preserve"> Modelo OSI</w:t>
       </w:r>
+      <w:bookmarkEnd w:id="17"/>
     </w:p>
     <w:p>
       <w:pPr>
@@ -4699,10 +6457,7 @@
         <w:jc w:val="both"/>
       </w:pPr>
       <w:r>
-        <w:t xml:space="preserve">Uma camada deve ser criada </w:t>
-      </w:r>
-      <w:r>
-        <w:t>onde houver necessidade de outro grau de abstração.</w:t>
+        <w:t>Uma camada deve ser criada onde houver necessidade de outro grau de abstração.</w:t>
       </w:r>
     </w:p>
     <w:p>
@@ -4758,13 +6513,7 @@
         <w:jc w:val="both"/>
       </w:pPr>
       <w:r>
-        <w:t>O número de camadas deve ser grande o bastante para que funções distintas não prec</w:t>
-      </w:r>
-      <w:r>
-        <w:t>isem ser desnecessariamente col</w:t>
-      </w:r>
-      <w:r>
-        <w:t>ocadas na mesma camada e pequeno o suficiente para que a arquitetura não se torne difícil de controlar.</w:t>
+        <w:t>O número de camadas deve ser grande o bastante para que funções distintas não precisem ser desnecessariamente colocadas na mesma camada e pequeno o suficiente para que a arquitetura não se torne difícil de controlar.</w:t>
       </w:r>
     </w:p>
     <w:p>
@@ -4889,126 +6638,532 @@
         <w:ind w:firstLine="705"/>
         <w:jc w:val="both"/>
       </w:pPr>
-      <w:bookmarkStart w:id="8" w:name="_GoBack"/>
-      <w:bookmarkEnd w:id="8"/>
     </w:p>
     <w:p>
       <w:pPr>
         <w:pStyle w:val="Ttulo2"/>
       </w:pPr>
+      <w:bookmarkStart w:id="18" w:name="_Toc480111034"/>
       <w:r>
         <w:t>3.8</w:t>
       </w:r>
       <w:r>
         <w:t xml:space="preserve"> TCP/IP</w:t>
       </w:r>
+      <w:bookmarkEnd w:id="18"/>
     </w:p>
     <w:p>
       <w:pPr>
         <w:pStyle w:val="Ttulo3"/>
       </w:pPr>
+      <w:bookmarkStart w:id="19" w:name="_Toc480111035"/>
       <w:r>
         <w:t>3.8</w:t>
       </w:r>
       <w:r>
         <w:t>.1 Camada física</w:t>
       </w:r>
+      <w:bookmarkEnd w:id="19"/>
     </w:p>
     <w:p>
       <w:pPr>
         <w:pStyle w:val="Ttulo3"/>
       </w:pPr>
+      <w:bookmarkStart w:id="20" w:name="_Toc480111036"/>
       <w:r>
         <w:t>3.8</w:t>
       </w:r>
       <w:r>
         <w:t>.2 Camada de enlace de dados</w:t>
       </w:r>
+      <w:bookmarkEnd w:id="20"/>
     </w:p>
     <w:p>
       <w:pPr>
         <w:pStyle w:val="Ttulo3"/>
       </w:pPr>
+      <w:bookmarkStart w:id="21" w:name="_Toc480111037"/>
       <w:r>
         <w:t>3.8</w:t>
       </w:r>
       <w:r>
         <w:t>.3 Camada de Internet</w:t>
       </w:r>
+      <w:bookmarkEnd w:id="21"/>
     </w:p>
     <w:p>
       <w:pPr>
         <w:pStyle w:val="Ttulo3"/>
       </w:pPr>
+      <w:bookmarkStart w:id="22" w:name="_Toc480111038"/>
       <w:r>
         <w:t>3.8</w:t>
       </w:r>
       <w:r>
         <w:t>.4 Camada de transporte</w:t>
       </w:r>
+      <w:bookmarkEnd w:id="22"/>
     </w:p>
     <w:p>
       <w:pPr>
         <w:pStyle w:val="Ttulo3"/>
       </w:pPr>
+      <w:bookmarkStart w:id="23" w:name="_Toc480111039"/>
       <w:r>
         <w:t>3.8</w:t>
       </w:r>
       <w:r>
         <w:t>.5 Camada de aplicação</w:t>
       </w:r>
-    </w:p>
-    <w:p>
-      <w:pPr>
-        <w:spacing w:after="0" w:line="360" w:lineRule="auto"/>
-        <w:rPr>
-          <w:rFonts w:cs="Arial"/>
-          <w:szCs w:val="24"/>
-        </w:rPr>
-      </w:pPr>
-      <w:bookmarkStart w:id="9" w:name="_Toc458681090"/>
+      <w:bookmarkEnd w:id="23"/>
+    </w:p>
+    <w:p>
+      <w:pPr>
+        <w:spacing w:after="0" w:line="360" w:lineRule="auto"/>
+        <w:rPr>
+          <w:rFonts w:cs="Arial"/>
+          <w:szCs w:val="24"/>
+        </w:rPr>
+      </w:pPr>
+      <w:bookmarkStart w:id="24" w:name="_Toc458681090"/>
+    </w:p>
+    <w:p>
+      <w:pPr>
+        <w:spacing w:after="0" w:line="360" w:lineRule="auto"/>
+        <w:rPr>
+          <w:rFonts w:cs="Arial"/>
+          <w:szCs w:val="24"/>
+        </w:rPr>
+      </w:pPr>
+    </w:p>
+    <w:p>
+      <w:pPr>
+        <w:spacing w:after="0" w:line="360" w:lineRule="auto"/>
+        <w:rPr>
+          <w:rFonts w:cs="Arial"/>
+          <w:szCs w:val="24"/>
+        </w:rPr>
+      </w:pPr>
+    </w:p>
+    <w:p>
+      <w:pPr>
+        <w:spacing w:after="0" w:line="360" w:lineRule="auto"/>
+        <w:rPr>
+          <w:rFonts w:cs="Arial"/>
+          <w:szCs w:val="24"/>
+        </w:rPr>
+      </w:pPr>
+    </w:p>
+    <w:p>
+      <w:pPr>
+        <w:spacing w:after="0" w:line="360" w:lineRule="auto"/>
+        <w:rPr>
+          <w:rFonts w:cs="Arial"/>
+          <w:szCs w:val="24"/>
+        </w:rPr>
+      </w:pPr>
+    </w:p>
+    <w:p>
+      <w:pPr>
+        <w:spacing w:after="0" w:line="360" w:lineRule="auto"/>
+        <w:rPr>
+          <w:rFonts w:cs="Arial"/>
+          <w:szCs w:val="24"/>
+        </w:rPr>
+      </w:pPr>
+    </w:p>
+    <w:p>
+      <w:pPr>
+        <w:spacing w:after="0" w:line="360" w:lineRule="auto"/>
+        <w:rPr>
+          <w:rFonts w:cs="Arial"/>
+          <w:szCs w:val="24"/>
+        </w:rPr>
+      </w:pPr>
+    </w:p>
+    <w:p>
+      <w:pPr>
+        <w:spacing w:after="0" w:line="360" w:lineRule="auto"/>
+        <w:rPr>
+          <w:rFonts w:cs="Arial"/>
+          <w:szCs w:val="24"/>
+        </w:rPr>
+      </w:pPr>
+    </w:p>
+    <w:p>
+      <w:pPr>
+        <w:spacing w:after="0" w:line="360" w:lineRule="auto"/>
+        <w:rPr>
+          <w:rFonts w:cs="Arial"/>
+          <w:szCs w:val="24"/>
+        </w:rPr>
+      </w:pPr>
+    </w:p>
+    <w:p>
+      <w:pPr>
+        <w:spacing w:after="0" w:line="360" w:lineRule="auto"/>
+        <w:rPr>
+          <w:rFonts w:cs="Arial"/>
+          <w:szCs w:val="24"/>
+        </w:rPr>
+      </w:pPr>
+    </w:p>
+    <w:p>
+      <w:pPr>
+        <w:spacing w:after="0" w:line="360" w:lineRule="auto"/>
+        <w:rPr>
+          <w:rFonts w:cs="Arial"/>
+          <w:szCs w:val="24"/>
+        </w:rPr>
+      </w:pPr>
+    </w:p>
+    <w:p>
+      <w:pPr>
+        <w:spacing w:after="0" w:line="360" w:lineRule="auto"/>
+        <w:rPr>
+          <w:rFonts w:cs="Arial"/>
+          <w:szCs w:val="24"/>
+        </w:rPr>
+      </w:pPr>
+    </w:p>
+    <w:p>
+      <w:pPr>
+        <w:spacing w:after="0" w:line="360" w:lineRule="auto"/>
+        <w:rPr>
+          <w:rFonts w:cs="Arial"/>
+          <w:szCs w:val="24"/>
+        </w:rPr>
+      </w:pPr>
+    </w:p>
+    <w:p>
+      <w:pPr>
+        <w:spacing w:after="0" w:line="360" w:lineRule="auto"/>
+        <w:rPr>
+          <w:rFonts w:cs="Arial"/>
+          <w:szCs w:val="24"/>
+        </w:rPr>
+      </w:pPr>
     </w:p>
     <w:p>
       <w:pPr>
         <w:pStyle w:val="Ttulo1"/>
       </w:pPr>
-      <w:bookmarkStart w:id="10" w:name="_Toc478820971"/>
-      <w:r>
+      <w:bookmarkStart w:id="25" w:name="_Toc480111040"/>
+      <w:r>
+        <w:lastRenderedPageBreak/>
         <w:t>4</w:t>
       </w:r>
       <w:r>
         <w:t xml:space="preserve"> </w:t>
       </w:r>
-      <w:bookmarkEnd w:id="9"/>
+      <w:bookmarkEnd w:id="24"/>
       <w:r>
         <w:t>plano de desenvolvimento</w:t>
       </w:r>
-      <w:bookmarkEnd w:id="10"/>
-    </w:p>
-    <w:p/>
-    <w:p/>
-    <w:p/>
-    <w:p/>
-    <w:p/>
-    <w:p/>
-    <w:p/>
-    <w:p/>
-    <w:p/>
-    <w:p/>
-    <w:p/>
-    <w:p/>
-    <w:p/>
-    <w:p/>
-    <w:p/>
-    <w:p/>
-    <w:p/>
-    <w:p/>
-    <w:p/>
-    <w:p/>
-    <w:p/>
-    <w:p/>
-    <w:p/>
-    <w:p/>
+      <w:bookmarkEnd w:id="25"/>
+    </w:p>
+    <w:p>
+      <w:pPr>
+        <w:spacing w:after="0" w:line="360" w:lineRule="auto"/>
+      </w:pPr>
+    </w:p>
+    <w:p>
+      <w:pPr>
+        <w:spacing w:after="0" w:line="360" w:lineRule="auto"/>
+      </w:pPr>
+    </w:p>
+    <w:p>
+      <w:pPr>
+        <w:spacing w:after="0" w:line="360" w:lineRule="auto"/>
+        <w:jc w:val="both"/>
+      </w:pPr>
+      <w:r>
+        <w:tab/>
+        <w:t>Neste capítulo estão descritos os elementos e ferramentas utilizados na composição da parte prática de uma aplicação de comunicação em rede. Nesse caso, o aplicativo desenvolvido se refere a um chat que foi intitulado “JChat”, ele é uma ferramenta de comunicação por mensagens instantâneas que funcionam com sockets.</w:t>
+      </w:r>
+    </w:p>
+    <w:p>
+      <w:pPr>
+        <w:spacing w:after="0" w:line="360" w:lineRule="auto"/>
+        <w:jc w:val="both"/>
+      </w:pPr>
+      <w:r>
+        <w:tab/>
+        <w:t>As tecnologias empregadas, assim como as aplicações que auxiliaram na diagramação do projeto e no desenvolvimento gráfico e de programação do projeto estão descritos nos tópicos a seguir:</w:t>
+      </w:r>
+    </w:p>
+    <w:p>
+      <w:pPr>
+        <w:spacing w:after="0" w:line="360" w:lineRule="auto"/>
+      </w:pPr>
+    </w:p>
+    <w:p>
+      <w:pPr>
+        <w:pStyle w:val="Ttulo2"/>
+      </w:pPr>
+      <w:bookmarkStart w:id="26" w:name="_Toc480111041"/>
+      <w:r>
+        <w:t>4.1 Arquitetura de software</w:t>
+      </w:r>
+      <w:bookmarkEnd w:id="26"/>
+    </w:p>
+    <w:p>
+      <w:pPr>
+        <w:pStyle w:val="Ttulo2"/>
+      </w:pPr>
+      <w:bookmarkStart w:id="27" w:name="_Toc480111042"/>
+      <w:r>
+        <w:t xml:space="preserve">4.2 </w:t>
+      </w:r>
+      <w:r>
+        <w:t>Wireframe</w:t>
+      </w:r>
+      <w:bookmarkEnd w:id="27"/>
+    </w:p>
+    <w:p>
+      <w:pPr>
+        <w:pStyle w:val="Ttulo2"/>
+      </w:pPr>
+      <w:bookmarkStart w:id="28" w:name="_Toc480111043"/>
+      <w:r>
+        <w:t>4.3 Diagramação</w:t>
+      </w:r>
+      <w:bookmarkEnd w:id="28"/>
+    </w:p>
+    <w:p>
+      <w:pPr>
+        <w:pStyle w:val="Ttulo2"/>
+      </w:pPr>
+      <w:bookmarkStart w:id="29" w:name="_Toc480111044"/>
+      <w:r>
+        <w:t>4.4 Tecnologias da linguagem</w:t>
+      </w:r>
+      <w:bookmarkEnd w:id="29"/>
+    </w:p>
+    <w:p>
+      <w:pPr>
+        <w:pStyle w:val="Ttulo2"/>
+      </w:pPr>
+      <w:bookmarkStart w:id="30" w:name="_Toc480111045"/>
+      <w:r>
+        <w:t>4.5 Ambiente de desenvolvimento</w:t>
+      </w:r>
+      <w:bookmarkEnd w:id="30"/>
+    </w:p>
+    <w:p>
+      <w:pPr>
+        <w:pStyle w:val="Ttulo2"/>
+      </w:pPr>
+      <w:bookmarkStart w:id="31" w:name="_Toc480111046"/>
+      <w:r>
+        <w:t>4.6 Interface do usuário</w:t>
+      </w:r>
+      <w:bookmarkEnd w:id="31"/>
+    </w:p>
+    <w:p>
+      <w:pPr>
+        <w:spacing w:after="0" w:line="360" w:lineRule="auto"/>
+      </w:pPr>
+    </w:p>
+    <w:p>
+      <w:pPr>
+        <w:spacing w:after="0" w:line="360" w:lineRule="auto"/>
+      </w:pPr>
+    </w:p>
+    <w:p>
+      <w:pPr>
+        <w:spacing w:after="0" w:line="360" w:lineRule="auto"/>
+        <w:jc w:val="both"/>
+      </w:pPr>
+      <w:r>
+        <w:tab/>
+        <w:t>Como mencionado no tópico 4.4 e 4.5 o projeto foi desenvolvido com base na linguagem de programação JAVA, essa linguagem oferece diversos conjuntos de ferramentas e API’s para o desenvolvimento de uma interface gráfica.</w:t>
+      </w:r>
+    </w:p>
+    <w:p>
+      <w:pPr>
+        <w:spacing w:after="0" w:line="360" w:lineRule="auto"/>
+        <w:jc w:val="both"/>
+      </w:pPr>
+      <w:r>
+        <w:tab/>
+        <w:t>Os conjuntos de ferramentas mais populares para o desenvolvimento da parte gráfica do programa são: AWT, Swing e JavaFX.</w:t>
+      </w:r>
+      <w:r>
+        <w:t xml:space="preserve"> No caso do projeto em questão a tecnologia implementada dentre estas foi o JavaFX. A justificativa para a utilização desta ferramenta foi a facilidade de criar interfaces complexas rapidamente em relação às outras. Além disso, o JavaFX é ferramenta que oferece os recursos mais atuais para o desenvolvimento e também tende a ser a que entrega o resultado mais bonito e agradável.</w:t>
+      </w:r>
+    </w:p>
+    <w:p>
+      <w:pPr>
+        <w:spacing w:after="0" w:line="360" w:lineRule="auto"/>
+        <w:jc w:val="both"/>
+      </w:pPr>
+      <w:r>
+        <w:tab/>
+      </w:r>
+    </w:p>
+    <w:p>
+      <w:pPr>
+        <w:spacing w:after="0" w:line="360" w:lineRule="auto"/>
+      </w:pPr>
+    </w:p>
+    <w:p>
+      <w:pPr>
+        <w:spacing w:after="0" w:line="360" w:lineRule="auto"/>
+      </w:pPr>
+    </w:p>
+    <w:p>
+      <w:pPr>
+        <w:pStyle w:val="Ttulo2"/>
+      </w:pPr>
+      <w:bookmarkStart w:id="32" w:name="_Toc480111047"/>
+      <w:r>
+        <w:lastRenderedPageBreak/>
+        <w:t>4.7 Criação de interfaces gráficas</w:t>
+      </w:r>
+      <w:bookmarkEnd w:id="32"/>
+    </w:p>
+    <w:p>
+      <w:pPr>
+        <w:pStyle w:val="Ttulo2"/>
+      </w:pPr>
+      <w:bookmarkStart w:id="33" w:name="_Toc480111048"/>
+      <w:r>
+        <w:t>4.8 Compartilhador de arquivos e controlador de versões</w:t>
+      </w:r>
+      <w:bookmarkEnd w:id="33"/>
+    </w:p>
+    <w:p>
+      <w:pPr>
+        <w:spacing w:after="0" w:line="360" w:lineRule="auto"/>
+      </w:pPr>
+    </w:p>
+    <w:p>
+      <w:pPr>
+        <w:spacing w:after="0" w:line="360" w:lineRule="auto"/>
+      </w:pPr>
+    </w:p>
+    <w:p>
+      <w:pPr>
+        <w:spacing w:after="0" w:line="360" w:lineRule="auto"/>
+        <w:jc w:val="both"/>
+      </w:pPr>
+      <w:r>
+        <w:tab/>
+        <w:t>Como o desenvolvimento do projeto foi separado em blocos onde cada um dos integrantes participava de diferentes etapas da aplicação foi importante encontrar uma ferramenta que pudesse auxiliar no controle de compartilhamento dos arquivos do projeto, bem como verificar as mudanças nos arquivos e auxiliar na r</w:t>
+      </w:r>
+      <w:r>
+        <w:t>esolução de conflitos (partes de</w:t>
+      </w:r>
+      <w:r>
+        <w:t xml:space="preserve"> arquivos</w:t>
+      </w:r>
+      <w:r>
+        <w:t xml:space="preserve"> contenham mudanças distintas em computadores diferentes</w:t>
+      </w:r>
+      <w:r>
+        <w:t>)</w:t>
+      </w:r>
+      <w:r>
+        <w:t>.</w:t>
+      </w:r>
+    </w:p>
+    <w:p>
+      <w:pPr>
+        <w:spacing w:after="0" w:line="360" w:lineRule="auto"/>
+        <w:jc w:val="both"/>
+      </w:pPr>
+      <w:r>
+        <w:tab/>
+        <w:t>Para sanar o problema descrito os integrantes do grupo opta</w:t>
+      </w:r>
+      <w:r>
+        <w:t xml:space="preserve">ram por utilizar o sistema GIT </w:t>
+      </w:r>
+      <w:r>
+        <w:t>em conjunto com o Github. Dessa forma, toda vez que algum arquivo fosse alterado era possível verificar se haviam sido feitas alterações no mesmo arquivo por outros participantes e facilmente gerenciar essas alterações.</w:t>
+      </w:r>
+    </w:p>
+    <w:p>
+      <w:pPr>
+        <w:spacing w:after="0" w:line="360" w:lineRule="auto"/>
+      </w:pPr>
+    </w:p>
+    <w:p>
+      <w:pPr>
+        <w:spacing w:after="0" w:line="360" w:lineRule="auto"/>
+      </w:pPr>
+    </w:p>
+    <w:p>
+      <w:pPr>
+        <w:spacing w:after="0" w:line="360" w:lineRule="auto"/>
+      </w:pPr>
+    </w:p>
+    <w:p>
+      <w:pPr>
+        <w:spacing w:after="0" w:line="360" w:lineRule="auto"/>
+      </w:pPr>
+    </w:p>
+    <w:p>
+      <w:pPr>
+        <w:spacing w:after="0" w:line="360" w:lineRule="auto"/>
+      </w:pPr>
+    </w:p>
+    <w:p>
+      <w:pPr>
+        <w:spacing w:after="0" w:line="360" w:lineRule="auto"/>
+      </w:pPr>
+    </w:p>
+    <w:p>
+      <w:pPr>
+        <w:spacing w:after="0" w:line="360" w:lineRule="auto"/>
+      </w:pPr>
+    </w:p>
+    <w:p>
+      <w:pPr>
+        <w:spacing w:after="0" w:line="360" w:lineRule="auto"/>
+      </w:pPr>
+    </w:p>
+    <w:p>
+      <w:pPr>
+        <w:spacing w:after="0" w:line="360" w:lineRule="auto"/>
+      </w:pPr>
+    </w:p>
+    <w:p>
+      <w:pPr>
+        <w:spacing w:after="0" w:line="360" w:lineRule="auto"/>
+      </w:pPr>
+    </w:p>
+    <w:p>
+      <w:pPr>
+        <w:spacing w:after="0" w:line="360" w:lineRule="auto"/>
+      </w:pPr>
+    </w:p>
+    <w:p>
+      <w:pPr>
+        <w:spacing w:after="0" w:line="360" w:lineRule="auto"/>
+      </w:pPr>
+    </w:p>
+    <w:p>
+      <w:pPr>
+        <w:spacing w:after="0" w:line="360" w:lineRule="auto"/>
+      </w:pPr>
+    </w:p>
+    <w:p>
+      <w:pPr>
+        <w:spacing w:after="0" w:line="360" w:lineRule="auto"/>
+      </w:pPr>
+    </w:p>
+    <w:p>
+      <w:pPr>
+        <w:spacing w:after="0" w:line="360" w:lineRule="auto"/>
+      </w:pPr>
+    </w:p>
+    <w:p>
+      <w:pPr>
+        <w:spacing w:after="0" w:line="360" w:lineRule="auto"/>
+      </w:pPr>
+    </w:p>
     <w:p>
       <w:pPr>
         <w:autoSpaceDE w:val="0"/>
@@ -5030,11 +7185,11 @@
           <w:sz w:val="22"/>
         </w:rPr>
       </w:pPr>
-      <w:bookmarkStart w:id="11" w:name="_Toc478820972"/>
+      <w:bookmarkStart w:id="34" w:name="_Toc480111049"/>
       <w:r>
         <w:t>5 PROJETO</w:t>
       </w:r>
-      <w:bookmarkEnd w:id="11"/>
+      <w:bookmarkEnd w:id="34"/>
     </w:p>
     <w:p>
       <w:pPr>
@@ -5533,9 +7688,10 @@
           <w:sz w:val="22"/>
         </w:rPr>
       </w:pPr>
-      <w:bookmarkStart w:id="12" w:name="_Toc458681093"/>
-      <w:bookmarkStart w:id="13" w:name="_Toc478820973"/>
-      <w:r>
+      <w:bookmarkStart w:id="35" w:name="_Toc458681093"/>
+      <w:bookmarkStart w:id="36" w:name="_Toc480111050"/>
+      <w:r>
+        <w:lastRenderedPageBreak/>
         <w:t>6</w:t>
       </w:r>
       <w:r>
@@ -5544,17 +7700,351 @@
       <w:r>
         <w:t>Referência Bibliográfica</w:t>
       </w:r>
-      <w:bookmarkEnd w:id="12"/>
-      <w:bookmarkEnd w:id="13"/>
-    </w:p>
-    <w:p>
-      <w:pPr>
-        <w:spacing w:after="0" w:line="360" w:lineRule="auto"/>
-        <w:rPr>
-          <w:rFonts w:cs="Arial"/>
-          <w:szCs w:val="24"/>
-        </w:rPr>
-      </w:pPr>
+      <w:bookmarkEnd w:id="35"/>
+      <w:bookmarkEnd w:id="36"/>
+    </w:p>
+    <w:p>
+      <w:pPr>
+        <w:spacing w:after="0" w:line="360" w:lineRule="auto"/>
+        <w:rPr>
+          <w:rFonts w:cs="Arial"/>
+          <w:szCs w:val="24"/>
+        </w:rPr>
+      </w:pPr>
+    </w:p>
+    <w:p>
+      <w:pPr>
+        <w:spacing w:after="0" w:line="360" w:lineRule="auto"/>
+        <w:rPr>
+          <w:rFonts w:cs="Arial"/>
+          <w:szCs w:val="24"/>
+        </w:rPr>
+      </w:pPr>
+    </w:p>
+    <w:p>
+      <w:pPr>
+        <w:spacing w:after="0" w:line="360" w:lineRule="auto"/>
+        <w:jc w:val="both"/>
+        <w:rPr>
+          <w:rFonts w:cs="Arial"/>
+          <w:szCs w:val="24"/>
+        </w:rPr>
+      </w:pPr>
+      <w:r>
+        <w:rPr>
+          <w:rFonts w:cs="Arial"/>
+          <w:szCs w:val="24"/>
+        </w:rPr>
+        <w:t>FAZENDA</w:t>
+      </w:r>
+      <w:r>
+        <w:rPr>
+          <w:rFonts w:cs="Arial"/>
+          <w:szCs w:val="24"/>
+        </w:rPr>
+        <w:t xml:space="preserve">, </w:t>
+      </w:r>
+      <w:r>
+        <w:rPr>
+          <w:rFonts w:cs="Arial"/>
+          <w:szCs w:val="24"/>
+        </w:rPr>
+        <w:t>Alessandro</w:t>
+      </w:r>
+      <w:r>
+        <w:rPr>
+          <w:rFonts w:cs="Arial"/>
+          <w:szCs w:val="24"/>
+        </w:rPr>
+        <w:t xml:space="preserve">. </w:t>
+      </w:r>
+      <w:r>
+        <w:rPr>
+          <w:rFonts w:cs="Arial"/>
+          <w:szCs w:val="24"/>
+        </w:rPr>
+        <w:t>Graduado em Ciência da Computação pela Freevale</w:t>
+      </w:r>
+      <w:r>
+        <w:rPr>
+          <w:rFonts w:cs="Arial"/>
+          <w:szCs w:val="24"/>
+        </w:rPr>
+        <w:t>. Disponível em: &lt;</w:t>
+      </w:r>
+      <w:hyperlink r:id="rId10" w:history="1">
+        <w:r>
+          <w:rPr>
+            <w:rStyle w:val="Hyperlink"/>
+          </w:rPr>
+          <w:t>https://pt.slideshare.net/AlessandroFazenda/historia-das-redes-de-computadores</w:t>
+        </w:r>
+      </w:hyperlink>
+      <w:r>
+        <w:rPr>
+          <w:rFonts w:cs="Arial"/>
+          <w:szCs w:val="24"/>
+        </w:rPr>
+        <w:t>&gt;. 2016</w:t>
+      </w:r>
+      <w:r>
+        <w:rPr>
+          <w:rFonts w:cs="Arial"/>
+          <w:szCs w:val="24"/>
+        </w:rPr>
+        <w:t>. A</w:t>
+      </w:r>
+      <w:r>
+        <w:rPr>
+          <w:rFonts w:cs="Arial"/>
+          <w:szCs w:val="24"/>
+        </w:rPr>
+        <w:t>cesso em: 8</w:t>
+      </w:r>
+      <w:r>
+        <w:rPr>
+          <w:rFonts w:cs="Arial"/>
+          <w:szCs w:val="24"/>
+        </w:rPr>
+        <w:t xml:space="preserve"> de abril de 2017</w:t>
+      </w:r>
+      <w:r>
+        <w:rPr>
+          <w:rFonts w:cs="Arial"/>
+          <w:szCs w:val="24"/>
+        </w:rPr>
+        <w:t>.</w:t>
+      </w:r>
+    </w:p>
+    <w:p>
+      <w:pPr>
+        <w:spacing w:after="0" w:line="360" w:lineRule="auto"/>
+        <w:rPr>
+          <w:rFonts w:cs="Arial"/>
+          <w:szCs w:val="24"/>
+        </w:rPr>
+      </w:pPr>
+    </w:p>
+    <w:p>
+      <w:pPr>
+        <w:spacing w:after="0" w:line="360" w:lineRule="auto"/>
+        <w:jc w:val="both"/>
+        <w:rPr>
+          <w:rFonts w:cs="Arial"/>
+          <w:szCs w:val="24"/>
+        </w:rPr>
+      </w:pPr>
+      <w:r>
+        <w:rPr>
+          <w:rFonts w:cs="Arial"/>
+          <w:szCs w:val="24"/>
+        </w:rPr>
+        <w:t>LUPPI</w:t>
+      </w:r>
+      <w:r>
+        <w:rPr>
+          <w:rFonts w:cs="Arial"/>
+          <w:szCs w:val="24"/>
+        </w:rPr>
+        <w:t xml:space="preserve">, </w:t>
+      </w:r>
+      <w:r>
+        <w:rPr>
+          <w:rFonts w:cs="Arial"/>
+          <w:szCs w:val="24"/>
+        </w:rPr>
+        <w:t>Iria</w:t>
+      </w:r>
+      <w:r>
+        <w:rPr>
+          <w:rFonts w:cs="Arial"/>
+          <w:szCs w:val="24"/>
+        </w:rPr>
+        <w:t xml:space="preserve">. </w:t>
+      </w:r>
+      <w:r>
+        <w:rPr>
+          <w:rFonts w:cs="Arial"/>
+          <w:szCs w:val="24"/>
+        </w:rPr>
+        <w:t>Desenvolvedora de sistemas Web</w:t>
+      </w:r>
+      <w:r>
+        <w:rPr>
+          <w:rFonts w:cs="Arial"/>
+          <w:szCs w:val="24"/>
+        </w:rPr>
+        <w:t xml:space="preserve">. Disponível em: </w:t>
+      </w:r>
+    </w:p>
+    <w:p>
+      <w:pPr>
+        <w:spacing w:after="0" w:line="360" w:lineRule="auto"/>
+        <w:jc w:val="both"/>
+        <w:rPr>
+          <w:rFonts w:cs="Arial"/>
+          <w:szCs w:val="24"/>
+        </w:rPr>
+      </w:pPr>
+      <w:r>
+        <w:rPr>
+          <w:rFonts w:cs="Arial"/>
+          <w:szCs w:val="24"/>
+        </w:rPr>
+        <w:t>&lt;</w:t>
+      </w:r>
+      <w:hyperlink r:id="rId11" w:history="1">
+        <w:r>
+          <w:rPr>
+            <w:rStyle w:val="Hyperlink"/>
+          </w:rPr>
+          <w:t>https://www.oficinadanet.com.br/post/10123-historia-das-redes-de-computadores</w:t>
+        </w:r>
+      </w:hyperlink>
+      <w:r>
+        <w:rPr>
+          <w:rFonts w:cs="Arial"/>
+          <w:szCs w:val="24"/>
+        </w:rPr>
+        <w:t>&gt;. 2014</w:t>
+      </w:r>
+      <w:bookmarkStart w:id="37" w:name="_GoBack"/>
+      <w:bookmarkEnd w:id="37"/>
+      <w:r>
+        <w:rPr>
+          <w:rFonts w:cs="Arial"/>
+          <w:szCs w:val="24"/>
+        </w:rPr>
+        <w:t>. A</w:t>
+      </w:r>
+      <w:r>
+        <w:rPr>
+          <w:rFonts w:cs="Arial"/>
+          <w:szCs w:val="24"/>
+        </w:rPr>
+        <w:t>cesso em: 8 de abril de 2017</w:t>
+      </w:r>
+      <w:r>
+        <w:rPr>
+          <w:rFonts w:cs="Arial"/>
+          <w:szCs w:val="24"/>
+        </w:rPr>
+        <w:t>.</w:t>
+      </w:r>
+    </w:p>
+    <w:p>
+      <w:pPr>
+        <w:spacing w:after="0" w:line="360" w:lineRule="auto"/>
+        <w:rPr>
+          <w:rFonts w:cs="Arial"/>
+          <w:szCs w:val="24"/>
+        </w:rPr>
+      </w:pPr>
+    </w:p>
+    <w:p>
+      <w:pPr>
+        <w:spacing w:after="0" w:line="360" w:lineRule="auto"/>
+        <w:jc w:val="both"/>
+        <w:rPr>
+          <w:rFonts w:cs="Arial"/>
+          <w:szCs w:val="24"/>
+        </w:rPr>
+      </w:pPr>
+      <w:r>
+        <w:rPr>
+          <w:rFonts w:cs="Arial"/>
+          <w:szCs w:val="24"/>
+        </w:rPr>
+        <w:t>OLIVEIRA</w:t>
+      </w:r>
+      <w:r>
+        <w:rPr>
+          <w:rFonts w:cs="Arial"/>
+          <w:szCs w:val="24"/>
+        </w:rPr>
+        <w:t xml:space="preserve">, </w:t>
+      </w:r>
+      <w:r>
+        <w:rPr>
+          <w:rFonts w:cs="Arial"/>
+          <w:szCs w:val="24"/>
+        </w:rPr>
+        <w:t>Felipe Soares</w:t>
+      </w:r>
+      <w:r>
+        <w:rPr>
+          <w:rFonts w:cs="Arial"/>
+          <w:szCs w:val="24"/>
+        </w:rPr>
+        <w:t xml:space="preserve">. </w:t>
+      </w:r>
+      <w:r>
+        <w:rPr>
+          <w:rFonts w:cs="Arial"/>
+          <w:szCs w:val="24"/>
+        </w:rPr>
+        <w:t>Professor no centro universitário Unipê</w:t>
+      </w:r>
+      <w:r>
+        <w:rPr>
+          <w:rFonts w:cs="Arial"/>
+          <w:szCs w:val="24"/>
+        </w:rPr>
+        <w:t xml:space="preserve">. Disponível em: </w:t>
+      </w:r>
+    </w:p>
+    <w:p>
+      <w:pPr>
+        <w:spacing w:after="0" w:line="360" w:lineRule="auto"/>
+        <w:jc w:val="both"/>
+        <w:rPr>
+          <w:rFonts w:cs="Arial"/>
+          <w:szCs w:val="24"/>
+        </w:rPr>
+      </w:pPr>
+      <w:r>
+        <w:rPr>
+          <w:rFonts w:cs="Arial"/>
+          <w:szCs w:val="24"/>
+        </w:rPr>
+        <w:t>&lt;</w:t>
+      </w:r>
+      <w:hyperlink r:id="rId12" w:history="1">
+        <w:r>
+          <w:rPr>
+            <w:rStyle w:val="Hyperlink"/>
+          </w:rPr>
+          <w:t>http://blog.unipe.br/graduacao/conheca-tudo-sobre-a-historia-das-redes-de-computadores</w:t>
+        </w:r>
+      </w:hyperlink>
+      <w:r>
+        <w:rPr>
+          <w:rFonts w:cs="Arial"/>
+          <w:szCs w:val="24"/>
+        </w:rPr>
+        <w:t>&gt;. 2017</w:t>
+      </w:r>
+      <w:r>
+        <w:rPr>
+          <w:rFonts w:cs="Arial"/>
+          <w:szCs w:val="24"/>
+        </w:rPr>
+        <w:t>. A</w:t>
+      </w:r>
+      <w:r>
+        <w:rPr>
+          <w:rFonts w:cs="Arial"/>
+          <w:szCs w:val="24"/>
+        </w:rPr>
+        <w:t>cesso em: 8 de abril de 2017</w:t>
+      </w:r>
+      <w:r>
+        <w:rPr>
+          <w:rFonts w:cs="Arial"/>
+          <w:szCs w:val="24"/>
+        </w:rPr>
+        <w:t>.</w:t>
+      </w:r>
     </w:p>
     <w:p>
       <w:pPr>
@@ -5625,32 +8115,29 @@
         <w:t xml:space="preserve"> Vrije Universiteit. Amsterdã, Holanda. Tradução: </w:t>
       </w:r>
       <w:r>
-        <w:t>Vandenberg D. de Souza</w:t>
-      </w:r>
-      <w:r>
+        <w:t>Vandenberg D. de Souza.</w:t>
+      </w:r>
+      <w:r>
+        <w:rPr>
+          <w:rFonts w:cs="Arial"/>
+          <w:szCs w:val="24"/>
+        </w:rPr>
+        <w:t xml:space="preserve"> </w:t>
+      </w:r>
+      <w:r>
+        <w:rPr>
+          <w:rFonts w:cs="Arial"/>
+          <w:szCs w:val="24"/>
+        </w:rPr>
+        <w:t>Campus, 2011</w:t>
+      </w:r>
+      <w:r>
+        <w:rPr>
+          <w:rFonts w:cs="Arial"/>
+          <w:szCs w:val="24"/>
+        </w:rPr>
         <w:t>.</w:t>
       </w:r>
-      <w:r>
-        <w:rPr>
-          <w:rFonts w:cs="Arial"/>
-          <w:szCs w:val="24"/>
-        </w:rPr>
-        <w:t xml:space="preserve"> </w:t>
-      </w:r>
-      <w:r>
-        <w:rPr>
-          <w:rFonts w:cs="Arial"/>
-          <w:szCs w:val="24"/>
-        </w:rPr>
-        <w:t>Campus, 2011</w:t>
-      </w:r>
-      <w:r>
-        <w:rPr>
-          <w:rFonts w:cs="Arial"/>
-          <w:szCs w:val="24"/>
-        </w:rPr>
-        <w:t>.</w:t>
-      </w:r>
     </w:p>
     <w:p>
       <w:pPr>
@@ -5706,7 +8193,7 @@
         </w:rPr>
         <w:t>Editor executivo do Clube do Hardware. Disponível em: &lt;</w:t>
       </w:r>
-      <w:hyperlink r:id="rId10" w:history="1">
+      <w:hyperlink r:id="rId13" w:history="1">
         <w:r>
           <w:rPr>
             <w:rStyle w:val="Hyperlink"/>
@@ -5745,15 +8232,8 @@
         <w:t>.</w:t>
       </w:r>
     </w:p>
-    <w:p>
-      <w:pPr>
-        <w:rPr>
-          <w:szCs w:val="24"/>
-        </w:rPr>
-      </w:pPr>
-    </w:p>
     <w:sectPr>
-      <w:headerReference w:type="default" r:id="rId11"/>
+      <w:headerReference w:type="default" r:id="rId14"/>
       <w:pgSz w:w="11907" w:h="16840" w:code="9"/>
       <w:pgMar w:top="1418" w:right="1418" w:bottom="1418" w:left="1418" w:header="709" w:footer="709" w:gutter="0"/>
       <w:cols w:space="708"/>
@@ -5859,7 +8339,7 @@
           <w:rPr>
             <w:noProof/>
           </w:rPr>
-          <w:t>17</w:t>
+          <w:t>19</w:t>
         </w:r>
         <w:r>
           <w:fldChar w:fldCharType="end"/>
@@ -7209,7 +9689,7 @@
 </file>
 
 <file path=customXml/itemProps1.xml><?xml version="1.0" encoding="utf-8"?>
-<ds:datastoreItem xmlns:ds="http://schemas.openxmlformats.org/officeDocument/2006/customXml" ds:itemID="{E42086DB-6B92-442A-AD8F-B81C30EF29DE}">
+<ds:datastoreItem xmlns:ds="http://schemas.openxmlformats.org/officeDocument/2006/customXml" ds:itemID="{4DBBD395-B518-424A-A8B9-0015EED98279}">
   <ds:schemaRefs>
     <ds:schemaRef ds:uri="http://schemas.openxmlformats.org/officeDocument/2006/bibliography"/>
   </ds:schemaRefs>

</xml_diff>

<commit_message>
Adição de tópicos capitulo 4
</commit_message>
<xml_diff>
--- a/aps_redes.docx
+++ b/aps_redes.docx
@@ -1270,6 +1270,7 @@
         </w:rPr>
         <w:t xml:space="preserve">Coordenador: Prof. Fernando A. </w:t>
       </w:r>
+      <w:proofErr w:type="spellStart"/>
       <w:r>
         <w:rPr>
           <w:rFonts w:cs="Arial"/>
@@ -1279,6 +1280,7 @@
         </w:rPr>
         <w:t>Gotti</w:t>
       </w:r>
+      <w:proofErr w:type="spellEnd"/>
     </w:p>
     <w:p>
       <w:pPr>
@@ -2524,6 +2526,7 @@
         </w:rPr>
         <w:t xml:space="preserve">André Y. </w:t>
       </w:r>
+      <w:proofErr w:type="spellStart"/>
       <w:r>
         <w:rPr>
           <w:rFonts w:cs="Arial"/>
@@ -2533,6 +2536,7 @@
         </w:rPr>
         <w:t>Kusumoto</w:t>
       </w:r>
+      <w:proofErr w:type="spellEnd"/>
     </w:p>
     <w:p>
       <w:pPr>
@@ -2643,7 +2647,31 @@
           <w:szCs w:val="24"/>
           <w:lang w:eastAsia="pt-BR" w:bidi="ar-SA"/>
         </w:rPr>
-        <w:t>O presente trabalho tem como objetivo apresentar um ferramenta de comunicação em rede que expõe os princípios fundamentais da comunicação de dados em rede</w:t>
+        <w:t>O presente trabalho tem como objetivo apresentar um</w:t>
+      </w:r>
+      <w:r>
+        <w:rPr>
+          <w:rFonts w:cs="Arial"/>
+          <w:szCs w:val="24"/>
+          <w:lang w:eastAsia="pt-BR" w:bidi="ar-SA"/>
+        </w:rPr>
+        <w:t>a</w:t>
+      </w:r>
+      <w:r>
+        <w:rPr>
+          <w:rFonts w:cs="Arial"/>
+          <w:szCs w:val="24"/>
+          <w:lang w:eastAsia="pt-BR" w:bidi="ar-SA"/>
+        </w:rPr>
+        <w:t xml:space="preserve"> ferramenta de comunicação </w:t>
+      </w:r>
+      <w:r>
+        <w:rPr>
+          <w:rFonts w:cs="Arial"/>
+          <w:szCs w:val="24"/>
+          <w:lang w:eastAsia="pt-BR" w:bidi="ar-SA"/>
+        </w:rPr>
+        <w:t>que expõe os princípios fundamentais da comunicação de dados em rede</w:t>
       </w:r>
       <w:r>
         <w:rPr>
@@ -2873,7 +2901,167 @@
           <w:rFonts w:cs="Arial"/>
           <w:szCs w:val="24"/>
         </w:rPr>
-        <w:t>The objective of this work presents a network communication tool witch exposes the fundamental principles of network communication</w:t>
+        <w:t xml:space="preserve">The </w:t>
+      </w:r>
+      <w:proofErr w:type="spellStart"/>
+      <w:r>
+        <w:rPr>
+          <w:rFonts w:cs="Arial"/>
+          <w:szCs w:val="24"/>
+        </w:rPr>
+        <w:t>objective</w:t>
+      </w:r>
+      <w:proofErr w:type="spellEnd"/>
+      <w:r>
+        <w:rPr>
+          <w:rFonts w:cs="Arial"/>
+          <w:szCs w:val="24"/>
+        </w:rPr>
+        <w:t xml:space="preserve"> </w:t>
+      </w:r>
+      <w:proofErr w:type="spellStart"/>
+      <w:r>
+        <w:rPr>
+          <w:rFonts w:cs="Arial"/>
+          <w:szCs w:val="24"/>
+        </w:rPr>
+        <w:t>of</w:t>
+      </w:r>
+      <w:proofErr w:type="spellEnd"/>
+      <w:r>
+        <w:rPr>
+          <w:rFonts w:cs="Arial"/>
+          <w:szCs w:val="24"/>
+        </w:rPr>
+        <w:t xml:space="preserve"> </w:t>
+      </w:r>
+      <w:proofErr w:type="spellStart"/>
+      <w:r>
+        <w:rPr>
+          <w:rFonts w:cs="Arial"/>
+          <w:szCs w:val="24"/>
+        </w:rPr>
+        <w:t>this</w:t>
+      </w:r>
+      <w:proofErr w:type="spellEnd"/>
+      <w:r>
+        <w:rPr>
+          <w:rFonts w:cs="Arial"/>
+          <w:szCs w:val="24"/>
+        </w:rPr>
+        <w:t xml:space="preserve"> </w:t>
+      </w:r>
+      <w:proofErr w:type="spellStart"/>
+      <w:r>
+        <w:rPr>
+          <w:rFonts w:cs="Arial"/>
+          <w:szCs w:val="24"/>
+        </w:rPr>
+        <w:t>work</w:t>
+      </w:r>
+      <w:proofErr w:type="spellEnd"/>
+      <w:r>
+        <w:rPr>
+          <w:rFonts w:cs="Arial"/>
+          <w:szCs w:val="24"/>
+        </w:rPr>
+        <w:t xml:space="preserve"> </w:t>
+      </w:r>
+      <w:proofErr w:type="spellStart"/>
+      <w:r>
+        <w:rPr>
+          <w:rFonts w:cs="Arial"/>
+          <w:szCs w:val="24"/>
+        </w:rPr>
+        <w:t>presents</w:t>
+      </w:r>
+      <w:proofErr w:type="spellEnd"/>
+      <w:r>
+        <w:rPr>
+          <w:rFonts w:cs="Arial"/>
+          <w:szCs w:val="24"/>
+        </w:rPr>
+        <w:t xml:space="preserve"> a communication tool </w:t>
+      </w:r>
+      <w:proofErr w:type="spellStart"/>
+      <w:r>
+        <w:rPr>
+          <w:rFonts w:cs="Arial"/>
+          <w:szCs w:val="24"/>
+        </w:rPr>
+        <w:t>witch</w:t>
+      </w:r>
+      <w:proofErr w:type="spellEnd"/>
+      <w:r>
+        <w:rPr>
+          <w:rFonts w:cs="Arial"/>
+          <w:szCs w:val="24"/>
+        </w:rPr>
+        <w:t xml:space="preserve"> </w:t>
+      </w:r>
+      <w:proofErr w:type="spellStart"/>
+      <w:r>
+        <w:rPr>
+          <w:rFonts w:cs="Arial"/>
+          <w:szCs w:val="24"/>
+        </w:rPr>
+        <w:t>exposes</w:t>
+      </w:r>
+      <w:proofErr w:type="spellEnd"/>
+      <w:r>
+        <w:rPr>
+          <w:rFonts w:cs="Arial"/>
+          <w:szCs w:val="24"/>
+        </w:rPr>
+        <w:t xml:space="preserve"> </w:t>
+      </w:r>
+      <w:proofErr w:type="spellStart"/>
+      <w:r>
+        <w:rPr>
+          <w:rFonts w:cs="Arial"/>
+          <w:szCs w:val="24"/>
+        </w:rPr>
+        <w:t>the</w:t>
+      </w:r>
+      <w:proofErr w:type="spellEnd"/>
+      <w:r>
+        <w:rPr>
+          <w:rFonts w:cs="Arial"/>
+          <w:szCs w:val="24"/>
+        </w:rPr>
+        <w:t xml:space="preserve"> fundamental </w:t>
+      </w:r>
+      <w:proofErr w:type="spellStart"/>
+      <w:r>
+        <w:rPr>
+          <w:rFonts w:cs="Arial"/>
+          <w:szCs w:val="24"/>
+        </w:rPr>
+        <w:t>principles</w:t>
+      </w:r>
+      <w:proofErr w:type="spellEnd"/>
+      <w:r>
+        <w:rPr>
+          <w:rFonts w:cs="Arial"/>
+          <w:szCs w:val="24"/>
+        </w:rPr>
+        <w:t xml:space="preserve"> </w:t>
+      </w:r>
+      <w:proofErr w:type="spellStart"/>
+      <w:r>
+        <w:rPr>
+          <w:rFonts w:cs="Arial"/>
+          <w:szCs w:val="24"/>
+        </w:rPr>
+        <w:t>of</w:t>
+      </w:r>
+      <w:proofErr w:type="spellEnd"/>
+      <w:r>
+        <w:rPr>
+          <w:rFonts w:cs="Arial"/>
+          <w:szCs w:val="24"/>
+        </w:rPr>
+        <w:t xml:space="preserve"> network communication</w:t>
       </w:r>
       <w:r>
         <w:rPr>
@@ -2887,28 +3075,1253 @@
           <w:rFonts w:cs="Arial"/>
           <w:szCs w:val="24"/>
         </w:rPr>
-        <w:t xml:space="preserve"> Furthermore, this job is composed by the pillars of network computing, as: Network communication objective, main network applications,</w:t>
-      </w:r>
-      <w:r>
-        <w:rPr>
-          <w:rFonts w:cs="Arial"/>
-          <w:szCs w:val="24"/>
-        </w:rPr>
-        <w:t xml:space="preserve"> topology, termnology and other related topics. In this way, the implementation of an application based </w:t>
-      </w:r>
-      <w:r>
-        <w:rPr>
-          <w:rFonts w:cs="Arial"/>
-          <w:szCs w:val="24"/>
-        </w:rPr>
-        <w:t>on these fundamentals becomes an indisputably current topic and pertinent to Computer Science studies by addressing not only the concepts of networks, but also the knowledge of logic, programming and a wide range of areas Of computing.</w:t>
-      </w:r>
-      <w:r>
-        <w:rPr>
-          <w:rFonts w:cs="Arial"/>
-          <w:szCs w:val="24"/>
-        </w:rPr>
-        <w:t xml:space="preserve"> Further, the work aims enrich the computing community knowledge, the authors of the work and the Computing Science as a whole.</w:t>
+        <w:t xml:space="preserve"> </w:t>
+      </w:r>
+      <w:proofErr w:type="spellStart"/>
+      <w:r>
+        <w:rPr>
+          <w:rFonts w:cs="Arial"/>
+          <w:szCs w:val="24"/>
+        </w:rPr>
+        <w:t>Furthermore</w:t>
+      </w:r>
+      <w:proofErr w:type="spellEnd"/>
+      <w:r>
+        <w:rPr>
+          <w:rFonts w:cs="Arial"/>
+          <w:szCs w:val="24"/>
+        </w:rPr>
+        <w:t xml:space="preserve">, </w:t>
+      </w:r>
+      <w:proofErr w:type="spellStart"/>
+      <w:r>
+        <w:rPr>
+          <w:rFonts w:cs="Arial"/>
+          <w:szCs w:val="24"/>
+        </w:rPr>
+        <w:t>this</w:t>
+      </w:r>
+      <w:proofErr w:type="spellEnd"/>
+      <w:r>
+        <w:rPr>
+          <w:rFonts w:cs="Arial"/>
+          <w:szCs w:val="24"/>
+        </w:rPr>
+        <w:t xml:space="preserve"> </w:t>
+      </w:r>
+      <w:proofErr w:type="spellStart"/>
+      <w:r>
+        <w:rPr>
+          <w:rFonts w:cs="Arial"/>
+          <w:szCs w:val="24"/>
+        </w:rPr>
+        <w:t>job</w:t>
+      </w:r>
+      <w:proofErr w:type="spellEnd"/>
+      <w:r>
+        <w:rPr>
+          <w:rFonts w:cs="Arial"/>
+          <w:szCs w:val="24"/>
+        </w:rPr>
+        <w:t xml:space="preserve"> </w:t>
+      </w:r>
+      <w:proofErr w:type="spellStart"/>
+      <w:r>
+        <w:rPr>
+          <w:rFonts w:cs="Arial"/>
+          <w:szCs w:val="24"/>
+        </w:rPr>
+        <w:t>is</w:t>
+      </w:r>
+      <w:proofErr w:type="spellEnd"/>
+      <w:r>
+        <w:rPr>
+          <w:rFonts w:cs="Arial"/>
+          <w:szCs w:val="24"/>
+        </w:rPr>
+        <w:t xml:space="preserve"> </w:t>
+      </w:r>
+      <w:proofErr w:type="spellStart"/>
+      <w:r>
+        <w:rPr>
+          <w:rFonts w:cs="Arial"/>
+          <w:szCs w:val="24"/>
+        </w:rPr>
+        <w:t>composed</w:t>
+      </w:r>
+      <w:proofErr w:type="spellEnd"/>
+      <w:r>
+        <w:rPr>
+          <w:rFonts w:cs="Arial"/>
+          <w:szCs w:val="24"/>
+        </w:rPr>
+        <w:t xml:space="preserve"> </w:t>
+      </w:r>
+      <w:proofErr w:type="spellStart"/>
+      <w:r>
+        <w:rPr>
+          <w:rFonts w:cs="Arial"/>
+          <w:szCs w:val="24"/>
+        </w:rPr>
+        <w:t>by</w:t>
+      </w:r>
+      <w:proofErr w:type="spellEnd"/>
+      <w:r>
+        <w:rPr>
+          <w:rFonts w:cs="Arial"/>
+          <w:szCs w:val="24"/>
+        </w:rPr>
+        <w:t xml:space="preserve"> </w:t>
+      </w:r>
+      <w:proofErr w:type="spellStart"/>
+      <w:r>
+        <w:rPr>
+          <w:rFonts w:cs="Arial"/>
+          <w:szCs w:val="24"/>
+        </w:rPr>
+        <w:t>the</w:t>
+      </w:r>
+      <w:proofErr w:type="spellEnd"/>
+      <w:r>
+        <w:rPr>
+          <w:rFonts w:cs="Arial"/>
+          <w:szCs w:val="24"/>
+        </w:rPr>
+        <w:t xml:space="preserve"> </w:t>
+      </w:r>
+      <w:proofErr w:type="spellStart"/>
+      <w:r>
+        <w:rPr>
+          <w:rFonts w:cs="Arial"/>
+          <w:szCs w:val="24"/>
+        </w:rPr>
+        <w:t>pillars</w:t>
+      </w:r>
+      <w:proofErr w:type="spellEnd"/>
+      <w:r>
+        <w:rPr>
+          <w:rFonts w:cs="Arial"/>
+          <w:szCs w:val="24"/>
+        </w:rPr>
+        <w:t xml:space="preserve"> </w:t>
+      </w:r>
+      <w:proofErr w:type="spellStart"/>
+      <w:r>
+        <w:rPr>
+          <w:rFonts w:cs="Arial"/>
+          <w:szCs w:val="24"/>
+        </w:rPr>
+        <w:t>of</w:t>
+      </w:r>
+      <w:proofErr w:type="spellEnd"/>
+      <w:r>
+        <w:rPr>
+          <w:rFonts w:cs="Arial"/>
+          <w:szCs w:val="24"/>
+        </w:rPr>
+        <w:t xml:space="preserve"> network </w:t>
+      </w:r>
+      <w:proofErr w:type="spellStart"/>
+      <w:r>
+        <w:rPr>
+          <w:rFonts w:cs="Arial"/>
+          <w:szCs w:val="24"/>
+        </w:rPr>
+        <w:t>computing</w:t>
+      </w:r>
+      <w:proofErr w:type="spellEnd"/>
+      <w:r>
+        <w:rPr>
+          <w:rFonts w:cs="Arial"/>
+          <w:szCs w:val="24"/>
+        </w:rPr>
+        <w:t xml:space="preserve">, as: Network communication </w:t>
+      </w:r>
+      <w:proofErr w:type="spellStart"/>
+      <w:r>
+        <w:rPr>
+          <w:rFonts w:cs="Arial"/>
+          <w:szCs w:val="24"/>
+        </w:rPr>
+        <w:t>objective</w:t>
+      </w:r>
+      <w:proofErr w:type="spellEnd"/>
+      <w:r>
+        <w:rPr>
+          <w:rFonts w:cs="Arial"/>
+          <w:szCs w:val="24"/>
+        </w:rPr>
+        <w:t xml:space="preserve">, </w:t>
+      </w:r>
+      <w:proofErr w:type="spellStart"/>
+      <w:r>
+        <w:rPr>
+          <w:rFonts w:cs="Arial"/>
+          <w:szCs w:val="24"/>
+        </w:rPr>
+        <w:t>main</w:t>
+      </w:r>
+      <w:proofErr w:type="spellEnd"/>
+      <w:r>
+        <w:rPr>
+          <w:rFonts w:cs="Arial"/>
+          <w:szCs w:val="24"/>
+        </w:rPr>
+        <w:t xml:space="preserve"> network </w:t>
+      </w:r>
+      <w:proofErr w:type="spellStart"/>
+      <w:r>
+        <w:rPr>
+          <w:rFonts w:cs="Arial"/>
+          <w:szCs w:val="24"/>
+        </w:rPr>
+        <w:t>applications</w:t>
+      </w:r>
+      <w:proofErr w:type="spellEnd"/>
+      <w:r>
+        <w:rPr>
+          <w:rFonts w:cs="Arial"/>
+          <w:szCs w:val="24"/>
+        </w:rPr>
+        <w:t>,</w:t>
+      </w:r>
+      <w:r>
+        <w:rPr>
+          <w:rFonts w:cs="Arial"/>
+          <w:szCs w:val="24"/>
+        </w:rPr>
+        <w:t xml:space="preserve"> </w:t>
+      </w:r>
+      <w:proofErr w:type="spellStart"/>
+      <w:r>
+        <w:rPr>
+          <w:rFonts w:cs="Arial"/>
+          <w:szCs w:val="24"/>
+        </w:rPr>
+        <w:t>topology</w:t>
+      </w:r>
+      <w:proofErr w:type="spellEnd"/>
+      <w:r>
+        <w:rPr>
+          <w:rFonts w:cs="Arial"/>
+          <w:szCs w:val="24"/>
+        </w:rPr>
+        <w:t xml:space="preserve">, </w:t>
+      </w:r>
+      <w:proofErr w:type="spellStart"/>
+      <w:r>
+        <w:rPr>
+          <w:rFonts w:cs="Arial"/>
+          <w:szCs w:val="24"/>
+        </w:rPr>
+        <w:t>termnology</w:t>
+      </w:r>
+      <w:proofErr w:type="spellEnd"/>
+      <w:r>
+        <w:rPr>
+          <w:rFonts w:cs="Arial"/>
+          <w:szCs w:val="24"/>
+        </w:rPr>
+        <w:t xml:space="preserve"> </w:t>
+      </w:r>
+      <w:proofErr w:type="spellStart"/>
+      <w:r>
+        <w:rPr>
+          <w:rFonts w:cs="Arial"/>
+          <w:szCs w:val="24"/>
+        </w:rPr>
+        <w:t>and</w:t>
+      </w:r>
+      <w:proofErr w:type="spellEnd"/>
+      <w:r>
+        <w:rPr>
+          <w:rFonts w:cs="Arial"/>
+          <w:szCs w:val="24"/>
+        </w:rPr>
+        <w:t xml:space="preserve"> </w:t>
+      </w:r>
+      <w:proofErr w:type="spellStart"/>
+      <w:r>
+        <w:rPr>
+          <w:rFonts w:cs="Arial"/>
+          <w:szCs w:val="24"/>
+        </w:rPr>
+        <w:t>other</w:t>
+      </w:r>
+      <w:proofErr w:type="spellEnd"/>
+      <w:r>
+        <w:rPr>
+          <w:rFonts w:cs="Arial"/>
+          <w:szCs w:val="24"/>
+        </w:rPr>
+        <w:t xml:space="preserve"> </w:t>
+      </w:r>
+      <w:proofErr w:type="spellStart"/>
+      <w:r>
+        <w:rPr>
+          <w:rFonts w:cs="Arial"/>
+          <w:szCs w:val="24"/>
+        </w:rPr>
+        <w:t>related</w:t>
+      </w:r>
+      <w:proofErr w:type="spellEnd"/>
+      <w:r>
+        <w:rPr>
+          <w:rFonts w:cs="Arial"/>
+          <w:szCs w:val="24"/>
+        </w:rPr>
+        <w:t xml:space="preserve"> </w:t>
+      </w:r>
+      <w:proofErr w:type="spellStart"/>
+      <w:r>
+        <w:rPr>
+          <w:rFonts w:cs="Arial"/>
+          <w:szCs w:val="24"/>
+        </w:rPr>
+        <w:t>topics</w:t>
+      </w:r>
+      <w:proofErr w:type="spellEnd"/>
+      <w:r>
+        <w:rPr>
+          <w:rFonts w:cs="Arial"/>
+          <w:szCs w:val="24"/>
+        </w:rPr>
+        <w:t xml:space="preserve">. In </w:t>
+      </w:r>
+      <w:proofErr w:type="spellStart"/>
+      <w:r>
+        <w:rPr>
+          <w:rFonts w:cs="Arial"/>
+          <w:szCs w:val="24"/>
+        </w:rPr>
+        <w:t>this</w:t>
+      </w:r>
+      <w:proofErr w:type="spellEnd"/>
+      <w:r>
+        <w:rPr>
+          <w:rFonts w:cs="Arial"/>
+          <w:szCs w:val="24"/>
+        </w:rPr>
+        <w:t xml:space="preserve"> </w:t>
+      </w:r>
+      <w:proofErr w:type="spellStart"/>
+      <w:r>
+        <w:rPr>
+          <w:rFonts w:cs="Arial"/>
+          <w:szCs w:val="24"/>
+        </w:rPr>
+        <w:t>way</w:t>
+      </w:r>
+      <w:proofErr w:type="spellEnd"/>
+      <w:r>
+        <w:rPr>
+          <w:rFonts w:cs="Arial"/>
+          <w:szCs w:val="24"/>
+        </w:rPr>
+        <w:t xml:space="preserve">, </w:t>
+      </w:r>
+      <w:proofErr w:type="spellStart"/>
+      <w:r>
+        <w:rPr>
+          <w:rFonts w:cs="Arial"/>
+          <w:szCs w:val="24"/>
+        </w:rPr>
+        <w:t>the</w:t>
+      </w:r>
+      <w:proofErr w:type="spellEnd"/>
+      <w:r>
+        <w:rPr>
+          <w:rFonts w:cs="Arial"/>
+          <w:szCs w:val="24"/>
+        </w:rPr>
+        <w:t xml:space="preserve"> </w:t>
+      </w:r>
+      <w:proofErr w:type="spellStart"/>
+      <w:r>
+        <w:rPr>
+          <w:rFonts w:cs="Arial"/>
+          <w:szCs w:val="24"/>
+        </w:rPr>
+        <w:t>implementation</w:t>
+      </w:r>
+      <w:proofErr w:type="spellEnd"/>
+      <w:r>
+        <w:rPr>
+          <w:rFonts w:cs="Arial"/>
+          <w:szCs w:val="24"/>
+        </w:rPr>
+        <w:t xml:space="preserve"> </w:t>
+      </w:r>
+      <w:proofErr w:type="spellStart"/>
+      <w:r>
+        <w:rPr>
+          <w:rFonts w:cs="Arial"/>
+          <w:szCs w:val="24"/>
+        </w:rPr>
+        <w:t>of</w:t>
+      </w:r>
+      <w:proofErr w:type="spellEnd"/>
+      <w:r>
+        <w:rPr>
+          <w:rFonts w:cs="Arial"/>
+          <w:szCs w:val="24"/>
+        </w:rPr>
+        <w:t xml:space="preserve"> </w:t>
+      </w:r>
+      <w:proofErr w:type="spellStart"/>
+      <w:r>
+        <w:rPr>
+          <w:rFonts w:cs="Arial"/>
+          <w:szCs w:val="24"/>
+        </w:rPr>
+        <w:t>an</w:t>
+      </w:r>
+      <w:proofErr w:type="spellEnd"/>
+      <w:r>
+        <w:rPr>
+          <w:rFonts w:cs="Arial"/>
+          <w:szCs w:val="24"/>
+        </w:rPr>
+        <w:t xml:space="preserve"> </w:t>
+      </w:r>
+      <w:proofErr w:type="spellStart"/>
+      <w:r>
+        <w:rPr>
+          <w:rFonts w:cs="Arial"/>
+          <w:szCs w:val="24"/>
+        </w:rPr>
+        <w:t>application</w:t>
+      </w:r>
+      <w:proofErr w:type="spellEnd"/>
+      <w:r>
+        <w:rPr>
+          <w:rFonts w:cs="Arial"/>
+          <w:szCs w:val="24"/>
+        </w:rPr>
+        <w:t xml:space="preserve"> </w:t>
+      </w:r>
+      <w:proofErr w:type="spellStart"/>
+      <w:r>
+        <w:rPr>
+          <w:rFonts w:cs="Arial"/>
+          <w:szCs w:val="24"/>
+        </w:rPr>
+        <w:t>based</w:t>
+      </w:r>
+      <w:proofErr w:type="spellEnd"/>
+      <w:r>
+        <w:rPr>
+          <w:rFonts w:cs="Arial"/>
+          <w:szCs w:val="24"/>
+        </w:rPr>
+        <w:t xml:space="preserve"> </w:t>
+      </w:r>
+      <w:proofErr w:type="spellStart"/>
+      <w:r>
+        <w:rPr>
+          <w:rFonts w:cs="Arial"/>
+          <w:szCs w:val="24"/>
+        </w:rPr>
+        <w:t>on</w:t>
+      </w:r>
+      <w:proofErr w:type="spellEnd"/>
+      <w:r>
+        <w:rPr>
+          <w:rFonts w:cs="Arial"/>
+          <w:szCs w:val="24"/>
+        </w:rPr>
+        <w:t xml:space="preserve"> </w:t>
+      </w:r>
+      <w:proofErr w:type="spellStart"/>
+      <w:r>
+        <w:rPr>
+          <w:rFonts w:cs="Arial"/>
+          <w:szCs w:val="24"/>
+        </w:rPr>
+        <w:t>these</w:t>
+      </w:r>
+      <w:proofErr w:type="spellEnd"/>
+      <w:r>
+        <w:rPr>
+          <w:rFonts w:cs="Arial"/>
+          <w:szCs w:val="24"/>
+        </w:rPr>
+        <w:t xml:space="preserve"> </w:t>
+      </w:r>
+      <w:proofErr w:type="spellStart"/>
+      <w:r>
+        <w:rPr>
+          <w:rFonts w:cs="Arial"/>
+          <w:szCs w:val="24"/>
+        </w:rPr>
+        <w:t>fundamentals</w:t>
+      </w:r>
+      <w:proofErr w:type="spellEnd"/>
+      <w:r>
+        <w:rPr>
+          <w:rFonts w:cs="Arial"/>
+          <w:szCs w:val="24"/>
+        </w:rPr>
+        <w:t xml:space="preserve"> </w:t>
+      </w:r>
+      <w:proofErr w:type="spellStart"/>
+      <w:r>
+        <w:rPr>
+          <w:rFonts w:cs="Arial"/>
+          <w:szCs w:val="24"/>
+        </w:rPr>
+        <w:t>becomes</w:t>
+      </w:r>
+      <w:proofErr w:type="spellEnd"/>
+      <w:r>
+        <w:rPr>
+          <w:rFonts w:cs="Arial"/>
+          <w:szCs w:val="24"/>
+        </w:rPr>
+        <w:t xml:space="preserve"> </w:t>
+      </w:r>
+      <w:proofErr w:type="spellStart"/>
+      <w:r>
+        <w:rPr>
+          <w:rFonts w:cs="Arial"/>
+          <w:szCs w:val="24"/>
+        </w:rPr>
+        <w:t>an</w:t>
+      </w:r>
+      <w:proofErr w:type="spellEnd"/>
+      <w:r>
+        <w:rPr>
+          <w:rFonts w:cs="Arial"/>
+          <w:szCs w:val="24"/>
+        </w:rPr>
+        <w:t xml:space="preserve"> </w:t>
+      </w:r>
+      <w:proofErr w:type="spellStart"/>
+      <w:r>
+        <w:rPr>
+          <w:rFonts w:cs="Arial"/>
+          <w:szCs w:val="24"/>
+        </w:rPr>
+        <w:t>indisputably</w:t>
+      </w:r>
+      <w:proofErr w:type="spellEnd"/>
+      <w:r>
+        <w:rPr>
+          <w:rFonts w:cs="Arial"/>
+          <w:szCs w:val="24"/>
+        </w:rPr>
+        <w:t xml:space="preserve"> </w:t>
+      </w:r>
+      <w:proofErr w:type="spellStart"/>
+      <w:r>
+        <w:rPr>
+          <w:rFonts w:cs="Arial"/>
+          <w:szCs w:val="24"/>
+        </w:rPr>
+        <w:t>current</w:t>
+      </w:r>
+      <w:proofErr w:type="spellEnd"/>
+      <w:r>
+        <w:rPr>
+          <w:rFonts w:cs="Arial"/>
+          <w:szCs w:val="24"/>
+        </w:rPr>
+        <w:t xml:space="preserve"> </w:t>
+      </w:r>
+      <w:proofErr w:type="spellStart"/>
+      <w:r>
+        <w:rPr>
+          <w:rFonts w:cs="Arial"/>
+          <w:szCs w:val="24"/>
+        </w:rPr>
+        <w:t>topic</w:t>
+      </w:r>
+      <w:proofErr w:type="spellEnd"/>
+      <w:r>
+        <w:rPr>
+          <w:rFonts w:cs="Arial"/>
+          <w:szCs w:val="24"/>
+        </w:rPr>
+        <w:t xml:space="preserve"> </w:t>
+      </w:r>
+      <w:proofErr w:type="spellStart"/>
+      <w:r>
+        <w:rPr>
+          <w:rFonts w:cs="Arial"/>
+          <w:szCs w:val="24"/>
+        </w:rPr>
+        <w:t>and</w:t>
+      </w:r>
+      <w:proofErr w:type="spellEnd"/>
+      <w:r>
+        <w:rPr>
+          <w:rFonts w:cs="Arial"/>
+          <w:szCs w:val="24"/>
+        </w:rPr>
+        <w:t xml:space="preserve"> </w:t>
+      </w:r>
+      <w:proofErr w:type="spellStart"/>
+      <w:r>
+        <w:rPr>
+          <w:rFonts w:cs="Arial"/>
+          <w:szCs w:val="24"/>
+        </w:rPr>
+        <w:t>pertinent</w:t>
+      </w:r>
+      <w:proofErr w:type="spellEnd"/>
+      <w:r>
+        <w:rPr>
+          <w:rFonts w:cs="Arial"/>
+          <w:szCs w:val="24"/>
+        </w:rPr>
+        <w:t xml:space="preserve"> </w:t>
+      </w:r>
+      <w:proofErr w:type="spellStart"/>
+      <w:r>
+        <w:rPr>
+          <w:rFonts w:cs="Arial"/>
+          <w:szCs w:val="24"/>
+        </w:rPr>
+        <w:t>to</w:t>
+      </w:r>
+      <w:proofErr w:type="spellEnd"/>
+      <w:r>
+        <w:rPr>
+          <w:rFonts w:cs="Arial"/>
+          <w:szCs w:val="24"/>
+        </w:rPr>
+        <w:t xml:space="preserve"> Computer Science </w:t>
+      </w:r>
+      <w:proofErr w:type="spellStart"/>
+      <w:r>
+        <w:rPr>
+          <w:rFonts w:cs="Arial"/>
+          <w:szCs w:val="24"/>
+        </w:rPr>
+        <w:t>studies</w:t>
+      </w:r>
+      <w:proofErr w:type="spellEnd"/>
+      <w:r>
+        <w:rPr>
+          <w:rFonts w:cs="Arial"/>
+          <w:szCs w:val="24"/>
+        </w:rPr>
+        <w:t xml:space="preserve"> </w:t>
+      </w:r>
+      <w:proofErr w:type="spellStart"/>
+      <w:r>
+        <w:rPr>
+          <w:rFonts w:cs="Arial"/>
+          <w:szCs w:val="24"/>
+        </w:rPr>
+        <w:t>by</w:t>
+      </w:r>
+      <w:proofErr w:type="spellEnd"/>
+      <w:r>
+        <w:rPr>
+          <w:rFonts w:cs="Arial"/>
+          <w:szCs w:val="24"/>
+        </w:rPr>
+        <w:t xml:space="preserve"> </w:t>
+      </w:r>
+      <w:proofErr w:type="spellStart"/>
+      <w:r>
+        <w:rPr>
+          <w:rFonts w:cs="Arial"/>
+          <w:szCs w:val="24"/>
+        </w:rPr>
+        <w:t>addressing</w:t>
+      </w:r>
+      <w:proofErr w:type="spellEnd"/>
+      <w:r>
+        <w:rPr>
+          <w:rFonts w:cs="Arial"/>
+          <w:szCs w:val="24"/>
+        </w:rPr>
+        <w:t xml:space="preserve"> </w:t>
+      </w:r>
+      <w:proofErr w:type="spellStart"/>
+      <w:r>
+        <w:rPr>
+          <w:rFonts w:cs="Arial"/>
+          <w:szCs w:val="24"/>
+        </w:rPr>
+        <w:t>not</w:t>
+      </w:r>
+      <w:proofErr w:type="spellEnd"/>
+      <w:r>
+        <w:rPr>
+          <w:rFonts w:cs="Arial"/>
+          <w:szCs w:val="24"/>
+        </w:rPr>
+        <w:t xml:space="preserve"> </w:t>
+      </w:r>
+      <w:proofErr w:type="spellStart"/>
+      <w:r>
+        <w:rPr>
+          <w:rFonts w:cs="Arial"/>
+          <w:szCs w:val="24"/>
+        </w:rPr>
+        <w:t>only</w:t>
+      </w:r>
+      <w:proofErr w:type="spellEnd"/>
+      <w:r>
+        <w:rPr>
+          <w:rFonts w:cs="Arial"/>
+          <w:szCs w:val="24"/>
+        </w:rPr>
+        <w:t xml:space="preserve"> </w:t>
+      </w:r>
+      <w:proofErr w:type="spellStart"/>
+      <w:r>
+        <w:rPr>
+          <w:rFonts w:cs="Arial"/>
+          <w:szCs w:val="24"/>
+        </w:rPr>
+        <w:t>the</w:t>
+      </w:r>
+      <w:proofErr w:type="spellEnd"/>
+      <w:r>
+        <w:rPr>
+          <w:rFonts w:cs="Arial"/>
+          <w:szCs w:val="24"/>
+        </w:rPr>
+        <w:t xml:space="preserve"> </w:t>
+      </w:r>
+      <w:proofErr w:type="spellStart"/>
+      <w:r>
+        <w:rPr>
+          <w:rFonts w:cs="Arial"/>
+          <w:szCs w:val="24"/>
+        </w:rPr>
+        <w:t>concepts</w:t>
+      </w:r>
+      <w:proofErr w:type="spellEnd"/>
+      <w:r>
+        <w:rPr>
+          <w:rFonts w:cs="Arial"/>
+          <w:szCs w:val="24"/>
+        </w:rPr>
+        <w:t xml:space="preserve"> </w:t>
+      </w:r>
+      <w:proofErr w:type="spellStart"/>
+      <w:r>
+        <w:rPr>
+          <w:rFonts w:cs="Arial"/>
+          <w:szCs w:val="24"/>
+        </w:rPr>
+        <w:t>of</w:t>
+      </w:r>
+      <w:proofErr w:type="spellEnd"/>
+      <w:r>
+        <w:rPr>
+          <w:rFonts w:cs="Arial"/>
+          <w:szCs w:val="24"/>
+        </w:rPr>
+        <w:t xml:space="preserve"> networks, </w:t>
+      </w:r>
+      <w:proofErr w:type="spellStart"/>
+      <w:r>
+        <w:rPr>
+          <w:rFonts w:cs="Arial"/>
+          <w:szCs w:val="24"/>
+        </w:rPr>
+        <w:t>but</w:t>
+      </w:r>
+      <w:proofErr w:type="spellEnd"/>
+      <w:r>
+        <w:rPr>
+          <w:rFonts w:cs="Arial"/>
+          <w:szCs w:val="24"/>
+        </w:rPr>
+        <w:t xml:space="preserve"> </w:t>
+      </w:r>
+      <w:proofErr w:type="spellStart"/>
+      <w:r>
+        <w:rPr>
+          <w:rFonts w:cs="Arial"/>
+          <w:szCs w:val="24"/>
+        </w:rPr>
+        <w:t>also</w:t>
+      </w:r>
+      <w:proofErr w:type="spellEnd"/>
+      <w:r>
+        <w:rPr>
+          <w:rFonts w:cs="Arial"/>
+          <w:szCs w:val="24"/>
+        </w:rPr>
+        <w:t xml:space="preserve"> </w:t>
+      </w:r>
+      <w:proofErr w:type="spellStart"/>
+      <w:r>
+        <w:rPr>
+          <w:rFonts w:cs="Arial"/>
+          <w:szCs w:val="24"/>
+        </w:rPr>
+        <w:t>the</w:t>
+      </w:r>
+      <w:proofErr w:type="spellEnd"/>
+      <w:r>
+        <w:rPr>
+          <w:rFonts w:cs="Arial"/>
+          <w:szCs w:val="24"/>
+        </w:rPr>
+        <w:t xml:space="preserve"> </w:t>
+      </w:r>
+      <w:proofErr w:type="spellStart"/>
+      <w:r>
+        <w:rPr>
+          <w:rFonts w:cs="Arial"/>
+          <w:szCs w:val="24"/>
+        </w:rPr>
+        <w:t>knowledge</w:t>
+      </w:r>
+      <w:proofErr w:type="spellEnd"/>
+      <w:r>
+        <w:rPr>
+          <w:rFonts w:cs="Arial"/>
+          <w:szCs w:val="24"/>
+        </w:rPr>
+        <w:t xml:space="preserve"> </w:t>
+      </w:r>
+      <w:proofErr w:type="spellStart"/>
+      <w:r>
+        <w:rPr>
+          <w:rFonts w:cs="Arial"/>
+          <w:szCs w:val="24"/>
+        </w:rPr>
+        <w:t>of</w:t>
+      </w:r>
+      <w:proofErr w:type="spellEnd"/>
+      <w:r>
+        <w:rPr>
+          <w:rFonts w:cs="Arial"/>
+          <w:szCs w:val="24"/>
+        </w:rPr>
+        <w:t xml:space="preserve"> </w:t>
+      </w:r>
+      <w:proofErr w:type="spellStart"/>
+      <w:r>
+        <w:rPr>
+          <w:rFonts w:cs="Arial"/>
+          <w:szCs w:val="24"/>
+        </w:rPr>
+        <w:t>logic</w:t>
+      </w:r>
+      <w:proofErr w:type="spellEnd"/>
+      <w:r>
+        <w:rPr>
+          <w:rFonts w:cs="Arial"/>
+          <w:szCs w:val="24"/>
+        </w:rPr>
+        <w:t xml:space="preserve">, </w:t>
+      </w:r>
+      <w:proofErr w:type="spellStart"/>
+      <w:r>
+        <w:rPr>
+          <w:rFonts w:cs="Arial"/>
+          <w:szCs w:val="24"/>
+        </w:rPr>
+        <w:t>programming</w:t>
+      </w:r>
+      <w:proofErr w:type="spellEnd"/>
+      <w:r>
+        <w:rPr>
+          <w:rFonts w:cs="Arial"/>
+          <w:szCs w:val="24"/>
+        </w:rPr>
+        <w:t xml:space="preserve"> </w:t>
+      </w:r>
+      <w:proofErr w:type="spellStart"/>
+      <w:r>
+        <w:rPr>
+          <w:rFonts w:cs="Arial"/>
+          <w:szCs w:val="24"/>
+        </w:rPr>
+        <w:t>and</w:t>
+      </w:r>
+      <w:proofErr w:type="spellEnd"/>
+      <w:r>
+        <w:rPr>
+          <w:rFonts w:cs="Arial"/>
+          <w:szCs w:val="24"/>
+        </w:rPr>
+        <w:t xml:space="preserve"> a </w:t>
+      </w:r>
+      <w:proofErr w:type="spellStart"/>
+      <w:r>
+        <w:rPr>
+          <w:rFonts w:cs="Arial"/>
+          <w:szCs w:val="24"/>
+        </w:rPr>
+        <w:t>wide</w:t>
+      </w:r>
+      <w:proofErr w:type="spellEnd"/>
+      <w:r>
+        <w:rPr>
+          <w:rFonts w:cs="Arial"/>
+          <w:szCs w:val="24"/>
+        </w:rPr>
+        <w:t xml:space="preserve"> range </w:t>
+      </w:r>
+      <w:proofErr w:type="spellStart"/>
+      <w:r>
+        <w:rPr>
+          <w:rFonts w:cs="Arial"/>
+          <w:szCs w:val="24"/>
+        </w:rPr>
+        <w:t>of</w:t>
+      </w:r>
+      <w:proofErr w:type="spellEnd"/>
+      <w:r>
+        <w:rPr>
+          <w:rFonts w:cs="Arial"/>
+          <w:szCs w:val="24"/>
+        </w:rPr>
+        <w:t xml:space="preserve"> </w:t>
+      </w:r>
+      <w:proofErr w:type="spellStart"/>
+      <w:r>
+        <w:rPr>
+          <w:rFonts w:cs="Arial"/>
+          <w:szCs w:val="24"/>
+        </w:rPr>
+        <w:t>areas</w:t>
+      </w:r>
+      <w:proofErr w:type="spellEnd"/>
+      <w:r>
+        <w:rPr>
+          <w:rFonts w:cs="Arial"/>
+          <w:szCs w:val="24"/>
+        </w:rPr>
+        <w:t xml:space="preserve"> </w:t>
+      </w:r>
+      <w:proofErr w:type="spellStart"/>
+      <w:r>
+        <w:rPr>
+          <w:rFonts w:cs="Arial"/>
+          <w:szCs w:val="24"/>
+        </w:rPr>
+        <w:t>Of</w:t>
+      </w:r>
+      <w:proofErr w:type="spellEnd"/>
+      <w:r>
+        <w:rPr>
+          <w:rFonts w:cs="Arial"/>
+          <w:szCs w:val="24"/>
+        </w:rPr>
+        <w:t xml:space="preserve"> </w:t>
+      </w:r>
+      <w:proofErr w:type="spellStart"/>
+      <w:r>
+        <w:rPr>
+          <w:rFonts w:cs="Arial"/>
+          <w:szCs w:val="24"/>
+        </w:rPr>
+        <w:t>computing</w:t>
+      </w:r>
+      <w:proofErr w:type="spellEnd"/>
+      <w:r>
+        <w:rPr>
+          <w:rFonts w:cs="Arial"/>
+          <w:szCs w:val="24"/>
+        </w:rPr>
+        <w:t>.</w:t>
+      </w:r>
+      <w:r>
+        <w:rPr>
+          <w:rFonts w:cs="Arial"/>
+          <w:szCs w:val="24"/>
+        </w:rPr>
+        <w:t xml:space="preserve"> </w:t>
+      </w:r>
+      <w:proofErr w:type="spellStart"/>
+      <w:r>
+        <w:rPr>
+          <w:rFonts w:cs="Arial"/>
+          <w:szCs w:val="24"/>
+        </w:rPr>
+        <w:t>Further</w:t>
+      </w:r>
+      <w:proofErr w:type="spellEnd"/>
+      <w:r>
+        <w:rPr>
+          <w:rFonts w:cs="Arial"/>
+          <w:szCs w:val="24"/>
+        </w:rPr>
+        <w:t xml:space="preserve">, </w:t>
+      </w:r>
+      <w:proofErr w:type="spellStart"/>
+      <w:r>
+        <w:rPr>
+          <w:rFonts w:cs="Arial"/>
+          <w:szCs w:val="24"/>
+        </w:rPr>
+        <w:t>the</w:t>
+      </w:r>
+      <w:proofErr w:type="spellEnd"/>
+      <w:r>
+        <w:rPr>
+          <w:rFonts w:cs="Arial"/>
+          <w:szCs w:val="24"/>
+        </w:rPr>
+        <w:t xml:space="preserve"> </w:t>
+      </w:r>
+      <w:proofErr w:type="spellStart"/>
+      <w:r>
+        <w:rPr>
+          <w:rFonts w:cs="Arial"/>
+          <w:szCs w:val="24"/>
+        </w:rPr>
+        <w:t>work</w:t>
+      </w:r>
+      <w:proofErr w:type="spellEnd"/>
+      <w:r>
+        <w:rPr>
+          <w:rFonts w:cs="Arial"/>
+          <w:szCs w:val="24"/>
+        </w:rPr>
+        <w:t xml:space="preserve"> </w:t>
+      </w:r>
+      <w:proofErr w:type="spellStart"/>
+      <w:r>
+        <w:rPr>
+          <w:rFonts w:cs="Arial"/>
+          <w:szCs w:val="24"/>
+        </w:rPr>
+        <w:t>aims</w:t>
+      </w:r>
+      <w:proofErr w:type="spellEnd"/>
+      <w:r>
+        <w:rPr>
+          <w:rFonts w:cs="Arial"/>
+          <w:szCs w:val="24"/>
+        </w:rPr>
+        <w:t xml:space="preserve"> </w:t>
+      </w:r>
+      <w:proofErr w:type="spellStart"/>
+      <w:r>
+        <w:rPr>
+          <w:rFonts w:cs="Arial"/>
+          <w:szCs w:val="24"/>
+        </w:rPr>
+        <w:t>enrich</w:t>
+      </w:r>
+      <w:proofErr w:type="spellEnd"/>
+      <w:r>
+        <w:rPr>
+          <w:rFonts w:cs="Arial"/>
+          <w:szCs w:val="24"/>
+        </w:rPr>
+        <w:t xml:space="preserve"> </w:t>
+      </w:r>
+      <w:proofErr w:type="spellStart"/>
+      <w:r>
+        <w:rPr>
+          <w:rFonts w:cs="Arial"/>
+          <w:szCs w:val="24"/>
+        </w:rPr>
+        <w:t>the</w:t>
+      </w:r>
+      <w:proofErr w:type="spellEnd"/>
+      <w:r>
+        <w:rPr>
+          <w:rFonts w:cs="Arial"/>
+          <w:szCs w:val="24"/>
+        </w:rPr>
+        <w:t xml:space="preserve"> </w:t>
+      </w:r>
+      <w:proofErr w:type="spellStart"/>
+      <w:r>
+        <w:rPr>
+          <w:rFonts w:cs="Arial"/>
+          <w:szCs w:val="24"/>
+        </w:rPr>
+        <w:t>computing</w:t>
+      </w:r>
+      <w:proofErr w:type="spellEnd"/>
+      <w:r>
+        <w:rPr>
+          <w:rFonts w:cs="Arial"/>
+          <w:szCs w:val="24"/>
+        </w:rPr>
+        <w:t xml:space="preserve"> </w:t>
+      </w:r>
+      <w:proofErr w:type="spellStart"/>
+      <w:r>
+        <w:rPr>
+          <w:rFonts w:cs="Arial"/>
+          <w:szCs w:val="24"/>
+        </w:rPr>
+        <w:t>community</w:t>
+      </w:r>
+      <w:proofErr w:type="spellEnd"/>
+      <w:r>
+        <w:rPr>
+          <w:rFonts w:cs="Arial"/>
+          <w:szCs w:val="24"/>
+        </w:rPr>
+        <w:t xml:space="preserve"> </w:t>
+      </w:r>
+      <w:proofErr w:type="spellStart"/>
+      <w:r>
+        <w:rPr>
+          <w:rFonts w:cs="Arial"/>
+          <w:szCs w:val="24"/>
+        </w:rPr>
+        <w:t>knowledge</w:t>
+      </w:r>
+      <w:proofErr w:type="spellEnd"/>
+      <w:r>
+        <w:rPr>
+          <w:rFonts w:cs="Arial"/>
+          <w:szCs w:val="24"/>
+        </w:rPr>
+        <w:t xml:space="preserve">, </w:t>
+      </w:r>
+      <w:proofErr w:type="spellStart"/>
+      <w:r>
+        <w:rPr>
+          <w:rFonts w:cs="Arial"/>
+          <w:szCs w:val="24"/>
+        </w:rPr>
+        <w:t>the</w:t>
+      </w:r>
+      <w:proofErr w:type="spellEnd"/>
+      <w:r>
+        <w:rPr>
+          <w:rFonts w:cs="Arial"/>
+          <w:szCs w:val="24"/>
+        </w:rPr>
+        <w:t xml:space="preserve"> </w:t>
+      </w:r>
+      <w:proofErr w:type="spellStart"/>
+      <w:r>
+        <w:rPr>
+          <w:rFonts w:cs="Arial"/>
+          <w:szCs w:val="24"/>
+        </w:rPr>
+        <w:t>authors</w:t>
+      </w:r>
+      <w:proofErr w:type="spellEnd"/>
+      <w:r>
+        <w:rPr>
+          <w:rFonts w:cs="Arial"/>
+          <w:szCs w:val="24"/>
+        </w:rPr>
+        <w:t xml:space="preserve"> </w:t>
+      </w:r>
+      <w:proofErr w:type="spellStart"/>
+      <w:r>
+        <w:rPr>
+          <w:rFonts w:cs="Arial"/>
+          <w:szCs w:val="24"/>
+        </w:rPr>
+        <w:t>of</w:t>
+      </w:r>
+      <w:proofErr w:type="spellEnd"/>
+      <w:r>
+        <w:rPr>
+          <w:rFonts w:cs="Arial"/>
+          <w:szCs w:val="24"/>
+        </w:rPr>
+        <w:t xml:space="preserve"> </w:t>
+      </w:r>
+      <w:proofErr w:type="spellStart"/>
+      <w:r>
+        <w:rPr>
+          <w:rFonts w:cs="Arial"/>
+          <w:szCs w:val="24"/>
+        </w:rPr>
+        <w:t>the</w:t>
+      </w:r>
+      <w:proofErr w:type="spellEnd"/>
+      <w:r>
+        <w:rPr>
+          <w:rFonts w:cs="Arial"/>
+          <w:szCs w:val="24"/>
+        </w:rPr>
+        <w:t xml:space="preserve"> </w:t>
+      </w:r>
+      <w:proofErr w:type="spellStart"/>
+      <w:r>
+        <w:rPr>
+          <w:rFonts w:cs="Arial"/>
+          <w:szCs w:val="24"/>
+        </w:rPr>
+        <w:t>work</w:t>
+      </w:r>
+      <w:proofErr w:type="spellEnd"/>
+      <w:r>
+        <w:rPr>
+          <w:rFonts w:cs="Arial"/>
+          <w:szCs w:val="24"/>
+        </w:rPr>
+        <w:t xml:space="preserve"> </w:t>
+      </w:r>
+      <w:proofErr w:type="spellStart"/>
+      <w:r>
+        <w:rPr>
+          <w:rFonts w:cs="Arial"/>
+          <w:szCs w:val="24"/>
+        </w:rPr>
+        <w:t>and</w:t>
+      </w:r>
+      <w:proofErr w:type="spellEnd"/>
+      <w:r>
+        <w:rPr>
+          <w:rFonts w:cs="Arial"/>
+          <w:szCs w:val="24"/>
+        </w:rPr>
+        <w:t xml:space="preserve"> </w:t>
+      </w:r>
+      <w:proofErr w:type="spellStart"/>
+      <w:r>
+        <w:rPr>
+          <w:rFonts w:cs="Arial"/>
+          <w:szCs w:val="24"/>
+        </w:rPr>
+        <w:t>the</w:t>
+      </w:r>
+      <w:proofErr w:type="spellEnd"/>
+      <w:r>
+        <w:rPr>
+          <w:rFonts w:cs="Arial"/>
+          <w:szCs w:val="24"/>
+        </w:rPr>
+        <w:t xml:space="preserve"> </w:t>
+      </w:r>
+      <w:proofErr w:type="spellStart"/>
+      <w:r>
+        <w:rPr>
+          <w:rFonts w:cs="Arial"/>
+          <w:szCs w:val="24"/>
+        </w:rPr>
+        <w:t>Computing</w:t>
+      </w:r>
+      <w:proofErr w:type="spellEnd"/>
+      <w:r>
+        <w:rPr>
+          <w:rFonts w:cs="Arial"/>
+          <w:szCs w:val="24"/>
+        </w:rPr>
+        <w:t xml:space="preserve"> Science as a </w:t>
+      </w:r>
+      <w:proofErr w:type="spellStart"/>
+      <w:r>
+        <w:rPr>
+          <w:rFonts w:cs="Arial"/>
+          <w:szCs w:val="24"/>
+        </w:rPr>
+        <w:t>whole</w:t>
+      </w:r>
+      <w:proofErr w:type="spellEnd"/>
+      <w:r>
+        <w:rPr>
+          <w:rFonts w:cs="Arial"/>
+          <w:szCs w:val="24"/>
+        </w:rPr>
+        <w:t>.</w:t>
       </w:r>
     </w:p>
     <w:p>
@@ -3095,11 +4508,188 @@
     </w:p>
     <w:p>
       <w:pPr>
-        <w:spacing w:after="0" w:line="360" w:lineRule="auto"/>
+        <w:pStyle w:val="ndicedeilustraes"/>
+        <w:tabs>
+          <w:tab w:val="right" w:leader="dot" w:pos="9061"/>
+        </w:tabs>
+        <w:rPr>
+          <w:rFonts w:ascii="Arial" w:eastAsiaTheme="minorEastAsia" w:hAnsi="Arial" w:cs="Arial"/>
+          <w:color w:val="auto"/>
+          <w:sz w:val="22"/>
+          <w:szCs w:val="22"/>
+        </w:rPr>
+      </w:pPr>
+      <w:r>
+        <w:rPr>
+          <w:rFonts w:ascii="Arial" w:hAnsi="Arial" w:cs="Arial"/>
+        </w:rPr>
+        <w:fldChar w:fldCharType="begin"/>
+      </w:r>
+      <w:r>
+        <w:rPr>
+          <w:rFonts w:ascii="Arial" w:hAnsi="Arial" w:cs="Arial"/>
+        </w:rPr>
+        <w:instrText xml:space="preserve"> TOC \h \z \c "Figura" </w:instrText>
+      </w:r>
+      <w:r>
+        <w:rPr>
+          <w:rFonts w:ascii="Arial" w:hAnsi="Arial" w:cs="Arial"/>
+        </w:rPr>
+        <w:fldChar w:fldCharType="separate"/>
+      </w:r>
+      <w:hyperlink w:anchor="_Toc480212810" w:history="1">
+        <w:r>
+          <w:rPr>
+            <w:rStyle w:val="Hyperlink"/>
+            <w:rFonts w:ascii="Arial" w:hAnsi="Arial" w:cs="Arial"/>
+            <w:lang w:bidi="en-US"/>
+          </w:rPr>
+          <w:t>Figura 1 - Diferença entre AWT, Swing e JavaFx</w:t>
+        </w:r>
+        <w:r>
+          <w:rPr>
+            <w:rFonts w:ascii="Arial" w:hAnsi="Arial" w:cs="Arial"/>
+            <w:webHidden/>
+          </w:rPr>
+          <w:tab/>
+        </w:r>
+        <w:r>
+          <w:rPr>
+            <w:rFonts w:ascii="Arial" w:hAnsi="Arial" w:cs="Arial"/>
+            <w:webHidden/>
+          </w:rPr>
+          <w:fldChar w:fldCharType="begin"/>
+        </w:r>
+        <w:r>
+          <w:rPr>
+            <w:rFonts w:ascii="Arial" w:hAnsi="Arial" w:cs="Arial"/>
+            <w:webHidden/>
+          </w:rPr>
+          <w:instrText xml:space="preserve"> PAGEREF _Toc480212810 \h </w:instrText>
+        </w:r>
+        <w:r>
+          <w:rPr>
+            <w:rFonts w:ascii="Arial" w:hAnsi="Arial" w:cs="Arial"/>
+            <w:webHidden/>
+          </w:rPr>
+        </w:r>
+        <w:r>
+          <w:rPr>
+            <w:rFonts w:ascii="Arial" w:hAnsi="Arial" w:cs="Arial"/>
+            <w:webHidden/>
+          </w:rPr>
+          <w:fldChar w:fldCharType="separate"/>
+        </w:r>
+        <w:r>
+          <w:rPr>
+            <w:rFonts w:ascii="Arial" w:hAnsi="Arial" w:cs="Arial"/>
+            <w:webHidden/>
+          </w:rPr>
+          <w:t>18</w:t>
+        </w:r>
+        <w:r>
+          <w:rPr>
+            <w:rFonts w:ascii="Arial" w:hAnsi="Arial" w:cs="Arial"/>
+            <w:webHidden/>
+          </w:rPr>
+          <w:fldChar w:fldCharType="end"/>
+        </w:r>
+      </w:hyperlink>
+    </w:p>
+    <w:p>
+      <w:pPr>
+        <w:pStyle w:val="ndicedeilustraes"/>
+        <w:tabs>
+          <w:tab w:val="right" w:leader="dot" w:pos="9061"/>
+        </w:tabs>
+        <w:rPr>
+          <w:rFonts w:ascii="Arial" w:eastAsiaTheme="minorEastAsia" w:hAnsi="Arial" w:cs="Arial"/>
+          <w:color w:val="auto"/>
+          <w:sz w:val="22"/>
+          <w:szCs w:val="22"/>
+        </w:rPr>
+      </w:pPr>
+      <w:hyperlink w:anchor="_Toc480212811" w:history="1">
+        <w:r>
+          <w:rPr>
+            <w:rStyle w:val="Hyperlink"/>
+            <w:rFonts w:ascii="Arial" w:hAnsi="Arial" w:cs="Arial"/>
+            <w:lang w:bidi="en-US"/>
+          </w:rPr>
+          <w:t>Figura 2 - Gluon SceneBuilder</w:t>
+        </w:r>
+        <w:r>
+          <w:rPr>
+            <w:rFonts w:ascii="Arial" w:hAnsi="Arial" w:cs="Arial"/>
+            <w:webHidden/>
+          </w:rPr>
+          <w:tab/>
+        </w:r>
+        <w:r>
+          <w:rPr>
+            <w:rFonts w:ascii="Arial" w:hAnsi="Arial" w:cs="Arial"/>
+            <w:webHidden/>
+          </w:rPr>
+          <w:fldChar w:fldCharType="begin"/>
+        </w:r>
+        <w:r>
+          <w:rPr>
+            <w:rFonts w:ascii="Arial" w:hAnsi="Arial" w:cs="Arial"/>
+            <w:webHidden/>
+          </w:rPr>
+          <w:instrText xml:space="preserve"> PAGEREF _Toc480212811 \h </w:instrText>
+        </w:r>
+        <w:r>
+          <w:rPr>
+            <w:rFonts w:ascii="Arial" w:hAnsi="Arial" w:cs="Arial"/>
+            <w:webHidden/>
+          </w:rPr>
+        </w:r>
+        <w:r>
+          <w:rPr>
+            <w:rFonts w:ascii="Arial" w:hAnsi="Arial" w:cs="Arial"/>
+            <w:webHidden/>
+          </w:rPr>
+          <w:fldChar w:fldCharType="separate"/>
+        </w:r>
+        <w:r>
+          <w:rPr>
+            <w:rFonts w:ascii="Arial" w:hAnsi="Arial" w:cs="Arial"/>
+            <w:webHidden/>
+          </w:rPr>
+          <w:t>19</w:t>
+        </w:r>
+        <w:r>
+          <w:rPr>
+            <w:rFonts w:ascii="Arial" w:hAnsi="Arial" w:cs="Arial"/>
+            <w:webHidden/>
+          </w:rPr>
+          <w:fldChar w:fldCharType="end"/>
+        </w:r>
+      </w:hyperlink>
+    </w:p>
+    <w:p>
+      <w:pPr>
         <w:rPr>
           <w:lang w:eastAsia="pt-BR" w:bidi="ar-SA"/>
         </w:rPr>
       </w:pPr>
+      <w:r>
+        <w:rPr>
+          <w:rFonts w:cs="Arial"/>
+        </w:rPr>
+        <w:fldChar w:fldCharType="end"/>
+      </w:r>
+    </w:p>
+    <w:p>
+      <w:pPr>
+        <w:spacing w:after="0" w:line="360" w:lineRule="auto"/>
+        <w:rPr>
+          <w:lang w:eastAsia="pt-BR" w:bidi="ar-SA"/>
+        </w:rPr>
+      </w:pPr>
+      <w:bookmarkStart w:id="0" w:name="_GoBack"/>
+      <w:bookmarkEnd w:id="0"/>
     </w:p>
     <w:p>
       <w:pPr>
@@ -5420,10 +7010,10 @@
       <w:pPr>
         <w:pStyle w:val="Ttulo1"/>
       </w:pPr>
-      <w:bookmarkStart w:id="0" w:name="_Toc480111021"/>
-      <w:bookmarkStart w:id="1" w:name="_Toc53928594"/>
-      <w:bookmarkStart w:id="2" w:name="_Toc246420486"/>
-      <w:bookmarkStart w:id="3" w:name="_Toc458681088"/>
+      <w:bookmarkStart w:id="1" w:name="_Toc480111021"/>
+      <w:bookmarkStart w:id="2" w:name="_Toc53928594"/>
+      <w:bookmarkStart w:id="3" w:name="_Toc246420486"/>
+      <w:bookmarkStart w:id="4" w:name="_Toc458681088"/>
       <w:r>
         <w:lastRenderedPageBreak/>
         <w:t>1 OBJETIVO</w:t>
@@ -5434,7 +7024,7 @@
       <w:r>
         <w:t xml:space="preserve"> DO TRABALHO</w:t>
       </w:r>
-      <w:bookmarkEnd w:id="0"/>
+      <w:bookmarkEnd w:id="1"/>
     </w:p>
     <w:p>
       <w:pPr>
@@ -5630,7 +7220,7 @@
       <w:pPr>
         <w:pStyle w:val="Ttulo1"/>
       </w:pPr>
-      <w:bookmarkStart w:id="4" w:name="_Toc480111022"/>
+      <w:bookmarkStart w:id="5" w:name="_Toc480111022"/>
       <w:r>
         <w:lastRenderedPageBreak/>
         <w:t>2</w:t>
@@ -5638,10 +7228,10 @@
       <w:r>
         <w:t xml:space="preserve"> INTRODUÇÃO</w:t>
       </w:r>
-      <w:bookmarkEnd w:id="1"/>
       <w:bookmarkEnd w:id="2"/>
       <w:bookmarkEnd w:id="3"/>
       <w:bookmarkEnd w:id="4"/>
+      <w:bookmarkEnd w:id="5"/>
     </w:p>
     <w:p>
       <w:pPr>
@@ -5802,7 +7392,23 @@
           <w:rFonts w:cs="Arial"/>
           <w:szCs w:val="24"/>
         </w:rPr>
-        <w:t>perduram até os dias de hoje, mas foram melhorados e adaptados para atender diversos tipos de utilizadores. Diversos tipos de redes foram criadas a partir destes padrões na atualidade é possível encontrar redes locais, regionais e a grande rede mundial de computadores.</w:t>
+        <w:t xml:space="preserve">perduram até os dias de hoje, mas foram melhorados e adaptados para atender diversos tipos de utilizadores. Diversos tipos de redes foram </w:t>
+      </w:r>
+      <w:proofErr w:type="gramStart"/>
+      <w:r>
+        <w:rPr>
+          <w:rFonts w:cs="Arial"/>
+          <w:szCs w:val="24"/>
+        </w:rPr>
+        <w:t>criadas</w:t>
+      </w:r>
+      <w:proofErr w:type="gramEnd"/>
+      <w:r>
+        <w:rPr>
+          <w:rFonts w:cs="Arial"/>
+          <w:szCs w:val="24"/>
+        </w:rPr>
+        <w:t xml:space="preserve"> a partir destes padrões na atualidade é possível encontrar redes locais, regionais e a grande rede mundial de computadores.</w:t>
       </w:r>
     </w:p>
     <w:p>
@@ -5828,12 +7434,21 @@
         </w:rPr>
         <w:t xml:space="preserve">Segundo (TANENBAUM, 2011), </w:t>
       </w:r>
-      <w:r>
-        <w:rPr>
-          <w:rFonts w:cs="Arial"/>
-          <w:szCs w:val="24"/>
-        </w:rPr>
-        <w:t>as redes de computadores tem diversas aplicações e tipos de utilizadores. Para cada fim, a uma estrutura de rede específica. A aplicação comercial por exemplo visa compartilhar recursos e acima disso informaç</w:t>
+      <w:proofErr w:type="gramStart"/>
+      <w:r>
+        <w:rPr>
+          <w:rFonts w:cs="Arial"/>
+          <w:szCs w:val="24"/>
+        </w:rPr>
+        <w:t>as redes de computadores tem</w:t>
+      </w:r>
+      <w:proofErr w:type="gramEnd"/>
+      <w:r>
+        <w:rPr>
+          <w:rFonts w:cs="Arial"/>
+          <w:szCs w:val="24"/>
+        </w:rPr>
+        <w:t xml:space="preserve"> diversas aplicações e tipos de utilizadores. Para cada fim, a uma estrutura de rede específica. A aplicação comercial por exemplo visa compartilhar recursos e acima disso informaç</w:t>
       </w:r>
       <w:r>
         <w:rPr>
@@ -5976,16 +7591,32 @@
           <w:rFonts w:cs="Arial"/>
           <w:szCs w:val="24"/>
         </w:rPr>
-        <w:t xml:space="preserve"> dados. O presente trabalho visa a utilização de uma rede local com troca de dados através de um chat, e por isso tem-se como questão norteadora da obra: “Como desenvolver uma aplicação de comunicação de dados em rede através do protocolo de comunicação TCP/IP?”.</w:t>
+        <w:t xml:space="preserve"> dados. O presente trabalho visa a utilização de uma rede local com troca de dados através de um chat, e por isso tem-se como questão norteadora da obra: “Como desenvolver uma aplicação de comunicação de dados em rede através do protocolo de comunicação TCP/</w:t>
+      </w:r>
+      <w:proofErr w:type="gramStart"/>
+      <w:r>
+        <w:rPr>
+          <w:rFonts w:cs="Arial"/>
+          <w:szCs w:val="24"/>
+        </w:rPr>
+        <w:t>IP?”</w:t>
+      </w:r>
+      <w:proofErr w:type="gramEnd"/>
+      <w:r>
+        <w:rPr>
+          <w:rFonts w:cs="Arial"/>
+          <w:szCs w:val="24"/>
+        </w:rPr>
+        <w:t>.</w:t>
       </w:r>
     </w:p>
     <w:p>
       <w:pPr>
         <w:pStyle w:val="Ttulo1"/>
       </w:pPr>
-      <w:bookmarkStart w:id="5" w:name="_Toc458673514"/>
-      <w:bookmarkStart w:id="6" w:name="_Toc458681089"/>
-      <w:bookmarkStart w:id="7" w:name="_Toc480111023"/>
+      <w:bookmarkStart w:id="6" w:name="_Toc458673514"/>
+      <w:bookmarkStart w:id="7" w:name="_Toc458681089"/>
+      <w:bookmarkStart w:id="8" w:name="_Toc480111023"/>
       <w:r>
         <w:lastRenderedPageBreak/>
         <w:t>3</w:t>
@@ -5993,12 +7624,12 @@
       <w:r>
         <w:t xml:space="preserve"> </w:t>
       </w:r>
-      <w:bookmarkEnd w:id="5"/>
       <w:bookmarkEnd w:id="6"/>
+      <w:bookmarkEnd w:id="7"/>
       <w:r>
         <w:t>Fundamentos da comunicação de dados em rede (conceitos básicos)</w:t>
       </w:r>
-      <w:bookmarkEnd w:id="7"/>
+      <w:bookmarkEnd w:id="8"/>
       <w:r>
         <w:t xml:space="preserve"> </w:t>
       </w:r>
@@ -6012,11 +7643,11 @@
       <w:pPr>
         <w:pStyle w:val="Ttulo2"/>
       </w:pPr>
-      <w:bookmarkStart w:id="8" w:name="_Toc480111024"/>
+      <w:bookmarkStart w:id="9" w:name="_Toc480111024"/>
       <w:r>
         <w:t>3.1 Aplicações de redes de computadores</w:t>
       </w:r>
-      <w:bookmarkEnd w:id="8"/>
+      <w:bookmarkEnd w:id="9"/>
     </w:p>
     <w:p>
       <w:pPr>
@@ -6054,11 +7685,11 @@
       <w:pPr>
         <w:pStyle w:val="Ttulo3"/>
       </w:pPr>
-      <w:bookmarkStart w:id="9" w:name="_Toc480111025"/>
+      <w:bookmarkStart w:id="10" w:name="_Toc480111025"/>
       <w:r>
         <w:t>3.1.1 Aplicações comerciais</w:t>
       </w:r>
-      <w:bookmarkEnd w:id="9"/>
+      <w:bookmarkEnd w:id="10"/>
     </w:p>
     <w:p>
       <w:pPr>
@@ -6130,11 +7761,11 @@
       <w:pPr>
         <w:pStyle w:val="Ttulo3"/>
       </w:pPr>
-      <w:bookmarkStart w:id="10" w:name="_Toc480111026"/>
+      <w:bookmarkStart w:id="11" w:name="_Toc480111026"/>
       <w:r>
         <w:t>3.1.2 Aplicações domésticas</w:t>
       </w:r>
-      <w:bookmarkEnd w:id="10"/>
+      <w:bookmarkEnd w:id="11"/>
     </w:p>
     <w:p>
       <w:pPr>
@@ -6178,7 +7809,23 @@
       </w:pPr>
       <w:r>
         <w:tab/>
-        <w:t>A comunicação entre pessoas pode acontecer de diversas formas em uma rede de computadores, popularmente o uso de mensagens instantâneas é uma das formas mais amplamente utilizadas pelos usuários domésticos, esse tipo de comunicação deriva do programa talk do unix, que era uma aplicação de mensagens em tempo real. Além disso, a troca de e-mails e a transmissão de conferênci</w:t>
+        <w:t xml:space="preserve">A comunicação entre pessoas pode acontecer de diversas formas em uma rede de computadores, popularmente o uso de mensagens instantâneas é uma das formas mais amplamente utilizadas pelos usuários domésticos, esse tipo de comunicação deriva do programa </w:t>
+      </w:r>
+      <w:proofErr w:type="spellStart"/>
+      <w:r>
+        <w:t>talk</w:t>
+      </w:r>
+      <w:proofErr w:type="spellEnd"/>
+      <w:r>
+        <w:t xml:space="preserve"> do </w:t>
+      </w:r>
+      <w:proofErr w:type="spellStart"/>
+      <w:r>
+        <w:t>unix</w:t>
+      </w:r>
+      <w:proofErr w:type="spellEnd"/>
+      <w:r>
+        <w:t>, que era uma aplicação de mensagens em tempo real. Além disso, a troca de e-mails e a transmissão de conferênci</w:t>
       </w:r>
       <w:r>
         <w:t>as também são muito utilizados.</w:t>
@@ -6219,11 +7866,16 @@
       <w:pPr>
         <w:pStyle w:val="Ttulo3"/>
       </w:pPr>
-      <w:bookmarkStart w:id="11" w:name="_Toc480111027"/>
-      <w:r>
-        <w:t>3.1.3 Usuários móveis</w:t>
-      </w:r>
-      <w:bookmarkEnd w:id="11"/>
+      <w:bookmarkStart w:id="12" w:name="_Toc480111027"/>
+      <w:proofErr w:type="gramStart"/>
+      <w:r>
+        <w:t>3.1.3 Usuários</w:t>
+      </w:r>
+      <w:proofErr w:type="gramEnd"/>
+      <w:r>
+        <w:t xml:space="preserve"> móveis</w:t>
+      </w:r>
+      <w:bookmarkEnd w:id="12"/>
     </w:p>
     <w:p>
       <w:pPr>
@@ -6256,7 +7908,15 @@
       </w:pPr>
       <w:r>
         <w:tab/>
-        <w:t>De certa forma, o meio comercial também se aproveita muito desse tipo de utilização da rede de computadores, hoje em dia é comum ver em vários lugares máquinas que vendem produtos sem a necessidade de uma pessoa, essas máquinas muitas vezes processam os pedidos por meio de uma rede sem fio que está conectada a máquina. Além disso, existe também o m-commerce, um tipo de comércio online que está cada vez mais difundido e utilizado no mercado, esse tipo de comércio é feito exclusivamente por celulares e smartphones, desde o pedido ao processamento do pagamento tudo é criado exclusivamente para atender os utilizadores móveis.</w:t>
+        <w:t>De certa forma, o meio comercial também se aproveita muito desse tipo de utilização da rede de computadores, hoje em dia é comum ver em vários lugares máquinas que vendem produtos sem a necessidade de uma pessoa, essas máquinas muitas vezes processam os pedidos por meio de uma rede sem fio que está conectada a máquina. Além disso, existe também o m-</w:t>
+      </w:r>
+      <w:proofErr w:type="spellStart"/>
+      <w:r>
+        <w:t>commerce</w:t>
+      </w:r>
+      <w:proofErr w:type="spellEnd"/>
+      <w:r>
+        <w:t>, um tipo de comércio online que está cada vez mais difundido e utilizado no mercado, esse tipo de comércio é feito exclusivamente por celulares e smartphones, desde o pedido ao processamento do pagamento tudo é criado exclusivamente para atender os utilizadores móveis.</w:t>
       </w:r>
     </w:p>
     <w:p>
@@ -6288,14 +7948,14 @@
       <w:pPr>
         <w:pStyle w:val="Ttulo2"/>
       </w:pPr>
-      <w:bookmarkStart w:id="12" w:name="_Toc480111028"/>
+      <w:bookmarkStart w:id="13" w:name="_Toc480111028"/>
       <w:r>
         <w:t>3.2</w:t>
       </w:r>
       <w:r>
         <w:t xml:space="preserve"> Terminologia</w:t>
       </w:r>
-      <w:bookmarkEnd w:id="12"/>
+      <w:bookmarkEnd w:id="13"/>
     </w:p>
     <w:p>
       <w:pPr>
@@ -6311,7 +7971,7 @@
       <w:pPr>
         <w:pStyle w:val="Ttulo2"/>
       </w:pPr>
-      <w:bookmarkStart w:id="13" w:name="_Toc480111029"/>
+      <w:bookmarkStart w:id="14" w:name="_Toc480111029"/>
       <w:r>
         <w:t>3.</w:t>
       </w:r>
@@ -6321,7 +7981,7 @@
       <w:r>
         <w:t xml:space="preserve"> Taxonomia de redes</w:t>
       </w:r>
-      <w:bookmarkEnd w:id="13"/>
+      <w:bookmarkEnd w:id="14"/>
     </w:p>
     <w:p>
       <w:pPr>
@@ -6337,14 +7997,14 @@
       <w:pPr>
         <w:pStyle w:val="Ttulo2"/>
       </w:pPr>
-      <w:bookmarkStart w:id="14" w:name="_Toc480111030"/>
+      <w:bookmarkStart w:id="15" w:name="_Toc480111030"/>
       <w:r>
         <w:t>3.4</w:t>
       </w:r>
       <w:r>
         <w:t xml:space="preserve"> Topologia de redes</w:t>
       </w:r>
-      <w:bookmarkEnd w:id="14"/>
+      <w:bookmarkEnd w:id="15"/>
     </w:p>
     <w:p>
       <w:pPr>
@@ -6360,11 +8020,11 @@
       <w:pPr>
         <w:pStyle w:val="Ttulo2"/>
       </w:pPr>
-      <w:bookmarkStart w:id="15" w:name="_Toc480111031"/>
+      <w:bookmarkStart w:id="16" w:name="_Toc480111031"/>
       <w:r>
         <w:t>3.5 Hardware de redes</w:t>
       </w:r>
-      <w:bookmarkEnd w:id="15"/>
+      <w:bookmarkEnd w:id="16"/>
     </w:p>
     <w:p>
       <w:pPr>
@@ -6380,11 +8040,11 @@
       <w:pPr>
         <w:pStyle w:val="Ttulo2"/>
       </w:pPr>
-      <w:bookmarkStart w:id="16" w:name="_Toc480111032"/>
+      <w:bookmarkStart w:id="17" w:name="_Toc480111032"/>
       <w:r>
         <w:t>3.6 Software de redes</w:t>
       </w:r>
-      <w:bookmarkEnd w:id="16"/>
+      <w:bookmarkEnd w:id="17"/>
     </w:p>
     <w:p>
       <w:pPr>
@@ -6400,14 +8060,14 @@
       <w:pPr>
         <w:pStyle w:val="Ttulo2"/>
       </w:pPr>
-      <w:bookmarkStart w:id="17" w:name="_Toc480111033"/>
+      <w:bookmarkStart w:id="18" w:name="_Toc480111033"/>
       <w:r>
         <w:t>3.7</w:t>
       </w:r>
       <w:r>
         <w:t xml:space="preserve"> Modelo OSI</w:t>
       </w:r>
-      <w:bookmarkEnd w:id="17"/>
+      <w:bookmarkEnd w:id="18"/>
     </w:p>
     <w:p>
       <w:pPr>
@@ -6428,7 +8088,39 @@
         <w:tab/>
       </w:r>
       <w:r>
-        <w:t>(TORRES, 2007) explica que inicialmente, no surgimento das redes de computadores, a maioria delas era de tecnologia proprietária e por isso era inviável conectar duas redes de tecnologias diferentes. Dessa forma, A ISO (Internation Standarts Organization) desenvolveu um modelo de referência chamado OSI (Open Systems Interconection)</w:t>
+        <w:t>(TORRES, 2007) explica que inicialmente, no surgimento das redes de computadores, a maioria delas era de tecnologia proprietária e por isso era inviável conectar duas redes de tecnologias diferentes. Dessa forma, A ISO (</w:t>
+      </w:r>
+      <w:proofErr w:type="spellStart"/>
+      <w:r>
+        <w:t>Internation</w:t>
+      </w:r>
+      <w:proofErr w:type="spellEnd"/>
+      <w:r>
+        <w:t xml:space="preserve"> </w:t>
+      </w:r>
+      <w:proofErr w:type="spellStart"/>
+      <w:r>
+        <w:t>Standarts</w:t>
+      </w:r>
+      <w:proofErr w:type="spellEnd"/>
+      <w:r>
+        <w:t xml:space="preserve"> </w:t>
+      </w:r>
+      <w:proofErr w:type="spellStart"/>
+      <w:r>
+        <w:t>Organization</w:t>
+      </w:r>
+      <w:proofErr w:type="spellEnd"/>
+      <w:r>
+        <w:t xml:space="preserve">) desenvolveu um modelo de referência chamado OSI (Open Systems </w:t>
+      </w:r>
+      <w:proofErr w:type="spellStart"/>
+      <w:r>
+        <w:t>Interconection</w:t>
+      </w:r>
+      <w:proofErr w:type="spellEnd"/>
+      <w:r>
+        <w:t>)</w:t>
       </w:r>
       <w:r>
         <w:t>, por meio deles as empresas deveriam criar os protocolos de maneira organizada e padronizada.</w:t>
@@ -6643,89 +8335,89 @@
       <w:pPr>
         <w:pStyle w:val="Ttulo2"/>
       </w:pPr>
-      <w:bookmarkStart w:id="18" w:name="_Toc480111034"/>
+      <w:bookmarkStart w:id="19" w:name="_Toc480111034"/>
       <w:r>
         <w:t>3.8</w:t>
       </w:r>
       <w:r>
         <w:t xml:space="preserve"> TCP/IP</w:t>
       </w:r>
-      <w:bookmarkEnd w:id="18"/>
+      <w:bookmarkEnd w:id="19"/>
     </w:p>
     <w:p>
       <w:pPr>
         <w:pStyle w:val="Ttulo3"/>
       </w:pPr>
-      <w:bookmarkStart w:id="19" w:name="_Toc480111035"/>
+      <w:bookmarkStart w:id="20" w:name="_Toc480111035"/>
       <w:r>
         <w:t>3.8</w:t>
       </w:r>
       <w:r>
         <w:t>.1 Camada física</w:t>
       </w:r>
-      <w:bookmarkEnd w:id="19"/>
+      <w:bookmarkEnd w:id="20"/>
     </w:p>
     <w:p>
       <w:pPr>
         <w:pStyle w:val="Ttulo3"/>
       </w:pPr>
-      <w:bookmarkStart w:id="20" w:name="_Toc480111036"/>
+      <w:bookmarkStart w:id="21" w:name="_Toc480111036"/>
       <w:r>
         <w:t>3.8</w:t>
       </w:r>
       <w:r>
         <w:t>.2 Camada de enlace de dados</w:t>
       </w:r>
-      <w:bookmarkEnd w:id="20"/>
+      <w:bookmarkEnd w:id="21"/>
     </w:p>
     <w:p>
       <w:pPr>
         <w:pStyle w:val="Ttulo3"/>
       </w:pPr>
-      <w:bookmarkStart w:id="21" w:name="_Toc480111037"/>
+      <w:bookmarkStart w:id="22" w:name="_Toc480111037"/>
       <w:r>
         <w:t>3.8</w:t>
       </w:r>
       <w:r>
         <w:t>.3 Camada de Internet</w:t>
       </w:r>
-      <w:bookmarkEnd w:id="21"/>
+      <w:bookmarkEnd w:id="22"/>
     </w:p>
     <w:p>
       <w:pPr>
         <w:pStyle w:val="Ttulo3"/>
       </w:pPr>
-      <w:bookmarkStart w:id="22" w:name="_Toc480111038"/>
+      <w:bookmarkStart w:id="23" w:name="_Toc480111038"/>
       <w:r>
         <w:t>3.8</w:t>
       </w:r>
       <w:r>
         <w:t>.4 Camada de transporte</w:t>
       </w:r>
-      <w:bookmarkEnd w:id="22"/>
+      <w:bookmarkEnd w:id="23"/>
     </w:p>
     <w:p>
       <w:pPr>
         <w:pStyle w:val="Ttulo3"/>
       </w:pPr>
-      <w:bookmarkStart w:id="23" w:name="_Toc480111039"/>
+      <w:bookmarkStart w:id="24" w:name="_Toc480111039"/>
       <w:r>
         <w:t>3.8</w:t>
       </w:r>
       <w:r>
         <w:t>.5 Camada de aplicação</w:t>
       </w:r>
-      <w:bookmarkEnd w:id="23"/>
-    </w:p>
-    <w:p>
-      <w:pPr>
-        <w:spacing w:after="0" w:line="360" w:lineRule="auto"/>
-        <w:rPr>
-          <w:rFonts w:cs="Arial"/>
-          <w:szCs w:val="24"/>
-        </w:rPr>
-      </w:pPr>
-      <w:bookmarkStart w:id="24" w:name="_Toc458681090"/>
+      <w:bookmarkEnd w:id="24"/>
+    </w:p>
+    <w:p>
+      <w:pPr>
+        <w:spacing w:after="0" w:line="360" w:lineRule="auto"/>
+        <w:rPr>
+          <w:rFonts w:cs="Arial"/>
+          <w:szCs w:val="24"/>
+        </w:rPr>
+      </w:pPr>
+      <w:bookmarkStart w:id="25" w:name="_Toc458681090"/>
     </w:p>
     <w:p>
       <w:pPr>
@@ -6848,7 +8540,7 @@
       <w:pPr>
         <w:pStyle w:val="Ttulo1"/>
       </w:pPr>
-      <w:bookmarkStart w:id="25" w:name="_Toc480111040"/>
+      <w:bookmarkStart w:id="26" w:name="_Toc480111040"/>
       <w:r>
         <w:lastRenderedPageBreak/>
         <w:t>4</w:t>
@@ -6856,11 +8548,11 @@
       <w:r>
         <w:t xml:space="preserve"> </w:t>
       </w:r>
-      <w:bookmarkEnd w:id="24"/>
+      <w:bookmarkEnd w:id="25"/>
       <w:r>
         <w:t>plano de desenvolvimento</w:t>
       </w:r>
-      <w:bookmarkEnd w:id="25"/>
+      <w:bookmarkEnd w:id="26"/>
     </w:p>
     <w:p>
       <w:pPr>
@@ -6879,7 +8571,15 @@
       </w:pPr>
       <w:r>
         <w:tab/>
-        <w:t>Neste capítulo estão descritos os elementos e ferramentas utilizados na composição da parte prática de uma aplicação de comunicação em rede. Nesse caso, o aplicativo desenvolvido se refere a um chat que foi intitulado “JChat”, ele é uma ferramenta de comunicação por mensagens instantâneas que funcionam com sockets.</w:t>
+        <w:t>Neste capítulo estão descritos os elementos e ferramentas utilizados na composição da parte prática de uma aplicação de comunicação em rede. Nesse caso, o aplicativo desenvolvido se refere a um chat que foi intitulado “</w:t>
+      </w:r>
+      <w:proofErr w:type="spellStart"/>
+      <w:r>
+        <w:t>JChat</w:t>
+      </w:r>
+      <w:proofErr w:type="spellEnd"/>
+      <w:r>
+        <w:t>”, ele é uma ferramenta de comunicação por mensagens instantâneas que funcionam com sockets.</w:t>
       </w:r>
     </w:p>
     <w:p>
@@ -6901,64 +8601,66 @@
       <w:pPr>
         <w:pStyle w:val="Ttulo2"/>
       </w:pPr>
-      <w:bookmarkStart w:id="26" w:name="_Toc480111041"/>
+      <w:bookmarkStart w:id="27" w:name="_Toc480111041"/>
       <w:r>
         <w:t>4.1 Arquitetura de software</w:t>
       </w:r>
-      <w:bookmarkEnd w:id="26"/>
+      <w:bookmarkEnd w:id="27"/>
     </w:p>
     <w:p>
       <w:pPr>
         <w:pStyle w:val="Ttulo2"/>
       </w:pPr>
-      <w:bookmarkStart w:id="27" w:name="_Toc480111042"/>
+      <w:bookmarkStart w:id="28" w:name="_Toc480111042"/>
       <w:r>
         <w:t xml:space="preserve">4.2 </w:t>
       </w:r>
+      <w:proofErr w:type="spellStart"/>
       <w:r>
         <w:t>Wireframe</w:t>
       </w:r>
-      <w:bookmarkEnd w:id="27"/>
+      <w:bookmarkEnd w:id="28"/>
+      <w:proofErr w:type="spellEnd"/>
     </w:p>
     <w:p>
       <w:pPr>
         <w:pStyle w:val="Ttulo2"/>
       </w:pPr>
-      <w:bookmarkStart w:id="28" w:name="_Toc480111043"/>
+      <w:bookmarkStart w:id="29" w:name="_Toc480111043"/>
       <w:r>
         <w:t>4.3 Diagramação</w:t>
       </w:r>
-      <w:bookmarkEnd w:id="28"/>
+      <w:bookmarkEnd w:id="29"/>
     </w:p>
     <w:p>
       <w:pPr>
         <w:pStyle w:val="Ttulo2"/>
       </w:pPr>
-      <w:bookmarkStart w:id="29" w:name="_Toc480111044"/>
+      <w:bookmarkStart w:id="30" w:name="_Toc480111044"/>
       <w:r>
         <w:t>4.4 Tecnologias da linguagem</w:t>
       </w:r>
-      <w:bookmarkEnd w:id="29"/>
+      <w:bookmarkEnd w:id="30"/>
     </w:p>
     <w:p>
       <w:pPr>
         <w:pStyle w:val="Ttulo2"/>
       </w:pPr>
-      <w:bookmarkStart w:id="30" w:name="_Toc480111045"/>
+      <w:bookmarkStart w:id="31" w:name="_Toc480111045"/>
       <w:r>
         <w:t>4.5 Ambiente de desenvolvimento</w:t>
       </w:r>
-      <w:bookmarkEnd w:id="30"/>
+      <w:bookmarkEnd w:id="31"/>
     </w:p>
     <w:p>
       <w:pPr>
         <w:pStyle w:val="Ttulo2"/>
       </w:pPr>
-      <w:bookmarkStart w:id="31" w:name="_Toc480111046"/>
+      <w:bookmarkStart w:id="32" w:name="_Toc480111046"/>
       <w:r>
         <w:t>4.6 Interface do usuário</w:t>
       </w:r>
-      <w:bookmarkEnd w:id="31"/>
+      <w:bookmarkEnd w:id="32"/>
     </w:p>
     <w:p>
       <w:pPr>
@@ -6977,7 +8679,15 @@
       </w:pPr>
       <w:r>
         <w:tab/>
-        <w:t>Como mencionado no tópico 4.4 e 4.5 o projeto foi desenvolvido com base na linguagem de programação JAVA, essa linguagem oferece diversos conjuntos de ferramentas e API’s para o desenvolvimento de uma interface gráfica.</w:t>
+        <w:t xml:space="preserve">Como mencionado no tópico 4.4 e 4.5 o projeto foi desenvolvido com base na linguagem de programação JAVA, essa linguagem oferece diversos conjuntos de ferramentas e </w:t>
+      </w:r>
+      <w:proofErr w:type="spellStart"/>
+      <w:r>
+        <w:t>API’s</w:t>
+      </w:r>
+      <w:proofErr w:type="spellEnd"/>
+      <w:r>
+        <w:t xml:space="preserve"> para o desenvolvimento de uma interface gráfica.</w:t>
       </w:r>
     </w:p>
     <w:p>
@@ -6987,10 +8697,34 @@
       </w:pPr>
       <w:r>
         <w:tab/>
-        <w:t>Os conjuntos de ferramentas mais populares para o desenvolvimento da parte gráfica do programa são: AWT, Swing e JavaFX.</w:t>
-      </w:r>
-      <w:r>
-        <w:t xml:space="preserve"> No caso do projeto em questão a tecnologia implementada dentre estas foi o JavaFX. A justificativa para a utilização desta ferramenta foi a facilidade de criar interfaces complexas rapidamente em relação às outras. Além disso, o JavaFX é ferramenta que oferece os recursos mais atuais para o desenvolvimento e também tende a ser a que entrega o resultado mais bonito e agradável.</w:t>
+        <w:t xml:space="preserve">Os conjuntos de ferramentas mais populares para o desenvolvimento da parte gráfica do programa são: AWT, Swing e </w:t>
+      </w:r>
+      <w:proofErr w:type="spellStart"/>
+      <w:r>
+        <w:t>JavaFX</w:t>
+      </w:r>
+      <w:proofErr w:type="spellEnd"/>
+      <w:r>
+        <w:t>.</w:t>
+      </w:r>
+      <w:r>
+        <w:t xml:space="preserve"> No caso do projeto em questão a tecnologia implementada dentre estas foi o </w:t>
+      </w:r>
+      <w:proofErr w:type="spellStart"/>
+      <w:r>
+        <w:t>JavaFX</w:t>
+      </w:r>
+      <w:proofErr w:type="spellEnd"/>
+      <w:r>
+        <w:t xml:space="preserve">. A justificativa para a utilização desta ferramenta foi a facilidade de criar interfaces complexas rapidamente em relação às outras. Além disso, o </w:t>
+      </w:r>
+      <w:proofErr w:type="spellStart"/>
+      <w:r>
+        <w:t>JavaFX</w:t>
+      </w:r>
+      <w:proofErr w:type="spellEnd"/>
+      <w:r>
+        <w:t xml:space="preserve"> é ferramenta que oferece os recursos mais atuais para o desenvolvimento e também tende a ser a que entrega o resultado mais bonito e agradável.</w:t>
       </w:r>
     </w:p>
     <w:p>
@@ -7001,37 +8735,671 @@
       <w:r>
         <w:tab/>
       </w:r>
-    </w:p>
-    <w:p>
-      <w:pPr>
-        <w:spacing w:after="0" w:line="360" w:lineRule="auto"/>
-      </w:pPr>
-    </w:p>
-    <w:p>
-      <w:pPr>
-        <w:spacing w:after="0" w:line="360" w:lineRule="auto"/>
+      <w:r>
+        <w:t xml:space="preserve">Uma comparação entre três telas semelhantes criadas a partir do AWT, Swing e </w:t>
+      </w:r>
+      <w:proofErr w:type="spellStart"/>
+      <w:r>
+        <w:t>JavaFX</w:t>
+      </w:r>
+      <w:proofErr w:type="spellEnd"/>
+      <w:r>
+        <w:t xml:space="preserve"> respectivamente pode </w:t>
+      </w:r>
+      <w:r>
+        <w:t>ser vista na figura 1:</w:t>
+      </w:r>
+    </w:p>
+    <w:p>
+      <w:pPr>
+        <w:spacing w:after="0" w:line="360" w:lineRule="auto"/>
+        <w:jc w:val="both"/>
+      </w:pPr>
+      <w:r>
+        <w:rPr>
+          <w:noProof/>
+          <w:lang w:eastAsia="pt-BR" w:bidi="ar-SA"/>
+        </w:rPr>
+        <w:lastRenderedPageBreak/>
+        <w:drawing>
+          <wp:inline distT="0" distB="0" distL="0" distR="0">
+            <wp:extent cx="5759450" cy="1399962"/>
+            <wp:effectExtent l="0" t="0" r="0" b="0"/>
+            <wp:docPr id="5" name="Imagem 5" descr="FX.PNG (617×238)"/>
+            <wp:cNvGraphicFramePr>
+              <a:graphicFrameLocks xmlns:a="http://schemas.openxmlformats.org/drawingml/2006/main" noChangeAspect="1"/>
+            </wp:cNvGraphicFramePr>
+            <a:graphic xmlns:a="http://schemas.openxmlformats.org/drawingml/2006/main">
+              <a:graphicData uri="http://schemas.openxmlformats.org/drawingml/2006/picture">
+                <pic:pic xmlns:pic="http://schemas.openxmlformats.org/drawingml/2006/picture">
+                  <pic:nvPicPr>
+                    <pic:cNvPr id="0" name="Picture 1" descr="FX.PNG (617×238)"/>
+                    <pic:cNvPicPr>
+                      <a:picLocks noChangeAspect="1" noChangeArrowheads="1"/>
+                    </pic:cNvPicPr>
+                  </pic:nvPicPr>
+                  <pic:blipFill rotWithShape="1">
+                    <a:blip r:embed="rId10">
+                      <a:extLst>
+                        <a:ext uri="{28A0092B-C50C-407E-A947-70E740481C1C}">
+                          <a14:useLocalDpi xmlns:a14="http://schemas.microsoft.com/office/drawing/2010/main" val="0"/>
+                        </a:ext>
+                      </a:extLst>
+                    </a:blip>
+                    <a:srcRect t="29583" b="7402"/>
+                    <a:stretch/>
+                  </pic:blipFill>
+                  <pic:spPr bwMode="auto">
+                    <a:xfrm>
+                      <a:off x="0" y="0"/>
+                      <a:ext cx="5760085" cy="1400116"/>
+                    </a:xfrm>
+                    <a:prstGeom prst="rect">
+                      <a:avLst/>
+                    </a:prstGeom>
+                    <a:noFill/>
+                    <a:ln>
+                      <a:noFill/>
+                    </a:ln>
+                    <a:extLst>
+                      <a:ext uri="{53640926-AAD7-44D8-BBD7-CCE9431645EC}">
+                        <a14:shadowObscured xmlns:a14="http://schemas.microsoft.com/office/drawing/2010/main"/>
+                      </a:ext>
+                    </a:extLst>
+                  </pic:spPr>
+                </pic:pic>
+              </a:graphicData>
+            </a:graphic>
+          </wp:inline>
+        </w:drawing>
+      </w:r>
+    </w:p>
+    <w:p>
+      <w:pPr>
+        <w:pStyle w:val="Legenda"/>
+        <w:spacing w:after="0" w:line="360" w:lineRule="auto"/>
+        <w:jc w:val="center"/>
+        <w:rPr>
+          <w:i w:val="0"/>
+          <w:color w:val="auto"/>
+          <w:sz w:val="24"/>
+          <w:szCs w:val="24"/>
+        </w:rPr>
+      </w:pPr>
+      <w:bookmarkStart w:id="33" w:name="_Toc480212810"/>
+      <w:r>
+        <w:rPr>
+          <w:i w:val="0"/>
+          <w:color w:val="auto"/>
+          <w:sz w:val="24"/>
+          <w:szCs w:val="24"/>
+        </w:rPr>
+        <w:t xml:space="preserve">Figura </w:t>
+      </w:r>
+      <w:r>
+        <w:rPr>
+          <w:i w:val="0"/>
+          <w:color w:val="auto"/>
+          <w:sz w:val="24"/>
+          <w:szCs w:val="24"/>
+        </w:rPr>
+        <w:fldChar w:fldCharType="begin"/>
+      </w:r>
+      <w:r>
+        <w:rPr>
+          <w:i w:val="0"/>
+          <w:color w:val="auto"/>
+          <w:sz w:val="24"/>
+          <w:szCs w:val="24"/>
+        </w:rPr>
+        <w:instrText xml:space="preserve"> SEQ Figura \* ARABIC </w:instrText>
+      </w:r>
+      <w:r>
+        <w:rPr>
+          <w:i w:val="0"/>
+          <w:color w:val="auto"/>
+          <w:sz w:val="24"/>
+          <w:szCs w:val="24"/>
+        </w:rPr>
+        <w:fldChar w:fldCharType="separate"/>
+      </w:r>
+      <w:r>
+        <w:rPr>
+          <w:i w:val="0"/>
+          <w:color w:val="auto"/>
+          <w:sz w:val="24"/>
+          <w:szCs w:val="24"/>
+        </w:rPr>
+        <w:t>1</w:t>
+      </w:r>
+      <w:r>
+        <w:rPr>
+          <w:i w:val="0"/>
+          <w:color w:val="auto"/>
+          <w:sz w:val="24"/>
+          <w:szCs w:val="24"/>
+        </w:rPr>
+        <w:fldChar w:fldCharType="end"/>
+      </w:r>
+      <w:r>
+        <w:rPr>
+          <w:i w:val="0"/>
+          <w:color w:val="auto"/>
+          <w:sz w:val="24"/>
+          <w:szCs w:val="24"/>
+        </w:rPr>
+        <w:t xml:space="preserve"> - Diferença entre AWT, Swing e </w:t>
+      </w:r>
+      <w:proofErr w:type="spellStart"/>
+      <w:r>
+        <w:rPr>
+          <w:i w:val="0"/>
+          <w:color w:val="auto"/>
+          <w:sz w:val="24"/>
+          <w:szCs w:val="24"/>
+        </w:rPr>
+        <w:t>JavaFx</w:t>
+      </w:r>
+      <w:bookmarkEnd w:id="33"/>
+      <w:proofErr w:type="spellEnd"/>
+    </w:p>
+    <w:p>
+      <w:pPr>
+        <w:spacing w:after="0" w:line="360" w:lineRule="auto"/>
+        <w:jc w:val="center"/>
+        <w:rPr>
+          <w:sz w:val="20"/>
+          <w:szCs w:val="20"/>
+        </w:rPr>
+      </w:pPr>
+      <w:r>
+        <w:rPr>
+          <w:sz w:val="20"/>
+          <w:szCs w:val="20"/>
+        </w:rPr>
+        <w:t xml:space="preserve">Fonte: </w:t>
+      </w:r>
+      <w:proofErr w:type="spellStart"/>
+      <w:r>
+        <w:rPr>
+          <w:sz w:val="20"/>
+          <w:szCs w:val="20"/>
+        </w:rPr>
+        <w:t>Etf_DevLab</w:t>
+      </w:r>
+      <w:proofErr w:type="spellEnd"/>
+      <w:r>
+        <w:rPr>
+          <w:rStyle w:val="Refdenotaderodap"/>
+          <w:sz w:val="20"/>
+          <w:szCs w:val="20"/>
+        </w:rPr>
+        <w:footnoteReference w:id="1"/>
+      </w:r>
+    </w:p>
+    <w:p>
+      <w:pPr>
+        <w:spacing w:after="0" w:line="360" w:lineRule="auto"/>
+        <w:jc w:val="both"/>
+        <w:rPr>
+          <w:u w:val="single"/>
+        </w:rPr>
+      </w:pPr>
+    </w:p>
+    <w:p>
+      <w:pPr>
+        <w:spacing w:after="0" w:line="360" w:lineRule="auto"/>
+        <w:jc w:val="both"/>
       </w:pPr>
     </w:p>
     <w:p>
       <w:pPr>
         <w:pStyle w:val="Ttulo2"/>
       </w:pPr>
-      <w:bookmarkStart w:id="32" w:name="_Toc480111047"/>
-      <w:r>
+      <w:bookmarkStart w:id="34" w:name="_Toc480111047"/>
+      <w:r>
+        <w:t>4.7 Criação de interfaces gráficas</w:t>
+      </w:r>
+      <w:bookmarkEnd w:id="34"/>
+    </w:p>
+    <w:p>
+      <w:pPr>
+        <w:spacing w:after="0" w:line="360" w:lineRule="auto"/>
+      </w:pPr>
+    </w:p>
+    <w:p>
+      <w:pPr>
+        <w:spacing w:after="0" w:line="360" w:lineRule="auto"/>
+        <w:jc w:val="both"/>
+      </w:pPr>
+      <w:r>
+        <w:tab/>
+        <w:t xml:space="preserve">A partir da escolha do </w:t>
+      </w:r>
+      <w:proofErr w:type="spellStart"/>
+      <w:r>
+        <w:t>JavaFX</w:t>
+      </w:r>
+      <w:proofErr w:type="spellEnd"/>
+      <w:r>
+        <w:t xml:space="preserve"> como API de desenvolvimento para interfaces gráficas, como exposto no tópico 4.6, </w:t>
+      </w:r>
+      <w:r>
+        <w:t xml:space="preserve">foi </w:t>
+      </w:r>
+      <w:proofErr w:type="spellStart"/>
+      <w:r>
+        <w:t>padrozinado</w:t>
+      </w:r>
+      <w:proofErr w:type="spellEnd"/>
+      <w:r>
+        <w:t xml:space="preserve"> que as telas do programa seriam feitas a partir do </w:t>
+      </w:r>
+      <w:proofErr w:type="spellStart"/>
+      <w:r>
+        <w:t>fxml</w:t>
+      </w:r>
+      <w:proofErr w:type="spellEnd"/>
+      <w:r>
+        <w:t xml:space="preserve"> e </w:t>
+      </w:r>
+      <w:proofErr w:type="spellStart"/>
+      <w:r>
+        <w:t>css</w:t>
+      </w:r>
+      <w:proofErr w:type="spellEnd"/>
+      <w:r>
+        <w:t xml:space="preserve">. O </w:t>
+      </w:r>
+      <w:proofErr w:type="spellStart"/>
+      <w:r>
+        <w:t>fxml</w:t>
+      </w:r>
+      <w:proofErr w:type="spellEnd"/>
+      <w:r>
+        <w:t xml:space="preserve"> é um método de se escrever estruturas da interface adotado pelo </w:t>
+      </w:r>
+      <w:proofErr w:type="spellStart"/>
+      <w:r>
+        <w:t>JavaFX</w:t>
+      </w:r>
+      <w:proofErr w:type="spellEnd"/>
+      <w:r>
+        <w:t xml:space="preserve"> que funciona como o </w:t>
+      </w:r>
+      <w:proofErr w:type="spellStart"/>
+      <w:r>
+        <w:t>xml</w:t>
+      </w:r>
+      <w:proofErr w:type="spellEnd"/>
+      <w:r>
+        <w:t xml:space="preserve">, cada </w:t>
+      </w:r>
+      <w:proofErr w:type="spellStart"/>
+      <w:r>
+        <w:t>tag</w:t>
+      </w:r>
+      <w:proofErr w:type="spellEnd"/>
+      <w:r>
+        <w:t xml:space="preserve"> representa um elemento da interface e pode-se colocar </w:t>
+      </w:r>
+      <w:proofErr w:type="spellStart"/>
+      <w:r>
+        <w:t>tags</w:t>
+      </w:r>
+      <w:proofErr w:type="spellEnd"/>
+      <w:r>
+        <w:t xml:space="preserve"> dentro de </w:t>
+      </w:r>
+      <w:proofErr w:type="spellStart"/>
+      <w:r>
+        <w:t>tags</w:t>
+      </w:r>
+      <w:proofErr w:type="spellEnd"/>
+      <w:r>
+        <w:t xml:space="preserve"> gerando um esquema hierárquico e organizado. Já o </w:t>
+      </w:r>
+      <w:proofErr w:type="spellStart"/>
+      <w:r>
+        <w:t>css</w:t>
+      </w:r>
+      <w:proofErr w:type="spellEnd"/>
+      <w:r>
+        <w:t xml:space="preserve"> é uma linguagem de estilos muito utilizada nos programas Web, mas que também se aplica ao </w:t>
+      </w:r>
+      <w:proofErr w:type="spellStart"/>
+      <w:r>
+        <w:t>JavaFx</w:t>
+      </w:r>
+      <w:proofErr w:type="spellEnd"/>
+      <w:r>
+        <w:t>.</w:t>
+      </w:r>
+    </w:p>
+    <w:p>
+      <w:pPr>
+        <w:spacing w:after="0" w:line="360" w:lineRule="auto"/>
+        <w:jc w:val="both"/>
+      </w:pPr>
+      <w:r>
+        <w:tab/>
+        <w:t xml:space="preserve">Com o objetivo de agilizar a criação de interfaces gráficas, o grupo optou pela utilização de uma ferramenta de criação de interfaces baseadas no </w:t>
+      </w:r>
+      <w:proofErr w:type="spellStart"/>
+      <w:r>
+        <w:t>fxml</w:t>
+      </w:r>
+      <w:proofErr w:type="spellEnd"/>
+      <w:r>
+        <w:t xml:space="preserve"> do </w:t>
+      </w:r>
+      <w:proofErr w:type="spellStart"/>
+      <w:r>
+        <w:t>JavaFX</w:t>
+      </w:r>
+      <w:proofErr w:type="spellEnd"/>
+      <w:r>
+        <w:t xml:space="preserve">. A ferramenta que é chamada de </w:t>
+      </w:r>
+      <w:proofErr w:type="spellStart"/>
+      <w:r>
+        <w:t>Gluon</w:t>
+      </w:r>
+      <w:proofErr w:type="spellEnd"/>
+      <w:r>
+        <w:t xml:space="preserve"> </w:t>
+      </w:r>
+      <w:proofErr w:type="spellStart"/>
+      <w:r>
+        <w:t>SceneBuilder</w:t>
+      </w:r>
+      <w:proofErr w:type="spellEnd"/>
+      <w:r>
+        <w:t xml:space="preserve"> foi criada para gerar interfaces por meio do </w:t>
+      </w:r>
+      <w:proofErr w:type="spellStart"/>
+      <w:r>
+        <w:t>drag</w:t>
+      </w:r>
+      <w:proofErr w:type="spellEnd"/>
+      <w:r>
+        <w:t xml:space="preserve"> </w:t>
+      </w:r>
+      <w:proofErr w:type="spellStart"/>
+      <w:r>
+        <w:t>and</w:t>
+      </w:r>
+      <w:proofErr w:type="spellEnd"/>
+      <w:r>
+        <w:t xml:space="preserve"> </w:t>
+      </w:r>
+      <w:proofErr w:type="spellStart"/>
+      <w:r>
+        <w:t>drop</w:t>
+      </w:r>
+      <w:proofErr w:type="spellEnd"/>
+      <w:r>
+        <w:t>, ou seja, no menu</w:t>
+      </w:r>
+      <w:r>
+        <w:t xml:space="preserve"> de </w:t>
+      </w:r>
+      <w:proofErr w:type="spellStart"/>
+      <w:r>
+        <w:t>elemenos</w:t>
+      </w:r>
+      <w:proofErr w:type="spellEnd"/>
+      <w:r>
+        <w:t xml:space="preserve"> é possível escolher uma gama de componentes gráficos do </w:t>
+      </w:r>
+      <w:proofErr w:type="spellStart"/>
+      <w:r>
+        <w:t>JavaFX</w:t>
+      </w:r>
+      <w:proofErr w:type="spellEnd"/>
+      <w:r>
+        <w:t xml:space="preserve"> e arrastar direto para a janela a ser criada, dessa forma, há uma grande abstração de qualquer tipo de código que poderia levar um tempo </w:t>
+      </w:r>
+      <w:proofErr w:type="spellStart"/>
+      <w:r>
+        <w:t>desnessário</w:t>
+      </w:r>
+      <w:proofErr w:type="spellEnd"/>
+      <w:r>
+        <w:t xml:space="preserve"> para ser programado.</w:t>
+      </w:r>
+    </w:p>
+    <w:p>
+      <w:pPr>
+        <w:spacing w:after="0" w:line="360" w:lineRule="auto"/>
+        <w:jc w:val="both"/>
+      </w:pPr>
+      <w:r>
+        <w:tab/>
+        <w:t xml:space="preserve">A janela de desenvolvimento do </w:t>
+      </w:r>
+      <w:proofErr w:type="spellStart"/>
+      <w:r>
+        <w:t>SceneBuilder</w:t>
+      </w:r>
+      <w:proofErr w:type="spellEnd"/>
+      <w:r>
+        <w:t xml:space="preserve"> e uma interface criada a partir d</w:t>
+      </w:r>
+      <w:r>
+        <w:t>ele podem ser vistas na figura 2</w:t>
+      </w:r>
+      <w:r>
+        <w:t>:</w:t>
+      </w:r>
+    </w:p>
+    <w:p>
+      <w:pPr>
+        <w:spacing w:after="0" w:line="360" w:lineRule="auto"/>
+        <w:jc w:val="both"/>
+      </w:pPr>
+    </w:p>
+    <w:p>
+      <w:pPr>
+        <w:spacing w:after="0" w:line="360" w:lineRule="auto"/>
+        <w:jc w:val="both"/>
+      </w:pPr>
+      <w:r>
+        <w:rPr>
+          <w:noProof/>
+          <w:lang w:eastAsia="pt-BR" w:bidi="ar-SA"/>
+        </w:rPr>
         <w:lastRenderedPageBreak/>
-        <w:t>4.7 Criação de interfaces gráficas</w:t>
-      </w:r>
-      <w:bookmarkEnd w:id="32"/>
+        <w:drawing>
+          <wp:inline distT="0" distB="0" distL="0" distR="0" wp14:anchorId="07BED05E" wp14:editId="3B7AFB2A">
+            <wp:extent cx="5760085" cy="3048000"/>
+            <wp:effectExtent l="0" t="0" r="0" b="0"/>
+            <wp:docPr id="4" name="Imagem 4"/>
+            <wp:cNvGraphicFramePr>
+              <a:graphicFrameLocks xmlns:a="http://schemas.openxmlformats.org/drawingml/2006/main" noChangeAspect="1"/>
+            </wp:cNvGraphicFramePr>
+            <a:graphic xmlns:a="http://schemas.openxmlformats.org/drawingml/2006/main">
+              <a:graphicData uri="http://schemas.openxmlformats.org/drawingml/2006/picture">
+                <pic:pic xmlns:pic="http://schemas.openxmlformats.org/drawingml/2006/picture">
+                  <pic:nvPicPr>
+                    <pic:cNvPr id="1" name=""/>
+                    <pic:cNvPicPr/>
+                  </pic:nvPicPr>
+                  <pic:blipFill rotWithShape="1">
+                    <a:blip r:embed="rId11"/>
+                    <a:srcRect b="5882"/>
+                    <a:stretch/>
+                  </pic:blipFill>
+                  <pic:spPr bwMode="auto">
+                    <a:xfrm>
+                      <a:off x="0" y="0"/>
+                      <a:ext cx="5760085" cy="3048000"/>
+                    </a:xfrm>
+                    <a:prstGeom prst="rect">
+                      <a:avLst/>
+                    </a:prstGeom>
+                    <a:ln>
+                      <a:noFill/>
+                    </a:ln>
+                    <a:extLst>
+                      <a:ext uri="{53640926-AAD7-44D8-BBD7-CCE9431645EC}">
+                        <a14:shadowObscured xmlns:a14="http://schemas.microsoft.com/office/drawing/2010/main"/>
+                      </a:ext>
+                    </a:extLst>
+                  </pic:spPr>
+                </pic:pic>
+              </a:graphicData>
+            </a:graphic>
+          </wp:inline>
+        </w:drawing>
+      </w:r>
+    </w:p>
+    <w:p>
+      <w:pPr>
+        <w:pStyle w:val="Legenda"/>
+        <w:spacing w:after="0" w:line="360" w:lineRule="auto"/>
+        <w:jc w:val="center"/>
+        <w:rPr>
+          <w:i w:val="0"/>
+          <w:color w:val="auto"/>
+          <w:sz w:val="24"/>
+          <w:szCs w:val="24"/>
+        </w:rPr>
+      </w:pPr>
+      <w:bookmarkStart w:id="35" w:name="_Toc480212811"/>
+      <w:r>
+        <w:rPr>
+          <w:i w:val="0"/>
+          <w:color w:val="auto"/>
+          <w:sz w:val="24"/>
+          <w:szCs w:val="24"/>
+        </w:rPr>
+        <w:t xml:space="preserve">Figura </w:t>
+      </w:r>
+      <w:r>
+        <w:rPr>
+          <w:i w:val="0"/>
+          <w:color w:val="auto"/>
+          <w:sz w:val="24"/>
+          <w:szCs w:val="24"/>
+        </w:rPr>
+        <w:fldChar w:fldCharType="begin"/>
+      </w:r>
+      <w:r>
+        <w:rPr>
+          <w:i w:val="0"/>
+          <w:color w:val="auto"/>
+          <w:sz w:val="24"/>
+          <w:szCs w:val="24"/>
+        </w:rPr>
+        <w:instrText xml:space="preserve"> SEQ Figura \* ARABIC </w:instrText>
+      </w:r>
+      <w:r>
+        <w:rPr>
+          <w:i w:val="0"/>
+          <w:color w:val="auto"/>
+          <w:sz w:val="24"/>
+          <w:szCs w:val="24"/>
+        </w:rPr>
+        <w:fldChar w:fldCharType="separate"/>
+      </w:r>
+      <w:r>
+        <w:rPr>
+          <w:i w:val="0"/>
+          <w:noProof/>
+          <w:color w:val="auto"/>
+          <w:sz w:val="24"/>
+          <w:szCs w:val="24"/>
+        </w:rPr>
+        <w:t>2</w:t>
+      </w:r>
+      <w:r>
+        <w:rPr>
+          <w:i w:val="0"/>
+          <w:color w:val="auto"/>
+          <w:sz w:val="24"/>
+          <w:szCs w:val="24"/>
+        </w:rPr>
+        <w:fldChar w:fldCharType="end"/>
+      </w:r>
+      <w:r>
+        <w:rPr>
+          <w:i w:val="0"/>
+          <w:color w:val="auto"/>
+          <w:sz w:val="24"/>
+          <w:szCs w:val="24"/>
+        </w:rPr>
+        <w:t xml:space="preserve"> - </w:t>
+      </w:r>
+      <w:proofErr w:type="spellStart"/>
+      <w:r>
+        <w:rPr>
+          <w:i w:val="0"/>
+          <w:color w:val="auto"/>
+          <w:sz w:val="24"/>
+          <w:szCs w:val="24"/>
+        </w:rPr>
+        <w:t>Gluon</w:t>
+      </w:r>
+      <w:proofErr w:type="spellEnd"/>
+      <w:r>
+        <w:rPr>
+          <w:i w:val="0"/>
+          <w:color w:val="auto"/>
+          <w:sz w:val="24"/>
+          <w:szCs w:val="24"/>
+        </w:rPr>
+        <w:t xml:space="preserve"> </w:t>
+      </w:r>
+      <w:proofErr w:type="spellStart"/>
+      <w:r>
+        <w:rPr>
+          <w:i w:val="0"/>
+          <w:color w:val="auto"/>
+          <w:sz w:val="24"/>
+          <w:szCs w:val="24"/>
+        </w:rPr>
+        <w:t>SceneBuilder</w:t>
+      </w:r>
+      <w:bookmarkEnd w:id="35"/>
+      <w:proofErr w:type="spellEnd"/>
+    </w:p>
+    <w:p>
+      <w:pPr>
+        <w:spacing w:after="0" w:line="360" w:lineRule="auto"/>
+        <w:jc w:val="center"/>
+        <w:rPr>
+          <w:sz w:val="20"/>
+          <w:szCs w:val="20"/>
+        </w:rPr>
+      </w:pPr>
+      <w:r>
+        <w:rPr>
+          <w:sz w:val="20"/>
+          <w:szCs w:val="20"/>
+        </w:rPr>
+        <w:t>Fonte: Autoria própria</w:t>
+      </w:r>
+    </w:p>
+    <w:p>
+      <w:pPr>
+        <w:spacing w:after="0" w:line="360" w:lineRule="auto"/>
+      </w:pPr>
+    </w:p>
+    <w:p>
+      <w:pPr>
+        <w:spacing w:after="0" w:line="360" w:lineRule="auto"/>
+      </w:pPr>
     </w:p>
     <w:p>
       <w:pPr>
         <w:pStyle w:val="Ttulo2"/>
       </w:pPr>
-      <w:bookmarkStart w:id="33" w:name="_Toc480111048"/>
+      <w:bookmarkStart w:id="36" w:name="_Toc480111048"/>
       <w:r>
         <w:t>4.8 Compartilhador de arquivos e controlador de versões</w:t>
       </w:r>
-      <w:bookmarkEnd w:id="33"/>
+      <w:bookmarkEnd w:id="36"/>
     </w:p>
     <w:p>
       <w:pPr>
@@ -7081,7 +9449,15 @@
         <w:t xml:space="preserve">ram por utilizar o sistema GIT </w:t>
       </w:r>
       <w:r>
-        <w:t>em conjunto com o Github. Dessa forma, toda vez que algum arquivo fosse alterado era possível verificar se haviam sido feitas alterações no mesmo arquivo por outros participantes e facilmente gerenciar essas alterações.</w:t>
+        <w:t xml:space="preserve">em conjunto com o </w:t>
+      </w:r>
+      <w:proofErr w:type="spellStart"/>
+      <w:r>
+        <w:t>Github</w:t>
+      </w:r>
+      <w:proofErr w:type="spellEnd"/>
+      <w:r>
+        <w:t>. Dessa forma, toda vez que algum arquivo fosse alterado era possível verificar se haviam sido feitas alterações no mesmo arquivo por outros participantes e facilmente gerenciar essas alterações.</w:t>
       </w:r>
     </w:p>
     <w:p>
@@ -7185,11 +9561,11 @@
           <w:sz w:val="22"/>
         </w:rPr>
       </w:pPr>
-      <w:bookmarkStart w:id="34" w:name="_Toc480111049"/>
+      <w:bookmarkStart w:id="37" w:name="_Toc480111049"/>
       <w:r>
         <w:t>5 PROJETO</w:t>
       </w:r>
-      <w:bookmarkEnd w:id="34"/>
+      <w:bookmarkEnd w:id="37"/>
     </w:p>
     <w:p>
       <w:pPr>
@@ -7688,10 +10064,9 @@
           <w:sz w:val="22"/>
         </w:rPr>
       </w:pPr>
-      <w:bookmarkStart w:id="35" w:name="_Toc458681093"/>
-      <w:bookmarkStart w:id="36" w:name="_Toc480111050"/>
-      <w:r>
-        <w:lastRenderedPageBreak/>
+      <w:bookmarkStart w:id="38" w:name="_Toc458681093"/>
+      <w:bookmarkStart w:id="39" w:name="_Toc480111050"/>
+      <w:r>
         <w:t>6</w:t>
       </w:r>
       <w:r>
@@ -7700,8 +10075,8 @@
       <w:r>
         <w:t>Referência Bibliográfica</w:t>
       </w:r>
-      <w:bookmarkEnd w:id="35"/>
-      <w:bookmarkEnd w:id="36"/>
+      <w:bookmarkEnd w:id="38"/>
+      <w:bookmarkEnd w:id="39"/>
     </w:p>
     <w:p>
       <w:pPr>
@@ -7763,8 +10138,17 @@
           <w:rFonts w:cs="Arial"/>
           <w:szCs w:val="24"/>
         </w:rPr>
-        <w:t>Graduado em Ciência da Computação pela Freevale</w:t>
-      </w:r>
+        <w:t xml:space="preserve">Graduado em Ciência da Computação pela </w:t>
+      </w:r>
+      <w:proofErr w:type="spellStart"/>
+      <w:r>
+        <w:rPr>
+          <w:rFonts w:cs="Arial"/>
+          <w:szCs w:val="24"/>
+        </w:rPr>
+        <w:t>Freevale</w:t>
+      </w:r>
+      <w:proofErr w:type="spellEnd"/>
       <w:r>
         <w:rPr>
           <w:rFonts w:cs="Arial"/>
@@ -7772,7 +10156,7 @@
         </w:rPr>
         <w:t>. Disponível em: &lt;</w:t>
       </w:r>
-      <w:hyperlink r:id="rId10" w:history="1">
+      <w:hyperlink r:id="rId12" w:history="1">
         <w:r>
           <w:rPr>
             <w:rStyle w:val="Hyperlink"/>
@@ -7893,7 +10277,7 @@
         </w:rPr>
         <w:t>&lt;</w:t>
       </w:r>
-      <w:hyperlink r:id="rId11" w:history="1">
+      <w:hyperlink r:id="rId13" w:history="1">
         <w:r>
           <w:rPr>
             <w:rStyle w:val="Hyperlink"/>
@@ -7908,8 +10292,6 @@
         </w:rPr>
         <w:t>&gt;. 2014</w:t>
       </w:r>
-      <w:bookmarkStart w:id="37" w:name="_GoBack"/>
-      <w:bookmarkEnd w:id="37"/>
       <w:r>
         <w:rPr>
           <w:rFonts w:cs="Arial"/>
@@ -7983,8 +10365,17 @@
           <w:rFonts w:cs="Arial"/>
           <w:szCs w:val="24"/>
         </w:rPr>
-        <w:t>Professor no centro universitário Unipê</w:t>
-      </w:r>
+        <w:t xml:space="preserve">Professor no centro universitário </w:t>
+      </w:r>
+      <w:proofErr w:type="spellStart"/>
+      <w:r>
+        <w:rPr>
+          <w:rFonts w:cs="Arial"/>
+          <w:szCs w:val="24"/>
+        </w:rPr>
+        <w:t>Unipê</w:t>
+      </w:r>
+      <w:proofErr w:type="spellEnd"/>
       <w:r>
         <w:rPr>
           <w:rFonts w:cs="Arial"/>
@@ -8009,7 +10400,7 @@
         </w:rPr>
         <w:t>&lt;</w:t>
       </w:r>
-      <w:hyperlink r:id="rId12" w:history="1">
+      <w:hyperlink r:id="rId14" w:history="1">
         <w:r>
           <w:rPr>
             <w:rStyle w:val="Hyperlink"/>
@@ -8098,8 +10489,36 @@
           <w:b/>
           <w:szCs w:val="24"/>
         </w:rPr>
-        <w:t>Computer Networks, Fourth edition</w:t>
-      </w:r>
+        <w:t xml:space="preserve">Computer Networks, </w:t>
+      </w:r>
+      <w:proofErr w:type="spellStart"/>
+      <w:r>
+        <w:rPr>
+          <w:rFonts w:cs="Arial"/>
+          <w:b/>
+          <w:szCs w:val="24"/>
+        </w:rPr>
+        <w:t>Fourth</w:t>
+      </w:r>
+      <w:proofErr w:type="spellEnd"/>
+      <w:r>
+        <w:rPr>
+          <w:rFonts w:cs="Arial"/>
+          <w:b/>
+          <w:szCs w:val="24"/>
+        </w:rPr>
+        <w:t xml:space="preserve"> </w:t>
+      </w:r>
+      <w:proofErr w:type="spellStart"/>
+      <w:r>
+        <w:rPr>
+          <w:rFonts w:cs="Arial"/>
+          <w:b/>
+          <w:szCs w:val="24"/>
+        </w:rPr>
+        <w:t>edition</w:t>
+      </w:r>
+      <w:proofErr w:type="spellEnd"/>
       <w:r>
         <w:rPr>
           <w:rFonts w:cs="Arial"/>
@@ -8112,18 +10531,55 @@
           <w:rFonts w:cs="Arial"/>
           <w:szCs w:val="24"/>
         </w:rPr>
-        <w:t xml:space="preserve"> Vrije Universiteit. Amsterdã, Holanda. Tradução: </w:t>
-      </w:r>
-      <w:r>
-        <w:t>Vandenberg D. de Souza.</w:t>
-      </w:r>
-      <w:r>
-        <w:rPr>
-          <w:rFonts w:cs="Arial"/>
-          <w:szCs w:val="24"/>
-        </w:rPr>
         <w:t xml:space="preserve"> </w:t>
       </w:r>
+      <w:proofErr w:type="spellStart"/>
+      <w:r>
+        <w:rPr>
+          <w:rFonts w:cs="Arial"/>
+          <w:szCs w:val="24"/>
+        </w:rPr>
+        <w:t>Vrije</w:t>
+      </w:r>
+      <w:proofErr w:type="spellEnd"/>
+      <w:r>
+        <w:rPr>
+          <w:rFonts w:cs="Arial"/>
+          <w:szCs w:val="24"/>
+        </w:rPr>
+        <w:t xml:space="preserve"> </w:t>
+      </w:r>
+      <w:proofErr w:type="spellStart"/>
+      <w:r>
+        <w:rPr>
+          <w:rFonts w:cs="Arial"/>
+          <w:szCs w:val="24"/>
+        </w:rPr>
+        <w:t>Universiteit</w:t>
+      </w:r>
+      <w:proofErr w:type="spellEnd"/>
+      <w:r>
+        <w:rPr>
+          <w:rFonts w:cs="Arial"/>
+          <w:szCs w:val="24"/>
+        </w:rPr>
+        <w:t xml:space="preserve">. Amsterdã, Holanda. Tradução: </w:t>
+      </w:r>
+      <w:proofErr w:type="spellStart"/>
+      <w:r>
+        <w:t>Vandenberg</w:t>
+      </w:r>
+      <w:proofErr w:type="spellEnd"/>
+      <w:r>
+        <w:t xml:space="preserve"> D. de Souza.</w:t>
+      </w:r>
+      <w:r>
+        <w:rPr>
+          <w:rFonts w:cs="Arial"/>
+          <w:szCs w:val="24"/>
+        </w:rPr>
+        <w:t xml:space="preserve"> </w:t>
+      </w:r>
       <w:r>
         <w:rPr>
           <w:rFonts w:cs="Arial"/>
@@ -8163,6 +10619,7 @@
           <w:rFonts w:cs="Arial"/>
           <w:szCs w:val="24"/>
         </w:rPr>
+        <w:lastRenderedPageBreak/>
         <w:t>TORRES</w:t>
       </w:r>
       <w:r>
@@ -8193,7 +10650,7 @@
         </w:rPr>
         <w:t>Editor executivo do Clube do Hardware. Disponível em: &lt;</w:t>
       </w:r>
-      <w:hyperlink r:id="rId13" w:history="1">
+      <w:hyperlink r:id="rId15" w:history="1">
         <w:r>
           <w:rPr>
             <w:rStyle w:val="Hyperlink"/>
@@ -8233,7 +10690,7 @@
       </w:r>
     </w:p>
     <w:sectPr>
-      <w:headerReference w:type="default" r:id="rId14"/>
+      <w:headerReference w:type="default" r:id="rId16"/>
       <w:pgSz w:w="11907" w:h="16840" w:code="9"/>
       <w:pgMar w:top="1418" w:right="1418" w:bottom="1418" w:left="1418" w:header="709" w:footer="709" w:gutter="0"/>
       <w:cols w:space="708"/>
@@ -8287,6 +10744,25 @@
       </w:pPr>
       <w:r>
         <w:continuationSeparator/>
+      </w:r>
+    </w:p>
+  </w:footnote>
+  <w:footnote w:id="1">
+    <w:p>
+      <w:pPr>
+        <w:pStyle w:val="Textodenotaderodap"/>
+      </w:pPr>
+      <w:r>
+        <w:rPr>
+          <w:rStyle w:val="Refdenotaderodap"/>
+        </w:rPr>
+        <w:footnoteRef/>
+      </w:r>
+      <w:r>
+        <w:t xml:space="preserve"> Disponível em: </w:t>
+      </w:r>
+      <w:r>
+        <w:t>http://etfdevlab.blogspot.com.br/2011/06/javafx-vs-java-swing-vs-awt.html</w:t>
       </w:r>
     </w:p>
   </w:footnote>
@@ -8339,7 +10815,7 @@
           <w:rPr>
             <w:noProof/>
           </w:rPr>
-          <w:t>19</w:t>
+          <w:t>21</w:t>
         </w:r>
         <w:r>
           <w:fldChar w:fldCharType="end"/>
@@ -9106,6 +11582,7 @@
   <w:style w:type="character" w:default="1" w:styleId="Fontepargpadro">
     <w:name w:val="Default Paragraph Font"/>
     <w:uiPriority w:val="1"/>
+    <w:semiHidden/>
     <w:unhideWhenUsed/>
   </w:style>
   <w:style w:type="table" w:default="1" w:styleId="Tabelanormal">
@@ -9420,6 +11897,47 @@
     <w:basedOn w:val="Fontepargpadro"/>
     <w:rsid w:val="00A55B49"/>
   </w:style>
+  <w:style w:type="paragraph" w:styleId="Textodenotaderodap">
+    <w:name w:val="footnote text"/>
+    <w:basedOn w:val="Normal"/>
+    <w:link w:val="TextodenotaderodapChar"/>
+    <w:uiPriority w:val="99"/>
+    <w:semiHidden/>
+    <w:unhideWhenUsed/>
+    <w:rsid w:val="000360DA"/>
+    <w:pPr>
+      <w:spacing w:after="0" w:line="240" w:lineRule="auto"/>
+    </w:pPr>
+    <w:rPr>
+      <w:sz w:val="20"/>
+      <w:szCs w:val="20"/>
+    </w:rPr>
+  </w:style>
+  <w:style w:type="character" w:customStyle="1" w:styleId="TextodenotaderodapChar">
+    <w:name w:val="Texto de nota de rodapé Char"/>
+    <w:basedOn w:val="Fontepargpadro"/>
+    <w:link w:val="Textodenotaderodap"/>
+    <w:uiPriority w:val="99"/>
+    <w:semiHidden/>
+    <w:rsid w:val="000360DA"/>
+    <w:rPr>
+      <w:rFonts w:ascii="Arial" w:eastAsia="Times New Roman" w:hAnsi="Arial" w:cs="Times New Roman"/>
+      <w:sz w:val="20"/>
+      <w:szCs w:val="20"/>
+      <w:lang w:bidi="en-US"/>
+    </w:rPr>
+  </w:style>
+  <w:style w:type="character" w:styleId="Refdenotaderodap">
+    <w:name w:val="footnote reference"/>
+    <w:basedOn w:val="Fontepargpadro"/>
+    <w:uiPriority w:val="99"/>
+    <w:semiHidden/>
+    <w:unhideWhenUsed/>
+    <w:rsid w:val="000360DA"/>
+    <w:rPr>
+      <w:vertAlign w:val="superscript"/>
+    </w:rPr>
+  </w:style>
 </w:styles>
 </file>
 
@@ -9689,7 +12207,7 @@
 </file>
 
 <file path=customXml/itemProps1.xml><?xml version="1.0" encoding="utf-8"?>
-<ds:datastoreItem xmlns:ds="http://schemas.openxmlformats.org/officeDocument/2006/customXml" ds:itemID="{4DBBD395-B518-424A-A8B9-0015EED98279}">
+<ds:datastoreItem xmlns:ds="http://schemas.openxmlformats.org/officeDocument/2006/customXml" ds:itemID="{FF9295DF-42D5-441C-A98A-4F2D515655B3}">
   <ds:schemaRefs>
     <ds:schemaRef ds:uri="http://schemas.openxmlformats.org/officeDocument/2006/bibliography"/>
   </ds:schemaRefs>

</xml_diff>

<commit_message>
Inicio do capitulo projeto
</commit_message>
<xml_diff>
--- a/aps_redes.docx
+++ b/aps_redes.docx
@@ -4842,8 +4842,6 @@
           <w:sz w:val="22"/>
         </w:rPr>
       </w:pPr>
-      <w:bookmarkStart w:id="0" w:name="_GoBack"/>
-      <w:bookmarkEnd w:id="0"/>
     </w:p>
     <w:p>
       <w:pPr>
@@ -7551,10 +7549,10 @@
       <w:pPr>
         <w:pStyle w:val="Ttulo1"/>
       </w:pPr>
+      <w:bookmarkStart w:id="0" w:name="_Toc480480259"/>
       <w:bookmarkStart w:id="1" w:name="_Toc53928594"/>
       <w:bookmarkStart w:id="2" w:name="_Toc246420486"/>
       <w:bookmarkStart w:id="3" w:name="_Toc458681088"/>
-      <w:bookmarkStart w:id="4" w:name="_Toc480480259"/>
       <w:r>
         <w:lastRenderedPageBreak/>
         <w:t>1 OBJETIVO</w:t>
@@ -7565,7 +7563,7 @@
       <w:r>
         <w:t xml:space="preserve"> DO TRABALHO</w:t>
       </w:r>
-      <w:bookmarkEnd w:id="4"/>
+      <w:bookmarkEnd w:id="0"/>
     </w:p>
     <w:p>
       <w:pPr>
@@ -7761,7 +7759,7 @@
       <w:pPr>
         <w:pStyle w:val="Ttulo1"/>
       </w:pPr>
-      <w:bookmarkStart w:id="5" w:name="_Toc480480260"/>
+      <w:bookmarkStart w:id="4" w:name="_Toc480480260"/>
       <w:r>
         <w:lastRenderedPageBreak/>
         <w:t>2</w:t>
@@ -7772,7 +7770,7 @@
       <w:bookmarkEnd w:id="1"/>
       <w:bookmarkEnd w:id="2"/>
       <w:bookmarkEnd w:id="3"/>
-      <w:bookmarkEnd w:id="5"/>
+      <w:bookmarkEnd w:id="4"/>
     </w:p>
     <w:p>
       <w:pPr>
@@ -8153,9 +8151,9 @@
       <w:pPr>
         <w:pStyle w:val="Ttulo1"/>
       </w:pPr>
-      <w:bookmarkStart w:id="6" w:name="_Toc458673514"/>
-      <w:bookmarkStart w:id="7" w:name="_Toc458681089"/>
-      <w:bookmarkStart w:id="8" w:name="_Toc480480261"/>
+      <w:bookmarkStart w:id="5" w:name="_Toc458673514"/>
+      <w:bookmarkStart w:id="6" w:name="_Toc458681089"/>
+      <w:bookmarkStart w:id="7" w:name="_Toc480480261"/>
       <w:r>
         <w:lastRenderedPageBreak/>
         <w:t>3</w:t>
@@ -8163,72 +8161,72 @@
       <w:r>
         <w:t xml:space="preserve"> </w:t>
       </w:r>
+      <w:bookmarkEnd w:id="5"/>
       <w:bookmarkEnd w:id="6"/>
+      <w:r>
+        <w:t>Fundamentos da comunicação de dados em rede (conceitos básicos)</w:t>
+      </w:r>
       <w:bookmarkEnd w:id="7"/>
       <w:r>
-        <w:t>Fundamentos da comunicação de dados em rede (conceitos básicos)</w:t>
+        <w:t xml:space="preserve"> </w:t>
+      </w:r>
+    </w:p>
+    <w:p>
+      <w:pPr>
+        <w:spacing w:after="0" w:line="360" w:lineRule="auto"/>
+      </w:pPr>
+    </w:p>
+    <w:p>
+      <w:pPr>
+        <w:pStyle w:val="Ttulo2"/>
+      </w:pPr>
+      <w:bookmarkStart w:id="8" w:name="_Toc480480262"/>
+      <w:r>
+        <w:t>3.1 Aplicações de redes de computadores</w:t>
       </w:r>
       <w:bookmarkEnd w:id="8"/>
-      <w:r>
-        <w:t xml:space="preserve"> </w:t>
-      </w:r>
-    </w:p>
-    <w:p>
-      <w:pPr>
-        <w:spacing w:after="0" w:line="360" w:lineRule="auto"/>
-      </w:pPr>
-    </w:p>
-    <w:p>
-      <w:pPr>
-        <w:pStyle w:val="Ttulo2"/>
-      </w:pPr>
-      <w:bookmarkStart w:id="9" w:name="_Toc480480262"/>
-      <w:r>
-        <w:t>3.1 Aplicações de redes de computadores</w:t>
+    </w:p>
+    <w:p>
+      <w:pPr>
+        <w:spacing w:after="0" w:line="360" w:lineRule="auto"/>
+      </w:pPr>
+    </w:p>
+    <w:p>
+      <w:pPr>
+        <w:spacing w:after="0" w:line="360" w:lineRule="auto"/>
+      </w:pPr>
+    </w:p>
+    <w:p>
+      <w:pPr>
+        <w:spacing w:after="0" w:line="360" w:lineRule="auto"/>
+        <w:ind w:firstLine="708"/>
+        <w:jc w:val="both"/>
+      </w:pPr>
+      <w:r>
+        <w:t>No geral, as redes de computadores são utilizadas para compartilhar dados entre computadores, compartilhar recursos ou transmitir informações, nos tópicos do capítulo 3 estão descritas algumas áreas de utilização da comunicação em rede e suas principais utilizações.</w:t>
+      </w:r>
+    </w:p>
+    <w:p>
+      <w:pPr>
+        <w:spacing w:after="0" w:line="360" w:lineRule="auto"/>
+        <w:jc w:val="both"/>
+      </w:pPr>
+    </w:p>
+    <w:p>
+      <w:pPr>
+        <w:spacing w:after="0" w:line="360" w:lineRule="auto"/>
+        <w:jc w:val="both"/>
+      </w:pPr>
+    </w:p>
+    <w:p>
+      <w:pPr>
+        <w:pStyle w:val="Ttulo3"/>
+      </w:pPr>
+      <w:bookmarkStart w:id="9" w:name="_Toc480480263"/>
+      <w:r>
+        <w:t>3.1.1 Aplicações comerciais</w:t>
       </w:r>
       <w:bookmarkEnd w:id="9"/>
-    </w:p>
-    <w:p>
-      <w:pPr>
-        <w:spacing w:after="0" w:line="360" w:lineRule="auto"/>
-      </w:pPr>
-    </w:p>
-    <w:p>
-      <w:pPr>
-        <w:spacing w:after="0" w:line="360" w:lineRule="auto"/>
-      </w:pPr>
-    </w:p>
-    <w:p>
-      <w:pPr>
-        <w:spacing w:after="0" w:line="360" w:lineRule="auto"/>
-        <w:ind w:firstLine="708"/>
-        <w:jc w:val="both"/>
-      </w:pPr>
-      <w:r>
-        <w:t>No geral, as redes de computadores são utilizadas para compartilhar dados entre computadores, compartilhar recursos ou transmitir informações, nos tópicos do capítulo 3 estão descritas algumas áreas de utilização da comunicação em rede e suas principais utilizações.</w:t>
-      </w:r>
-    </w:p>
-    <w:p>
-      <w:pPr>
-        <w:spacing w:after="0" w:line="360" w:lineRule="auto"/>
-        <w:jc w:val="both"/>
-      </w:pPr>
-    </w:p>
-    <w:p>
-      <w:pPr>
-        <w:spacing w:after="0" w:line="360" w:lineRule="auto"/>
-        <w:jc w:val="both"/>
-      </w:pPr>
-    </w:p>
-    <w:p>
-      <w:pPr>
-        <w:pStyle w:val="Ttulo3"/>
-      </w:pPr>
-      <w:bookmarkStart w:id="10" w:name="_Toc480480263"/>
-      <w:r>
-        <w:t>3.1.1 Aplicações comerciais</w:t>
-      </w:r>
-      <w:bookmarkEnd w:id="10"/>
     </w:p>
     <w:p>
       <w:pPr>
@@ -8300,11 +8298,11 @@
       <w:pPr>
         <w:pStyle w:val="Ttulo3"/>
       </w:pPr>
-      <w:bookmarkStart w:id="11" w:name="_Toc480480264"/>
+      <w:bookmarkStart w:id="10" w:name="_Toc480480264"/>
       <w:r>
         <w:t>3.1.2 Aplicações domésticas</w:t>
       </w:r>
-      <w:bookmarkEnd w:id="11"/>
+      <w:bookmarkEnd w:id="10"/>
     </w:p>
     <w:p>
       <w:pPr>
@@ -8405,7 +8403,7 @@
       <w:pPr>
         <w:pStyle w:val="Ttulo3"/>
       </w:pPr>
-      <w:bookmarkStart w:id="12" w:name="_Toc480480265"/>
+      <w:bookmarkStart w:id="11" w:name="_Toc480480265"/>
       <w:proofErr w:type="gramStart"/>
       <w:r>
         <w:t>3.1.3 Usuários</w:t>
@@ -8414,7 +8412,7 @@
       <w:r>
         <w:t xml:space="preserve"> móveis</w:t>
       </w:r>
-      <w:bookmarkEnd w:id="12"/>
+      <w:bookmarkEnd w:id="11"/>
     </w:p>
     <w:p>
       <w:pPr>
@@ -8487,13 +8485,39 @@
       <w:pPr>
         <w:pStyle w:val="Ttulo2"/>
       </w:pPr>
-      <w:bookmarkStart w:id="13" w:name="_Toc480480266"/>
+      <w:bookmarkStart w:id="12" w:name="_Toc480480266"/>
       <w:r>
         <w:t>3.2</w:t>
       </w:r>
       <w:r>
         <w:t xml:space="preserve"> Terminologia</w:t>
       </w:r>
+      <w:bookmarkEnd w:id="12"/>
+    </w:p>
+    <w:p>
+      <w:pPr>
+        <w:spacing w:after="0" w:line="360" w:lineRule="auto"/>
+      </w:pPr>
+    </w:p>
+    <w:p>
+      <w:pPr>
+        <w:spacing w:after="0" w:line="360" w:lineRule="auto"/>
+      </w:pPr>
+    </w:p>
+    <w:p>
+      <w:pPr>
+        <w:pStyle w:val="Ttulo2"/>
+      </w:pPr>
+      <w:bookmarkStart w:id="13" w:name="_Toc480480267"/>
+      <w:r>
+        <w:t>3.</w:t>
+      </w:r>
+      <w:r>
+        <w:t>3</w:t>
+      </w:r>
+      <w:r>
+        <w:t xml:space="preserve"> Taxonomia de redes</w:t>
+      </w:r>
       <w:bookmarkEnd w:id="13"/>
     </w:p>
     <w:p>
@@ -8510,15 +8534,12 @@
       <w:pPr>
         <w:pStyle w:val="Ttulo2"/>
       </w:pPr>
-      <w:bookmarkStart w:id="14" w:name="_Toc480480267"/>
-      <w:r>
-        <w:t>3.</w:t>
-      </w:r>
-      <w:r>
-        <w:t>3</w:t>
-      </w:r>
-      <w:r>
-        <w:t xml:space="preserve"> Taxonomia de redes</w:t>
+      <w:bookmarkStart w:id="14" w:name="_Toc480480268"/>
+      <w:r>
+        <w:t>3.4</w:t>
+      </w:r>
+      <w:r>
+        <w:t xml:space="preserve"> Topologia de redes</w:t>
       </w:r>
       <w:bookmarkEnd w:id="14"/>
     </w:p>
@@ -8536,12 +8557,9 @@
       <w:pPr>
         <w:pStyle w:val="Ttulo2"/>
       </w:pPr>
-      <w:bookmarkStart w:id="15" w:name="_Toc480480268"/>
-      <w:r>
-        <w:t>3.4</w:t>
-      </w:r>
-      <w:r>
-        <w:t xml:space="preserve"> Topologia de redes</w:t>
+      <w:bookmarkStart w:id="15" w:name="_Toc480480269"/>
+      <w:r>
+        <w:t>3.5 Hardware de redes</w:t>
       </w:r>
       <w:bookmarkEnd w:id="15"/>
     </w:p>
@@ -8559,9 +8577,9 @@
       <w:pPr>
         <w:pStyle w:val="Ttulo2"/>
       </w:pPr>
-      <w:bookmarkStart w:id="16" w:name="_Toc480480269"/>
-      <w:r>
-        <w:t>3.5 Hardware de redes</w:t>
+      <w:bookmarkStart w:id="16" w:name="_Toc480480270"/>
+      <w:r>
+        <w:t>3.6 Software de redes</w:t>
       </w:r>
       <w:bookmarkEnd w:id="16"/>
     </w:p>
@@ -8579,34 +8597,14 @@
       <w:pPr>
         <w:pStyle w:val="Ttulo2"/>
       </w:pPr>
-      <w:bookmarkStart w:id="17" w:name="_Toc480480270"/>
-      <w:r>
-        <w:t>3.6 Software de redes</w:t>
+      <w:bookmarkStart w:id="17" w:name="_Toc480480271"/>
+      <w:r>
+        <w:t>3.7</w:t>
+      </w:r>
+      <w:r>
+        <w:t xml:space="preserve"> Modelo OSI</w:t>
       </w:r>
       <w:bookmarkEnd w:id="17"/>
-    </w:p>
-    <w:p>
-      <w:pPr>
-        <w:spacing w:after="0" w:line="360" w:lineRule="auto"/>
-      </w:pPr>
-    </w:p>
-    <w:p>
-      <w:pPr>
-        <w:spacing w:after="0" w:line="360" w:lineRule="auto"/>
-      </w:pPr>
-    </w:p>
-    <w:p>
-      <w:pPr>
-        <w:pStyle w:val="Ttulo2"/>
-      </w:pPr>
-      <w:bookmarkStart w:id="18" w:name="_Toc480480271"/>
-      <w:r>
-        <w:t>3.7</w:t>
-      </w:r>
-      <w:r>
-        <w:t xml:space="preserve"> Modelo OSI</w:t>
-      </w:r>
-      <w:bookmarkEnd w:id="18"/>
     </w:p>
     <w:p>
       <w:pPr>
@@ -8874,25 +8872,38 @@
       <w:pPr>
         <w:pStyle w:val="Ttulo2"/>
       </w:pPr>
-      <w:bookmarkStart w:id="19" w:name="_Toc480480272"/>
+      <w:bookmarkStart w:id="18" w:name="_Toc480480272"/>
       <w:r>
         <w:t>3.8</w:t>
       </w:r>
       <w:r>
         <w:t xml:space="preserve"> TCP/IP</w:t>
       </w:r>
+      <w:bookmarkEnd w:id="18"/>
+    </w:p>
+    <w:p>
+      <w:pPr>
+        <w:pStyle w:val="Ttulo3"/>
+      </w:pPr>
+      <w:bookmarkStart w:id="19" w:name="_Toc480480273"/>
+      <w:r>
+        <w:t>3.8</w:t>
+      </w:r>
+      <w:r>
+        <w:t>.1 Camada física</w:t>
+      </w:r>
       <w:bookmarkEnd w:id="19"/>
     </w:p>
     <w:p>
       <w:pPr>
         <w:pStyle w:val="Ttulo3"/>
       </w:pPr>
-      <w:bookmarkStart w:id="20" w:name="_Toc480480273"/>
+      <w:bookmarkStart w:id="20" w:name="_Toc480480274"/>
       <w:r>
         <w:t>3.8</w:t>
       </w:r>
       <w:r>
-        <w:t>.1 Camada física</w:t>
+        <w:t>.2 Camada de enlace de dados</w:t>
       </w:r>
       <w:bookmarkEnd w:id="20"/>
     </w:p>
@@ -8900,12 +8911,12 @@
       <w:pPr>
         <w:pStyle w:val="Ttulo3"/>
       </w:pPr>
-      <w:bookmarkStart w:id="21" w:name="_Toc480480274"/>
+      <w:bookmarkStart w:id="21" w:name="_Toc480480275"/>
       <w:r>
         <w:t>3.8</w:t>
       </w:r>
       <w:r>
-        <w:t>.2 Camada de enlace de dados</w:t>
+        <w:t>.3 Camada de Internet</w:t>
       </w:r>
       <w:bookmarkEnd w:id="21"/>
     </w:p>
@@ -8913,12 +8924,12 @@
       <w:pPr>
         <w:pStyle w:val="Ttulo3"/>
       </w:pPr>
-      <w:bookmarkStart w:id="22" w:name="_Toc480480275"/>
+      <w:bookmarkStart w:id="22" w:name="_Toc480480276"/>
       <w:r>
         <w:t>3.8</w:t>
       </w:r>
       <w:r>
-        <w:t>.3 Camada de Internet</w:t>
+        <w:t>.4 Camada de transporte</w:t>
       </w:r>
       <w:bookmarkEnd w:id="22"/>
     </w:p>
@@ -8926,37 +8937,24 @@
       <w:pPr>
         <w:pStyle w:val="Ttulo3"/>
       </w:pPr>
-      <w:bookmarkStart w:id="23" w:name="_Toc480480276"/>
+      <w:bookmarkStart w:id="23" w:name="_Toc480480277"/>
       <w:r>
         <w:t>3.8</w:t>
       </w:r>
       <w:r>
-        <w:t>.4 Camada de transporte</w:t>
+        <w:t>.5 Camada de aplicação</w:t>
       </w:r>
       <w:bookmarkEnd w:id="23"/>
     </w:p>
     <w:p>
       <w:pPr>
-        <w:pStyle w:val="Ttulo3"/>
-      </w:pPr>
-      <w:bookmarkStart w:id="24" w:name="_Toc480480277"/>
-      <w:r>
-        <w:t>3.8</w:t>
-      </w:r>
-      <w:r>
-        <w:t>.5 Camada de aplicação</w:t>
-      </w:r>
-      <w:bookmarkEnd w:id="24"/>
-    </w:p>
-    <w:p>
-      <w:pPr>
-        <w:spacing w:after="0" w:line="360" w:lineRule="auto"/>
-        <w:rPr>
-          <w:rFonts w:cs="Arial"/>
-          <w:szCs w:val="24"/>
-        </w:rPr>
-      </w:pPr>
-      <w:bookmarkStart w:id="25" w:name="_Toc458681090"/>
+        <w:spacing w:after="0" w:line="360" w:lineRule="auto"/>
+        <w:rPr>
+          <w:rFonts w:cs="Arial"/>
+          <w:szCs w:val="24"/>
+        </w:rPr>
+      </w:pPr>
+      <w:bookmarkStart w:id="24" w:name="_Toc458681090"/>
     </w:p>
     <w:p>
       <w:pPr>
@@ -9079,7 +9077,7 @@
       <w:pPr>
         <w:pStyle w:val="Ttulo1"/>
       </w:pPr>
-      <w:bookmarkStart w:id="26" w:name="_Toc480480278"/>
+      <w:bookmarkStart w:id="25" w:name="_Toc480480278"/>
       <w:r>
         <w:lastRenderedPageBreak/>
         <w:t>4</w:t>
@@ -9087,11 +9085,11 @@
       <w:r>
         <w:t xml:space="preserve"> </w:t>
       </w:r>
+      <w:bookmarkEnd w:id="24"/>
+      <w:r>
+        <w:t>plano de desenvolvimento</w:t>
+      </w:r>
       <w:bookmarkEnd w:id="25"/>
-      <w:r>
-        <w:t>plano de desenvolvimento</w:t>
-      </w:r>
-      <w:bookmarkEnd w:id="26"/>
     </w:p>
     <w:p>
       <w:pPr>
@@ -9145,131 +9143,131 @@
       <w:pPr>
         <w:pStyle w:val="Ttulo2"/>
       </w:pPr>
-      <w:bookmarkStart w:id="27" w:name="_Toc480480279"/>
+      <w:bookmarkStart w:id="26" w:name="_Toc480480279"/>
       <w:r>
         <w:t>4.1 Arquitetura de software</w:t>
       </w:r>
+      <w:bookmarkEnd w:id="26"/>
+    </w:p>
+    <w:p>
+      <w:pPr>
+        <w:spacing w:after="0" w:line="360" w:lineRule="auto"/>
+      </w:pPr>
+    </w:p>
+    <w:p>
+      <w:pPr>
+        <w:spacing w:after="0" w:line="360" w:lineRule="auto"/>
+      </w:pPr>
+    </w:p>
+    <w:p>
+      <w:pPr>
+        <w:spacing w:after="0" w:line="360" w:lineRule="auto"/>
+        <w:jc w:val="both"/>
+      </w:pPr>
+      <w:r>
+        <w:tab/>
+      </w:r>
+      <w:r>
+        <w:t xml:space="preserve">Para garantir maior padronização e organização no desenvolvimento da aplicação e permitir que todo o grupo pudesse desenvolver e entender tudo o que já havia sido desenvolvido por outra pessoa foi utilizado um padrão de arquitetura de software. Nesse caso, o padrão utilizado foi o MVC que funciona separando o código em três camadas principais o </w:t>
+      </w:r>
+      <w:proofErr w:type="spellStart"/>
+      <w:r>
+        <w:t>Model</w:t>
+      </w:r>
+      <w:proofErr w:type="spellEnd"/>
+      <w:r>
+        <w:t xml:space="preserve">, o </w:t>
+      </w:r>
+      <w:proofErr w:type="spellStart"/>
+      <w:r>
+        <w:t>View</w:t>
+      </w:r>
+      <w:proofErr w:type="spellEnd"/>
+      <w:r>
+        <w:t xml:space="preserve"> e o </w:t>
+      </w:r>
+      <w:proofErr w:type="spellStart"/>
+      <w:r>
+        <w:t>Controller</w:t>
+      </w:r>
+      <w:proofErr w:type="spellEnd"/>
+      <w:r>
+        <w:t xml:space="preserve">. Resumidamente, o </w:t>
+      </w:r>
+      <w:proofErr w:type="spellStart"/>
+      <w:r>
+        <w:t>model</w:t>
+      </w:r>
+      <w:proofErr w:type="spellEnd"/>
+      <w:r>
+        <w:t xml:space="preserve"> representa os dados da aplicação e o meio de obtê-los, o </w:t>
+      </w:r>
+      <w:proofErr w:type="spellStart"/>
+      <w:r>
+        <w:t>View</w:t>
+      </w:r>
+      <w:proofErr w:type="spellEnd"/>
+      <w:r>
+        <w:t xml:space="preserve"> reúne todo o esquema visual da aplicação neste contexto o </w:t>
+      </w:r>
+      <w:proofErr w:type="spellStart"/>
+      <w:r>
+        <w:t>JavaFX</w:t>
+      </w:r>
+      <w:proofErr w:type="spellEnd"/>
+      <w:r>
+        <w:t xml:space="preserve"> foi a principal ferramenta utilizada na interface visual, já o </w:t>
+      </w:r>
+      <w:proofErr w:type="spellStart"/>
+      <w:r>
+        <w:t>Controller</w:t>
+      </w:r>
+      <w:proofErr w:type="spellEnd"/>
+      <w:r>
+        <w:t xml:space="preserve"> manipula todas as requisições da </w:t>
+      </w:r>
+      <w:proofErr w:type="spellStart"/>
+      <w:r>
+        <w:t>View</w:t>
+      </w:r>
+      <w:proofErr w:type="spellEnd"/>
+      <w:r>
+        <w:t xml:space="preserve"> ao </w:t>
+      </w:r>
+      <w:proofErr w:type="spellStart"/>
+      <w:r>
+        <w:t>Model</w:t>
+      </w:r>
+      <w:proofErr w:type="spellEnd"/>
+      <w:r>
+        <w:t xml:space="preserve"> e devolve os dados obtidos a interface gráfica.</w:t>
+      </w:r>
+    </w:p>
+    <w:p>
+      <w:pPr>
+        <w:spacing w:after="0" w:line="360" w:lineRule="auto"/>
+        <w:jc w:val="both"/>
+      </w:pPr>
+    </w:p>
+    <w:p>
+      <w:pPr>
+        <w:spacing w:after="0" w:line="360" w:lineRule="auto"/>
+        <w:jc w:val="both"/>
+      </w:pPr>
+    </w:p>
+    <w:p>
+      <w:pPr>
+        <w:pStyle w:val="Ttulo2"/>
+      </w:pPr>
+      <w:bookmarkStart w:id="27" w:name="_Toc480480280"/>
+      <w:r>
+        <w:t xml:space="preserve">4.2 </w:t>
+      </w:r>
+      <w:proofErr w:type="spellStart"/>
+      <w:r>
+        <w:t>Wireframe</w:t>
+      </w:r>
       <w:bookmarkEnd w:id="27"/>
-    </w:p>
-    <w:p>
-      <w:pPr>
-        <w:spacing w:after="0" w:line="360" w:lineRule="auto"/>
-      </w:pPr>
-    </w:p>
-    <w:p>
-      <w:pPr>
-        <w:spacing w:after="0" w:line="360" w:lineRule="auto"/>
-      </w:pPr>
-    </w:p>
-    <w:p>
-      <w:pPr>
-        <w:spacing w:after="0" w:line="360" w:lineRule="auto"/>
-        <w:jc w:val="both"/>
-      </w:pPr>
-      <w:r>
-        <w:tab/>
-      </w:r>
-      <w:r>
-        <w:t xml:space="preserve">Para garantir maior padronização e organização no desenvolvimento da aplicação e permitir que todo o grupo pudesse desenvolver e entender tudo o que já havia sido desenvolvido por outra pessoa foi utilizado um padrão de arquitetura de software. Nesse caso, o padrão utilizado foi o MVC que funciona separando o código em três camadas principais o </w:t>
-      </w:r>
-      <w:proofErr w:type="spellStart"/>
-      <w:r>
-        <w:t>Model</w:t>
-      </w:r>
-      <w:proofErr w:type="spellEnd"/>
-      <w:r>
-        <w:t xml:space="preserve">, o </w:t>
-      </w:r>
-      <w:proofErr w:type="spellStart"/>
-      <w:r>
-        <w:t>View</w:t>
-      </w:r>
-      <w:proofErr w:type="spellEnd"/>
-      <w:r>
-        <w:t xml:space="preserve"> e o </w:t>
-      </w:r>
-      <w:proofErr w:type="spellStart"/>
-      <w:r>
-        <w:t>Controller</w:t>
-      </w:r>
-      <w:proofErr w:type="spellEnd"/>
-      <w:r>
-        <w:t xml:space="preserve">. Resumidamente, o </w:t>
-      </w:r>
-      <w:proofErr w:type="spellStart"/>
-      <w:r>
-        <w:t>model</w:t>
-      </w:r>
-      <w:proofErr w:type="spellEnd"/>
-      <w:r>
-        <w:t xml:space="preserve"> representa os dados da aplicação e o meio de obtê-los, o </w:t>
-      </w:r>
-      <w:proofErr w:type="spellStart"/>
-      <w:r>
-        <w:t>View</w:t>
-      </w:r>
-      <w:proofErr w:type="spellEnd"/>
-      <w:r>
-        <w:t xml:space="preserve"> reúne todo o esquema visual da aplicação neste contexto o </w:t>
-      </w:r>
-      <w:proofErr w:type="spellStart"/>
-      <w:r>
-        <w:t>JavaFX</w:t>
-      </w:r>
-      <w:proofErr w:type="spellEnd"/>
-      <w:r>
-        <w:t xml:space="preserve"> foi a principal ferramenta utilizada na interface visual, já o </w:t>
-      </w:r>
-      <w:proofErr w:type="spellStart"/>
-      <w:r>
-        <w:t>Controller</w:t>
-      </w:r>
-      <w:proofErr w:type="spellEnd"/>
-      <w:r>
-        <w:t xml:space="preserve"> manipula todas as requisições da </w:t>
-      </w:r>
-      <w:proofErr w:type="spellStart"/>
-      <w:r>
-        <w:t>View</w:t>
-      </w:r>
-      <w:proofErr w:type="spellEnd"/>
-      <w:r>
-        <w:t xml:space="preserve"> ao </w:t>
-      </w:r>
-      <w:proofErr w:type="spellStart"/>
-      <w:r>
-        <w:t>Model</w:t>
-      </w:r>
-      <w:proofErr w:type="spellEnd"/>
-      <w:r>
-        <w:t xml:space="preserve"> e devolve os dados obtidos a interface gráfica.</w:t>
-      </w:r>
-    </w:p>
-    <w:p>
-      <w:pPr>
-        <w:spacing w:after="0" w:line="360" w:lineRule="auto"/>
-        <w:jc w:val="both"/>
-      </w:pPr>
-    </w:p>
-    <w:p>
-      <w:pPr>
-        <w:spacing w:after="0" w:line="360" w:lineRule="auto"/>
-        <w:jc w:val="both"/>
-      </w:pPr>
-    </w:p>
-    <w:p>
-      <w:pPr>
-        <w:pStyle w:val="Ttulo2"/>
-      </w:pPr>
-      <w:bookmarkStart w:id="28" w:name="_Toc480480280"/>
-      <w:r>
-        <w:t xml:space="preserve">4.2 </w:t>
-      </w:r>
-      <w:proofErr w:type="spellStart"/>
-      <w:r>
-        <w:t>Wireframe</w:t>
-      </w:r>
-      <w:bookmarkEnd w:id="28"/>
       <w:proofErr w:type="spellEnd"/>
     </w:p>
     <w:p/>
@@ -9385,7 +9383,7 @@
           <w:szCs w:val="24"/>
         </w:rPr>
       </w:pPr>
-      <w:bookmarkStart w:id="29" w:name="_Toc480480340"/>
+      <w:bookmarkStart w:id="28" w:name="_Toc480480340"/>
       <w:r>
         <w:rPr>
           <w:i w:val="0"/>
@@ -9478,7 +9476,7 @@
         </w:rPr>
         <w:t>Wireframe</w:t>
       </w:r>
-      <w:bookmarkEnd w:id="29"/>
+      <w:bookmarkEnd w:id="28"/>
       <w:proofErr w:type="spellEnd"/>
     </w:p>
     <w:p>
@@ -9514,11 +9512,11 @@
       <w:pPr>
         <w:pStyle w:val="Ttulo2"/>
       </w:pPr>
-      <w:bookmarkStart w:id="30" w:name="_Toc480480281"/>
+      <w:bookmarkStart w:id="29" w:name="_Toc480480281"/>
       <w:r>
         <w:t>4.3 Diagramação</w:t>
       </w:r>
-      <w:bookmarkEnd w:id="30"/>
+      <w:bookmarkEnd w:id="29"/>
     </w:p>
     <w:p>
       <w:pPr>
@@ -9611,7 +9609,7 @@
           <w:szCs w:val="24"/>
         </w:rPr>
       </w:pPr>
-      <w:bookmarkStart w:id="31" w:name="_Toc480480341"/>
+      <w:bookmarkStart w:id="30" w:name="_Toc480480341"/>
       <w:r>
         <w:rPr>
           <w:noProof/>
@@ -9768,7 +9766,7 @@
         </w:rPr>
         <w:t xml:space="preserve"> de classe</w:t>
       </w:r>
-      <w:bookmarkEnd w:id="31"/>
+      <w:bookmarkEnd w:id="30"/>
     </w:p>
     <w:p>
       <w:pPr>
@@ -9803,11 +9801,11 @@
       <w:pPr>
         <w:pStyle w:val="Ttulo2"/>
       </w:pPr>
-      <w:bookmarkStart w:id="32" w:name="_Toc480480282"/>
+      <w:bookmarkStart w:id="31" w:name="_Toc480480282"/>
       <w:r>
         <w:t>4.4 Tecnologias da linguagem</w:t>
       </w:r>
-      <w:bookmarkEnd w:id="32"/>
+      <w:bookmarkEnd w:id="31"/>
     </w:p>
     <w:p>
       <w:pPr>
@@ -9902,12 +9900,12 @@
       <w:pPr>
         <w:pStyle w:val="Ttulo2"/>
       </w:pPr>
-      <w:bookmarkStart w:id="33" w:name="_Toc480480283"/>
+      <w:bookmarkStart w:id="32" w:name="_Toc480480283"/>
       <w:r>
         <w:lastRenderedPageBreak/>
         <w:t>4.5 Ambiente de desenvolvimento</w:t>
       </w:r>
-      <w:bookmarkEnd w:id="33"/>
+      <w:bookmarkEnd w:id="32"/>
     </w:p>
     <w:p>
       <w:pPr>
@@ -10032,11 +10030,11 @@
       <w:pPr>
         <w:pStyle w:val="Ttulo2"/>
       </w:pPr>
-      <w:bookmarkStart w:id="34" w:name="_Toc480480284"/>
+      <w:bookmarkStart w:id="33" w:name="_Toc480480284"/>
       <w:r>
         <w:t>4.6 Interface do usuário</w:t>
       </w:r>
-      <w:bookmarkEnd w:id="34"/>
+      <w:bookmarkEnd w:id="33"/>
     </w:p>
     <w:p>
       <w:pPr>
@@ -10223,7 +10221,7 @@
           <w:szCs w:val="24"/>
         </w:rPr>
       </w:pPr>
-      <w:bookmarkStart w:id="35" w:name="_Toc480480342"/>
+      <w:bookmarkStart w:id="34" w:name="_Toc480480342"/>
       <w:r>
         <w:rPr>
           <w:i w:val="0"/>
@@ -10307,7 +10305,7 @@
         </w:rPr>
         <w:t>X</w:t>
       </w:r>
-      <w:bookmarkEnd w:id="35"/>
+      <w:bookmarkEnd w:id="34"/>
       <w:proofErr w:type="spellEnd"/>
     </w:p>
     <w:p>
@@ -10366,11 +10364,11 @@
       <w:pPr>
         <w:pStyle w:val="Ttulo2"/>
       </w:pPr>
-      <w:bookmarkStart w:id="36" w:name="_Toc480480285"/>
+      <w:bookmarkStart w:id="35" w:name="_Toc480480285"/>
       <w:r>
         <w:t>4.7 Criação de interfaces gráficas</w:t>
       </w:r>
-      <w:bookmarkEnd w:id="36"/>
+      <w:bookmarkEnd w:id="35"/>
     </w:p>
     <w:p>
       <w:pPr>
@@ -10679,7 +10677,7 @@
           <w:szCs w:val="24"/>
         </w:rPr>
       </w:pPr>
-      <w:bookmarkStart w:id="37" w:name="_Toc480480343"/>
+      <w:bookmarkStart w:id="36" w:name="_Toc480480343"/>
       <w:r>
         <w:rPr>
           <w:i w:val="0"/>
@@ -10774,7 +10772,7 @@
         </w:rPr>
         <w:t>SceneBuilder</w:t>
       </w:r>
-      <w:bookmarkEnd w:id="37"/>
+      <w:bookmarkEnd w:id="36"/>
       <w:proofErr w:type="spellEnd"/>
     </w:p>
     <w:p>
@@ -10803,11 +10801,11 @@
       <w:pPr>
         <w:pStyle w:val="Ttulo2"/>
       </w:pPr>
-      <w:bookmarkStart w:id="38" w:name="_Toc480480286"/>
+      <w:bookmarkStart w:id="37" w:name="_Toc480480286"/>
       <w:r>
         <w:t>4.8 Compartilhador de arquivos e controlador de versões</w:t>
       </w:r>
-      <w:bookmarkEnd w:id="38"/>
+      <w:bookmarkEnd w:id="37"/>
     </w:p>
     <w:p>
       <w:pPr>
@@ -10911,78 +10909,831 @@
       <w:pPr>
         <w:pStyle w:val="Ttulo1"/>
       </w:pPr>
-      <w:bookmarkStart w:id="39" w:name="_Toc480480287"/>
+      <w:bookmarkStart w:id="38" w:name="_Toc480480287"/>
       <w:r>
         <w:lastRenderedPageBreak/>
         <w:t>5 PROJETO</w:t>
       </w:r>
+      <w:bookmarkEnd w:id="38"/>
+    </w:p>
+    <w:p>
+      <w:pPr>
+        <w:spacing w:after="0" w:line="360" w:lineRule="auto"/>
+      </w:pPr>
+    </w:p>
+    <w:p>
+      <w:pPr>
+        <w:spacing w:after="0" w:line="360" w:lineRule="auto"/>
+      </w:pPr>
+    </w:p>
+    <w:p>
+      <w:pPr>
+        <w:spacing w:after="0" w:line="360" w:lineRule="auto"/>
+        <w:jc w:val="both"/>
+      </w:pPr>
+      <w:r>
+        <w:tab/>
+        <w:t>Para demonstrar de forma prática um exemplo de comunicação de dados em redes foi produzido um chat de mensagens instantâneas intitulado “</w:t>
+      </w:r>
+      <w:proofErr w:type="spellStart"/>
+      <w:r>
+        <w:t>JChat</w:t>
+      </w:r>
+      <w:proofErr w:type="spellEnd"/>
+      <w:r>
+        <w:t>”, assim como descrito nos capítulos anteriores.</w:t>
+      </w:r>
+    </w:p>
+    <w:p>
+      <w:pPr>
+        <w:spacing w:after="0" w:line="360" w:lineRule="auto"/>
+        <w:jc w:val="both"/>
+      </w:pPr>
+      <w:r>
+        <w:tab/>
+        <w:t>Este chat foi projetado nos módulos de cliente e servidor, onde os dois mantém uma conexão através da tecnologia de sockets.</w:t>
+      </w:r>
+    </w:p>
+    <w:p>
+      <w:pPr>
+        <w:spacing w:after="0" w:line="360" w:lineRule="auto"/>
+        <w:jc w:val="both"/>
+      </w:pPr>
+      <w:r>
+        <w:tab/>
+        <w:t>A estrutura e os módulos deste chat estão descritos nos tópicos deste capítulo:</w:t>
+      </w:r>
+    </w:p>
+    <w:p>
+      <w:pPr>
+        <w:spacing w:after="0" w:line="360" w:lineRule="auto"/>
+        <w:jc w:val="both"/>
+      </w:pPr>
+    </w:p>
+    <w:p>
+      <w:pPr>
+        <w:spacing w:after="0" w:line="360" w:lineRule="auto"/>
+        <w:jc w:val="both"/>
+      </w:pPr>
+    </w:p>
+    <w:p>
+      <w:pPr>
+        <w:pStyle w:val="Ttulo2"/>
+      </w:pPr>
+      <w:r>
+        <w:t xml:space="preserve">5.1 </w:t>
+      </w:r>
+      <w:bookmarkStart w:id="39" w:name="_Toc480480288"/>
+      <w:r>
+        <w:t>Cliente</w:t>
+      </w:r>
       <w:bookmarkEnd w:id="39"/>
     </w:p>
     <w:p>
       <w:pPr>
+        <w:spacing w:after="0" w:line="360" w:lineRule="auto"/>
+      </w:pPr>
+    </w:p>
+    <w:p>
+      <w:pPr>
+        <w:spacing w:after="0" w:line="360" w:lineRule="auto"/>
+      </w:pPr>
+    </w:p>
+    <w:p>
+      <w:pPr>
+        <w:spacing w:after="0" w:line="360" w:lineRule="auto"/>
+        <w:jc w:val="both"/>
+      </w:pPr>
+      <w:r>
+        <w:tab/>
+        <w:t>O lado do cliente é composto por três áreas principais de interação, a tela de configuração, o chat global e a janela de chat individual privado. Todas estas telas foram criadas de forma a parecer simples ao usuário, mas com funções bem definidas e devidamente organizadas na interface. Os detalhes de cada um destes módulos estão a seguir:</w:t>
+      </w:r>
+    </w:p>
+    <w:p>
+      <w:pPr>
+        <w:spacing w:after="0" w:line="360" w:lineRule="auto"/>
+        <w:jc w:val="both"/>
+      </w:pPr>
+    </w:p>
+    <w:p>
+      <w:pPr>
+        <w:spacing w:after="0" w:line="360" w:lineRule="auto"/>
+        <w:jc w:val="both"/>
+      </w:pPr>
+    </w:p>
+    <w:p>
+      <w:pPr>
+        <w:pStyle w:val="Ttulo3"/>
+      </w:pPr>
+      <w:r>
+        <w:t xml:space="preserve">5.1.1 </w:t>
+      </w:r>
+      <w:bookmarkStart w:id="40" w:name="_Toc480480289"/>
+      <w:r>
+        <w:t>Tela de configuração</w:t>
+      </w:r>
+      <w:bookmarkEnd w:id="40"/>
+    </w:p>
+    <w:p>
+      <w:pPr>
+        <w:spacing w:after="0" w:line="360" w:lineRule="auto"/>
+      </w:pPr>
+    </w:p>
+    <w:p>
+      <w:pPr>
+        <w:spacing w:after="0" w:line="360" w:lineRule="auto"/>
+      </w:pPr>
+    </w:p>
+    <w:p>
+      <w:pPr>
+        <w:spacing w:after="0" w:line="360" w:lineRule="auto"/>
+        <w:jc w:val="both"/>
+      </w:pPr>
+      <w:r>
+        <w:tab/>
+        <w:t xml:space="preserve">Após ter rodado o servidor de sockets em qualquer IP disponível a tela de configuração é utilizada pelo usuário para a escolha deste servidor por meio do IP, após ter escolhido o servidor de sockets ele </w:t>
+      </w:r>
+      <w:r>
+        <w:t xml:space="preserve">é testado, caso não ocorra erros o utilizador é encaminhado a tela de </w:t>
+      </w:r>
+      <w:proofErr w:type="spellStart"/>
+      <w:r>
+        <w:t>login</w:t>
+      </w:r>
+      <w:proofErr w:type="spellEnd"/>
+      <w:r>
+        <w:t>, senão é lançada uma mensagem de erro contendo os detalhes do ocorrido</w:t>
+      </w:r>
+      <w:r>
+        <w:t>. Além disso, é possível encontrar na tela um botão para sair do aplicativo</w:t>
+      </w:r>
+      <w:r>
+        <w:t>, conforme a figura 5:</w:t>
+      </w:r>
+    </w:p>
+    <w:p>
+      <w:pPr>
+        <w:spacing w:after="0" w:line="360" w:lineRule="auto"/>
+        <w:jc w:val="both"/>
+      </w:pPr>
+    </w:p>
+    <w:p>
+      <w:pPr>
+        <w:spacing w:after="0" w:line="360" w:lineRule="auto"/>
+        <w:jc w:val="center"/>
+      </w:pPr>
+      <w:r>
+        <w:rPr>
+          <w:noProof/>
+          <w:lang w:eastAsia="pt-BR" w:bidi="ar-SA"/>
+        </w:rPr>
+        <w:lastRenderedPageBreak/>
+        <w:drawing>
+          <wp:inline distT="0" distB="0" distL="0" distR="0" wp14:anchorId="04C23E43" wp14:editId="7312623D">
+            <wp:extent cx="3056467" cy="1447800"/>
+            <wp:effectExtent l="0" t="0" r="0" b="0"/>
+            <wp:docPr id="9" name="Imagem 9"/>
+            <wp:cNvGraphicFramePr>
+              <a:graphicFrameLocks xmlns:a="http://schemas.openxmlformats.org/drawingml/2006/main" noChangeAspect="1"/>
+            </wp:cNvGraphicFramePr>
+            <a:graphic xmlns:a="http://schemas.openxmlformats.org/drawingml/2006/main">
+              <a:graphicData uri="http://schemas.openxmlformats.org/drawingml/2006/picture">
+                <pic:pic xmlns:pic="http://schemas.openxmlformats.org/drawingml/2006/picture">
+                  <pic:nvPicPr>
+                    <pic:cNvPr id="1" name=""/>
+                    <pic:cNvPicPr/>
+                  </pic:nvPicPr>
+                  <pic:blipFill rotWithShape="1">
+                    <a:blip r:embed="rId14"/>
+                    <a:srcRect l="31254" t="22353" r="31044" b="45883"/>
+                    <a:stretch/>
+                  </pic:blipFill>
+                  <pic:spPr bwMode="auto">
+                    <a:xfrm>
+                      <a:off x="0" y="0"/>
+                      <a:ext cx="3056467" cy="1447800"/>
+                    </a:xfrm>
+                    <a:prstGeom prst="rect">
+                      <a:avLst/>
+                    </a:prstGeom>
+                    <a:ln>
+                      <a:noFill/>
+                    </a:ln>
+                    <a:extLst>
+                      <a:ext uri="{53640926-AAD7-44D8-BBD7-CCE9431645EC}">
+                        <a14:shadowObscured xmlns:a14="http://schemas.microsoft.com/office/drawing/2010/main"/>
+                      </a:ext>
+                    </a:extLst>
+                  </pic:spPr>
+                </pic:pic>
+              </a:graphicData>
+            </a:graphic>
+          </wp:inline>
+        </w:drawing>
+      </w:r>
+    </w:p>
+    <w:p>
+      <w:pPr>
+        <w:pStyle w:val="Legenda"/>
+        <w:spacing w:after="0" w:line="360" w:lineRule="auto"/>
+        <w:jc w:val="center"/>
+        <w:rPr>
+          <w:i w:val="0"/>
+          <w:color w:val="auto"/>
+          <w:sz w:val="24"/>
+          <w:szCs w:val="24"/>
+        </w:rPr>
+      </w:pPr>
+      <w:r>
+        <w:rPr>
+          <w:i w:val="0"/>
+          <w:color w:val="auto"/>
+          <w:sz w:val="24"/>
+          <w:szCs w:val="24"/>
+        </w:rPr>
+        <w:t xml:space="preserve">Figura </w:t>
+      </w:r>
+      <w:r>
+        <w:rPr>
+          <w:i w:val="0"/>
+          <w:color w:val="auto"/>
+          <w:sz w:val="24"/>
+          <w:szCs w:val="24"/>
+        </w:rPr>
+        <w:fldChar w:fldCharType="begin"/>
+      </w:r>
+      <w:r>
+        <w:rPr>
+          <w:i w:val="0"/>
+          <w:color w:val="auto"/>
+          <w:sz w:val="24"/>
+          <w:szCs w:val="24"/>
+        </w:rPr>
+        <w:instrText xml:space="preserve"> SEQ Figura \* ARABIC </w:instrText>
+      </w:r>
+      <w:r>
+        <w:rPr>
+          <w:i w:val="0"/>
+          <w:color w:val="auto"/>
+          <w:sz w:val="24"/>
+          <w:szCs w:val="24"/>
+        </w:rPr>
+        <w:fldChar w:fldCharType="separate"/>
+      </w:r>
+      <w:r>
+        <w:rPr>
+          <w:i w:val="0"/>
+          <w:noProof/>
+          <w:color w:val="auto"/>
+          <w:sz w:val="24"/>
+          <w:szCs w:val="24"/>
+        </w:rPr>
+        <w:t>5</w:t>
+      </w:r>
+      <w:r>
+        <w:rPr>
+          <w:i w:val="0"/>
+          <w:color w:val="auto"/>
+          <w:sz w:val="24"/>
+          <w:szCs w:val="24"/>
+        </w:rPr>
+        <w:fldChar w:fldCharType="end"/>
+      </w:r>
+      <w:r>
+        <w:rPr>
+          <w:i w:val="0"/>
+          <w:color w:val="auto"/>
+          <w:sz w:val="24"/>
+          <w:szCs w:val="24"/>
+        </w:rPr>
+        <w:t xml:space="preserve"> - Tela de configurações</w:t>
+      </w:r>
+    </w:p>
+    <w:p>
+      <w:pPr>
+        <w:spacing w:after="0" w:line="360" w:lineRule="auto"/>
+        <w:jc w:val="center"/>
+        <w:rPr>
+          <w:sz w:val="20"/>
+          <w:szCs w:val="20"/>
+        </w:rPr>
+      </w:pPr>
+      <w:r>
+        <w:rPr>
+          <w:sz w:val="20"/>
+          <w:szCs w:val="20"/>
+        </w:rPr>
+        <w:t>Fonte: Autoria própria</w:t>
+      </w:r>
+    </w:p>
+    <w:p>
+      <w:pPr>
+        <w:spacing w:after="0" w:line="360" w:lineRule="auto"/>
+        <w:jc w:val="both"/>
+      </w:pPr>
+    </w:p>
+    <w:p>
+      <w:pPr>
+        <w:spacing w:after="0" w:line="360" w:lineRule="auto"/>
+      </w:pPr>
+    </w:p>
+    <w:p>
+      <w:pPr>
         <w:pStyle w:val="Ttulo2"/>
       </w:pPr>
-      <w:bookmarkStart w:id="40" w:name="_Toc480480288"/>
-      <w:r>
-        <w:t>5.1 Cliente</w:t>
-      </w:r>
-      <w:bookmarkEnd w:id="40"/>
+      <w:r>
+        <w:t xml:space="preserve">5.1.2 Tela de </w:t>
+      </w:r>
+      <w:proofErr w:type="spellStart"/>
+      <w:r>
+        <w:t>login</w:t>
+      </w:r>
+      <w:proofErr w:type="spellEnd"/>
+    </w:p>
+    <w:p>
+      <w:pPr>
+        <w:spacing w:after="0" w:line="360" w:lineRule="auto"/>
+      </w:pPr>
+    </w:p>
+    <w:p>
+      <w:pPr>
+        <w:spacing w:after="0" w:line="360" w:lineRule="auto"/>
+      </w:pPr>
+    </w:p>
+    <w:p>
+      <w:pPr>
+        <w:spacing w:after="0" w:line="360" w:lineRule="auto"/>
+        <w:jc w:val="both"/>
+      </w:pPr>
+      <w:r>
+        <w:tab/>
+        <w:t xml:space="preserve">A tela de </w:t>
+      </w:r>
+      <w:proofErr w:type="spellStart"/>
+      <w:r>
+        <w:t>login</w:t>
+      </w:r>
+      <w:proofErr w:type="spellEnd"/>
+      <w:r>
+        <w:t xml:space="preserve"> é destinada a inserção de um </w:t>
+      </w:r>
+      <w:proofErr w:type="spellStart"/>
+      <w:r>
+        <w:t>nickname</w:t>
+      </w:r>
+      <w:proofErr w:type="spellEnd"/>
+      <w:r>
+        <w:t xml:space="preserve"> único disponível para </w:t>
+      </w:r>
+      <w:proofErr w:type="gramStart"/>
+      <w:r>
+        <w:t>que</w:t>
+      </w:r>
+      <w:proofErr w:type="gramEnd"/>
+      <w:r>
+        <w:t xml:space="preserve"> o usuário possa ser </w:t>
+      </w:r>
+      <w:proofErr w:type="spellStart"/>
+      <w:r>
+        <w:t>indentificado</w:t>
+      </w:r>
+      <w:proofErr w:type="spellEnd"/>
+      <w:r>
+        <w:t xml:space="preserve"> por todos os outros utilizadores que estejam online no momento. Outras funções desta tela são: Voltar a tela de configuração do servidor e testar o </w:t>
+      </w:r>
+      <w:proofErr w:type="spellStart"/>
+      <w:r>
+        <w:t>nickname</w:t>
+      </w:r>
+      <w:proofErr w:type="spellEnd"/>
+      <w:r>
+        <w:t xml:space="preserve"> e aceder a interface principal, caso haja um erro uma mensagem será mostrada ao usuário e o acesso ao chat será impedido.</w:t>
+      </w:r>
+      <w:r>
+        <w:t xml:space="preserve"> A estrutura desta tela está disponível na figura 6:</w:t>
+      </w:r>
+    </w:p>
+    <w:p>
+      <w:pPr>
+        <w:spacing w:after="0" w:line="360" w:lineRule="auto"/>
+        <w:jc w:val="both"/>
+      </w:pPr>
+    </w:p>
+    <w:p>
+      <w:pPr>
+        <w:spacing w:after="0" w:line="360" w:lineRule="auto"/>
+        <w:jc w:val="center"/>
+      </w:pPr>
+      <w:r>
+        <w:rPr>
+          <w:noProof/>
+          <w:lang w:eastAsia="pt-BR" w:bidi="ar-SA"/>
+        </w:rPr>
+        <w:drawing>
+          <wp:inline distT="0" distB="0" distL="0" distR="0" wp14:anchorId="0DC2E0F1" wp14:editId="05DE752A">
+            <wp:extent cx="2857500" cy="1372103"/>
+            <wp:effectExtent l="0" t="0" r="0" b="0"/>
+            <wp:docPr id="10" name="Imagem 10"/>
+            <wp:cNvGraphicFramePr>
+              <a:graphicFrameLocks xmlns:a="http://schemas.openxmlformats.org/drawingml/2006/main" noChangeAspect="1"/>
+            </wp:cNvGraphicFramePr>
+            <a:graphic xmlns:a="http://schemas.openxmlformats.org/drawingml/2006/main">
+              <a:graphicData uri="http://schemas.openxmlformats.org/drawingml/2006/picture">
+                <pic:pic xmlns:pic="http://schemas.openxmlformats.org/drawingml/2006/picture">
+                  <pic:nvPicPr>
+                    <pic:cNvPr id="1" name=""/>
+                    <pic:cNvPicPr/>
+                  </pic:nvPicPr>
+                  <pic:blipFill rotWithShape="1">
+                    <a:blip r:embed="rId15"/>
+                    <a:srcRect l="37868" t="20294" r="24595" b="47647"/>
+                    <a:stretch/>
+                  </pic:blipFill>
+                  <pic:spPr bwMode="auto">
+                    <a:xfrm>
+                      <a:off x="0" y="0"/>
+                      <a:ext cx="2889763" cy="1387595"/>
+                    </a:xfrm>
+                    <a:prstGeom prst="rect">
+                      <a:avLst/>
+                    </a:prstGeom>
+                    <a:ln>
+                      <a:noFill/>
+                    </a:ln>
+                    <a:extLst>
+                      <a:ext uri="{53640926-AAD7-44D8-BBD7-CCE9431645EC}">
+                        <a14:shadowObscured xmlns:a14="http://schemas.microsoft.com/office/drawing/2010/main"/>
+                      </a:ext>
+                    </a:extLst>
+                  </pic:spPr>
+                </pic:pic>
+              </a:graphicData>
+            </a:graphic>
+          </wp:inline>
+        </w:drawing>
+      </w:r>
+    </w:p>
+    <w:p>
+      <w:pPr>
+        <w:pStyle w:val="Legenda"/>
+        <w:spacing w:after="0" w:line="360" w:lineRule="auto"/>
+        <w:jc w:val="center"/>
+        <w:rPr>
+          <w:i w:val="0"/>
+          <w:color w:val="auto"/>
+          <w:sz w:val="24"/>
+          <w:szCs w:val="24"/>
+        </w:rPr>
+      </w:pPr>
+      <w:r>
+        <w:rPr>
+          <w:i w:val="0"/>
+          <w:color w:val="auto"/>
+          <w:sz w:val="24"/>
+          <w:szCs w:val="24"/>
+        </w:rPr>
+        <w:t xml:space="preserve">Figura </w:t>
+      </w:r>
+      <w:r>
+        <w:rPr>
+          <w:i w:val="0"/>
+          <w:color w:val="auto"/>
+          <w:sz w:val="24"/>
+          <w:szCs w:val="24"/>
+        </w:rPr>
+        <w:fldChar w:fldCharType="begin"/>
+      </w:r>
+      <w:r>
+        <w:rPr>
+          <w:i w:val="0"/>
+          <w:color w:val="auto"/>
+          <w:sz w:val="24"/>
+          <w:szCs w:val="24"/>
+        </w:rPr>
+        <w:instrText xml:space="preserve"> SEQ Figura \* ARABIC </w:instrText>
+      </w:r>
+      <w:r>
+        <w:rPr>
+          <w:i w:val="0"/>
+          <w:color w:val="auto"/>
+          <w:sz w:val="24"/>
+          <w:szCs w:val="24"/>
+        </w:rPr>
+        <w:fldChar w:fldCharType="separate"/>
+      </w:r>
+      <w:r>
+        <w:rPr>
+          <w:i w:val="0"/>
+          <w:noProof/>
+          <w:color w:val="auto"/>
+          <w:sz w:val="24"/>
+          <w:szCs w:val="24"/>
+        </w:rPr>
+        <w:t>6</w:t>
+      </w:r>
+      <w:r>
+        <w:rPr>
+          <w:i w:val="0"/>
+          <w:color w:val="auto"/>
+          <w:sz w:val="24"/>
+          <w:szCs w:val="24"/>
+        </w:rPr>
+        <w:fldChar w:fldCharType="end"/>
+      </w:r>
+      <w:r>
+        <w:rPr>
+          <w:i w:val="0"/>
+          <w:color w:val="auto"/>
+          <w:sz w:val="24"/>
+          <w:szCs w:val="24"/>
+        </w:rPr>
+        <w:t xml:space="preserve"> - Tela de </w:t>
+      </w:r>
+      <w:proofErr w:type="spellStart"/>
+      <w:r>
+        <w:rPr>
+          <w:i w:val="0"/>
+          <w:color w:val="auto"/>
+          <w:sz w:val="24"/>
+          <w:szCs w:val="24"/>
+        </w:rPr>
+        <w:t>login</w:t>
+      </w:r>
+      <w:proofErr w:type="spellEnd"/>
+    </w:p>
+    <w:p>
+      <w:pPr>
+        <w:spacing w:after="0" w:line="360" w:lineRule="auto"/>
+        <w:jc w:val="center"/>
+        <w:rPr>
+          <w:sz w:val="20"/>
+          <w:szCs w:val="20"/>
+        </w:rPr>
+      </w:pPr>
+      <w:r>
+        <w:rPr>
+          <w:sz w:val="20"/>
+          <w:szCs w:val="20"/>
+        </w:rPr>
+        <w:t>Fonte: Autoria própria</w:t>
+      </w:r>
+    </w:p>
+    <w:p>
+      <w:pPr>
+        <w:spacing w:after="0" w:line="360" w:lineRule="auto"/>
+        <w:jc w:val="both"/>
+      </w:pPr>
+    </w:p>
+    <w:p>
+      <w:pPr>
+        <w:spacing w:after="0" w:line="360" w:lineRule="auto"/>
+        <w:jc w:val="both"/>
+      </w:pPr>
+    </w:p>
+    <w:p>
+      <w:pPr>
+        <w:spacing w:after="0" w:line="360" w:lineRule="auto"/>
+        <w:jc w:val="both"/>
+      </w:pPr>
+    </w:p>
+    <w:p>
+      <w:pPr>
+        <w:spacing w:after="0" w:line="360" w:lineRule="auto"/>
+        <w:jc w:val="both"/>
+      </w:pPr>
+    </w:p>
+    <w:p>
+      <w:pPr>
+        <w:spacing w:after="0" w:line="360" w:lineRule="auto"/>
+        <w:jc w:val="both"/>
+      </w:pPr>
+    </w:p>
+    <w:p>
+      <w:pPr>
+        <w:spacing w:after="0" w:line="360" w:lineRule="auto"/>
+        <w:jc w:val="both"/>
+      </w:pPr>
     </w:p>
     <w:p>
       <w:pPr>
         <w:pStyle w:val="Ttulo3"/>
       </w:pPr>
-      <w:bookmarkStart w:id="41" w:name="_Toc480480289"/>
-      <w:r>
-        <w:t>5.1.1 Tela de configuração</w:t>
+      <w:bookmarkStart w:id="41" w:name="_Toc480480290"/>
+      <w:r>
+        <w:lastRenderedPageBreak/>
+        <w:t>5.1.</w:t>
+      </w:r>
+      <w:r>
+        <w:t>3</w:t>
+      </w:r>
+      <w:r>
+        <w:t xml:space="preserve"> Chat global</w:t>
       </w:r>
       <w:bookmarkEnd w:id="41"/>
     </w:p>
     <w:p>
       <w:pPr>
+        <w:spacing w:after="0" w:line="360" w:lineRule="auto"/>
+      </w:pPr>
+    </w:p>
+    <w:p>
+      <w:pPr>
+        <w:spacing w:after="0" w:line="360" w:lineRule="auto"/>
+      </w:pPr>
+    </w:p>
+    <w:p>
+      <w:pPr>
+        <w:spacing w:after="0" w:line="360" w:lineRule="auto"/>
+        <w:jc w:val="both"/>
+      </w:pPr>
+      <w:r>
+        <w:tab/>
+        <w:t xml:space="preserve">Esta tela corresponde a principal do sistema, por meio dela é possível </w:t>
+      </w:r>
+      <w:r>
+        <w:t xml:space="preserve">conversar com todos os usuários por meio de um chat global. O usuário também tem a opção de fazer </w:t>
+      </w:r>
+      <w:proofErr w:type="spellStart"/>
+      <w:r>
+        <w:t>logoff</w:t>
+      </w:r>
+      <w:proofErr w:type="spellEnd"/>
+      <w:r>
+        <w:t>.</w:t>
+      </w:r>
+    </w:p>
+    <w:p>
+      <w:pPr>
+        <w:spacing w:after="0" w:line="360" w:lineRule="auto"/>
+        <w:jc w:val="both"/>
+      </w:pPr>
+    </w:p>
+    <w:p>
+      <w:pPr>
+        <w:spacing w:after="0" w:line="360" w:lineRule="auto"/>
+        <w:jc w:val="both"/>
+      </w:pPr>
+    </w:p>
+    <w:p>
+      <w:pPr>
         <w:pStyle w:val="Ttulo3"/>
       </w:pPr>
-      <w:bookmarkStart w:id="42" w:name="_Toc480480290"/>
-      <w:r>
-        <w:t>5.1.2 Chat global</w:t>
+      <w:bookmarkStart w:id="42" w:name="_Toc480480291"/>
+      <w:r>
+        <w:t>5.1.4</w:t>
+      </w:r>
+      <w:r>
+        <w:t xml:space="preserve"> Usuários disponíveis</w:t>
       </w:r>
       <w:bookmarkEnd w:id="42"/>
     </w:p>
     <w:p>
       <w:pPr>
+        <w:spacing w:after="0" w:line="360" w:lineRule="auto"/>
+      </w:pPr>
+    </w:p>
+    <w:p>
+      <w:pPr>
+        <w:spacing w:after="0" w:line="360" w:lineRule="auto"/>
+      </w:pPr>
+    </w:p>
+    <w:p>
+      <w:pPr>
+        <w:spacing w:after="0" w:line="360" w:lineRule="auto"/>
+        <w:jc w:val="both"/>
+      </w:pPr>
+      <w:r>
+        <w:tab/>
+        <w:t xml:space="preserve">No menu lateral presente na tela principal está presente a lista com todos os usuários disponíveis no momento, eles são apresentados por meio do </w:t>
+      </w:r>
+      <w:proofErr w:type="spellStart"/>
+      <w:r>
+        <w:t>nickname</w:t>
+      </w:r>
+      <w:proofErr w:type="spellEnd"/>
+      <w:r>
+        <w:t xml:space="preserve"> que eles escolheram na entrada da aplicação, a partir do clique </w:t>
+      </w:r>
+      <w:r>
+        <w:t xml:space="preserve">em qualquer um </w:t>
+      </w:r>
+      <w:r>
+        <w:t>dos itens da lista é aberta uma janela de chat privado com o utilizador escolhido.</w:t>
+      </w:r>
+    </w:p>
+    <w:p>
+      <w:pPr>
+        <w:spacing w:after="0" w:line="360" w:lineRule="auto"/>
+        <w:jc w:val="both"/>
+      </w:pPr>
+    </w:p>
+    <w:p>
+      <w:pPr>
+        <w:spacing w:after="0" w:line="360" w:lineRule="auto"/>
+        <w:jc w:val="both"/>
+      </w:pPr>
+    </w:p>
+    <w:p>
+      <w:pPr>
         <w:pStyle w:val="Ttulo3"/>
       </w:pPr>
-      <w:bookmarkStart w:id="43" w:name="_Toc480480291"/>
-      <w:r>
-        <w:t>5.1.3 Usuários disponíveis</w:t>
+      <w:bookmarkStart w:id="43" w:name="_Toc480480292"/>
+      <w:r>
+        <w:t>5.1.2 Chat privado</w:t>
       </w:r>
       <w:bookmarkEnd w:id="43"/>
     </w:p>
     <w:p>
       <w:pPr>
+        <w:spacing w:after="0" w:line="360" w:lineRule="auto"/>
+      </w:pPr>
+    </w:p>
+    <w:p>
+      <w:pPr>
+        <w:spacing w:after="0" w:line="360" w:lineRule="auto"/>
+      </w:pPr>
+    </w:p>
+    <w:p>
+      <w:pPr>
+        <w:spacing w:after="0" w:line="360" w:lineRule="auto"/>
+        <w:jc w:val="both"/>
+      </w:pPr>
+      <w:r>
+        <w:tab/>
+        <w:t>A partir da escolha do usuário na lista de utilizadores disponíveis é apresentada uma janela com a possibilidade de chat privado. Trata-se de uma troca de mensagens parecida com a que ocorre no chat global, mas que tem destino individual.</w:t>
+      </w:r>
+      <w:r>
+        <w:t xml:space="preserve"> Esta janela pode ser fechada em qualquer momento através do botão destinado.</w:t>
+      </w:r>
+    </w:p>
+    <w:p>
+      <w:pPr>
+        <w:spacing w:after="0" w:line="360" w:lineRule="auto"/>
+        <w:jc w:val="both"/>
+      </w:pPr>
+    </w:p>
+    <w:p>
+      <w:pPr>
+        <w:spacing w:after="0" w:line="360" w:lineRule="auto"/>
+        <w:jc w:val="both"/>
+      </w:pPr>
+    </w:p>
+    <w:p>
+      <w:pPr>
+        <w:pStyle w:val="Ttulo2"/>
+      </w:pPr>
+      <w:bookmarkStart w:id="44" w:name="_Toc480480293"/>
+      <w:r>
+        <w:t>5.2</w:t>
+      </w:r>
+      <w:r>
+        <w:t xml:space="preserve"> </w:t>
+      </w:r>
+      <w:r>
+        <w:t>Servidor</w:t>
+      </w:r>
+      <w:bookmarkEnd w:id="44"/>
+    </w:p>
+    <w:p>
+      <w:pPr>
+        <w:spacing w:after="0" w:line="360" w:lineRule="auto"/>
+      </w:pPr>
+    </w:p>
+    <w:p>
+      <w:pPr>
+        <w:spacing w:after="0" w:line="360" w:lineRule="auto"/>
+      </w:pPr>
+    </w:p>
+    <w:p>
+      <w:pPr>
         <w:pStyle w:val="Ttulo3"/>
       </w:pPr>
-      <w:bookmarkStart w:id="44" w:name="_Toc480480292"/>
-      <w:r>
-        <w:t>5.1.2 Chat privado</w:t>
-      </w:r>
-      <w:bookmarkEnd w:id="44"/>
-    </w:p>
-    <w:p>
-      <w:pPr>
-        <w:pStyle w:val="Ttulo2"/>
-      </w:pPr>
-      <w:bookmarkStart w:id="45" w:name="_Toc480480293"/>
-      <w:r>
-        <w:t>5.2</w:t>
-      </w:r>
-      <w:r>
-        <w:t xml:space="preserve"> </w:t>
-      </w:r>
-      <w:r>
-        <w:t>Servidor</w:t>
-      </w:r>
+      <w:r>
+        <w:t>5.2.1 Sessão do cli</w:t>
+      </w:r>
+      <w:bookmarkStart w:id="45" w:name="_GoBack"/>
       <w:bookmarkEnd w:id="45"/>
+      <w:r>
+        <w:t>ente</w:t>
+      </w:r>
+    </w:p>
+    <w:p>
+      <w:pPr>
+        <w:spacing w:after="0" w:line="360" w:lineRule="auto"/>
+      </w:pPr>
+    </w:p>
+    <w:p>
+      <w:pPr>
+        <w:spacing w:after="0" w:line="360" w:lineRule="auto"/>
+      </w:pPr>
+    </w:p>
+    <w:p>
+      <w:pPr>
+        <w:pStyle w:val="Ttulo3"/>
+      </w:pPr>
+      <w:r>
+        <w:t>5.2.2 Tipos de requisições</w:t>
+      </w:r>
     </w:p>
     <w:p>
       <w:pPr>
@@ -11350,6 +12101,20 @@
     </w:p>
     <w:p>
       <w:pPr>
+        <w:autoSpaceDE w:val="0"/>
+        <w:autoSpaceDN w:val="0"/>
+        <w:adjustRightInd w:val="0"/>
+        <w:spacing w:after="0" w:line="360" w:lineRule="auto"/>
+        <w:jc w:val="both"/>
+        <w:rPr>
+          <w:rFonts w:cs="Arial"/>
+          <w:caps/>
+          <w:szCs w:val="24"/>
+        </w:rPr>
+      </w:pPr>
+    </w:p>
+    <w:p>
+      <w:pPr>
         <w:pStyle w:val="Ttulo1"/>
         <w:rPr>
           <w:sz w:val="22"/>
@@ -11358,7 +12123,6 @@
       <w:bookmarkStart w:id="46" w:name="_Toc458681093"/>
       <w:bookmarkStart w:id="47" w:name="_Toc480480294"/>
       <w:r>
-        <w:lastRenderedPageBreak/>
         <w:t>6</w:t>
       </w:r>
       <w:r>
@@ -11448,7 +12212,7 @@
         </w:rPr>
         <w:t>. Disponível em: &lt;</w:t>
       </w:r>
-      <w:hyperlink r:id="rId14" w:history="1">
+      <w:hyperlink r:id="rId16" w:history="1">
         <w:r>
           <w:rPr>
             <w:rStyle w:val="Hyperlink"/>
@@ -11515,6 +12279,7 @@
           <w:rFonts w:cs="Arial"/>
           <w:szCs w:val="24"/>
         </w:rPr>
+        <w:lastRenderedPageBreak/>
         <w:t>LUPPI</w:t>
       </w:r>
       <w:r>
@@ -11569,7 +12334,7 @@
         </w:rPr>
         <w:t>&lt;</w:t>
       </w:r>
-      <w:hyperlink r:id="rId15" w:history="1">
+      <w:hyperlink r:id="rId17" w:history="1">
         <w:r>
           <w:rPr>
             <w:rStyle w:val="Hyperlink"/>
@@ -11692,7 +12457,7 @@
         </w:rPr>
         <w:t>&lt;</w:t>
       </w:r>
-      <w:hyperlink r:id="rId16" w:history="1">
+      <w:hyperlink r:id="rId18" w:history="1">
         <w:r>
           <w:rPr>
             <w:rStyle w:val="Hyperlink"/>
@@ -11941,7 +12706,7 @@
         </w:rPr>
         <w:t>Editor executivo do Clube do Hardware. Disponível em: &lt;</w:t>
       </w:r>
-      <w:hyperlink r:id="rId17" w:history="1">
+      <w:hyperlink r:id="rId19" w:history="1">
         <w:r>
           <w:rPr>
             <w:rStyle w:val="Hyperlink"/>
@@ -11981,7 +12746,7 @@
       </w:r>
     </w:p>
     <w:sectPr>
-      <w:headerReference w:type="default" r:id="rId18"/>
+      <w:headerReference w:type="default" r:id="rId20"/>
       <w:pgSz w:w="11907" w:h="16840" w:code="9"/>
       <w:pgMar w:top="1418" w:right="1418" w:bottom="1418" w:left="1418" w:header="709" w:footer="709" w:gutter="0"/>
       <w:cols w:space="708"/>
@@ -12106,7 +12871,7 @@
           <w:rPr>
             <w:noProof/>
           </w:rPr>
-          <w:t>21</w:t>
+          <w:t>25</w:t>
         </w:r>
         <w:r>
           <w:fldChar w:fldCharType="end"/>
@@ -13530,7 +14295,7 @@
 </file>
 
 <file path=customXml/itemProps1.xml><?xml version="1.0" encoding="utf-8"?>
-<ds:datastoreItem xmlns:ds="http://schemas.openxmlformats.org/officeDocument/2006/customXml" ds:itemID="{62ED1792-FDED-43B1-A961-E4CEF2F07154}">
+<ds:datastoreItem xmlns:ds="http://schemas.openxmlformats.org/officeDocument/2006/customXml" ds:itemID="{76C57EF7-93F1-4C9D-9B5C-6A3AE4848FE0}">
   <ds:schemaRefs>
     <ds:schemaRef ds:uri="http://schemas.openxmlformats.org/officeDocument/2006/bibliography"/>
   </ds:schemaRefs>

</xml_diff>

<commit_message>
Telas da aps + aps_redes
</commit_message>
<xml_diff>
--- a/aps_redes.docx
+++ b/aps_redes.docx
@@ -4537,7 +4537,7 @@
         </w:rPr>
         <w:fldChar w:fldCharType="separate"/>
       </w:r>
-      <w:hyperlink w:anchor="_Toc480489371" w:history="1">
+      <w:hyperlink w:anchor="_Toc480551880" w:history="1">
         <w:r>
           <w:rPr>
             <w:rStyle w:val="Hyperlink"/>
@@ -4565,7 +4565,7 @@
             <w:rFonts w:ascii="Arial" w:hAnsi="Arial" w:cs="Arial"/>
             <w:webHidden/>
           </w:rPr>
-          <w:instrText xml:space="preserve"> PAGEREF _Toc480489371 \h </w:instrText>
+          <w:instrText xml:space="preserve"> PAGEREF _Toc480551880 \h </w:instrText>
         </w:r>
         <w:r>
           <w:rPr>
@@ -4609,7 +4609,7 @@
           <w:szCs w:val="22"/>
         </w:rPr>
       </w:pPr>
-      <w:hyperlink w:anchor="_Toc480489372" w:history="1">
+      <w:hyperlink w:anchor="_Toc480551881" w:history="1">
         <w:r>
           <w:rPr>
             <w:rStyle w:val="Hyperlink"/>
@@ -4637,7 +4637,7 @@
             <w:rFonts w:ascii="Arial" w:hAnsi="Arial" w:cs="Arial"/>
             <w:webHidden/>
           </w:rPr>
-          <w:instrText xml:space="preserve"> PAGEREF _Toc480489372 \h </w:instrText>
+          <w:instrText xml:space="preserve"> PAGEREF _Toc480551881 \h </w:instrText>
         </w:r>
         <w:r>
           <w:rPr>
@@ -4681,7 +4681,7 @@
           <w:szCs w:val="22"/>
         </w:rPr>
       </w:pPr>
-      <w:hyperlink w:anchor="_Toc480489373" w:history="1">
+      <w:hyperlink w:anchor="_Toc480551882" w:history="1">
         <w:r>
           <w:rPr>
             <w:rStyle w:val="Hyperlink"/>
@@ -4709,7 +4709,7 @@
             <w:rFonts w:ascii="Arial" w:hAnsi="Arial" w:cs="Arial"/>
             <w:webHidden/>
           </w:rPr>
-          <w:instrText xml:space="preserve"> PAGEREF _Toc480489373 \h </w:instrText>
+          <w:instrText xml:space="preserve"> PAGEREF _Toc480551882 \h </w:instrText>
         </w:r>
         <w:r>
           <w:rPr>
@@ -4753,7 +4753,7 @@
           <w:szCs w:val="22"/>
         </w:rPr>
       </w:pPr>
-      <w:hyperlink w:anchor="_Toc480489374" w:history="1">
+      <w:hyperlink w:anchor="_Toc480551883" w:history="1">
         <w:r>
           <w:rPr>
             <w:rStyle w:val="Hyperlink"/>
@@ -4781,7 +4781,7 @@
             <w:rFonts w:ascii="Arial" w:hAnsi="Arial" w:cs="Arial"/>
             <w:webHidden/>
           </w:rPr>
-          <w:instrText xml:space="preserve"> PAGEREF _Toc480489374 \h </w:instrText>
+          <w:instrText xml:space="preserve"> PAGEREF _Toc480551883 \h </w:instrText>
         </w:r>
         <w:r>
           <w:rPr>
@@ -4825,7 +4825,7 @@
           <w:szCs w:val="22"/>
         </w:rPr>
       </w:pPr>
-      <w:hyperlink w:anchor="_Toc480489375" w:history="1">
+      <w:hyperlink w:anchor="_Toc480551884" w:history="1">
         <w:r>
           <w:rPr>
             <w:rStyle w:val="Hyperlink"/>
@@ -4853,7 +4853,7 @@
             <w:rFonts w:ascii="Arial" w:hAnsi="Arial" w:cs="Arial"/>
             <w:webHidden/>
           </w:rPr>
-          <w:instrText xml:space="preserve"> PAGEREF _Toc480489375 \h </w:instrText>
+          <w:instrText xml:space="preserve"> PAGEREF _Toc480551884 \h </w:instrText>
         </w:r>
         <w:r>
           <w:rPr>
@@ -4897,7 +4897,7 @@
           <w:szCs w:val="22"/>
         </w:rPr>
       </w:pPr>
-      <w:hyperlink w:anchor="_Toc480489376" w:history="1">
+      <w:hyperlink w:anchor="_Toc480551885" w:history="1">
         <w:r>
           <w:rPr>
             <w:rStyle w:val="Hyperlink"/>
@@ -4925,7 +4925,7 @@
             <w:rFonts w:ascii="Arial" w:hAnsi="Arial" w:cs="Arial"/>
             <w:webHidden/>
           </w:rPr>
-          <w:instrText xml:space="preserve"> PAGEREF _Toc480489376 \h </w:instrText>
+          <w:instrText xml:space="preserve"> PAGEREF _Toc480551885 \h </w:instrText>
         </w:r>
         <w:r>
           <w:rPr>
@@ -4958,6 +4958,222 @@
     </w:p>
     <w:p>
       <w:pPr>
+        <w:pStyle w:val="ndicedeilustraes"/>
+        <w:tabs>
+          <w:tab w:val="right" w:leader="dot" w:pos="9061"/>
+        </w:tabs>
+        <w:rPr>
+          <w:rFonts w:ascii="Arial" w:eastAsiaTheme="minorEastAsia" w:hAnsi="Arial" w:cs="Arial"/>
+          <w:color w:val="auto"/>
+          <w:sz w:val="22"/>
+          <w:szCs w:val="22"/>
+        </w:rPr>
+      </w:pPr>
+      <w:hyperlink w:anchor="_Toc480551886" w:history="1">
+        <w:r>
+          <w:rPr>
+            <w:rStyle w:val="Hyperlink"/>
+            <w:rFonts w:ascii="Arial" w:hAnsi="Arial" w:cs="Arial"/>
+            <w:lang w:bidi="en-US"/>
+          </w:rPr>
+          <w:t>Figura 7 - Chat global</w:t>
+        </w:r>
+        <w:r>
+          <w:rPr>
+            <w:rFonts w:ascii="Arial" w:hAnsi="Arial" w:cs="Arial"/>
+            <w:webHidden/>
+          </w:rPr>
+          <w:tab/>
+        </w:r>
+        <w:r>
+          <w:rPr>
+            <w:rFonts w:ascii="Arial" w:hAnsi="Arial" w:cs="Arial"/>
+            <w:webHidden/>
+          </w:rPr>
+          <w:fldChar w:fldCharType="begin"/>
+        </w:r>
+        <w:r>
+          <w:rPr>
+            <w:rFonts w:ascii="Arial" w:hAnsi="Arial" w:cs="Arial"/>
+            <w:webHidden/>
+          </w:rPr>
+          <w:instrText xml:space="preserve"> PAGEREF _Toc480551886 \h </w:instrText>
+        </w:r>
+        <w:r>
+          <w:rPr>
+            <w:rFonts w:ascii="Arial" w:hAnsi="Arial" w:cs="Arial"/>
+            <w:webHidden/>
+          </w:rPr>
+        </w:r>
+        <w:r>
+          <w:rPr>
+            <w:rFonts w:ascii="Arial" w:hAnsi="Arial" w:cs="Arial"/>
+            <w:webHidden/>
+          </w:rPr>
+          <w:fldChar w:fldCharType="separate"/>
+        </w:r>
+        <w:r>
+          <w:rPr>
+            <w:rFonts w:ascii="Arial" w:hAnsi="Arial" w:cs="Arial"/>
+            <w:webHidden/>
+          </w:rPr>
+          <w:t>25</w:t>
+        </w:r>
+        <w:r>
+          <w:rPr>
+            <w:rFonts w:ascii="Arial" w:hAnsi="Arial" w:cs="Arial"/>
+            <w:webHidden/>
+          </w:rPr>
+          <w:fldChar w:fldCharType="end"/>
+        </w:r>
+      </w:hyperlink>
+    </w:p>
+    <w:p>
+      <w:pPr>
+        <w:pStyle w:val="ndicedeilustraes"/>
+        <w:tabs>
+          <w:tab w:val="right" w:leader="dot" w:pos="9061"/>
+        </w:tabs>
+        <w:rPr>
+          <w:rFonts w:ascii="Arial" w:eastAsiaTheme="minorEastAsia" w:hAnsi="Arial" w:cs="Arial"/>
+          <w:color w:val="auto"/>
+          <w:sz w:val="22"/>
+          <w:szCs w:val="22"/>
+        </w:rPr>
+      </w:pPr>
+      <w:hyperlink w:anchor="_Toc480551887" w:history="1">
+        <w:r>
+          <w:rPr>
+            <w:rStyle w:val="Hyperlink"/>
+            <w:rFonts w:ascii="Arial" w:hAnsi="Arial" w:cs="Arial"/>
+            <w:lang w:bidi="en-US"/>
+          </w:rPr>
+          <w:t>Figura 8 - Usuários disponíveis</w:t>
+        </w:r>
+        <w:r>
+          <w:rPr>
+            <w:rFonts w:ascii="Arial" w:hAnsi="Arial" w:cs="Arial"/>
+            <w:webHidden/>
+          </w:rPr>
+          <w:tab/>
+        </w:r>
+        <w:r>
+          <w:rPr>
+            <w:rFonts w:ascii="Arial" w:hAnsi="Arial" w:cs="Arial"/>
+            <w:webHidden/>
+          </w:rPr>
+          <w:fldChar w:fldCharType="begin"/>
+        </w:r>
+        <w:r>
+          <w:rPr>
+            <w:rFonts w:ascii="Arial" w:hAnsi="Arial" w:cs="Arial"/>
+            <w:webHidden/>
+          </w:rPr>
+          <w:instrText xml:space="preserve"> PAGEREF _Toc480551887 \h </w:instrText>
+        </w:r>
+        <w:r>
+          <w:rPr>
+            <w:rFonts w:ascii="Arial" w:hAnsi="Arial" w:cs="Arial"/>
+            <w:webHidden/>
+          </w:rPr>
+        </w:r>
+        <w:r>
+          <w:rPr>
+            <w:rFonts w:ascii="Arial" w:hAnsi="Arial" w:cs="Arial"/>
+            <w:webHidden/>
+          </w:rPr>
+          <w:fldChar w:fldCharType="separate"/>
+        </w:r>
+        <w:r>
+          <w:rPr>
+            <w:rFonts w:ascii="Arial" w:hAnsi="Arial" w:cs="Arial"/>
+            <w:webHidden/>
+          </w:rPr>
+          <w:t>25</w:t>
+        </w:r>
+        <w:r>
+          <w:rPr>
+            <w:rFonts w:ascii="Arial" w:hAnsi="Arial" w:cs="Arial"/>
+            <w:webHidden/>
+          </w:rPr>
+          <w:fldChar w:fldCharType="end"/>
+        </w:r>
+      </w:hyperlink>
+    </w:p>
+    <w:p>
+      <w:pPr>
+        <w:pStyle w:val="ndicedeilustraes"/>
+        <w:tabs>
+          <w:tab w:val="right" w:leader="dot" w:pos="9061"/>
+        </w:tabs>
+        <w:rPr>
+          <w:rFonts w:ascii="Arial" w:eastAsiaTheme="minorEastAsia" w:hAnsi="Arial" w:cs="Arial"/>
+          <w:color w:val="auto"/>
+          <w:sz w:val="22"/>
+          <w:szCs w:val="22"/>
+        </w:rPr>
+      </w:pPr>
+      <w:hyperlink w:anchor="_Toc480551888" w:history="1">
+        <w:r>
+          <w:rPr>
+            <w:rStyle w:val="Hyperlink"/>
+            <w:rFonts w:ascii="Arial" w:hAnsi="Arial" w:cs="Arial"/>
+            <w:lang w:bidi="en-US"/>
+          </w:rPr>
+          <w:t>Figura 9 - Chat privado</w:t>
+        </w:r>
+        <w:r>
+          <w:rPr>
+            <w:rFonts w:ascii="Arial" w:hAnsi="Arial" w:cs="Arial"/>
+            <w:webHidden/>
+          </w:rPr>
+          <w:tab/>
+        </w:r>
+        <w:r>
+          <w:rPr>
+            <w:rFonts w:ascii="Arial" w:hAnsi="Arial" w:cs="Arial"/>
+            <w:webHidden/>
+          </w:rPr>
+          <w:fldChar w:fldCharType="begin"/>
+        </w:r>
+        <w:r>
+          <w:rPr>
+            <w:rFonts w:ascii="Arial" w:hAnsi="Arial" w:cs="Arial"/>
+            <w:webHidden/>
+          </w:rPr>
+          <w:instrText xml:space="preserve"> PAGEREF _Toc480551888 \h </w:instrText>
+        </w:r>
+        <w:r>
+          <w:rPr>
+            <w:rFonts w:ascii="Arial" w:hAnsi="Arial" w:cs="Arial"/>
+            <w:webHidden/>
+          </w:rPr>
+        </w:r>
+        <w:r>
+          <w:rPr>
+            <w:rFonts w:ascii="Arial" w:hAnsi="Arial" w:cs="Arial"/>
+            <w:webHidden/>
+          </w:rPr>
+          <w:fldChar w:fldCharType="separate"/>
+        </w:r>
+        <w:r>
+          <w:rPr>
+            <w:rFonts w:ascii="Arial" w:hAnsi="Arial" w:cs="Arial"/>
+            <w:webHidden/>
+          </w:rPr>
+          <w:t>26</w:t>
+        </w:r>
+        <w:r>
+          <w:rPr>
+            <w:rFonts w:ascii="Arial" w:hAnsi="Arial" w:cs="Arial"/>
+            <w:webHidden/>
+          </w:rPr>
+          <w:fldChar w:fldCharType="end"/>
+        </w:r>
+      </w:hyperlink>
+    </w:p>
+    <w:p>
+      <w:pPr>
         <w:rPr>
           <w:rFonts w:cs="Arial"/>
           <w:lang w:eastAsia="pt-BR" w:bidi="ar-SA"/>
@@ -4986,6 +5202,8 @@
           <w:sz w:val="22"/>
         </w:rPr>
       </w:pPr>
+      <w:bookmarkStart w:id="0" w:name="_GoBack"/>
+      <w:bookmarkEnd w:id="0"/>
     </w:p>
     <w:p>
       <w:pPr>
@@ -5162,7 +5380,7 @@
           <w:r>
             <w:fldChar w:fldCharType="separate"/>
           </w:r>
-          <w:hyperlink w:anchor="_Toc480489483" w:history="1">
+          <w:hyperlink w:anchor="_Toc480551793" w:history="1">
             <w:r>
               <w:rPr>
                 <w:rStyle w:val="Hyperlink"/>
@@ -5185,7 +5403,7 @@
               <w:rPr>
                 <w:webHidden/>
               </w:rPr>
-              <w:instrText xml:space="preserve"> PAGEREF _Toc480489483 \h </w:instrText>
+              <w:instrText xml:space="preserve"> PAGEREF _Toc480551793 \h </w:instrText>
             </w:r>
             <w:r>
               <w:rPr>
@@ -5224,7 +5442,7 @@
               <w:lang w:eastAsia="pt-BR" w:bidi="ar-SA"/>
             </w:rPr>
           </w:pPr>
-          <w:hyperlink w:anchor="_Toc480489484" w:history="1">
+          <w:hyperlink w:anchor="_Toc480551794" w:history="1">
             <w:r>
               <w:rPr>
                 <w:rStyle w:val="Hyperlink"/>
@@ -5247,7 +5465,7 @@
               <w:rPr>
                 <w:webHidden/>
               </w:rPr>
-              <w:instrText xml:space="preserve"> PAGEREF _Toc480489484 \h </w:instrText>
+              <w:instrText xml:space="preserve"> PAGEREF _Toc480551794 \h </w:instrText>
             </w:r>
             <w:r>
               <w:rPr>
@@ -5286,7 +5504,7 @@
               <w:lang w:eastAsia="pt-BR" w:bidi="ar-SA"/>
             </w:rPr>
           </w:pPr>
-          <w:hyperlink w:anchor="_Toc480489485" w:history="1">
+          <w:hyperlink w:anchor="_Toc480551795" w:history="1">
             <w:r>
               <w:rPr>
                 <w:rStyle w:val="Hyperlink"/>
@@ -5309,7 +5527,7 @@
               <w:rPr>
                 <w:webHidden/>
               </w:rPr>
-              <w:instrText xml:space="preserve"> PAGEREF _Toc480489485 \h </w:instrText>
+              <w:instrText xml:space="preserve"> PAGEREF _Toc480551795 \h </w:instrText>
             </w:r>
             <w:r>
               <w:rPr>
@@ -5349,7 +5567,7 @@
               <w:lang w:eastAsia="pt-BR" w:bidi="ar-SA"/>
             </w:rPr>
           </w:pPr>
-          <w:hyperlink w:anchor="_Toc480489486" w:history="1">
+          <w:hyperlink w:anchor="_Toc480551796" w:history="1">
             <w:r>
               <w:rPr>
                 <w:rStyle w:val="Hyperlink"/>
@@ -5376,7 +5594,7 @@
                 <w:noProof/>
                 <w:webHidden/>
               </w:rPr>
-              <w:instrText xml:space="preserve"> PAGEREF _Toc480489486 \h </w:instrText>
+              <w:instrText xml:space="preserve"> PAGEREF _Toc480551796 \h </w:instrText>
             </w:r>
             <w:r>
               <w:rPr>
@@ -5420,7 +5638,7 @@
               <w:lang w:eastAsia="pt-BR" w:bidi="ar-SA"/>
             </w:rPr>
           </w:pPr>
-          <w:hyperlink w:anchor="_Toc480489487" w:history="1">
+          <w:hyperlink w:anchor="_Toc480551797" w:history="1">
             <w:r>
               <w:rPr>
                 <w:rStyle w:val="Hyperlink"/>
@@ -5447,7 +5665,7 @@
                 <w:noProof/>
                 <w:webHidden/>
               </w:rPr>
-              <w:instrText xml:space="preserve"> PAGEREF _Toc480489487 \h </w:instrText>
+              <w:instrText xml:space="preserve"> PAGEREF _Toc480551797 \h </w:instrText>
             </w:r>
             <w:r>
               <w:rPr>
@@ -5491,7 +5709,7 @@
               <w:lang w:eastAsia="pt-BR" w:bidi="ar-SA"/>
             </w:rPr>
           </w:pPr>
-          <w:hyperlink w:anchor="_Toc480489488" w:history="1">
+          <w:hyperlink w:anchor="_Toc480551798" w:history="1">
             <w:r>
               <w:rPr>
                 <w:rStyle w:val="Hyperlink"/>
@@ -5518,7 +5736,7 @@
                 <w:noProof/>
                 <w:webHidden/>
               </w:rPr>
-              <w:instrText xml:space="preserve"> PAGEREF _Toc480489488 \h </w:instrText>
+              <w:instrText xml:space="preserve"> PAGEREF _Toc480551798 \h </w:instrText>
             </w:r>
             <w:r>
               <w:rPr>
@@ -5562,7 +5780,7 @@
               <w:lang w:eastAsia="pt-BR" w:bidi="ar-SA"/>
             </w:rPr>
           </w:pPr>
-          <w:hyperlink w:anchor="_Toc480489489" w:history="1">
+          <w:hyperlink w:anchor="_Toc480551799" w:history="1">
             <w:r>
               <w:rPr>
                 <w:rStyle w:val="Hyperlink"/>
@@ -5589,7 +5807,7 @@
                 <w:noProof/>
                 <w:webHidden/>
               </w:rPr>
-              <w:instrText xml:space="preserve"> PAGEREF _Toc480489489 \h </w:instrText>
+              <w:instrText xml:space="preserve"> PAGEREF _Toc480551799 \h </w:instrText>
             </w:r>
             <w:r>
               <w:rPr>
@@ -5633,7 +5851,7 @@
               <w:lang w:eastAsia="pt-BR" w:bidi="ar-SA"/>
             </w:rPr>
           </w:pPr>
-          <w:hyperlink w:anchor="_Toc480489490" w:history="1">
+          <w:hyperlink w:anchor="_Toc480551800" w:history="1">
             <w:r>
               <w:rPr>
                 <w:rStyle w:val="Hyperlink"/>
@@ -5660,7 +5878,7 @@
                 <w:noProof/>
                 <w:webHidden/>
               </w:rPr>
-              <w:instrText xml:space="preserve"> PAGEREF _Toc480489490 \h </w:instrText>
+              <w:instrText xml:space="preserve"> PAGEREF _Toc480551800 \h </w:instrText>
             </w:r>
             <w:r>
               <w:rPr>
@@ -5704,7 +5922,7 @@
               <w:lang w:eastAsia="pt-BR" w:bidi="ar-SA"/>
             </w:rPr>
           </w:pPr>
-          <w:hyperlink w:anchor="_Toc480489491" w:history="1">
+          <w:hyperlink w:anchor="_Toc480551801" w:history="1">
             <w:r>
               <w:rPr>
                 <w:rStyle w:val="Hyperlink"/>
@@ -5731,7 +5949,7 @@
                 <w:noProof/>
                 <w:webHidden/>
               </w:rPr>
-              <w:instrText xml:space="preserve"> PAGEREF _Toc480489491 \h </w:instrText>
+              <w:instrText xml:space="preserve"> PAGEREF _Toc480551801 \h </w:instrText>
             </w:r>
             <w:r>
               <w:rPr>
@@ -5775,7 +5993,7 @@
               <w:lang w:eastAsia="pt-BR" w:bidi="ar-SA"/>
             </w:rPr>
           </w:pPr>
-          <w:hyperlink w:anchor="_Toc480489492" w:history="1">
+          <w:hyperlink w:anchor="_Toc480551802" w:history="1">
             <w:r>
               <w:rPr>
                 <w:rStyle w:val="Hyperlink"/>
@@ -5802,7 +6020,7 @@
                 <w:noProof/>
                 <w:webHidden/>
               </w:rPr>
-              <w:instrText xml:space="preserve"> PAGEREF _Toc480489492 \h </w:instrText>
+              <w:instrText xml:space="preserve"> PAGEREF _Toc480551802 \h </w:instrText>
             </w:r>
             <w:r>
               <w:rPr>
@@ -5846,7 +6064,7 @@
               <w:lang w:eastAsia="pt-BR" w:bidi="ar-SA"/>
             </w:rPr>
           </w:pPr>
-          <w:hyperlink w:anchor="_Toc480489493" w:history="1">
+          <w:hyperlink w:anchor="_Toc480551803" w:history="1">
             <w:r>
               <w:rPr>
                 <w:rStyle w:val="Hyperlink"/>
@@ -5873,7 +6091,7 @@
                 <w:noProof/>
                 <w:webHidden/>
               </w:rPr>
-              <w:instrText xml:space="preserve"> PAGEREF _Toc480489493 \h </w:instrText>
+              <w:instrText xml:space="preserve"> PAGEREF _Toc480551803 \h </w:instrText>
             </w:r>
             <w:r>
               <w:rPr>
@@ -5917,7 +6135,7 @@
               <w:lang w:eastAsia="pt-BR" w:bidi="ar-SA"/>
             </w:rPr>
           </w:pPr>
-          <w:hyperlink w:anchor="_Toc480489494" w:history="1">
+          <w:hyperlink w:anchor="_Toc480551804" w:history="1">
             <w:r>
               <w:rPr>
                 <w:rStyle w:val="Hyperlink"/>
@@ -5944,7 +6162,7 @@
                 <w:noProof/>
                 <w:webHidden/>
               </w:rPr>
-              <w:instrText xml:space="preserve"> PAGEREF _Toc480489494 \h </w:instrText>
+              <w:instrText xml:space="preserve"> PAGEREF _Toc480551804 \h </w:instrText>
             </w:r>
             <w:r>
               <w:rPr>
@@ -5988,7 +6206,7 @@
               <w:lang w:eastAsia="pt-BR" w:bidi="ar-SA"/>
             </w:rPr>
           </w:pPr>
-          <w:hyperlink w:anchor="_Toc480489495" w:history="1">
+          <w:hyperlink w:anchor="_Toc480551805" w:history="1">
             <w:r>
               <w:rPr>
                 <w:rStyle w:val="Hyperlink"/>
@@ -6015,7 +6233,7 @@
                 <w:noProof/>
                 <w:webHidden/>
               </w:rPr>
-              <w:instrText xml:space="preserve"> PAGEREF _Toc480489495 \h </w:instrText>
+              <w:instrText xml:space="preserve"> PAGEREF _Toc480551805 \h </w:instrText>
             </w:r>
             <w:r>
               <w:rPr>
@@ -6059,7 +6277,7 @@
               <w:lang w:eastAsia="pt-BR" w:bidi="ar-SA"/>
             </w:rPr>
           </w:pPr>
-          <w:hyperlink w:anchor="_Toc480489496" w:history="1">
+          <w:hyperlink w:anchor="_Toc480551806" w:history="1">
             <w:r>
               <w:rPr>
                 <w:rStyle w:val="Hyperlink"/>
@@ -6086,7 +6304,7 @@
                 <w:noProof/>
                 <w:webHidden/>
               </w:rPr>
-              <w:instrText xml:space="preserve"> PAGEREF _Toc480489496 \h </w:instrText>
+              <w:instrText xml:space="preserve"> PAGEREF _Toc480551806 \h </w:instrText>
             </w:r>
             <w:r>
               <w:rPr>
@@ -6130,7 +6348,7 @@
               <w:lang w:eastAsia="pt-BR" w:bidi="ar-SA"/>
             </w:rPr>
           </w:pPr>
-          <w:hyperlink w:anchor="_Toc480489497" w:history="1">
+          <w:hyperlink w:anchor="_Toc480551807" w:history="1">
             <w:r>
               <w:rPr>
                 <w:rStyle w:val="Hyperlink"/>
@@ -6157,7 +6375,7 @@
                 <w:noProof/>
                 <w:webHidden/>
               </w:rPr>
-              <w:instrText xml:space="preserve"> PAGEREF _Toc480489497 \h </w:instrText>
+              <w:instrText xml:space="preserve"> PAGEREF _Toc480551807 \h </w:instrText>
             </w:r>
             <w:r>
               <w:rPr>
@@ -6201,7 +6419,7 @@
               <w:lang w:eastAsia="pt-BR" w:bidi="ar-SA"/>
             </w:rPr>
           </w:pPr>
-          <w:hyperlink w:anchor="_Toc480489498" w:history="1">
+          <w:hyperlink w:anchor="_Toc480551808" w:history="1">
             <w:r>
               <w:rPr>
                 <w:rStyle w:val="Hyperlink"/>
@@ -6228,7 +6446,7 @@
                 <w:noProof/>
                 <w:webHidden/>
               </w:rPr>
-              <w:instrText xml:space="preserve"> PAGEREF _Toc480489498 \h </w:instrText>
+              <w:instrText xml:space="preserve"> PAGEREF _Toc480551808 \h </w:instrText>
             </w:r>
             <w:r>
               <w:rPr>
@@ -6272,7 +6490,7 @@
               <w:lang w:eastAsia="pt-BR" w:bidi="ar-SA"/>
             </w:rPr>
           </w:pPr>
-          <w:hyperlink w:anchor="_Toc480489499" w:history="1">
+          <w:hyperlink w:anchor="_Toc480551809" w:history="1">
             <w:r>
               <w:rPr>
                 <w:rStyle w:val="Hyperlink"/>
@@ -6299,7 +6517,7 @@
                 <w:noProof/>
                 <w:webHidden/>
               </w:rPr>
-              <w:instrText xml:space="preserve"> PAGEREF _Toc480489499 \h </w:instrText>
+              <w:instrText xml:space="preserve"> PAGEREF _Toc480551809 \h </w:instrText>
             </w:r>
             <w:r>
               <w:rPr>
@@ -6343,7 +6561,7 @@
               <w:lang w:eastAsia="pt-BR" w:bidi="ar-SA"/>
             </w:rPr>
           </w:pPr>
-          <w:hyperlink w:anchor="_Toc480489500" w:history="1">
+          <w:hyperlink w:anchor="_Toc480551810" w:history="1">
             <w:r>
               <w:rPr>
                 <w:rStyle w:val="Hyperlink"/>
@@ -6370,7 +6588,7 @@
                 <w:noProof/>
                 <w:webHidden/>
               </w:rPr>
-              <w:instrText xml:space="preserve"> PAGEREF _Toc480489500 \h </w:instrText>
+              <w:instrText xml:space="preserve"> PAGEREF _Toc480551810 \h </w:instrText>
             </w:r>
             <w:r>
               <w:rPr>
@@ -6414,7 +6632,7 @@
               <w:lang w:eastAsia="pt-BR" w:bidi="ar-SA"/>
             </w:rPr>
           </w:pPr>
-          <w:hyperlink w:anchor="_Toc480489501" w:history="1">
+          <w:hyperlink w:anchor="_Toc480551811" w:history="1">
             <w:r>
               <w:rPr>
                 <w:rStyle w:val="Hyperlink"/>
@@ -6441,7 +6659,7 @@
                 <w:noProof/>
                 <w:webHidden/>
               </w:rPr>
-              <w:instrText xml:space="preserve"> PAGEREF _Toc480489501 \h </w:instrText>
+              <w:instrText xml:space="preserve"> PAGEREF _Toc480551811 \h </w:instrText>
             </w:r>
             <w:r>
               <w:rPr>
@@ -6484,7 +6702,7 @@
               <w:lang w:eastAsia="pt-BR" w:bidi="ar-SA"/>
             </w:rPr>
           </w:pPr>
-          <w:hyperlink w:anchor="_Toc480489502" w:history="1">
+          <w:hyperlink w:anchor="_Toc480551812" w:history="1">
             <w:r>
               <w:rPr>
                 <w:rStyle w:val="Hyperlink"/>
@@ -6507,7 +6725,7 @@
               <w:rPr>
                 <w:webHidden/>
               </w:rPr>
-              <w:instrText xml:space="preserve"> PAGEREF _Toc480489502 \h </w:instrText>
+              <w:instrText xml:space="preserve"> PAGEREF _Toc480551812 \h </w:instrText>
             </w:r>
             <w:r>
               <w:rPr>
@@ -6547,7 +6765,7 @@
               <w:lang w:eastAsia="pt-BR" w:bidi="ar-SA"/>
             </w:rPr>
           </w:pPr>
-          <w:hyperlink w:anchor="_Toc480489503" w:history="1">
+          <w:hyperlink w:anchor="_Toc480551813" w:history="1">
             <w:r>
               <w:rPr>
                 <w:rStyle w:val="Hyperlink"/>
@@ -6574,7 +6792,7 @@
                 <w:noProof/>
                 <w:webHidden/>
               </w:rPr>
-              <w:instrText xml:space="preserve"> PAGEREF _Toc480489503 \h </w:instrText>
+              <w:instrText xml:space="preserve"> PAGEREF _Toc480551813 \h </w:instrText>
             </w:r>
             <w:r>
               <w:rPr>
@@ -6618,7 +6836,7 @@
               <w:lang w:eastAsia="pt-BR" w:bidi="ar-SA"/>
             </w:rPr>
           </w:pPr>
-          <w:hyperlink w:anchor="_Toc480489504" w:history="1">
+          <w:hyperlink w:anchor="_Toc480551814" w:history="1">
             <w:r>
               <w:rPr>
                 <w:rStyle w:val="Hyperlink"/>
@@ -6645,7 +6863,7 @@
                 <w:noProof/>
                 <w:webHidden/>
               </w:rPr>
-              <w:instrText xml:space="preserve"> PAGEREF _Toc480489504 \h </w:instrText>
+              <w:instrText xml:space="preserve"> PAGEREF _Toc480551814 \h </w:instrText>
             </w:r>
             <w:r>
               <w:rPr>
@@ -6689,7 +6907,7 @@
               <w:lang w:eastAsia="pt-BR" w:bidi="ar-SA"/>
             </w:rPr>
           </w:pPr>
-          <w:hyperlink w:anchor="_Toc480489505" w:history="1">
+          <w:hyperlink w:anchor="_Toc480551815" w:history="1">
             <w:r>
               <w:rPr>
                 <w:rStyle w:val="Hyperlink"/>
@@ -6716,7 +6934,7 @@
                 <w:noProof/>
                 <w:webHidden/>
               </w:rPr>
-              <w:instrText xml:space="preserve"> PAGEREF _Toc480489505 \h </w:instrText>
+              <w:instrText xml:space="preserve"> PAGEREF _Toc480551815 \h </w:instrText>
             </w:r>
             <w:r>
               <w:rPr>
@@ -6760,7 +6978,7 @@
               <w:lang w:eastAsia="pt-BR" w:bidi="ar-SA"/>
             </w:rPr>
           </w:pPr>
-          <w:hyperlink w:anchor="_Toc480489506" w:history="1">
+          <w:hyperlink w:anchor="_Toc480551816" w:history="1">
             <w:r>
               <w:rPr>
                 <w:rStyle w:val="Hyperlink"/>
@@ -6787,7 +7005,7 @@
                 <w:noProof/>
                 <w:webHidden/>
               </w:rPr>
-              <w:instrText xml:space="preserve"> PAGEREF _Toc480489506 \h </w:instrText>
+              <w:instrText xml:space="preserve"> PAGEREF _Toc480551816 \h </w:instrText>
             </w:r>
             <w:r>
               <w:rPr>
@@ -6831,7 +7049,7 @@
               <w:lang w:eastAsia="pt-BR" w:bidi="ar-SA"/>
             </w:rPr>
           </w:pPr>
-          <w:hyperlink w:anchor="_Toc480489507" w:history="1">
+          <w:hyperlink w:anchor="_Toc480551817" w:history="1">
             <w:r>
               <w:rPr>
                 <w:rStyle w:val="Hyperlink"/>
@@ -6858,7 +7076,7 @@
                 <w:noProof/>
                 <w:webHidden/>
               </w:rPr>
-              <w:instrText xml:space="preserve"> PAGEREF _Toc480489507 \h </w:instrText>
+              <w:instrText xml:space="preserve"> PAGEREF _Toc480551817 \h </w:instrText>
             </w:r>
             <w:r>
               <w:rPr>
@@ -6902,7 +7120,7 @@
               <w:lang w:eastAsia="pt-BR" w:bidi="ar-SA"/>
             </w:rPr>
           </w:pPr>
-          <w:hyperlink w:anchor="_Toc480489508" w:history="1">
+          <w:hyperlink w:anchor="_Toc480551818" w:history="1">
             <w:r>
               <w:rPr>
                 <w:rStyle w:val="Hyperlink"/>
@@ -6929,7 +7147,7 @@
                 <w:noProof/>
                 <w:webHidden/>
               </w:rPr>
-              <w:instrText xml:space="preserve"> PAGEREF _Toc480489508 \h </w:instrText>
+              <w:instrText xml:space="preserve"> PAGEREF _Toc480551818 \h </w:instrText>
             </w:r>
             <w:r>
               <w:rPr>
@@ -6973,7 +7191,7 @@
               <w:lang w:eastAsia="pt-BR" w:bidi="ar-SA"/>
             </w:rPr>
           </w:pPr>
-          <w:hyperlink w:anchor="_Toc480489509" w:history="1">
+          <w:hyperlink w:anchor="_Toc480551819" w:history="1">
             <w:r>
               <w:rPr>
                 <w:rStyle w:val="Hyperlink"/>
@@ -7000,7 +7218,7 @@
                 <w:noProof/>
                 <w:webHidden/>
               </w:rPr>
-              <w:instrText xml:space="preserve"> PAGEREF _Toc480489509 \h </w:instrText>
+              <w:instrText xml:space="preserve"> PAGEREF _Toc480551819 \h </w:instrText>
             </w:r>
             <w:r>
               <w:rPr>
@@ -7044,7 +7262,7 @@
               <w:lang w:eastAsia="pt-BR" w:bidi="ar-SA"/>
             </w:rPr>
           </w:pPr>
-          <w:hyperlink w:anchor="_Toc480489510" w:history="1">
+          <w:hyperlink w:anchor="_Toc480551820" w:history="1">
             <w:r>
               <w:rPr>
                 <w:rStyle w:val="Hyperlink"/>
@@ -7071,7 +7289,7 @@
                 <w:noProof/>
                 <w:webHidden/>
               </w:rPr>
-              <w:instrText xml:space="preserve"> PAGEREF _Toc480489510 \h </w:instrText>
+              <w:instrText xml:space="preserve"> PAGEREF _Toc480551820 \h </w:instrText>
             </w:r>
             <w:r>
               <w:rPr>
@@ -7114,7 +7332,7 @@
               <w:lang w:eastAsia="pt-BR" w:bidi="ar-SA"/>
             </w:rPr>
           </w:pPr>
-          <w:hyperlink w:anchor="_Toc480489511" w:history="1">
+          <w:hyperlink w:anchor="_Toc480551821" w:history="1">
             <w:r>
               <w:rPr>
                 <w:rStyle w:val="Hyperlink"/>
@@ -7137,7 +7355,7 @@
               <w:rPr>
                 <w:webHidden/>
               </w:rPr>
-              <w:instrText xml:space="preserve"> PAGEREF _Toc480489511 \h </w:instrText>
+              <w:instrText xml:space="preserve"> PAGEREF _Toc480551821 \h </w:instrText>
             </w:r>
             <w:r>
               <w:rPr>
@@ -7177,7 +7395,7 @@
               <w:lang w:eastAsia="pt-BR" w:bidi="ar-SA"/>
             </w:rPr>
           </w:pPr>
-          <w:hyperlink w:anchor="_Toc480489512" w:history="1">
+          <w:hyperlink w:anchor="_Toc480551822" w:history="1">
             <w:r>
               <w:rPr>
                 <w:rStyle w:val="Hyperlink"/>
@@ -7204,7 +7422,7 @@
                 <w:noProof/>
                 <w:webHidden/>
               </w:rPr>
-              <w:instrText xml:space="preserve"> PAGEREF _Toc480489512 \h </w:instrText>
+              <w:instrText xml:space="preserve"> PAGEREF _Toc480551822 \h </w:instrText>
             </w:r>
             <w:r>
               <w:rPr>
@@ -7248,7 +7466,7 @@
               <w:lang w:eastAsia="pt-BR" w:bidi="ar-SA"/>
             </w:rPr>
           </w:pPr>
-          <w:hyperlink w:anchor="_Toc480489513" w:history="1">
+          <w:hyperlink w:anchor="_Toc480551823" w:history="1">
             <w:r>
               <w:rPr>
                 <w:rStyle w:val="Hyperlink"/>
@@ -7275,7 +7493,7 @@
                 <w:noProof/>
                 <w:webHidden/>
               </w:rPr>
-              <w:instrText xml:space="preserve"> PAGEREF _Toc480489513 \h </w:instrText>
+              <w:instrText xml:space="preserve"> PAGEREF _Toc480551823 \h </w:instrText>
             </w:r>
             <w:r>
               <w:rPr>
@@ -7319,7 +7537,7 @@
               <w:lang w:eastAsia="pt-BR" w:bidi="ar-SA"/>
             </w:rPr>
           </w:pPr>
-          <w:hyperlink w:anchor="_Toc480489514" w:history="1">
+          <w:hyperlink w:anchor="_Toc480551824" w:history="1">
             <w:r>
               <w:rPr>
                 <w:rStyle w:val="Hyperlink"/>
@@ -7346,7 +7564,7 @@
                 <w:noProof/>
                 <w:webHidden/>
               </w:rPr>
-              <w:instrText xml:space="preserve"> PAGEREF _Toc480489514 \h </w:instrText>
+              <w:instrText xml:space="preserve"> PAGEREF _Toc480551824 \h </w:instrText>
             </w:r>
             <w:r>
               <w:rPr>
@@ -7390,7 +7608,7 @@
               <w:lang w:eastAsia="pt-BR" w:bidi="ar-SA"/>
             </w:rPr>
           </w:pPr>
-          <w:hyperlink w:anchor="_Toc480489515" w:history="1">
+          <w:hyperlink w:anchor="_Toc480551825" w:history="1">
             <w:r>
               <w:rPr>
                 <w:rStyle w:val="Hyperlink"/>
@@ -7417,7 +7635,7 @@
                 <w:noProof/>
                 <w:webHidden/>
               </w:rPr>
-              <w:instrText xml:space="preserve"> PAGEREF _Toc480489515 \h </w:instrText>
+              <w:instrText xml:space="preserve"> PAGEREF _Toc480551825 \h </w:instrText>
             </w:r>
             <w:r>
               <w:rPr>
@@ -7461,7 +7679,7 @@
               <w:lang w:eastAsia="pt-BR" w:bidi="ar-SA"/>
             </w:rPr>
           </w:pPr>
-          <w:hyperlink w:anchor="_Toc480489516" w:history="1">
+          <w:hyperlink w:anchor="_Toc480551826" w:history="1">
             <w:r>
               <w:rPr>
                 <w:rStyle w:val="Hyperlink"/>
@@ -7488,7 +7706,7 @@
                 <w:noProof/>
                 <w:webHidden/>
               </w:rPr>
-              <w:instrText xml:space="preserve"> PAGEREF _Toc480489516 \h </w:instrText>
+              <w:instrText xml:space="preserve"> PAGEREF _Toc480551826 \h </w:instrText>
             </w:r>
             <w:r>
               <w:rPr>
@@ -7532,7 +7750,7 @@
               <w:lang w:eastAsia="pt-BR" w:bidi="ar-SA"/>
             </w:rPr>
           </w:pPr>
-          <w:hyperlink w:anchor="_Toc480489517" w:history="1">
+          <w:hyperlink w:anchor="_Toc480551827" w:history="1">
             <w:r>
               <w:rPr>
                 <w:rStyle w:val="Hyperlink"/>
@@ -7559,7 +7777,7 @@
                 <w:noProof/>
                 <w:webHidden/>
               </w:rPr>
-              <w:instrText xml:space="preserve"> PAGEREF _Toc480489517 \h </w:instrText>
+              <w:instrText xml:space="preserve"> PAGEREF _Toc480551827 \h </w:instrText>
             </w:r>
             <w:r>
               <w:rPr>
@@ -7579,7 +7797,7 @@
                 <w:noProof/>
                 <w:webHidden/>
               </w:rPr>
-              <w:t>25</w:t>
+              <w:t>26</w:t>
             </w:r>
             <w:r>
               <w:rPr>
@@ -7603,7 +7821,7 @@
               <w:lang w:eastAsia="pt-BR" w:bidi="ar-SA"/>
             </w:rPr>
           </w:pPr>
-          <w:hyperlink w:anchor="_Toc480489518" w:history="1">
+          <w:hyperlink w:anchor="_Toc480551828" w:history="1">
             <w:r>
               <w:rPr>
                 <w:rStyle w:val="Hyperlink"/>
@@ -7630,7 +7848,7 @@
                 <w:noProof/>
                 <w:webHidden/>
               </w:rPr>
-              <w:instrText xml:space="preserve"> PAGEREF _Toc480489518 \h </w:instrText>
+              <w:instrText xml:space="preserve"> PAGEREF _Toc480551828 \h </w:instrText>
             </w:r>
             <w:r>
               <w:rPr>
@@ -7650,7 +7868,7 @@
                 <w:noProof/>
                 <w:webHidden/>
               </w:rPr>
-              <w:t>25</w:t>
+              <w:t>26</w:t>
             </w:r>
             <w:r>
               <w:rPr>
@@ -7674,7 +7892,7 @@
               <w:lang w:eastAsia="pt-BR" w:bidi="ar-SA"/>
             </w:rPr>
           </w:pPr>
-          <w:hyperlink w:anchor="_Toc480489519" w:history="1">
+          <w:hyperlink w:anchor="_Toc480551829" w:history="1">
             <w:r>
               <w:rPr>
                 <w:rStyle w:val="Hyperlink"/>
@@ -7701,7 +7919,7 @@
                 <w:noProof/>
                 <w:webHidden/>
               </w:rPr>
-              <w:instrText xml:space="preserve"> PAGEREF _Toc480489519 \h </w:instrText>
+              <w:instrText xml:space="preserve"> PAGEREF _Toc480551829 \h </w:instrText>
             </w:r>
             <w:r>
               <w:rPr>
@@ -7721,7 +7939,7 @@
                 <w:noProof/>
                 <w:webHidden/>
               </w:rPr>
-              <w:t>26</w:t>
+              <w:t>27</w:t>
             </w:r>
             <w:r>
               <w:rPr>
@@ -7745,7 +7963,7 @@
               <w:lang w:eastAsia="pt-BR" w:bidi="ar-SA"/>
             </w:rPr>
           </w:pPr>
-          <w:hyperlink w:anchor="_Toc480489520" w:history="1">
+          <w:hyperlink w:anchor="_Toc480551830" w:history="1">
             <w:r>
               <w:rPr>
                 <w:rStyle w:val="Hyperlink"/>
@@ -7772,7 +7990,7 @@
                 <w:noProof/>
                 <w:webHidden/>
               </w:rPr>
-              <w:instrText xml:space="preserve"> PAGEREF _Toc480489520 \h </w:instrText>
+              <w:instrText xml:space="preserve"> PAGEREF _Toc480551830 \h </w:instrText>
             </w:r>
             <w:r>
               <w:rPr>
@@ -7792,7 +8010,7 @@
                 <w:noProof/>
                 <w:webHidden/>
               </w:rPr>
-              <w:t>26</w:t>
+              <w:t>27</w:t>
             </w:r>
             <w:r>
               <w:rPr>
@@ -7815,7 +8033,7 @@
               <w:lang w:eastAsia="pt-BR" w:bidi="ar-SA"/>
             </w:rPr>
           </w:pPr>
-          <w:hyperlink w:anchor="_Toc480489521" w:history="1">
+          <w:hyperlink w:anchor="_Toc480551831" w:history="1">
             <w:r>
               <w:rPr>
                 <w:rStyle w:val="Hyperlink"/>
@@ -7838,7 +8056,7 @@
               <w:rPr>
                 <w:webHidden/>
               </w:rPr>
-              <w:instrText xml:space="preserve"> PAGEREF _Toc480489521 \h </w:instrText>
+              <w:instrText xml:space="preserve"> PAGEREF _Toc480551831 \h </w:instrText>
             </w:r>
             <w:r>
               <w:rPr>
@@ -7855,7 +8073,7 @@
               <w:rPr>
                 <w:webHidden/>
               </w:rPr>
-              <w:t>27</w:t>
+              <w:t>29</w:t>
             </w:r>
             <w:r>
               <w:rPr>
@@ -7901,8 +8119,6 @@
           <w:docGrid w:linePitch="360"/>
         </w:sectPr>
       </w:pPr>
-      <w:bookmarkStart w:id="0" w:name="_GoBack"/>
-      <w:bookmarkEnd w:id="0"/>
     </w:p>
     <w:p>
       <w:pPr>
@@ -7911,7 +8127,7 @@
       <w:bookmarkStart w:id="1" w:name="_Toc53928594"/>
       <w:bookmarkStart w:id="2" w:name="_Toc246420486"/>
       <w:bookmarkStart w:id="3" w:name="_Toc458681088"/>
-      <w:bookmarkStart w:id="4" w:name="_Toc480489483"/>
+      <w:bookmarkStart w:id="4" w:name="_Toc480551793"/>
       <w:r>
         <w:lastRenderedPageBreak/>
         <w:t>1 OBJETIVO</w:t>
@@ -8118,7 +8334,7 @@
       <w:pPr>
         <w:pStyle w:val="Ttulo1"/>
       </w:pPr>
-      <w:bookmarkStart w:id="5" w:name="_Toc480489484"/>
+      <w:bookmarkStart w:id="5" w:name="_Toc480551794"/>
       <w:r>
         <w:lastRenderedPageBreak/>
         <w:t>2</w:t>
@@ -8512,7 +8728,7 @@
       </w:pPr>
       <w:bookmarkStart w:id="6" w:name="_Toc458673514"/>
       <w:bookmarkStart w:id="7" w:name="_Toc458681089"/>
-      <w:bookmarkStart w:id="8" w:name="_Toc480489485"/>
+      <w:bookmarkStart w:id="8" w:name="_Toc480551795"/>
       <w:r>
         <w:lastRenderedPageBreak/>
         <w:t>3</w:t>
@@ -8539,7 +8755,7 @@
       <w:pPr>
         <w:pStyle w:val="Ttulo2"/>
       </w:pPr>
-      <w:bookmarkStart w:id="9" w:name="_Toc480489486"/>
+      <w:bookmarkStart w:id="9" w:name="_Toc480551796"/>
       <w:r>
         <w:t>3.1 Aplicações de redes de computadores</w:t>
       </w:r>
@@ -8581,7 +8797,7 @@
       <w:pPr>
         <w:pStyle w:val="Ttulo3"/>
       </w:pPr>
-      <w:bookmarkStart w:id="10" w:name="_Toc480489487"/>
+      <w:bookmarkStart w:id="10" w:name="_Toc480551797"/>
       <w:r>
         <w:t>3.1.1 Aplicações comerciais</w:t>
       </w:r>
@@ -8657,7 +8873,7 @@
       <w:pPr>
         <w:pStyle w:val="Ttulo3"/>
       </w:pPr>
-      <w:bookmarkStart w:id="11" w:name="_Toc480489488"/>
+      <w:bookmarkStart w:id="11" w:name="_Toc480551798"/>
       <w:r>
         <w:t>3.1.2 Aplicações domésticas</w:t>
       </w:r>
@@ -8762,7 +8978,7 @@
       <w:pPr>
         <w:pStyle w:val="Ttulo3"/>
       </w:pPr>
-      <w:bookmarkStart w:id="12" w:name="_Toc480489489"/>
+      <w:bookmarkStart w:id="12" w:name="_Toc480551799"/>
       <w:proofErr w:type="gramStart"/>
       <w:r>
         <w:t>3.1.3 Usuários</w:t>
@@ -8844,7 +9060,7 @@
       <w:pPr>
         <w:pStyle w:val="Ttulo2"/>
       </w:pPr>
-      <w:bookmarkStart w:id="13" w:name="_Toc480489490"/>
+      <w:bookmarkStart w:id="13" w:name="_Toc480551800"/>
       <w:r>
         <w:t>3.2</w:t>
       </w:r>
@@ -8867,7 +9083,7 @@
       <w:pPr>
         <w:pStyle w:val="Ttulo2"/>
       </w:pPr>
-      <w:bookmarkStart w:id="14" w:name="_Toc480489491"/>
+      <w:bookmarkStart w:id="14" w:name="_Toc480551801"/>
       <w:r>
         <w:t>3.</w:t>
       </w:r>
@@ -8893,7 +9109,7 @@
       <w:pPr>
         <w:pStyle w:val="Ttulo2"/>
       </w:pPr>
-      <w:bookmarkStart w:id="15" w:name="_Toc480489492"/>
+      <w:bookmarkStart w:id="15" w:name="_Toc480551802"/>
       <w:r>
         <w:t>3.4</w:t>
       </w:r>
@@ -8916,7 +9132,7 @@
       <w:pPr>
         <w:pStyle w:val="Ttulo2"/>
       </w:pPr>
-      <w:bookmarkStart w:id="16" w:name="_Toc480489493"/>
+      <w:bookmarkStart w:id="16" w:name="_Toc480551803"/>
       <w:r>
         <w:t>3.5 Hardware de redes</w:t>
       </w:r>
@@ -8936,7 +9152,7 @@
       <w:pPr>
         <w:pStyle w:val="Ttulo2"/>
       </w:pPr>
-      <w:bookmarkStart w:id="17" w:name="_Toc480489494"/>
+      <w:bookmarkStart w:id="17" w:name="_Toc480551804"/>
       <w:r>
         <w:t>3.6 Software de redes</w:t>
       </w:r>
@@ -8956,7 +9172,7 @@
       <w:pPr>
         <w:pStyle w:val="Ttulo2"/>
       </w:pPr>
-      <w:bookmarkStart w:id="18" w:name="_Toc480489495"/>
+      <w:bookmarkStart w:id="18" w:name="_Toc480551805"/>
       <w:r>
         <w:t>3.7</w:t>
       </w:r>
@@ -9231,7 +9447,7 @@
       <w:pPr>
         <w:pStyle w:val="Ttulo2"/>
       </w:pPr>
-      <w:bookmarkStart w:id="19" w:name="_Toc480489496"/>
+      <w:bookmarkStart w:id="19" w:name="_Toc480551806"/>
       <w:r>
         <w:t>3.8</w:t>
       </w:r>
@@ -9244,7 +9460,7 @@
       <w:pPr>
         <w:pStyle w:val="Ttulo3"/>
       </w:pPr>
-      <w:bookmarkStart w:id="20" w:name="_Toc480489497"/>
+      <w:bookmarkStart w:id="20" w:name="_Toc480551807"/>
       <w:r>
         <w:t>3.8</w:t>
       </w:r>
@@ -9257,7 +9473,7 @@
       <w:pPr>
         <w:pStyle w:val="Ttulo3"/>
       </w:pPr>
-      <w:bookmarkStart w:id="21" w:name="_Toc480489498"/>
+      <w:bookmarkStart w:id="21" w:name="_Toc480551808"/>
       <w:r>
         <w:t>3.8</w:t>
       </w:r>
@@ -9270,7 +9486,7 @@
       <w:pPr>
         <w:pStyle w:val="Ttulo3"/>
       </w:pPr>
-      <w:bookmarkStart w:id="22" w:name="_Toc480489499"/>
+      <w:bookmarkStart w:id="22" w:name="_Toc480551809"/>
       <w:r>
         <w:t>3.8</w:t>
       </w:r>
@@ -9283,7 +9499,7 @@
       <w:pPr>
         <w:pStyle w:val="Ttulo3"/>
       </w:pPr>
-      <w:bookmarkStart w:id="23" w:name="_Toc480489500"/>
+      <w:bookmarkStart w:id="23" w:name="_Toc480551810"/>
       <w:r>
         <w:t>3.8</w:t>
       </w:r>
@@ -9296,7 +9512,7 @@
       <w:pPr>
         <w:pStyle w:val="Ttulo3"/>
       </w:pPr>
-      <w:bookmarkStart w:id="24" w:name="_Toc480489501"/>
+      <w:bookmarkStart w:id="24" w:name="_Toc480551811"/>
       <w:r>
         <w:t>3.8</w:t>
       </w:r>
@@ -9436,7 +9652,7 @@
       <w:pPr>
         <w:pStyle w:val="Ttulo1"/>
       </w:pPr>
-      <w:bookmarkStart w:id="26" w:name="_Toc480489502"/>
+      <w:bookmarkStart w:id="26" w:name="_Toc480551812"/>
       <w:r>
         <w:lastRenderedPageBreak/>
         <w:t>4</w:t>
@@ -9502,7 +9718,7 @@
       <w:pPr>
         <w:pStyle w:val="Ttulo2"/>
       </w:pPr>
-      <w:bookmarkStart w:id="27" w:name="_Toc480489503"/>
+      <w:bookmarkStart w:id="27" w:name="_Toc480551813"/>
       <w:r>
         <w:t>4.1 Arquitetura de software</w:t>
       </w:r>
@@ -9618,7 +9834,7 @@
       <w:pPr>
         <w:pStyle w:val="Ttulo2"/>
       </w:pPr>
-      <w:bookmarkStart w:id="28" w:name="_Toc480489504"/>
+      <w:bookmarkStart w:id="28" w:name="_Toc480551814"/>
       <w:r>
         <w:t xml:space="preserve">4.2 </w:t>
       </w:r>
@@ -9742,7 +9958,7 @@
           <w:szCs w:val="24"/>
         </w:rPr>
       </w:pPr>
-      <w:bookmarkStart w:id="29" w:name="_Toc480489371"/>
+      <w:bookmarkStart w:id="29" w:name="_Toc480551880"/>
       <w:r>
         <w:rPr>
           <w:i w:val="0"/>
@@ -9871,7 +10087,7 @@
       <w:pPr>
         <w:pStyle w:val="Ttulo2"/>
       </w:pPr>
-      <w:bookmarkStart w:id="30" w:name="_Toc480489505"/>
+      <w:bookmarkStart w:id="30" w:name="_Toc480551815"/>
       <w:r>
         <w:t>4.3 Diagramação</w:t>
       </w:r>
@@ -9968,7 +10184,7 @@
           <w:szCs w:val="24"/>
         </w:rPr>
       </w:pPr>
-      <w:bookmarkStart w:id="31" w:name="_Toc480489372"/>
+      <w:bookmarkStart w:id="31" w:name="_Toc480551881"/>
       <w:r>
         <w:rPr>
           <w:noProof/>
@@ -10155,7 +10371,7 @@
       <w:pPr>
         <w:pStyle w:val="Ttulo2"/>
       </w:pPr>
-      <w:bookmarkStart w:id="32" w:name="_Toc480489506"/>
+      <w:bookmarkStart w:id="32" w:name="_Toc480551816"/>
       <w:r>
         <w:t>4.4 Tecnologias da linguagem</w:t>
       </w:r>
@@ -10254,7 +10470,7 @@
       <w:pPr>
         <w:pStyle w:val="Ttulo2"/>
       </w:pPr>
-      <w:bookmarkStart w:id="33" w:name="_Toc480489507"/>
+      <w:bookmarkStart w:id="33" w:name="_Toc480551817"/>
       <w:r>
         <w:lastRenderedPageBreak/>
         <w:t>4.5 Ambiente de desenvolvimento</w:t>
@@ -10384,7 +10600,7 @@
       <w:pPr>
         <w:pStyle w:val="Ttulo2"/>
       </w:pPr>
-      <w:bookmarkStart w:id="34" w:name="_Toc480489508"/>
+      <w:bookmarkStart w:id="34" w:name="_Toc480551818"/>
       <w:r>
         <w:t>4.6 Interface do usuário</w:t>
       </w:r>
@@ -10575,7 +10791,7 @@
           <w:szCs w:val="24"/>
         </w:rPr>
       </w:pPr>
-      <w:bookmarkStart w:id="35" w:name="_Toc480489373"/>
+      <w:bookmarkStart w:id="35" w:name="_Toc480551882"/>
       <w:r>
         <w:rPr>
           <w:i w:val="0"/>
@@ -10718,7 +10934,7 @@
       <w:pPr>
         <w:pStyle w:val="Ttulo2"/>
       </w:pPr>
-      <w:bookmarkStart w:id="36" w:name="_Toc480489509"/>
+      <w:bookmarkStart w:id="36" w:name="_Toc480551819"/>
       <w:r>
         <w:t>4.7 Criação de interfaces gráficas</w:t>
       </w:r>
@@ -11031,7 +11247,7 @@
           <w:szCs w:val="24"/>
         </w:rPr>
       </w:pPr>
-      <w:bookmarkStart w:id="37" w:name="_Toc480489374"/>
+      <w:bookmarkStart w:id="37" w:name="_Toc480551883"/>
       <w:r>
         <w:rPr>
           <w:i w:val="0"/>
@@ -11160,7 +11376,7 @@
       <w:pPr>
         <w:pStyle w:val="Ttulo2"/>
       </w:pPr>
-      <w:bookmarkStart w:id="38" w:name="_Toc480489510"/>
+      <w:bookmarkStart w:id="38" w:name="_Toc480551820"/>
       <w:r>
         <w:t>4.8 Compartilhador de arquivos e controlador de versões</w:t>
       </w:r>
@@ -11268,7 +11484,7 @@
       <w:pPr>
         <w:pStyle w:val="Ttulo1"/>
       </w:pPr>
-      <w:bookmarkStart w:id="39" w:name="_Toc480489511"/>
+      <w:bookmarkStart w:id="39" w:name="_Toc480551821"/>
       <w:r>
         <w:t>5 PROJETO</w:t>
       </w:r>
@@ -11338,7 +11554,7 @@
       <w:pPr>
         <w:pStyle w:val="Ttulo2"/>
       </w:pPr>
-      <w:bookmarkStart w:id="40" w:name="_Toc480489512"/>
+      <w:bookmarkStart w:id="40" w:name="_Toc480551822"/>
       <w:r>
         <w:t>5.1 Cliente</w:t>
       </w:r>
@@ -11380,7 +11596,7 @@
       <w:pPr>
         <w:pStyle w:val="Ttulo3"/>
       </w:pPr>
-      <w:bookmarkStart w:id="41" w:name="_Toc480489513"/>
+      <w:bookmarkStart w:id="41" w:name="_Toc480551823"/>
       <w:r>
         <w:t>5.1.1 Tela de configuração</w:t>
       </w:r>
@@ -11496,7 +11712,7 @@
           <w:szCs w:val="24"/>
         </w:rPr>
       </w:pPr>
-      <w:bookmarkStart w:id="42" w:name="_Toc480489375"/>
+      <w:bookmarkStart w:id="42" w:name="_Toc480551884"/>
       <w:r>
         <w:rPr>
           <w:i w:val="0"/>
@@ -11595,7 +11811,7 @@
       <w:pPr>
         <w:pStyle w:val="Ttulo3"/>
       </w:pPr>
-      <w:bookmarkStart w:id="43" w:name="_Toc480489514"/>
+      <w:bookmarkStart w:id="43" w:name="_Toc480551824"/>
       <w:r>
         <w:t xml:space="preserve">5.1.2 Tela de </w:t>
       </w:r>
@@ -11733,7 +11949,7 @@
           <w:szCs w:val="24"/>
         </w:rPr>
       </w:pPr>
-      <w:bookmarkStart w:id="44" w:name="_Toc480489376"/>
+      <w:bookmarkStart w:id="44" w:name="_Toc480551885"/>
       <w:r>
         <w:rPr>
           <w:i w:val="0"/>
@@ -11868,7 +12084,7 @@
       <w:pPr>
         <w:pStyle w:val="Ttulo3"/>
       </w:pPr>
-      <w:bookmarkStart w:id="45" w:name="_Toc480489515"/>
+      <w:bookmarkStart w:id="45" w:name="_Toc480551825"/>
       <w:r>
         <w:lastRenderedPageBreak/>
         <w:t>5.1.</w:t>
@@ -11911,6 +12127,172 @@
       <w:r>
         <w:t>.</w:t>
       </w:r>
+      <w:r>
+        <w:t xml:space="preserve"> O chat global pode ser visto na figura 7:</w:t>
+      </w:r>
+    </w:p>
+    <w:p>
+      <w:pPr>
+        <w:spacing w:after="0" w:line="360" w:lineRule="auto"/>
+        <w:jc w:val="center"/>
+      </w:pPr>
+    </w:p>
+    <w:p>
+      <w:pPr>
+        <w:pStyle w:val="Legenda"/>
+        <w:spacing w:after="0" w:line="360" w:lineRule="auto"/>
+        <w:jc w:val="center"/>
+        <w:rPr>
+          <w:i w:val="0"/>
+          <w:color w:val="auto"/>
+          <w:sz w:val="24"/>
+          <w:szCs w:val="24"/>
+        </w:rPr>
+      </w:pPr>
+      <w:r>
+        <w:rPr>
+          <w:noProof/>
+          <w:lang w:eastAsia="pt-BR" w:bidi="ar-SA"/>
+        </w:rPr>
+        <w:drawing>
+          <wp:inline distT="0" distB="0" distL="0" distR="0" wp14:anchorId="5498C38D" wp14:editId="0392ED0A">
+            <wp:extent cx="2746143" cy="1685925"/>
+            <wp:effectExtent l="0" t="0" r="0" b="0"/>
+            <wp:docPr id="11" name="Imagem 11"/>
+            <wp:cNvGraphicFramePr>
+              <a:graphicFrameLocks xmlns:a="http://schemas.openxmlformats.org/drawingml/2006/main" noChangeAspect="1"/>
+            </wp:cNvGraphicFramePr>
+            <a:graphic xmlns:a="http://schemas.openxmlformats.org/drawingml/2006/main">
+              <a:graphicData uri="http://schemas.openxmlformats.org/drawingml/2006/picture">
+                <pic:pic xmlns:pic="http://schemas.openxmlformats.org/drawingml/2006/picture">
+                  <pic:nvPicPr>
+                    <pic:cNvPr id="1" name=""/>
+                    <pic:cNvPicPr/>
+                  </pic:nvPicPr>
+                  <pic:blipFill rotWithShape="1">
+                    <a:blip r:embed="rId16" cstate="print">
+                      <a:extLst>
+                        <a:ext uri="{28A0092B-C50C-407E-A947-70E740481C1C}">
+                          <a14:useLocalDpi xmlns:a14="http://schemas.microsoft.com/office/drawing/2010/main" val="0"/>
+                        </a:ext>
+                      </a:extLst>
+                    </a:blip>
+                    <a:srcRect l="25796" t="17942" r="21949" b="25000"/>
+                    <a:stretch/>
+                  </pic:blipFill>
+                  <pic:spPr bwMode="auto">
+                    <a:xfrm>
+                      <a:off x="0" y="0"/>
+                      <a:ext cx="2774669" cy="1703438"/>
+                    </a:xfrm>
+                    <a:prstGeom prst="rect">
+                      <a:avLst/>
+                    </a:prstGeom>
+                    <a:ln>
+                      <a:noFill/>
+                    </a:ln>
+                    <a:extLst>
+                      <a:ext uri="{53640926-AAD7-44D8-BBD7-CCE9431645EC}">
+                        <a14:shadowObscured xmlns:a14="http://schemas.microsoft.com/office/drawing/2010/main"/>
+                      </a:ext>
+                    </a:extLst>
+                  </pic:spPr>
+                </pic:pic>
+              </a:graphicData>
+            </a:graphic>
+          </wp:inline>
+        </w:drawing>
+      </w:r>
+    </w:p>
+    <w:p>
+      <w:pPr>
+        <w:pStyle w:val="Legenda"/>
+        <w:spacing w:after="0" w:line="360" w:lineRule="auto"/>
+        <w:jc w:val="center"/>
+      </w:pPr>
+      <w:bookmarkStart w:id="46" w:name="_Toc480551886"/>
+      <w:r>
+        <w:rPr>
+          <w:i w:val="0"/>
+          <w:color w:val="auto"/>
+          <w:sz w:val="24"/>
+          <w:szCs w:val="24"/>
+        </w:rPr>
+        <w:t xml:space="preserve">Figura </w:t>
+      </w:r>
+      <w:r>
+        <w:rPr>
+          <w:i w:val="0"/>
+          <w:color w:val="auto"/>
+          <w:sz w:val="24"/>
+          <w:szCs w:val="24"/>
+        </w:rPr>
+        <w:fldChar w:fldCharType="begin"/>
+      </w:r>
+      <w:r>
+        <w:rPr>
+          <w:i w:val="0"/>
+          <w:color w:val="auto"/>
+          <w:sz w:val="24"/>
+          <w:szCs w:val="24"/>
+        </w:rPr>
+        <w:instrText xml:space="preserve"> SEQ Figura \* ARABIC </w:instrText>
+      </w:r>
+      <w:r>
+        <w:rPr>
+          <w:i w:val="0"/>
+          <w:color w:val="auto"/>
+          <w:sz w:val="24"/>
+          <w:szCs w:val="24"/>
+        </w:rPr>
+        <w:fldChar w:fldCharType="separate"/>
+      </w:r>
+      <w:r>
+        <w:rPr>
+          <w:i w:val="0"/>
+          <w:noProof/>
+          <w:color w:val="auto"/>
+          <w:sz w:val="24"/>
+          <w:szCs w:val="24"/>
+        </w:rPr>
+        <w:t>7</w:t>
+      </w:r>
+      <w:r>
+        <w:rPr>
+          <w:i w:val="0"/>
+          <w:color w:val="auto"/>
+          <w:sz w:val="24"/>
+          <w:szCs w:val="24"/>
+        </w:rPr>
+        <w:fldChar w:fldCharType="end"/>
+      </w:r>
+      <w:r>
+        <w:rPr>
+          <w:i w:val="0"/>
+          <w:color w:val="auto"/>
+          <w:sz w:val="24"/>
+          <w:szCs w:val="24"/>
+        </w:rPr>
+        <w:t xml:space="preserve"> - Chat global</w:t>
+      </w:r>
+      <w:bookmarkEnd w:id="46"/>
+    </w:p>
+    <w:p>
+      <w:pPr>
+        <w:spacing w:after="0" w:line="360" w:lineRule="auto"/>
+        <w:jc w:val="center"/>
+        <w:rPr>
+          <w:sz w:val="20"/>
+          <w:szCs w:val="20"/>
+        </w:rPr>
+      </w:pPr>
+      <w:r>
+        <w:rPr>
+          <w:sz w:val="20"/>
+          <w:szCs w:val="20"/>
+        </w:rPr>
+        <w:t>Fonte: Autoria própria</w:t>
+      </w:r>
     </w:p>
     <w:p>
       <w:pPr>
@@ -11928,14 +12310,14 @@
       <w:pPr>
         <w:pStyle w:val="Ttulo3"/>
       </w:pPr>
-      <w:bookmarkStart w:id="46" w:name="_Toc480489516"/>
+      <w:bookmarkStart w:id="47" w:name="_Toc480551826"/>
       <w:r>
         <w:t>5.1.4</w:t>
       </w:r>
       <w:r>
         <w:t xml:space="preserve"> Usuários disponíveis</w:t>
       </w:r>
-      <w:bookmarkEnd w:id="46"/>
+      <w:bookmarkEnd w:id="47"/>
     </w:p>
     <w:p>
       <w:pPr>
@@ -11970,28 +12352,209 @@
       <w:r>
         <w:t>dos itens da lista é aberta uma janela de chat privado com o utilizador escolhido.</w:t>
       </w:r>
-    </w:p>
-    <w:p>
-      <w:pPr>
-        <w:spacing w:after="0" w:line="360" w:lineRule="auto"/>
-        <w:jc w:val="both"/>
-      </w:pPr>
-    </w:p>
-    <w:p>
-      <w:pPr>
-        <w:spacing w:after="0" w:line="360" w:lineRule="auto"/>
-        <w:jc w:val="both"/>
-      </w:pPr>
+      <w:r>
+        <w:t xml:space="preserve"> </w:t>
+      </w:r>
+      <w:r>
+        <w:t>Como apresentado na figura 8:</w:t>
+      </w:r>
+    </w:p>
+    <w:p>
+      <w:pPr>
+        <w:spacing w:after="0" w:line="360" w:lineRule="auto"/>
+        <w:jc w:val="both"/>
+      </w:pPr>
+      <w:r>
+        <w:rPr>
+          <w:noProof/>
+          <w:lang w:eastAsia="pt-BR" w:bidi="ar-SA"/>
+        </w:rPr>
+        <w:drawing>
+          <wp:anchor distT="0" distB="0" distL="114300" distR="114300" simplePos="0" relativeHeight="251663360" behindDoc="0" locked="0" layoutInCell="1" allowOverlap="1">
+            <wp:simplePos x="0" y="0"/>
+            <wp:positionH relativeFrom="margin">
+              <wp:align>center</wp:align>
+            </wp:positionH>
+            <wp:positionV relativeFrom="paragraph">
+              <wp:posOffset>177165</wp:posOffset>
+            </wp:positionV>
+            <wp:extent cx="932815" cy="1371600"/>
+            <wp:effectExtent l="0" t="0" r="635" b="0"/>
+            <wp:wrapSquare wrapText="bothSides"/>
+            <wp:docPr id="12" name="Imagem 12"/>
+            <wp:cNvGraphicFramePr>
+              <a:graphicFrameLocks xmlns:a="http://schemas.openxmlformats.org/drawingml/2006/main" noChangeAspect="1"/>
+            </wp:cNvGraphicFramePr>
+            <a:graphic xmlns:a="http://schemas.openxmlformats.org/drawingml/2006/main">
+              <a:graphicData uri="http://schemas.openxmlformats.org/drawingml/2006/picture">
+                <pic:pic xmlns:pic="http://schemas.openxmlformats.org/drawingml/2006/picture">
+                  <pic:nvPicPr>
+                    <pic:cNvPr id="1" name=""/>
+                    <pic:cNvPicPr/>
+                  </pic:nvPicPr>
+                  <pic:blipFill rotWithShape="1">
+                    <a:blip r:embed="rId16" cstate="print">
+                      <a:extLst>
+                        <a:ext uri="{28A0092B-C50C-407E-A947-70E740481C1C}">
+                          <a14:useLocalDpi xmlns:a14="http://schemas.microsoft.com/office/drawing/2010/main" val="0"/>
+                        </a:ext>
+                      </a:extLst>
+                    </a:blip>
+                    <a:srcRect l="25796" t="17942" r="52376" b="25000"/>
+                    <a:stretch/>
+                  </pic:blipFill>
+                  <pic:spPr bwMode="auto">
+                    <a:xfrm>
+                      <a:off x="0" y="0"/>
+                      <a:ext cx="932815" cy="1371600"/>
+                    </a:xfrm>
+                    <a:prstGeom prst="rect">
+                      <a:avLst/>
+                    </a:prstGeom>
+                    <a:ln>
+                      <a:noFill/>
+                    </a:ln>
+                    <a:extLst>
+                      <a:ext uri="{53640926-AAD7-44D8-BBD7-CCE9431645EC}">
+                        <a14:shadowObscured xmlns:a14="http://schemas.microsoft.com/office/drawing/2010/main"/>
+                      </a:ext>
+                    </a:extLst>
+                  </pic:spPr>
+                </pic:pic>
+              </a:graphicData>
+            </a:graphic>
+            <wp14:sizeRelH relativeFrom="margin">
+              <wp14:pctWidth>0</wp14:pctWidth>
+            </wp14:sizeRelH>
+            <wp14:sizeRelV relativeFrom="margin">
+              <wp14:pctHeight>0</wp14:pctHeight>
+            </wp14:sizeRelV>
+          </wp:anchor>
+        </w:drawing>
+      </w:r>
+    </w:p>
+    <w:p>
+      <w:pPr>
+        <w:pStyle w:val="Legenda"/>
+        <w:jc w:val="center"/>
+        <w:rPr>
+          <w:i w:val="0"/>
+          <w:sz w:val="24"/>
+          <w:szCs w:val="24"/>
+        </w:rPr>
+      </w:pPr>
+      <w:r>
+        <w:rPr>
+          <w:i w:val="0"/>
+          <w:color w:val="auto"/>
+          <w:sz w:val="24"/>
+          <w:szCs w:val="24"/>
+        </w:rPr>
+        <w:br w:type="textWrapping" w:clear="all"/>
+      </w:r>
+      <w:r>
+        <w:rPr>
+          <w:i w:val="0"/>
+          <w:color w:val="auto"/>
+          <w:sz w:val="24"/>
+          <w:szCs w:val="24"/>
+        </w:rPr>
+        <w:br w:type="textWrapping" w:clear="all"/>
+      </w:r>
+      <w:bookmarkStart w:id="48" w:name="_Toc480551887"/>
+      <w:r>
+        <w:rPr>
+          <w:i w:val="0"/>
+          <w:color w:val="auto"/>
+          <w:sz w:val="24"/>
+          <w:szCs w:val="24"/>
+        </w:rPr>
+        <w:t xml:space="preserve">Figura </w:t>
+      </w:r>
+      <w:r>
+        <w:rPr>
+          <w:i w:val="0"/>
+          <w:color w:val="auto"/>
+          <w:sz w:val="24"/>
+          <w:szCs w:val="24"/>
+        </w:rPr>
+        <w:fldChar w:fldCharType="begin"/>
+      </w:r>
+      <w:r>
+        <w:rPr>
+          <w:i w:val="0"/>
+          <w:color w:val="auto"/>
+          <w:sz w:val="24"/>
+          <w:szCs w:val="24"/>
+        </w:rPr>
+        <w:instrText xml:space="preserve"> SEQ Figura \* ARABIC </w:instrText>
+      </w:r>
+      <w:r>
+        <w:rPr>
+          <w:i w:val="0"/>
+          <w:color w:val="auto"/>
+          <w:sz w:val="24"/>
+          <w:szCs w:val="24"/>
+        </w:rPr>
+        <w:fldChar w:fldCharType="separate"/>
+      </w:r>
+      <w:r>
+        <w:rPr>
+          <w:i w:val="0"/>
+          <w:noProof/>
+          <w:color w:val="auto"/>
+          <w:sz w:val="24"/>
+          <w:szCs w:val="24"/>
+        </w:rPr>
+        <w:t>8</w:t>
+      </w:r>
+      <w:r>
+        <w:rPr>
+          <w:i w:val="0"/>
+          <w:color w:val="auto"/>
+          <w:sz w:val="24"/>
+          <w:szCs w:val="24"/>
+        </w:rPr>
+        <w:fldChar w:fldCharType="end"/>
+      </w:r>
+      <w:r>
+        <w:rPr>
+          <w:i w:val="0"/>
+          <w:color w:val="auto"/>
+          <w:sz w:val="24"/>
+          <w:szCs w:val="24"/>
+        </w:rPr>
+        <w:t xml:space="preserve"> - Usuários disponíveis</w:t>
+      </w:r>
+      <w:bookmarkEnd w:id="48"/>
+    </w:p>
+    <w:p>
+      <w:pPr>
+        <w:spacing w:after="0" w:line="360" w:lineRule="auto"/>
+        <w:jc w:val="center"/>
+        <w:rPr>
+          <w:sz w:val="20"/>
+          <w:szCs w:val="20"/>
+        </w:rPr>
+      </w:pPr>
+      <w:r>
+        <w:rPr>
+          <w:sz w:val="20"/>
+          <w:szCs w:val="20"/>
+        </w:rPr>
+        <w:t>Fonte: Autoria própria</w:t>
+      </w:r>
     </w:p>
     <w:p>
       <w:pPr>
         <w:pStyle w:val="Ttulo3"/>
       </w:pPr>
-      <w:bookmarkStart w:id="47" w:name="_Toc480489517"/>
-      <w:r>
+      <w:bookmarkStart w:id="49" w:name="_Toc480551827"/>
+      <w:r>
+        <w:lastRenderedPageBreak/>
         <w:t>5.1.2 Chat privado</w:t>
       </w:r>
-      <w:bookmarkEnd w:id="47"/>
+      <w:bookmarkEnd w:id="49"/>
     </w:p>
     <w:p>
       <w:pPr>
@@ -12015,6 +12578,182 @@
       <w:r>
         <w:t xml:space="preserve"> Esta janela pode ser fechada em qualquer momento através do botão destinado.</w:t>
       </w:r>
+      <w:r>
+        <w:t xml:space="preserve"> A estrutura </w:t>
+      </w:r>
+      <w:r>
+        <w:t>da tela de chat privado</w:t>
+      </w:r>
+      <w:r>
+        <w:t xml:space="preserve"> está disponível na figura 9</w:t>
+      </w:r>
+      <w:r>
+        <w:t>:</w:t>
+      </w:r>
+    </w:p>
+    <w:p>
+      <w:pPr>
+        <w:spacing w:after="0" w:line="360" w:lineRule="auto"/>
+        <w:jc w:val="both"/>
+      </w:pPr>
+    </w:p>
+    <w:p>
+      <w:pPr>
+        <w:spacing w:after="0" w:line="360" w:lineRule="auto"/>
+        <w:jc w:val="center"/>
+      </w:pPr>
+      <w:r>
+        <w:rPr>
+          <w:noProof/>
+          <w:lang w:eastAsia="pt-BR" w:bidi="ar-SA"/>
+        </w:rPr>
+        <w:drawing>
+          <wp:inline distT="0" distB="0" distL="0" distR="0">
+            <wp:extent cx="1752600" cy="1857375"/>
+            <wp:effectExtent l="0" t="0" r="0" b="9525"/>
+            <wp:docPr id="8" name="Imagem 8"/>
+            <wp:cNvGraphicFramePr>
+              <a:graphicFrameLocks xmlns:a="http://schemas.openxmlformats.org/drawingml/2006/main" noChangeAspect="1"/>
+            </wp:cNvGraphicFramePr>
+            <a:graphic xmlns:a="http://schemas.openxmlformats.org/drawingml/2006/main">
+              <a:graphicData uri="http://schemas.openxmlformats.org/drawingml/2006/picture">
+                <pic:pic xmlns:pic="http://schemas.openxmlformats.org/drawingml/2006/picture">
+                  <pic:nvPicPr>
+                    <pic:cNvPr id="1" name=""/>
+                    <pic:cNvPicPr/>
+                  </pic:nvPicPr>
+                  <pic:blipFill rotWithShape="1">
+                    <a:blip r:embed="rId17">
+                      <a:extLst>
+                        <a:ext uri="{28A0092B-C50C-407E-A947-70E740481C1C}">
+                          <a14:useLocalDpi xmlns:a14="http://schemas.microsoft.com/office/drawing/2010/main" val="0"/>
+                        </a:ext>
+                      </a:extLst>
+                    </a:blip>
+                    <a:srcRect l="37868" t="20588" r="31705" b="22059"/>
+                    <a:stretch/>
+                  </pic:blipFill>
+                  <pic:spPr bwMode="auto">
+                    <a:xfrm>
+                      <a:off x="0" y="0"/>
+                      <a:ext cx="1752600" cy="1857375"/>
+                    </a:xfrm>
+                    <a:prstGeom prst="rect">
+                      <a:avLst/>
+                    </a:prstGeom>
+                    <a:ln>
+                      <a:noFill/>
+                    </a:ln>
+                    <a:extLst>
+                      <a:ext uri="{53640926-AAD7-44D8-BBD7-CCE9431645EC}">
+                        <a14:shadowObscured xmlns:a14="http://schemas.microsoft.com/office/drawing/2010/main"/>
+                      </a:ext>
+                    </a:extLst>
+                  </pic:spPr>
+                </pic:pic>
+              </a:graphicData>
+            </a:graphic>
+          </wp:inline>
+        </w:drawing>
+      </w:r>
+    </w:p>
+    <w:p>
+      <w:pPr>
+        <w:pStyle w:val="Legenda"/>
+        <w:spacing w:after="0" w:line="360" w:lineRule="auto"/>
+        <w:jc w:val="center"/>
+        <w:rPr>
+          <w:i w:val="0"/>
+          <w:sz w:val="24"/>
+          <w:szCs w:val="24"/>
+        </w:rPr>
+      </w:pPr>
+      <w:r>
+        <w:br w:type="textWrapping" w:clear="all"/>
+      </w:r>
+      <w:bookmarkStart w:id="50" w:name="_Toc480551888"/>
+      <w:r>
+        <w:rPr>
+          <w:i w:val="0"/>
+          <w:color w:val="auto"/>
+          <w:sz w:val="24"/>
+          <w:szCs w:val="24"/>
+        </w:rPr>
+        <w:t xml:space="preserve">Figura </w:t>
+      </w:r>
+      <w:r>
+        <w:rPr>
+          <w:i w:val="0"/>
+          <w:color w:val="auto"/>
+          <w:sz w:val="24"/>
+          <w:szCs w:val="24"/>
+        </w:rPr>
+        <w:fldChar w:fldCharType="begin"/>
+      </w:r>
+      <w:r>
+        <w:rPr>
+          <w:i w:val="0"/>
+          <w:color w:val="auto"/>
+          <w:sz w:val="24"/>
+          <w:szCs w:val="24"/>
+        </w:rPr>
+        <w:instrText xml:space="preserve"> SEQ Figura \* ARABIC </w:instrText>
+      </w:r>
+      <w:r>
+        <w:rPr>
+          <w:i w:val="0"/>
+          <w:color w:val="auto"/>
+          <w:sz w:val="24"/>
+          <w:szCs w:val="24"/>
+        </w:rPr>
+        <w:fldChar w:fldCharType="separate"/>
+      </w:r>
+      <w:r>
+        <w:rPr>
+          <w:i w:val="0"/>
+          <w:noProof/>
+          <w:color w:val="auto"/>
+          <w:sz w:val="24"/>
+          <w:szCs w:val="24"/>
+        </w:rPr>
+        <w:t>9</w:t>
+      </w:r>
+      <w:r>
+        <w:rPr>
+          <w:i w:val="0"/>
+          <w:color w:val="auto"/>
+          <w:sz w:val="24"/>
+          <w:szCs w:val="24"/>
+        </w:rPr>
+        <w:fldChar w:fldCharType="end"/>
+      </w:r>
+      <w:r>
+        <w:rPr>
+          <w:i w:val="0"/>
+          <w:color w:val="auto"/>
+          <w:sz w:val="24"/>
+          <w:szCs w:val="24"/>
+        </w:rPr>
+        <w:t xml:space="preserve"> - Chat privado</w:t>
+      </w:r>
+      <w:bookmarkEnd w:id="50"/>
+    </w:p>
+    <w:p>
+      <w:pPr>
+        <w:spacing w:after="0" w:line="360" w:lineRule="auto"/>
+        <w:jc w:val="center"/>
+        <w:rPr>
+          <w:sz w:val="20"/>
+          <w:szCs w:val="20"/>
+        </w:rPr>
+      </w:pPr>
+      <w:r>
+        <w:rPr>
+          <w:sz w:val="20"/>
+          <w:szCs w:val="20"/>
+        </w:rPr>
+        <w:t>Fonte: Autoria própria</w:t>
+      </w:r>
     </w:p>
     <w:p>
       <w:pPr>
@@ -12032,7 +12771,7 @@
       <w:pPr>
         <w:pStyle w:val="Ttulo2"/>
       </w:pPr>
-      <w:bookmarkStart w:id="48" w:name="_Toc480489518"/>
+      <w:bookmarkStart w:id="51" w:name="_Toc480551828"/>
       <w:r>
         <w:t>5.2</w:t>
       </w:r>
@@ -12042,7 +12781,7 @@
       <w:r>
         <w:t>Servidor</w:t>
       </w:r>
-      <w:bookmarkEnd w:id="48"/>
+      <w:bookmarkEnd w:id="51"/>
     </w:p>
     <w:p>
       <w:pPr>
@@ -12063,45 +12802,106 @@
         <w:tab/>
         <w:t xml:space="preserve">A módulo do servidor é responsável por interceptar e processar as requisições do cliente e mandar uma resposta adequada para ele ou </w:t>
       </w:r>
+      <w:r>
+        <w:t>para</w:t>
+      </w:r>
+      <w:r>
+        <w:t xml:space="preserve"> outros utilizadores pertinentes, esse canal de comunicação entre servidor e usuários e possível por meio da utilização dos sockets.</w:t>
+      </w:r>
+    </w:p>
+    <w:p>
+      <w:pPr>
+        <w:spacing w:after="0" w:line="360" w:lineRule="auto"/>
+        <w:jc w:val="both"/>
+      </w:pPr>
+      <w:r>
+        <w:tab/>
+        <w:t xml:space="preserve">O servidor funciona basicamente em um loop continuo em que tenta aceitar novas conexões socket. Ao aceitar uma conexão é aberta </w:t>
+      </w:r>
       <w:proofErr w:type="gramStart"/>
       <w:r>
-        <w:t>pra</w:t>
+        <w:t>uma thread</w:t>
       </w:r>
       <w:proofErr w:type="gramEnd"/>
       <w:r>
-        <w:t xml:space="preserve"> outros utilizadores pertinentes, esse canal de comunicação entre servidor e usuários e possível por meio da utilização dos sockets.</w:t>
-      </w:r>
+        <w:t xml:space="preserve"> que ficará responsável </w:t>
+      </w:r>
+      <w:r>
+        <w:t xml:space="preserve">por manter o canal entre cliente e servidor aberto e reconhecendo as interações do usuário, no projeto esse fluxo é denominado </w:t>
+      </w:r>
+      <w:proofErr w:type="spellStart"/>
+      <w:r>
+        <w:t>ClientSession</w:t>
+      </w:r>
+      <w:proofErr w:type="spellEnd"/>
+      <w:r>
+        <w:t>.</w:t>
+      </w:r>
+    </w:p>
+    <w:p>
+      <w:pPr>
+        <w:spacing w:after="0" w:line="360" w:lineRule="auto"/>
+        <w:jc w:val="both"/>
+      </w:pPr>
+    </w:p>
+    <w:p>
+      <w:pPr>
+        <w:spacing w:after="0" w:line="360" w:lineRule="auto"/>
+        <w:jc w:val="both"/>
+      </w:pPr>
     </w:p>
     <w:p>
       <w:pPr>
         <w:pStyle w:val="Ttulo3"/>
       </w:pPr>
-      <w:bookmarkStart w:id="49" w:name="_Toc480489519"/>
+      <w:bookmarkStart w:id="52" w:name="_Toc480551829"/>
       <w:r>
         <w:lastRenderedPageBreak/>
         <w:t>5.2.1 Sessão do cliente</w:t>
       </w:r>
-      <w:bookmarkEnd w:id="49"/>
-    </w:p>
-    <w:p>
-      <w:pPr>
-        <w:spacing w:after="0" w:line="360" w:lineRule="auto"/>
-      </w:pPr>
-    </w:p>
-    <w:p>
-      <w:pPr>
-        <w:spacing w:after="0" w:line="360" w:lineRule="auto"/>
+      <w:bookmarkEnd w:id="52"/>
+    </w:p>
+    <w:p>
+      <w:pPr>
+        <w:spacing w:after="0" w:line="360" w:lineRule="auto"/>
+      </w:pPr>
+    </w:p>
+    <w:p>
+      <w:pPr>
+        <w:spacing w:after="0" w:line="360" w:lineRule="auto"/>
+      </w:pPr>
+    </w:p>
+    <w:p>
+      <w:pPr>
+        <w:spacing w:after="0" w:line="360" w:lineRule="auto"/>
+        <w:jc w:val="both"/>
+      </w:pPr>
+      <w:r>
+        <w:tab/>
+        <w:t>A principal função da sessão do cliente é receber um objeto do lado do cliente serializado e identificá-lo, a partir disso, o servidor tenta devolver um objeto de resposta que corresponda com a solicitação. Ocasionalmente, esta resposta pode ser interpretada como um erro ou como uma mensagem de sucesso significativa para o lado do cliente.</w:t>
+      </w:r>
+    </w:p>
+    <w:p>
+      <w:pPr>
+        <w:spacing w:after="0" w:line="360" w:lineRule="auto"/>
+        <w:jc w:val="both"/>
+      </w:pPr>
+    </w:p>
+    <w:p>
+      <w:pPr>
+        <w:spacing w:after="0" w:line="360" w:lineRule="auto"/>
+        <w:jc w:val="both"/>
       </w:pPr>
     </w:p>
     <w:p>
       <w:pPr>
         <w:pStyle w:val="Ttulo3"/>
       </w:pPr>
-      <w:bookmarkStart w:id="50" w:name="_Toc480489520"/>
+      <w:bookmarkStart w:id="53" w:name="_Toc480551830"/>
       <w:r>
         <w:t>5.2.2 Tipos de requisições</w:t>
       </w:r>
-      <w:bookmarkEnd w:id="50"/>
+      <w:bookmarkEnd w:id="53"/>
     </w:p>
     <w:p>
       <w:pPr>
@@ -12140,10 +12940,24 @@
         <w:jc w:val="both"/>
         <w:rPr>
           <w:rFonts w:cs="Arial"/>
+          <w:szCs w:val="24"/>
+        </w:rPr>
+      </w:pPr>
+      <w:r>
+        <w:rPr>
+          <w:rFonts w:cs="Arial"/>
           <w:caps/>
           <w:szCs w:val="24"/>
         </w:rPr>
-      </w:pPr>
+        <w:tab/>
+      </w:r>
+      <w:r>
+        <w:rPr>
+          <w:rFonts w:cs="Arial"/>
+          <w:szCs w:val="24"/>
+        </w:rPr>
+        <w:t>A fim de identificar as diversas interações que o usuário pode ter com o servidor e enviar uma resposta correta a ele foi estabelecido um conjunto de operações que manipulam cada uma das requisições do utilizador. As operações estabelecidas foram: SEND_OR_RECEIVE_MSG, LOGIN, LOGOFF, INFO, ERROR_MSG, SUCCESS_MSG.</w:t>
+      </w:r>
     </w:p>
     <w:p>
       <w:pPr>
@@ -12154,10 +12968,33 @@
         <w:jc w:val="both"/>
         <w:rPr>
           <w:rFonts w:cs="Arial"/>
-          <w:caps/>
-          <w:szCs w:val="24"/>
-        </w:rPr>
-      </w:pPr>
+          <w:szCs w:val="24"/>
+        </w:rPr>
+      </w:pPr>
+      <w:r>
+        <w:rPr>
+          <w:rFonts w:cs="Arial"/>
+          <w:szCs w:val="24"/>
+        </w:rPr>
+        <w:tab/>
+        <w:t xml:space="preserve">SEND_OR_RECEIVE_MSG: Este tipo de requisição é </w:t>
+      </w:r>
+      <w:proofErr w:type="gramStart"/>
+      <w:r>
+        <w:rPr>
+          <w:rFonts w:cs="Arial"/>
+          <w:szCs w:val="24"/>
+        </w:rPr>
+        <w:t>processada</w:t>
+      </w:r>
+      <w:proofErr w:type="gramEnd"/>
+      <w:r>
+        <w:rPr>
+          <w:rFonts w:cs="Arial"/>
+          <w:szCs w:val="24"/>
+        </w:rPr>
+        <w:t xml:space="preserve"> pelo servidor como o envio ou recebimento de mensagens, caso o servidor consiga enviar uma resposta ao utilizador correto ele envia uma SUCCESS_MSG com as informações corretas, senão envia uma ERROR_MSG.</w:t>
+      </w:r>
     </w:p>
     <w:p>
       <w:pPr>
@@ -12168,13 +13005,55 @@
         <w:jc w:val="both"/>
         <w:rPr>
           <w:rFonts w:cs="Arial"/>
-          <w:caps/>
-          <w:szCs w:val="24"/>
-        </w:rPr>
-      </w:pPr>
-    </w:p>
-    <w:p>
-      <w:pPr>
+          <w:szCs w:val="24"/>
+        </w:rPr>
+      </w:pPr>
+      <w:r>
+        <w:rPr>
+          <w:rFonts w:cs="Arial"/>
+          <w:szCs w:val="24"/>
+        </w:rPr>
+        <w:tab/>
+        <w:t xml:space="preserve">LOGIN: No momento da entrada do usuário do sistema é enviada uma requisição deste tipo ao servidor, caso o </w:t>
+      </w:r>
+      <w:proofErr w:type="spellStart"/>
+      <w:r>
+        <w:rPr>
+          <w:rFonts w:cs="Arial"/>
+          <w:szCs w:val="24"/>
+        </w:rPr>
+        <w:t>login</w:t>
+      </w:r>
+      <w:proofErr w:type="spellEnd"/>
+      <w:r>
+        <w:rPr>
+          <w:rFonts w:cs="Arial"/>
+          <w:szCs w:val="24"/>
+        </w:rPr>
+        <w:t xml:space="preserve"> ocorra de forma </w:t>
+      </w:r>
+      <w:r>
+        <w:rPr>
+          <w:rFonts w:cs="Arial"/>
+          <w:szCs w:val="24"/>
+        </w:rPr>
+        <w:t>bem-sucedida</w:t>
+      </w:r>
+      <w:r>
+        <w:rPr>
+          <w:rFonts w:cs="Arial"/>
+          <w:szCs w:val="24"/>
+        </w:rPr>
+        <w:t xml:space="preserve"> é enviada uma mensagem que é interpretada pelo cliente como sucesso, caso haja erro é enviada uma mensagem que o cliente interpreta como erro.</w:t>
+      </w:r>
+    </w:p>
+    <w:p>
+      <w:pPr>
+        <w:tabs>
+          <w:tab w:val="left" w:pos="708"/>
+          <w:tab w:val="left" w:pos="1416"/>
+          <w:tab w:val="left" w:pos="2430"/>
+        </w:tabs>
         <w:autoSpaceDE w:val="0"/>
         <w:autoSpaceDN w:val="0"/>
         <w:adjustRightInd w:val="0"/>
@@ -12182,13 +13061,25 @@
         <w:jc w:val="both"/>
         <w:rPr>
           <w:rFonts w:cs="Arial"/>
-          <w:caps/>
-          <w:szCs w:val="24"/>
-        </w:rPr>
-      </w:pPr>
-    </w:p>
-    <w:p>
-      <w:pPr>
+          <w:szCs w:val="24"/>
+        </w:rPr>
+      </w:pPr>
+      <w:r>
+        <w:rPr>
+          <w:rFonts w:cs="Arial"/>
+          <w:szCs w:val="24"/>
+        </w:rPr>
+        <w:tab/>
+        <w:t>LOGOOFF: Basicamente fecha uma conexão do cliente com o servidor, sempre que der certo o log apresentará uma mensagem de sucesso, caso algo de errado uma mensagem de detalhes será mostrada no log.</w:t>
+      </w:r>
+    </w:p>
+    <w:p>
+      <w:pPr>
+        <w:tabs>
+          <w:tab w:val="left" w:pos="708"/>
+          <w:tab w:val="left" w:pos="1416"/>
+          <w:tab w:val="left" w:pos="2430"/>
+        </w:tabs>
         <w:autoSpaceDE w:val="0"/>
         <w:autoSpaceDN w:val="0"/>
         <w:adjustRightInd w:val="0"/>
@@ -12196,13 +13087,32 @@
         <w:jc w:val="both"/>
         <w:rPr>
           <w:rFonts w:cs="Arial"/>
-          <w:caps/>
-          <w:szCs w:val="24"/>
-        </w:rPr>
-      </w:pPr>
-    </w:p>
-    <w:p>
-      <w:pPr>
+          <w:szCs w:val="24"/>
+        </w:rPr>
+      </w:pPr>
+      <w:r>
+        <w:rPr>
+          <w:rFonts w:cs="Arial"/>
+          <w:szCs w:val="24"/>
+        </w:rPr>
+        <w:tab/>
+        <w:t xml:space="preserve">INFO: </w:t>
+      </w:r>
+      <w:r>
+        <w:rPr>
+          <w:rFonts w:cs="Arial"/>
+          <w:szCs w:val="24"/>
+        </w:rPr>
+        <w:t>Esta interação é processada pelo servidor como um pedido do cliente para obter certas informações do sistema, geralmente a informação requisitada é a de usuários online no chat. Caso uma resposta possa ser enviada, ela é devolvida com sucesso, senão uma mensagem de inválida é enviada.</w:t>
+      </w:r>
+    </w:p>
+    <w:p>
+      <w:pPr>
+        <w:tabs>
+          <w:tab w:val="left" w:pos="708"/>
+          <w:tab w:val="left" w:pos="1416"/>
+          <w:tab w:val="left" w:pos="2430"/>
+        </w:tabs>
         <w:autoSpaceDE w:val="0"/>
         <w:autoSpaceDN w:val="0"/>
         <w:adjustRightInd w:val="0"/>
@@ -12214,6 +13124,22 @@
           <w:szCs w:val="24"/>
         </w:rPr>
       </w:pPr>
+      <w:r>
+        <w:rPr>
+          <w:rFonts w:cs="Arial"/>
+          <w:szCs w:val="24"/>
+        </w:rPr>
+        <w:lastRenderedPageBreak/>
+        <w:tab/>
+        <w:t>ERROR_MSG e SUCESS_MSG:</w:t>
+      </w:r>
+      <w:r>
+        <w:rPr>
+          <w:rFonts w:cs="Arial"/>
+          <w:szCs w:val="24"/>
+        </w:rPr>
+        <w:t xml:space="preserve"> Estes dois identificadores estão relacionados ao SEND_OR_RECEIVE_MSG, pois quando há uma mensagem válida é enviada do servidor a mensagem de sucesso, senão é enviada a mensagem de erro.</w:t>
+      </w:r>
     </w:p>
     <w:p>
       <w:pPr>
@@ -12567,14 +13493,71 @@
     </w:p>
     <w:p>
       <w:pPr>
+        <w:autoSpaceDE w:val="0"/>
+        <w:autoSpaceDN w:val="0"/>
+        <w:adjustRightInd w:val="0"/>
+        <w:spacing w:after="0" w:line="360" w:lineRule="auto"/>
+        <w:jc w:val="both"/>
+        <w:rPr>
+          <w:rFonts w:cs="Arial"/>
+          <w:caps/>
+          <w:szCs w:val="24"/>
+        </w:rPr>
+      </w:pPr>
+    </w:p>
+    <w:p>
+      <w:pPr>
+        <w:autoSpaceDE w:val="0"/>
+        <w:autoSpaceDN w:val="0"/>
+        <w:adjustRightInd w:val="0"/>
+        <w:spacing w:after="0" w:line="360" w:lineRule="auto"/>
+        <w:jc w:val="both"/>
+        <w:rPr>
+          <w:rFonts w:cs="Arial"/>
+          <w:caps/>
+          <w:szCs w:val="24"/>
+        </w:rPr>
+      </w:pPr>
+    </w:p>
+    <w:p>
+      <w:pPr>
+        <w:autoSpaceDE w:val="0"/>
+        <w:autoSpaceDN w:val="0"/>
+        <w:adjustRightInd w:val="0"/>
+        <w:spacing w:after="0" w:line="360" w:lineRule="auto"/>
+        <w:jc w:val="both"/>
+        <w:rPr>
+          <w:rFonts w:cs="Arial"/>
+          <w:caps/>
+          <w:szCs w:val="24"/>
+        </w:rPr>
+      </w:pPr>
+    </w:p>
+    <w:p>
+      <w:pPr>
+        <w:autoSpaceDE w:val="0"/>
+        <w:autoSpaceDN w:val="0"/>
+        <w:adjustRightInd w:val="0"/>
+        <w:spacing w:after="0" w:line="360" w:lineRule="auto"/>
+        <w:jc w:val="both"/>
+        <w:rPr>
+          <w:rFonts w:cs="Arial"/>
+          <w:caps/>
+          <w:szCs w:val="24"/>
+        </w:rPr>
+      </w:pPr>
+    </w:p>
+    <w:p>
+      <w:pPr>
         <w:pStyle w:val="Ttulo1"/>
         <w:rPr>
           <w:sz w:val="22"/>
         </w:rPr>
       </w:pPr>
-      <w:bookmarkStart w:id="51" w:name="_Toc458681093"/>
-      <w:bookmarkStart w:id="52" w:name="_Toc480489521"/>
-      <w:r>
+      <w:bookmarkStart w:id="54" w:name="_Toc458681093"/>
+      <w:bookmarkStart w:id="55" w:name="_Toc480551831"/>
+      <w:r>
+        <w:lastRenderedPageBreak/>
         <w:t>6</w:t>
       </w:r>
       <w:r>
@@ -12583,8 +13566,8 @@
       <w:r>
         <w:t>Referência Bibliográfica</w:t>
       </w:r>
-      <w:bookmarkEnd w:id="51"/>
-      <w:bookmarkEnd w:id="52"/>
+      <w:bookmarkEnd w:id="54"/>
+      <w:bookmarkEnd w:id="55"/>
     </w:p>
     <w:p>
       <w:pPr>
@@ -12664,7 +13647,7 @@
         </w:rPr>
         <w:t>. Disponível em: &lt;</w:t>
       </w:r>
-      <w:hyperlink r:id="rId16" w:history="1">
+      <w:hyperlink r:id="rId18" w:history="1">
         <w:r>
           <w:rPr>
             <w:rStyle w:val="Hyperlink"/>
@@ -12785,7 +13768,7 @@
         </w:rPr>
         <w:t>&lt;</w:t>
       </w:r>
-      <w:hyperlink r:id="rId17" w:history="1">
+      <w:hyperlink r:id="rId19" w:history="1">
         <w:r>
           <w:rPr>
             <w:rStyle w:val="Hyperlink"/>
@@ -12908,7 +13891,7 @@
         </w:rPr>
         <w:t>&lt;</w:t>
       </w:r>
-      <w:hyperlink r:id="rId18" w:history="1">
+      <w:hyperlink r:id="rId20" w:history="1">
         <w:r>
           <w:rPr>
             <w:rStyle w:val="Hyperlink"/>
@@ -13157,7 +14140,7 @@
         </w:rPr>
         <w:t>Editor executivo do Clube do Hardware. Disponível em: &lt;</w:t>
       </w:r>
-      <w:hyperlink r:id="rId19" w:history="1">
+      <w:hyperlink r:id="rId21" w:history="1">
         <w:r>
           <w:rPr>
             <w:rStyle w:val="Hyperlink"/>
@@ -13197,7 +14180,7 @@
       </w:r>
     </w:p>
     <w:sectPr>
-      <w:headerReference w:type="default" r:id="rId20"/>
+      <w:headerReference w:type="default" r:id="rId22"/>
       <w:pgSz w:w="11907" w:h="16840" w:code="9"/>
       <w:pgMar w:top="1418" w:right="1418" w:bottom="1418" w:left="1418" w:header="709" w:footer="709" w:gutter="0"/>
       <w:cols w:space="708"/>
@@ -14121,7 +15104,6 @@
   <w:style w:type="character" w:default="1" w:styleId="Fontepargpadro">
     <w:name w:val="Default Paragraph Font"/>
     <w:uiPriority w:val="1"/>
-    <w:semiHidden/>
     <w:unhideWhenUsed/>
   </w:style>
   <w:style w:type="table" w:default="1" w:styleId="Tabelanormal">
@@ -14746,7 +15728,7 @@
 </file>
 
 <file path=customXml/itemProps1.xml><?xml version="1.0" encoding="utf-8"?>
-<ds:datastoreItem xmlns:ds="http://schemas.openxmlformats.org/officeDocument/2006/customXml" ds:itemID="{1ED90BB7-35D7-4173-9A68-0EF3BE95B4A2}">
+<ds:datastoreItem xmlns:ds="http://schemas.openxmlformats.org/officeDocument/2006/customXml" ds:itemID="{8A4B8CC1-5BDD-4368-B510-92C80A135DE9}">
   <ds:schemaRefs>
     <ds:schemaRef ds:uri="http://schemas.openxmlformats.org/officeDocument/2006/bibliography"/>
   </ds:schemaRefs>

</xml_diff>